<commit_message>
changed paper with feedback
</commit_message>
<xml_diff>
--- a/Paper/Nicole_Munro_Paper.docx
+++ b/Paper/Nicole_Munro_Paper.docx
@@ -2315,7 +2315,16 @@
         <w:t xml:space="preserve">will be used to track the face and third-party libraries will be implemented to find these facial features. A facial tracker app will be built that </w:t>
       </w:r>
       <w:r>
-        <w:t>smoothly tracks the face and it’s features, this tracker will write the values of the tracked points to a file that will be read by Unreal, real-time, and then those tracked points will be applied to bones in the face. This paper will cover how we chose what libraries to use,</w:t>
+        <w:t xml:space="preserve">smoothly tracks the face and it’s features, this tracker will write the values of the tracked points to a file that will be read by </w:t>
+      </w:r>
+      <w:r>
+        <w:t>an engine</w:t>
+      </w:r>
+      <w:r>
+        <w:t>, real-time, and then those tracked points will</w:t>
+      </w:r>
+      <w:r>
+        <w:t xml:space="preserve"> be applied to bones and blend-weights in the rig.</w:t>
       </w:r>
     </w:p>
     <w:p>
@@ -2470,7 +2479,13 @@
         <w:t xml:space="preserve"> tracking</w:t>
       </w:r>
       <w:r>
-        <w:t xml:space="preserve"> applications available that use OpenCV and Dlib that work out of the box. The ones that I found were </w:t>
+        <w:t xml:space="preserve"> applications available that use OpenCV and Dlib that wor</w:t>
+      </w:r>
+      <w:r>
+        <w:t>k out of the box. Examples of the ones</w:t>
+      </w:r>
+      <w:r>
+        <w:t xml:space="preserve"> found were </w:t>
       </w:r>
       <w:proofErr w:type="spellStart"/>
       <w:r>
@@ -2496,13 +2511,25 @@
       <w:r>
         <w:t>. These were all free to use accurate face tracker applications</w:t>
       </w:r>
-    </w:p>
-    <w:p>
-      <w:r>
-        <w:t xml:space="preserve">The question I wanted to ask in this research paper was which one do I use and why – do I build a face tracker app myself using one of these toolkits or should I download an existing face tracker </w:t>
-      </w:r>
-      <w:r>
-        <w:t>for the most accurate results?</w:t>
+      <w:r>
+        <w:t>.</w:t>
+      </w:r>
+    </w:p>
+    <w:p>
+      <w:r>
+        <w:t xml:space="preserve">In this part of the paper, the different libraries will be </w:t>
+      </w:r>
+      <w:r>
+        <w:t>discussed,</w:t>
+      </w:r>
+      <w:r>
+        <w:t xml:space="preserve"> </w:t>
+      </w:r>
+      <w:r>
+        <w:t>and, in the end, we</w:t>
+      </w:r>
+      <w:r>
+        <w:t xml:space="preserve"> will conclude which library was chosen and why.</w:t>
       </w:r>
     </w:p>
     <w:p>
@@ -2516,19 +2543,22 @@
       <w:bookmarkEnd w:id="5"/>
     </w:p>
     <w:p>
-      <w:r>
-        <w:t>OpenCV (Open Source Computer Vision Library) has a focus in real time applications and is used frequently for facial tracking and facial feature tracking. Most facial tracking applications that you find online use OpenCV. Using the facial landmark detection features from OpenCV requires you to download the OpenCV contribution libraries and link and build them.</w:t>
-      </w:r>
-    </w:p>
-    <w:p>
-      <w:r>
-        <w:t>Once you have</w:t>
-      </w:r>
-      <w:r>
-        <w:t xml:space="preserve"> the libraries linked you can use the functionality of their algorithms to track facial features and certain landmarks on the face. The base of OpenCV </w:t>
-      </w:r>
-      <w:r>
-        <w:t>does not use neural networks, but the contributions do.</w:t>
+      <w:pPr>
+        <w:pStyle w:val="Heading4"/>
+      </w:pPr>
+      <w:r>
+        <w:t>OpenCV</w:t>
+      </w:r>
+    </w:p>
+    <w:p>
+      <w:r>
+        <w:t xml:space="preserve">OpenCV (Open Source Computer Vision Library) has a focus in real time applications and is used frequently for facial tracking and facial feature tracking. Most facial tracking applications that </w:t>
+      </w:r>
+      <w:r>
+        <w:t>are found</w:t>
+      </w:r>
+      <w:r>
+        <w:t xml:space="preserve"> online use OpenCV. </w:t>
       </w:r>
     </w:p>
     <w:p>
@@ -2557,8 +2587,134 @@
       <w:r>
         <w:t>which is a machine learning algorithm, and a cascade function is trained from images. The algorithm first takes a lot of images with a face then a lot of images without a face to train itself. Once it can recognize a face we can move on to recognizing features. The way it works is that each feature is a value obtained by subtracting the sum of pixels under the white rectangle from the sum of pixels under the black rectangle.</w:t>
       </w:r>
-    </w:p>
-    <w:p>
+      <w:r>
+        <w:t xml:space="preserve"> These are called kernels.</w:t>
+      </w:r>
+    </w:p>
+    <w:p>
+      <w:r>
+        <w:rPr>
+          <w:noProof/>
+        </w:rPr>
+        <mc:AlternateContent>
+          <mc:Choice Requires="wps">
+            <w:drawing>
+              <wp:anchor distT="0" distB="0" distL="114300" distR="114300" simplePos="0" relativeHeight="251661312" behindDoc="1" locked="0" layoutInCell="1" allowOverlap="1" wp14:anchorId="1F1B7050" wp14:editId="7AB07404">
+                <wp:simplePos x="0" y="0"/>
+                <wp:positionH relativeFrom="column">
+                  <wp:posOffset>2943225</wp:posOffset>
+                </wp:positionH>
+                <wp:positionV relativeFrom="paragraph">
+                  <wp:posOffset>2002155</wp:posOffset>
+                </wp:positionV>
+                <wp:extent cx="2828925" cy="635"/>
+                <wp:effectExtent l="0" t="0" r="0" b="0"/>
+                <wp:wrapTight wrapText="bothSides">
+                  <wp:wrapPolygon edited="0">
+                    <wp:start x="0" y="0"/>
+                    <wp:lineTo x="0" y="21600"/>
+                    <wp:lineTo x="21600" y="21600"/>
+                    <wp:lineTo x="21600" y="0"/>
+                  </wp:wrapPolygon>
+                </wp:wrapTight>
+                <wp:docPr id="6" name="Text Box 6"/>
+                <wp:cNvGraphicFramePr/>
+                <a:graphic xmlns:a="http://schemas.openxmlformats.org/drawingml/2006/main">
+                  <a:graphicData uri="http://schemas.microsoft.com/office/word/2010/wordprocessingShape">
+                    <wps:wsp>
+                      <wps:cNvSpPr txBox="1"/>
+                      <wps:spPr>
+                        <a:xfrm>
+                          <a:off x="0" y="0"/>
+                          <a:ext cx="2828925" cy="635"/>
+                        </a:xfrm>
+                        <a:prstGeom prst="rect">
+                          <a:avLst/>
+                        </a:prstGeom>
+                        <a:solidFill>
+                          <a:prstClr val="white"/>
+                        </a:solidFill>
+                        <a:ln>
+                          <a:noFill/>
+                        </a:ln>
+                      </wps:spPr>
+                      <wps:txbx>
+                        <w:txbxContent>
+                          <w:p>
+                            <w:pPr>
+                              <w:pStyle w:val="Caption"/>
+                              <w:rPr>
+                                <w:noProof/>
+                              </w:rPr>
+                            </w:pPr>
+                            <w:r>
+                              <w:t xml:space="preserve">Figure </w:t>
+                            </w:r>
+                            <w:fldSimple w:instr=" SEQ Figure \* ARABIC ">
+                              <w:r>
+                                <w:rPr>
+                                  <w:noProof/>
+                                </w:rPr>
+                                <w:t>1</w:t>
+                              </w:r>
+                            </w:fldSimple>
+                            <w:r>
+                              <w:t>: Line and edge feature detection</w:t>
+                            </w:r>
+                          </w:p>
+                        </w:txbxContent>
+                      </wps:txbx>
+                      <wps:bodyPr rot="0" spcFirstLastPara="0" vertOverflow="overflow" horzOverflow="overflow" vert="horz" wrap="square" lIns="0" tIns="0" rIns="0" bIns="0" numCol="1" spcCol="0" rtlCol="0" fromWordArt="0" anchor="t" anchorCtr="0" forceAA="0" compatLnSpc="1">
+                        <a:prstTxWarp prst="textNoShape">
+                          <a:avLst/>
+                        </a:prstTxWarp>
+                        <a:spAutoFit/>
+                      </wps:bodyPr>
+                    </wps:wsp>
+                  </a:graphicData>
+                </a:graphic>
+              </wp:anchor>
+            </w:drawing>
+          </mc:Choice>
+          <mc:Fallback>
+            <w:pict>
+              <v:shapetype w14:anchorId="1F1B7050" id="_x0000_t202" coordsize="21600,21600" o:spt="202" path="m,l,21600r21600,l21600,xe">
+                <v:stroke joinstyle="miter"/>
+                <v:path gradientshapeok="t" o:connecttype="rect"/>
+              </v:shapetype>
+              <v:shape id="Text Box 6" o:spid="_x0000_s1026" type="#_x0000_t202" style="position:absolute;margin-left:231.75pt;margin-top:157.65pt;width:222.75pt;height:.05pt;z-index:-251655168;visibility:visible;mso-wrap-style:square;mso-wrap-distance-left:9pt;mso-wrap-distance-top:0;mso-wrap-distance-right:9pt;mso-wrap-distance-bottom:0;mso-position-horizontal:absolute;mso-position-horizontal-relative:text;mso-position-vertical:absolute;mso-position-vertical-relative:text;v-text-anchor:top" o:gfxdata="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" stroked="f">
+                <v:textbox style="mso-fit-shape-to-text:t" inset="0,0,0,0">
+                  <w:txbxContent>
+                    <w:p>
+                      <w:pPr>
+                        <w:pStyle w:val="Caption"/>
+                        <w:rPr>
+                          <w:noProof/>
+                        </w:rPr>
+                      </w:pPr>
+                      <w:r>
+                        <w:t xml:space="preserve">Figure </w:t>
+                      </w:r>
+                      <w:fldSimple w:instr=" SEQ Figure \* ARABIC ">
+                        <w:r>
+                          <w:rPr>
+                            <w:noProof/>
+                          </w:rPr>
+                          <w:t>1</w:t>
+                        </w:r>
+                      </w:fldSimple>
+                      <w:r>
+                        <w:t>: Line and edge feature detection</w:t>
+                      </w:r>
+                    </w:p>
+                  </w:txbxContent>
+                </v:textbox>
+                <w10:wrap type="tight"/>
+              </v:shape>
+            </w:pict>
+          </mc:Fallback>
+        </mc:AlternateContent>
+      </w:r>
       <w:r>
         <w:rPr>
           <w:noProof/>
@@ -2631,6 +2787,125 @@
         <w:rPr>
           <w:noProof/>
         </w:rPr>
+        <mc:AlternateContent>
+          <mc:Choice Requires="wps">
+            <w:drawing>
+              <wp:anchor distT="0" distB="0" distL="114300" distR="114300" simplePos="0" relativeHeight="251663360" behindDoc="1" locked="0" layoutInCell="1" allowOverlap="1" wp14:anchorId="7050512B" wp14:editId="5446D5E8">
+                <wp:simplePos x="0" y="0"/>
+                <wp:positionH relativeFrom="column">
+                  <wp:posOffset>0</wp:posOffset>
+                </wp:positionH>
+                <wp:positionV relativeFrom="paragraph">
+                  <wp:posOffset>1852295</wp:posOffset>
+                </wp:positionV>
+                <wp:extent cx="2143125" cy="635"/>
+                <wp:effectExtent l="0" t="0" r="0" b="0"/>
+                <wp:wrapTight wrapText="bothSides">
+                  <wp:wrapPolygon edited="0">
+                    <wp:start x="0" y="0"/>
+                    <wp:lineTo x="0" y="21600"/>
+                    <wp:lineTo x="21600" y="21600"/>
+                    <wp:lineTo x="21600" y="0"/>
+                  </wp:wrapPolygon>
+                </wp:wrapTight>
+                <wp:docPr id="8" name="Text Box 8"/>
+                <wp:cNvGraphicFramePr/>
+                <a:graphic xmlns:a="http://schemas.openxmlformats.org/drawingml/2006/main">
+                  <a:graphicData uri="http://schemas.microsoft.com/office/word/2010/wordprocessingShape">
+                    <wps:wsp>
+                      <wps:cNvSpPr txBox="1"/>
+                      <wps:spPr>
+                        <a:xfrm>
+                          <a:off x="0" y="0"/>
+                          <a:ext cx="2143125" cy="635"/>
+                        </a:xfrm>
+                        <a:prstGeom prst="rect">
+                          <a:avLst/>
+                        </a:prstGeom>
+                        <a:solidFill>
+                          <a:prstClr val="white"/>
+                        </a:solidFill>
+                        <a:ln>
+                          <a:noFill/>
+                        </a:ln>
+                      </wps:spPr>
+                      <wps:txbx>
+                        <w:txbxContent>
+                          <w:p>
+                            <w:pPr>
+                              <w:pStyle w:val="Caption"/>
+                              <w:rPr>
+                                <w:noProof/>
+                              </w:rPr>
+                            </w:pPr>
+                            <w:r>
+                              <w:t xml:space="preserve">Figure </w:t>
+                            </w:r>
+                            <w:fldSimple w:instr=" SEQ Figure \* ARABIC ">
+                              <w:r>
+                                <w:rPr>
+                                  <w:noProof/>
+                                </w:rPr>
+                                <w:t>2</w:t>
+                              </w:r>
+                            </w:fldSimple>
+                            <w:r>
+                              <w:t xml:space="preserve"> The different kinds of detection</w:t>
+                            </w:r>
+                          </w:p>
+                        </w:txbxContent>
+                      </wps:txbx>
+                      <wps:bodyPr rot="0" spcFirstLastPara="0" vertOverflow="overflow" horzOverflow="overflow" vert="horz" wrap="square" lIns="0" tIns="0" rIns="0" bIns="0" numCol="1" spcCol="0" rtlCol="0" fromWordArt="0" anchor="t" anchorCtr="0" forceAA="0" compatLnSpc="1">
+                        <a:prstTxWarp prst="textNoShape">
+                          <a:avLst/>
+                        </a:prstTxWarp>
+                        <a:spAutoFit/>
+                      </wps:bodyPr>
+                    </wps:wsp>
+                  </a:graphicData>
+                </a:graphic>
+              </wp:anchor>
+            </w:drawing>
+          </mc:Choice>
+          <mc:Fallback>
+            <w:pict>
+              <v:shape w14:anchorId="7050512B" id="Text Box 8" o:spid="_x0000_s1027" type="#_x0000_t202" style="position:absolute;margin-left:0;margin-top:145.85pt;width:168.75pt;height:.05pt;z-index:-251653120;visibility:visible;mso-wrap-style:square;mso-wrap-distance-left:9pt;mso-wrap-distance-top:0;mso-wrap-distance-right:9pt;mso-wrap-distance-bottom:0;mso-position-horizontal:absolute;mso-position-horizontal-relative:text;mso-position-vertical:absolute;mso-position-vertical-relative:text;v-text-anchor:top" o:gfxdata="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" stroked="f">
+                <v:textbox style="mso-fit-shape-to-text:t" inset="0,0,0,0">
+                  <w:txbxContent>
+                    <w:p>
+                      <w:pPr>
+                        <w:pStyle w:val="Caption"/>
+                        <w:rPr>
+                          <w:noProof/>
+                        </w:rPr>
+                      </w:pPr>
+                      <w:r>
+                        <w:t xml:space="preserve">Figure </w:t>
+                      </w:r>
+                      <w:fldSimple w:instr=" SEQ Figure \* ARABIC ">
+                        <w:r>
+                          <w:rPr>
+                            <w:noProof/>
+                          </w:rPr>
+                          <w:t>2</w:t>
+                        </w:r>
+                      </w:fldSimple>
+                      <w:r>
+                        <w:t xml:space="preserve"> The different kinds of detection</w:t>
+                      </w:r>
+                    </w:p>
+                  </w:txbxContent>
+                </v:textbox>
+                <w10:wrap type="tight"/>
+              </v:shape>
+            </w:pict>
+          </mc:Fallback>
+        </mc:AlternateContent>
+      </w:r>
+      <w:r>
+        <w:rPr>
+          <w:noProof/>
+        </w:rPr>
         <w:drawing>
           <wp:anchor distT="0" distB="0" distL="114300" distR="114300" simplePos="0" relativeHeight="251658240" behindDoc="1" locked="0" layoutInCell="1" allowOverlap="1" wp14:anchorId="73DD795D">
             <wp:simplePos x="0" y="0"/>
@@ -2705,15 +2980,32 @@
     <w:p/>
     <w:p>
       <w:r>
+        <w:t xml:space="preserve">Now </w:t>
+      </w:r>
+      <w:r>
+        <w:t>there is the</w:t>
+      </w:r>
+      <w:r>
+        <w:t xml:space="preserve"> issue that </w:t>
+      </w:r>
+      <w:r>
+        <w:t xml:space="preserve">we need all possible sizes and locations of the kernels to detect the features of the face, which is a lot of computation even for a 24x24 image we have 160 000 features. Thus, </w:t>
+      </w:r>
+      <w:r>
+        <w:t xml:space="preserve">the solution was to come up </w:t>
+      </w:r>
+      <w:proofErr w:type="spellStart"/>
+      <w:r>
+        <w:t>withan</w:t>
+      </w:r>
+      <w:proofErr w:type="spellEnd"/>
+      <w:r>
+        <w:t xml:space="preserve"> Integral image, which reduces the operations of each pixel to just 4 pixels.</w:t>
+      </w:r>
+    </w:p>
+    <w:p>
+      <w:r>
         <w:lastRenderedPageBreak/>
-        <w:t xml:space="preserve">Now we have the issue that </w:t>
-      </w:r>
-      <w:r>
-        <w:t>we need all possible sizes and locations of the kernels to detect the features of the face, which is a lot of computation even for a 24x24 image we have 160 000 features. Thus, they came up with the Integral image, which reduces the operations of each pixel to just 4 pixels.</w:t>
-      </w:r>
-    </w:p>
-    <w:p>
-      <w:r>
         <w:t>There is another issue with this system and that is that for most of an image, the data does not contain facial data. So, we discard any data that is not a face and we only apply the feature checking on parts of the image that contain a face.</w:t>
       </w:r>
     </w:p>
@@ -2737,19 +3029,34 @@
         <w:t xml:space="preserve"> into d</w:t>
       </w:r>
       <w:r>
-        <w:t>ifferent stages and are applied. So, we have 1, 10, 15 and 50 features in the first 5 stages. If one the first stage no features are detected the image has failed and it will not move on to the next stage.</w:t>
-      </w:r>
-    </w:p>
-    <w:p>
+        <w:t xml:space="preserve">ifferent stages and are applied. So, </w:t>
+      </w:r>
+      <w:r>
+        <w:t>there are</w:t>
+      </w:r>
+      <w:r>
+        <w:t xml:space="preserve"> 1, 10, 15 and 50 featur</w:t>
+      </w:r>
+      <w:r>
+        <w:t>es in the first 5 stages. If on</w:t>
+      </w:r>
+      <w:r>
+        <w:t xml:space="preserve"> the first stage no features are detected the image has failed and it will not move on to the next stage.</w:t>
+      </w:r>
+    </w:p>
+    <w:p>
+      <w:pPr>
+        <w:keepNext/>
+      </w:pPr>
       <w:r>
         <w:rPr>
-          <w:noProof/>
+          <w:b/>
         </w:rPr>
         <w:drawing>
-          <wp:inline distT="0" distB="0" distL="0" distR="0" wp14:anchorId="04C64E0D" wp14:editId="4C78987F">
-            <wp:extent cx="5943600" cy="3390900"/>
+          <wp:inline distT="0" distB="0" distL="0" distR="0" wp14:anchorId="75B98622" wp14:editId="7DA6EC51">
+            <wp:extent cx="5868219" cy="3315163"/>
             <wp:effectExtent l="0" t="0" r="0" b="0"/>
-            <wp:docPr id="5" name="Picture 5"/>
+            <wp:docPr id="11" name="Picture 11"/>
             <wp:cNvGraphicFramePr>
               <a:graphicFrameLocks xmlns:a="http://schemas.openxmlformats.org/drawingml/2006/main" noChangeAspect="1"/>
             </wp:cNvGraphicFramePr>
@@ -2769,7 +3076,7 @@
                   <pic:spPr>
                     <a:xfrm>
                       <a:off x="0" y="0"/>
-                      <a:ext cx="5943600" cy="3390900"/>
+                      <a:ext cx="5868219" cy="3315163"/>
                     </a:xfrm>
                     <a:prstGeom prst="rect">
                       <a:avLst/>
@@ -2783,8 +3090,49 @@
       </w:r>
     </w:p>
     <w:p>
-      <w:r>
-        <w:t>This algorithm is very fast, running at ~100ms on the CPU. But it is very inaccurate and creates many false positives.</w:t>
+      <w:pPr>
+        <w:pStyle w:val="Caption"/>
+        <w:rPr>
+          <w:b/>
+        </w:rPr>
+      </w:pPr>
+      <w:r>
+        <w:t xml:space="preserve">Figure </w:t>
+      </w:r>
+      <w:fldSimple w:instr=" SEQ Figure \* ARABIC ">
+        <w:r>
+          <w:rPr>
+            <w:noProof/>
+          </w:rPr>
+          <w:t>3</w:t>
+        </w:r>
+      </w:fldSimple>
+      <w:r>
+        <w:t xml:space="preserve"> The workflow of the </w:t>
+      </w:r>
+      <w:proofErr w:type="spellStart"/>
+      <w:r>
+        <w:t>Haarcascade</w:t>
+      </w:r>
+      <w:proofErr w:type="spellEnd"/>
+      <w:r>
+        <w:t xml:space="preserve"> algorithm</w:t>
+      </w:r>
+    </w:p>
+    <w:p>
+      <w:r>
+        <w:t xml:space="preserve">This algorithm is </w:t>
+      </w:r>
+      <w:r>
+        <w:t>fast, running at ~100ms on the CPU. But it is very inaccurate and creates many false positives.</w:t>
+      </w:r>
+    </w:p>
+    <w:p>
+      <w:pPr>
+        <w:pStyle w:val="Heading4"/>
+      </w:pPr>
+      <w:r>
+        <w:t>Dlib</w:t>
       </w:r>
     </w:p>
     <w:p>
@@ -2802,6 +3150,9 @@
       </w:r>
     </w:p>
     <w:p>
+      <w:pPr>
+        <w:keepNext/>
+      </w:pPr>
       <w:r>
         <w:rPr>
           <w:noProof/>
@@ -2809,8 +3160,8 @@
         <w:lastRenderedPageBreak/>
         <w:drawing>
           <wp:inline distT="0" distB="0" distL="0" distR="0" wp14:anchorId="5F7CC5E6" wp14:editId="04EEA7F2">
-            <wp:extent cx="5943600" cy="2799080"/>
-            <wp:effectExtent l="0" t="0" r="0" b="1270"/>
+            <wp:extent cx="4552950" cy="2144167"/>
+            <wp:effectExtent l="0" t="0" r="0" b="8890"/>
             <wp:docPr id="4" name="Picture 4"/>
             <wp:cNvGraphicFramePr>
               <a:graphicFrameLocks xmlns:a="http://schemas.openxmlformats.org/drawingml/2006/main" noChangeAspect="1"/>
@@ -2831,7 +3182,7 @@
                   <pic:spPr>
                     <a:xfrm>
                       <a:off x="0" y="0"/>
-                      <a:ext cx="5943600" cy="2799080"/>
+                      <a:ext cx="4579228" cy="2156542"/>
                     </a:xfrm>
                     <a:prstGeom prst="rect">
                       <a:avLst/>
@@ -2845,6 +3196,25 @@
       </w:r>
     </w:p>
     <w:p>
+      <w:pPr>
+        <w:pStyle w:val="Caption"/>
+      </w:pPr>
+      <w:r>
+        <w:t xml:space="preserve">Figure </w:t>
+      </w:r>
+      <w:fldSimple w:instr=" SEQ Figure \* ARABIC ">
+        <w:r>
+          <w:rPr>
+            <w:noProof/>
+          </w:rPr>
+          <w:t>4</w:t>
+        </w:r>
+      </w:fldSimple>
+      <w:r>
+        <w:t xml:space="preserve"> HOG algorithm for edge detection</w:t>
+      </w:r>
+    </w:p>
+    <w:p>
       <w:r>
         <w:t xml:space="preserve">The concept of linear SVM (support vector machine) is that it is given a set of training examples, </w:t>
       </w:r>
@@ -2853,54 +3223,42 @@
       </w:r>
     </w:p>
     <w:p>
-      <w:proofErr w:type="gramStart"/>
-      <w:r>
-        <w:t>Often times</w:t>
-      </w:r>
-      <w:proofErr w:type="gramEnd"/>
-      <w:r>
-        <w:t xml:space="preserve"> we find that OpenCV is used in conjunction with Dlib, but now OpenCV can do standalone facial recognition and facial landmark detection.</w:t>
+      <w:pPr>
+        <w:pStyle w:val="Heading3"/>
+      </w:pPr>
+      <w:bookmarkStart w:id="6" w:name="_Toc526348098"/>
+      <w:r>
+        <w:t>Which one was chosen and why</w:t>
+      </w:r>
+      <w:bookmarkEnd w:id="6"/>
+    </w:p>
+    <w:p>
+      <w:r>
+        <w:t xml:space="preserve">Ultimately, the facial tracking application </w:t>
+      </w:r>
+      <w:r>
+        <w:t xml:space="preserve">would be built </w:t>
+      </w:r>
+      <w:r>
+        <w:t>using OpenCV</w:t>
+      </w:r>
+      <w:r>
+        <w:t>.</w:t>
+      </w:r>
+    </w:p>
+    <w:p>
+      <w:r>
+        <w:t>OpenCV has extensive documentation online, with an active community of people using the library to create software applications.</w:t>
       </w:r>
     </w:p>
     <w:p/>
     <w:p>
-      <w:pPr>
-        <w:pStyle w:val="Heading3"/>
-      </w:pPr>
-      <w:bookmarkStart w:id="6" w:name="_Toc526348098"/>
-      <w:r>
-        <w:t>Which one was chosen and why</w:t>
-      </w:r>
-      <w:bookmarkEnd w:id="6"/>
-    </w:p>
-    <w:p>
-      <w:r>
-        <w:t>Ultimately, we chose to build the facial tracking application using OpenCV and its contributions extension.</w:t>
-      </w:r>
-    </w:p>
-    <w:p>
       <w:r>
         <w:t xml:space="preserve">The reason why it was chosen was because </w:t>
       </w:r>
       <w:r>
         <w:t>there is a very active OpenCV community with people posting on forums and using chat services to talk to each other about issues.</w:t>
       </w:r>
-    </w:p>
-    <w:p>
-      <w:r>
-        <w:t>We found that loads of people have used OpenCV and have asked for answers to problems and you can easily find solutions on the internet, where this was not the case for Dlib.</w:t>
-      </w:r>
-    </w:p>
-    <w:p/>
-    <w:p>
-      <w:pPr>
-        <w:pStyle w:val="Heading3"/>
-        <w:numPr>
-          <w:ilvl w:val="0"/>
-          <w:numId w:val="0"/>
-        </w:numPr>
-        <w:ind w:left="720" w:hanging="720"/>
-      </w:pPr>
     </w:p>
     <w:p/>
     <w:p>
@@ -3023,88 +3381,70 @@
       </w:pPr>
       <w:bookmarkStart w:id="15" w:name="_Toc526348109"/>
       <w:r>
+        <w:t>Installation</w:t>
+      </w:r>
+      <w:bookmarkEnd w:id="15"/>
+    </w:p>
+    <w:p/>
+    <w:p>
+      <w:r>
+        <w:t xml:space="preserve">The first thing I had to do was download OpenCV from Github and compile the libraries with </w:t>
+      </w:r>
+      <w:proofErr w:type="spellStart"/>
+      <w:r>
+        <w:t>CMake</w:t>
+      </w:r>
+      <w:proofErr w:type="spellEnd"/>
+      <w:r>
+        <w:t xml:space="preserve">. Once we had the complied libraries we could link them to Visual Studio and start building an application using the library’s functionality. </w:t>
+      </w:r>
+      <w:bookmarkStart w:id="16" w:name="_GoBack"/>
+      <w:bookmarkEnd w:id="16"/>
+    </w:p>
+    <w:p>
+      <w:pPr>
+        <w:pStyle w:val="Heading3"/>
+      </w:pPr>
+      <w:bookmarkStart w:id="17" w:name="_Toc526348110"/>
+      <w:r>
+        <w:t>Tracking a face</w:t>
+      </w:r>
+      <w:bookmarkEnd w:id="17"/>
+    </w:p>
+    <w:p/>
+    <w:p>
+      <w:r>
+        <w:t xml:space="preserve">Once </w:t>
+      </w:r>
+      <w:r>
+        <w:t xml:space="preserve">we were done with the installation process we could move on to opening the webcam and reading information from it. The information I found on the internet for reading from a webcam used the GUI functionality from Visual Studio </w:t>
+      </w:r>
+      <w:r>
+        <w:t>which</w:t>
+      </w:r>
+      <w:r>
+        <w:t xml:space="preserve"> was incompatible with the version of Visual Studio that I had and OpenCV.</w:t>
+      </w:r>
+    </w:p>
+    <w:p>
+      <w:r>
+        <w:t>Once I found a workaround for this I started with face tracking and eye tracking, when that started working I could move on to landmarks</w:t>
+      </w:r>
+    </w:p>
+    <w:p>
+      <w:pPr>
+        <w:pStyle w:val="Heading3"/>
+      </w:pPr>
+      <w:bookmarkStart w:id="18" w:name="_Toc526348111"/>
+      <w:r>
+        <w:t>Facial landmarks</w:t>
+      </w:r>
+      <w:bookmarkEnd w:id="18"/>
+    </w:p>
+    <w:p/>
+    <w:p>
+      <w:r>
         <w:lastRenderedPageBreak/>
-        <w:t>Installation</w:t>
-      </w:r>
-      <w:bookmarkEnd w:id="15"/>
-    </w:p>
-    <w:p/>
-    <w:p>
-      <w:r>
-        <w:t xml:space="preserve">The first thing I had to do was download OpenCV from Github and compile the libraries with </w:t>
-      </w:r>
-      <w:proofErr w:type="spellStart"/>
-      <w:r>
-        <w:t>CMake</w:t>
-      </w:r>
-      <w:proofErr w:type="spellEnd"/>
-      <w:r>
-        <w:t xml:space="preserve">. Once we had the complied libraries we could link them to Visual Studio and start building an application using the library’s functionality. </w:t>
-      </w:r>
-      <w:r>
-        <w:rPr>
-          <w:color w:val="FF0000"/>
-        </w:rPr>
-        <w:t>Originally,</w:t>
-      </w:r>
-      <w:r>
-        <w:rPr>
-          <w:color w:val="FF0000"/>
-        </w:rPr>
-        <w:t xml:space="preserve"> I had issues with</w:t>
-      </w:r>
-      <w:r>
-        <w:rPr>
-          <w:color w:val="FF0000"/>
-        </w:rPr>
-        <w:t xml:space="preserve"> this because of versions of Visual Studio were conflicting with OpenCV.</w:t>
-      </w:r>
-    </w:p>
-    <w:p>
-      <w:pPr>
-        <w:pStyle w:val="Heading3"/>
-      </w:pPr>
-      <w:bookmarkStart w:id="16" w:name="_Toc526348110"/>
-      <w:r>
-        <w:t>Tracking a face</w:t>
-      </w:r>
-      <w:bookmarkStart w:id="17" w:name="_GoBack"/>
-      <w:bookmarkEnd w:id="16"/>
-      <w:bookmarkEnd w:id="17"/>
-    </w:p>
-    <w:p/>
-    <w:p>
-      <w:r>
-        <w:t xml:space="preserve">Once </w:t>
-      </w:r>
-      <w:r>
-        <w:t xml:space="preserve">we were done with the installation process we could move on to opening the webcam and reading information from it. The information I found on the internet for reading from a webcam used the GUI functionality from Visual Studio </w:t>
-      </w:r>
-      <w:r>
-        <w:t>which</w:t>
-      </w:r>
-      <w:r>
-        <w:t xml:space="preserve"> was incompatible with the version of Visual Studio that I had and OpenCV.</w:t>
-      </w:r>
-    </w:p>
-    <w:p>
-      <w:r>
-        <w:t>Once I found a workaround for this I started with face tracking and eye tracking, when that started working I could move on to landmarks</w:t>
-      </w:r>
-    </w:p>
-    <w:p>
-      <w:pPr>
-        <w:pStyle w:val="Heading3"/>
-      </w:pPr>
-      <w:bookmarkStart w:id="18" w:name="_Toc526348111"/>
-      <w:r>
-        <w:t>Facial landmarks</w:t>
-      </w:r>
-      <w:bookmarkEnd w:id="18"/>
-    </w:p>
-    <w:p/>
-    <w:p>
-      <w:r>
         <w:t>This is where the real fun begins, to implement facial landmarks, we had to download OpenCV Contributions then link the libraries of the original OpenCV and OpenCV_contrib. This proved to be a challenge as there is no real documentation on how to do this besides the brief instructions on the OpenCV_contrib Github.</w:t>
       </w:r>
     </w:p>
@@ -3143,7 +3483,6 @@
         <w:rPr>
           <w:noProof/>
         </w:rPr>
-        <w:lastRenderedPageBreak/>
         <w:drawing>
           <wp:inline distT="0" distB="0" distL="0" distR="0" wp14:anchorId="3C3FED28" wp14:editId="16855625">
             <wp:extent cx="5943600" cy="4396740"/>
@@ -6533,6 +6872,7 @@
   <w:rsids>
     <w:rsidRoot w:val="008D3594"/>
     <w:rsid w:val="0005541A"/>
+    <w:rsid w:val="000F6388"/>
     <w:rsid w:val="00175B46"/>
     <w:rsid w:val="001E0E63"/>
     <w:rsid w:val="00375151"/>
@@ -7312,7 +7652,7 @@
 </file>
 
 <file path=customXml/itemProps1.xml><?xml version="1.0" encoding="utf-8"?>
-<ds:datastoreItem xmlns:ds="http://schemas.openxmlformats.org/officeDocument/2006/customXml" ds:itemID="{F6D2E5E9-33A7-4D16-8D05-46E6816B60A7}">
+<ds:datastoreItem xmlns:ds="http://schemas.openxmlformats.org/officeDocument/2006/customXml" ds:itemID="{654C4833-85BC-4B48-8221-05FB51118563}">
   <ds:schemaRefs>
     <ds:schemaRef ds:uri="http://schemas.openxmlformats.org/officeDocument/2006/bibliography"/>
   </ds:schemaRefs>

</xml_diff>

<commit_message>
addded to research of paper
</commit_message>
<xml_diff>
--- a/Paper/Nicole_Munro_Paper.docx
+++ b/Paper/Nicole_Munro_Paper.docx
@@ -3051,6 +3051,7 @@
       <w:r>
         <w:rPr>
           <w:b/>
+          <w:noProof/>
         </w:rPr>
         <w:drawing>
           <wp:inline distT="0" distB="0" distL="0" distR="0" wp14:anchorId="75B98622" wp14:editId="7DA6EC51">
@@ -3251,76 +3252,155 @@
         <w:t>OpenCV has extensive documentation online, with an active community of people using the library to create software applications.</w:t>
       </w:r>
     </w:p>
+    <w:p>
+      <w:r>
+        <w:t xml:space="preserve">The reason why it was chosen was because </w:t>
+      </w:r>
+      <w:r>
+        <w:t>there is a very active OpenCV community with people posting on forums and using chat services to talk to each other about issues.</w:t>
+      </w:r>
+      <w:r>
+        <w:t xml:space="preserve"> OpenCV also has functionality to easily use the GPU instead of the CPU for landmark detections, which is inherently faster.</w:t>
+      </w:r>
+    </w:p>
+    <w:p>
+      <w:pPr>
+        <w:pStyle w:val="Heading2"/>
+      </w:pPr>
+      <w:bookmarkStart w:id="7" w:name="_Toc526348101"/>
+      <w:r>
+        <w:t xml:space="preserve">Sending the information from the facial tracker to </w:t>
+      </w:r>
+      <w:bookmarkEnd w:id="7"/>
+      <w:r>
+        <w:t>our engine</w:t>
+      </w:r>
+    </w:p>
+    <w:p>
+      <w:r>
+        <w:t>To start manipulating a mesh real time, the data from the Face Tracking application should be sent to the engine being used.</w:t>
+      </w:r>
+    </w:p>
+    <w:p>
+      <w:pPr>
+        <w:pStyle w:val="Heading3"/>
+      </w:pPr>
+      <w:bookmarkStart w:id="8" w:name="_Toc526348102"/>
+      <w:r>
+        <w:t>The different methods</w:t>
+      </w:r>
+      <w:bookmarkEnd w:id="8"/>
+    </w:p>
+    <w:p>
+      <w:pPr>
+        <w:pStyle w:val="Heading4"/>
+      </w:pPr>
+      <w:r>
+        <w:t>Creating the Face Tracker in the chosen engine</w:t>
+      </w:r>
+    </w:p>
+    <w:p>
+      <w:r>
+        <w:t>Instead of creating the Face Tracker application in c++ in a separate Visual Studio solution, the engine that being used could be linked to OpenCV and the landmark detection could be built into it.</w:t>
+      </w:r>
+    </w:p>
+    <w:p>
+      <w:pPr>
+        <w:pStyle w:val="Heading4"/>
+      </w:pPr>
+      <w:r>
+        <w:t>Sending the tracked data to the engine via reading and writing to a file every frame</w:t>
+      </w:r>
+    </w:p>
+    <w:p>
+      <w:r>
+        <w:t>The Face Tracker application could write the tracked data in a logical manner to a .csv file every frame, then the engine would read from that file and parse the data.</w:t>
+      </w:r>
+    </w:p>
+    <w:p>
+      <w:r>
+        <w:t>This is an issue for several reasons, one being how slow it is to read and write to a file. Every tick the Face Tracker application would have to open the file and re-write the data, and the engine of choice would read that data and parse it – and computationally this</w:t>
+      </w:r>
+      <w:r>
+        <w:t xml:space="preserve"> can be</w:t>
+      </w:r>
+      <w:r>
+        <w:t xml:space="preserve"> incredibly slow. </w:t>
+      </w:r>
+    </w:p>
+    <w:p>
+      <w:r>
+        <w:lastRenderedPageBreak/>
+        <w:t>Another issue with reading and writing to the same file every frame is I/O contention</w:t>
+      </w:r>
+      <w:r>
+        <w:t xml:space="preserve">, this </w:t>
+      </w:r>
+      <w:r>
+        <w:t xml:space="preserve">causes </w:t>
+      </w:r>
+      <w:r>
+        <w:t>degradation of performance</w:t>
+      </w:r>
+      <w:r>
+        <w:t xml:space="preserve">. I/O contention is created when a disk competes for </w:t>
+      </w:r>
+      <w:bookmarkStart w:id="9" w:name="_GoBack"/>
+      <w:bookmarkEnd w:id="9"/>
+    </w:p>
+    <w:p>
+      <w:r>
+        <w:t xml:space="preserve">When </w:t>
+      </w:r>
+      <w:r>
+        <w:t>reading and writing</w:t>
+      </w:r>
+      <w:r>
+        <w:t xml:space="preserve"> to a </w:t>
+      </w:r>
+      <w:r>
+        <w:t>hard drive</w:t>
+      </w:r>
+      <w:r>
+        <w:t xml:space="preserve"> </w:t>
+      </w:r>
+      <w:r>
+        <w:t xml:space="preserve">every single frame I/O contention is created. </w:t>
+      </w:r>
+      <w:r>
+        <w:t xml:space="preserve">I/O contention is what happens when the hard drive on your computer is competing for I/O resources. </w:t>
+      </w:r>
+    </w:p>
+    <w:p>
+      <w:pPr>
+        <w:pStyle w:val="Heading3"/>
+      </w:pPr>
+      <w:bookmarkStart w:id="10" w:name="_Toc526348103"/>
+      <w:r>
+        <w:t>What we chose</w:t>
+      </w:r>
+      <w:bookmarkEnd w:id="10"/>
+    </w:p>
+    <w:p>
+      <w:pPr>
+        <w:pStyle w:val="Heading3"/>
+      </w:pPr>
+      <w:bookmarkStart w:id="11" w:name="_Toc526348104"/>
+      <w:r>
+        <w:t>Why we chose it</w:t>
+      </w:r>
+      <w:bookmarkEnd w:id="11"/>
+    </w:p>
     <w:p/>
     <w:p>
-      <w:r>
-        <w:t xml:space="preserve">The reason why it was chosen was because </w:t>
-      </w:r>
-      <w:r>
-        <w:t>there is a very active OpenCV community with people posting on forums and using chat services to talk to each other about issues.</w:t>
-      </w:r>
-    </w:p>
-    <w:p/>
-    <w:p>
-      <w:pPr>
-        <w:pStyle w:val="Heading3"/>
-        <w:numPr>
-          <w:ilvl w:val="0"/>
-          <w:numId w:val="0"/>
-        </w:numPr>
-        <w:ind w:left="720"/>
-      </w:pPr>
-    </w:p>
-    <w:p>
       <w:pPr>
         <w:pStyle w:val="Heading2"/>
       </w:pPr>
-      <w:bookmarkStart w:id="7" w:name="_Toc526348101"/>
-      <w:r>
-        <w:t>Sending the information from the facial tracker to Unreal</w:t>
-      </w:r>
-      <w:bookmarkEnd w:id="7"/>
-    </w:p>
-    <w:p>
-      <w:pPr>
-        <w:pStyle w:val="Heading3"/>
-      </w:pPr>
-      <w:bookmarkStart w:id="8" w:name="_Toc526348102"/>
-      <w:r>
-        <w:t>The different methods</w:t>
-      </w:r>
-      <w:bookmarkEnd w:id="8"/>
-    </w:p>
-    <w:p>
-      <w:pPr>
-        <w:pStyle w:val="Heading3"/>
-      </w:pPr>
-      <w:bookmarkStart w:id="9" w:name="_Toc526348103"/>
-      <w:r>
-        <w:t>What we chose</w:t>
-      </w:r>
-      <w:bookmarkEnd w:id="9"/>
-    </w:p>
-    <w:p>
-      <w:pPr>
-        <w:pStyle w:val="Heading3"/>
-      </w:pPr>
-      <w:bookmarkStart w:id="10" w:name="_Toc526348104"/>
-      <w:r>
-        <w:t>Why we chose it</w:t>
-      </w:r>
-      <w:bookmarkEnd w:id="10"/>
-    </w:p>
-    <w:p/>
-    <w:p>
-      <w:pPr>
-        <w:pStyle w:val="Heading2"/>
-      </w:pPr>
-      <w:bookmarkStart w:id="11" w:name="_Toc526348105"/>
+      <w:bookmarkStart w:id="12" w:name="_Toc526348105"/>
       <w:r>
         <w:t>Real time mesh manipulation</w:t>
       </w:r>
-      <w:bookmarkEnd w:id="11"/>
+      <w:bookmarkEnd w:id="12"/>
     </w:p>
     <w:p/>
     <w:p/>
@@ -3336,11 +3416,11 @@
       <w:pPr>
         <w:pStyle w:val="Heading1"/>
       </w:pPr>
-      <w:bookmarkStart w:id="12" w:name="_Toc526348106"/>
+      <w:bookmarkStart w:id="13" w:name="_Toc526348106"/>
       <w:r>
         <w:t>case study</w:t>
       </w:r>
-      <w:bookmarkEnd w:id="12"/>
+      <w:bookmarkEnd w:id="13"/>
     </w:p>
     <w:p>
       <w:r>
@@ -3351,11 +3431,11 @@
       <w:pPr>
         <w:pStyle w:val="Heading2"/>
       </w:pPr>
-      <w:bookmarkStart w:id="13" w:name="_Toc526348107"/>
+      <w:bookmarkStart w:id="14" w:name="_Toc526348107"/>
       <w:r>
         <w:t>introduction</w:t>
       </w:r>
-      <w:bookmarkEnd w:id="13"/>
+      <w:bookmarkEnd w:id="14"/>
     </w:p>
     <w:p/>
     <w:p>
@@ -3368,26 +3448,27 @@
       <w:pPr>
         <w:pStyle w:val="Heading2"/>
       </w:pPr>
-      <w:bookmarkStart w:id="14" w:name="_Toc526348108"/>
+      <w:bookmarkStart w:id="15" w:name="_Toc526348108"/>
       <w:r>
         <w:t>Tracking a face using OpenCV</w:t>
       </w:r>
-      <w:bookmarkEnd w:id="14"/>
+      <w:bookmarkEnd w:id="15"/>
     </w:p>
     <w:p/>
     <w:p>
       <w:pPr>
         <w:pStyle w:val="Heading3"/>
       </w:pPr>
-      <w:bookmarkStart w:id="15" w:name="_Toc526348109"/>
+      <w:bookmarkStart w:id="16" w:name="_Toc526348109"/>
       <w:r>
         <w:t>Installation</w:t>
       </w:r>
-      <w:bookmarkEnd w:id="15"/>
+      <w:bookmarkEnd w:id="16"/>
     </w:p>
     <w:p/>
     <w:p>
       <w:r>
+        <w:lastRenderedPageBreak/>
         <w:t xml:space="preserve">The first thing I had to do was download OpenCV from Github and compile the libraries with </w:t>
       </w:r>
       <w:proofErr w:type="spellStart"/>
@@ -3398,8 +3479,6 @@
       <w:r>
         <w:t xml:space="preserve">. Once we had the complied libraries we could link them to Visual Studio and start building an application using the library’s functionality. </w:t>
       </w:r>
-      <w:bookmarkStart w:id="16" w:name="_GoBack"/>
-      <w:bookmarkEnd w:id="16"/>
     </w:p>
     <w:p>
       <w:pPr>
@@ -3444,7 +3523,6 @@
     <w:p/>
     <w:p>
       <w:r>
-        <w:lastRenderedPageBreak/>
         <w:t>This is where the real fun begins, to implement facial landmarks, we had to download OpenCV Contributions then link the libraries of the original OpenCV and OpenCV_contrib. This proved to be a challenge as there is no real documentation on how to do this besides the brief instructions on the OpenCV_contrib Github.</w:t>
       </w:r>
     </w:p>
@@ -3483,6 +3561,7 @@
         <w:rPr>
           <w:noProof/>
         </w:rPr>
+        <w:lastRenderedPageBreak/>
         <w:drawing>
           <wp:inline distT="0" distB="0" distL="0" distR="0" wp14:anchorId="3C3FED28" wp14:editId="16855625">
             <wp:extent cx="5943600" cy="4396740"/>
@@ -6876,11 +6955,13 @@
     <w:rsid w:val="00175B46"/>
     <w:rsid w:val="001E0E63"/>
     <w:rsid w:val="00375151"/>
+    <w:rsid w:val="00380305"/>
     <w:rsid w:val="00510630"/>
     <w:rsid w:val="00694E3D"/>
     <w:rsid w:val="008D2D21"/>
     <w:rsid w:val="008D3594"/>
     <w:rsid w:val="00BF7836"/>
+    <w:rsid w:val="00CC72E2"/>
     <w:rsid w:val="00E86D88"/>
     <w:rsid w:val="00E978A2"/>
   </w:rsids>
@@ -7652,7 +7733,7 @@
 </file>
 
 <file path=customXml/itemProps1.xml><?xml version="1.0" encoding="utf-8"?>
-<ds:datastoreItem xmlns:ds="http://schemas.openxmlformats.org/officeDocument/2006/customXml" ds:itemID="{654C4833-85BC-4B48-8221-05FB51118563}">
+<ds:datastoreItem xmlns:ds="http://schemas.openxmlformats.org/officeDocument/2006/customXml" ds:itemID="{89F95862-FED4-4EA4-A0B5-462BB40BDD12}">
   <ds:schemaRefs>
     <ds:schemaRef ds:uri="http://schemas.openxmlformats.org/officeDocument/2006/bibliography"/>
   </ds:schemaRefs>

</xml_diff>

<commit_message>
tweaked paper, made some changes to the face tracker
</commit_message>
<xml_diff>
--- a/Paper/Nicole_Munro_Paper.docx
+++ b/Paper/Nicole_Munro_Paper.docx
@@ -2516,27 +2516,14 @@
                             <w:r>
                               <w:t xml:space="preserve">Figure </w:t>
                             </w:r>
-                            <w:r>
-                              <w:fldChar w:fldCharType="begin"/>
-                            </w:r>
-                            <w:r>
-                              <w:instrText xml:space="preserve"> SEQ Figure \* ARABIC </w:instrText>
-                            </w:r>
-                            <w:r>
-                              <w:fldChar w:fldCharType="separate"/>
-                            </w:r>
-                            <w:r>
-                              <w:rPr>
-                                <w:noProof/>
-                              </w:rPr>
-                              <w:t>1</w:t>
-                            </w:r>
-                            <w:r>
-                              <w:rPr>
-                                <w:noProof/>
-                              </w:rPr>
-                              <w:fldChar w:fldCharType="end"/>
-                            </w:r>
+                            <w:fldSimple w:instr=" SEQ Figure \* ARABIC ">
+                              <w:r>
+                                <w:rPr>
+                                  <w:noProof/>
+                                </w:rPr>
+                                <w:t>1</w:t>
+                              </w:r>
+                            </w:fldSimple>
                             <w:r>
                               <w:t>: Line and edge feature detection</w:t>
                             </w:r>
@@ -2733,27 +2720,14 @@
                             <w:r>
                               <w:t xml:space="preserve">Figure </w:t>
                             </w:r>
-                            <w:r>
-                              <w:fldChar w:fldCharType="begin"/>
-                            </w:r>
-                            <w:r>
-                              <w:instrText xml:space="preserve"> SEQ Figure \* ARABIC </w:instrText>
-                            </w:r>
-                            <w:r>
-                              <w:fldChar w:fldCharType="separate"/>
-                            </w:r>
-                            <w:r>
-                              <w:rPr>
-                                <w:noProof/>
-                              </w:rPr>
-                              <w:t>2</w:t>
-                            </w:r>
-                            <w:r>
-                              <w:rPr>
-                                <w:noProof/>
-                              </w:rPr>
-                              <w:fldChar w:fldCharType="end"/>
-                            </w:r>
+                            <w:fldSimple w:instr=" SEQ Figure \* ARABIC ">
+                              <w:r>
+                                <w:rPr>
+                                  <w:noProof/>
+                                </w:rPr>
+                                <w:t>2</w:t>
+                              </w:r>
+                            </w:fldSimple>
                             <w:r>
                               <w:t xml:space="preserve"> The different kinds of detection</w:t>
                             </w:r>
@@ -3018,27 +2992,14 @@
       <w:r>
         <w:t xml:space="preserve">Figure </w:t>
       </w:r>
-      <w:r>
-        <w:fldChar w:fldCharType="begin"/>
-      </w:r>
-      <w:r>
-        <w:instrText xml:space="preserve"> SEQ Figure \* ARABIC </w:instrText>
-      </w:r>
-      <w:r>
-        <w:fldChar w:fldCharType="separate"/>
-      </w:r>
-      <w:r>
-        <w:rPr>
-          <w:noProof/>
-        </w:rPr>
-        <w:t>3</w:t>
-      </w:r>
-      <w:r>
-        <w:rPr>
-          <w:noProof/>
-        </w:rPr>
-        <w:fldChar w:fldCharType="end"/>
-      </w:r>
+      <w:fldSimple w:instr=" SEQ Figure \* ARABIC ">
+        <w:r>
+          <w:rPr>
+            <w:noProof/>
+          </w:rPr>
+          <w:t>3</w:t>
+        </w:r>
+      </w:fldSimple>
       <w:r>
         <w:t xml:space="preserve"> The workflow of the Haarcascade algorithm</w:t>
       </w:r>
@@ -3126,30 +3087,14 @@
       <w:r>
         <w:t xml:space="preserve">Figure </w:t>
       </w:r>
-      <w:r>
-        <w:fldChar w:fldCharType="begin"/>
-      </w:r>
-      <w:r>
-        <w:instrText xml:space="preserve"> SEQ Figure \* ARABIC</w:instrText>
-      </w:r>
-      <w:r>
-        <w:instrText xml:space="preserve"> </w:instrText>
-      </w:r>
-      <w:r>
-        <w:fldChar w:fldCharType="separate"/>
-      </w:r>
-      <w:r>
-        <w:rPr>
-          <w:noProof/>
-        </w:rPr>
-        <w:t>4</w:t>
-      </w:r>
-      <w:r>
-        <w:rPr>
-          <w:noProof/>
-        </w:rPr>
-        <w:fldChar w:fldCharType="end"/>
-      </w:r>
+      <w:fldSimple w:instr=" SEQ Figure \* ARABIC ">
+        <w:r>
+          <w:rPr>
+            <w:noProof/>
+          </w:rPr>
+          <w:t>4</w:t>
+        </w:r>
+      </w:fldSimple>
       <w:r>
         <w:t xml:space="preserve"> HOG algorithm for edge detection</w:t>
       </w:r>
@@ -3287,6 +3232,11 @@
       <w:r>
         <w:t>reated when there are high amounts of read and write operations happening. Contention describes two or more devices competing for the same resources.</w:t>
       </w:r>
+      <w:r>
+        <w:t xml:space="preserve"> [1]</w:t>
+      </w:r>
+      <w:bookmarkStart w:id="9" w:name="_GoBack"/>
+      <w:bookmarkEnd w:id="9"/>
     </w:p>
     <w:p>
       <w:pPr>
@@ -3344,11 +3294,11 @@
       <w:pPr>
         <w:pStyle w:val="Heading3"/>
       </w:pPr>
-      <w:bookmarkStart w:id="9" w:name="_Toc528597444"/>
+      <w:bookmarkStart w:id="10" w:name="_Toc528597444"/>
       <w:r>
         <w:t>Which one was chosen and why</w:t>
       </w:r>
-      <w:bookmarkEnd w:id="9"/>
+      <w:bookmarkEnd w:id="10"/>
     </w:p>
     <w:p>
       <w:r>
@@ -3364,21 +3314,21 @@
       <w:pPr>
         <w:pStyle w:val="Heading2"/>
       </w:pPr>
-      <w:bookmarkStart w:id="10" w:name="_Toc528597445"/>
+      <w:bookmarkStart w:id="11" w:name="_Toc528597445"/>
       <w:r>
         <w:t>Real time mesh manipulation</w:t>
       </w:r>
-      <w:bookmarkEnd w:id="10"/>
+      <w:bookmarkEnd w:id="11"/>
     </w:p>
     <w:p>
       <w:pPr>
         <w:pStyle w:val="Heading3"/>
       </w:pPr>
-      <w:bookmarkStart w:id="11" w:name="_Toc528597446"/>
+      <w:bookmarkStart w:id="12" w:name="_Toc528597446"/>
       <w:r>
         <w:t>Blend shapes</w:t>
       </w:r>
-      <w:bookmarkEnd w:id="11"/>
+      <w:bookmarkEnd w:id="12"/>
     </w:p>
     <w:p>
       <w:r>
@@ -3477,7 +3427,7 @@
       <w:pPr>
         <w:pStyle w:val="Heading1"/>
       </w:pPr>
-      <w:bookmarkStart w:id="12" w:name="_Toc528597447"/>
+      <w:bookmarkStart w:id="13" w:name="_Toc528597447"/>
       <w:r>
         <w:lastRenderedPageBreak/>
         <w:t>C</w:t>
@@ -3488,17 +3438,17 @@
       <w:r>
         <w:t>y</w:t>
       </w:r>
-      <w:bookmarkEnd w:id="12"/>
+      <w:bookmarkEnd w:id="13"/>
     </w:p>
     <w:p>
       <w:pPr>
         <w:pStyle w:val="Heading2"/>
       </w:pPr>
-      <w:bookmarkStart w:id="13" w:name="_Toc528597448"/>
+      <w:bookmarkStart w:id="14" w:name="_Toc528597448"/>
       <w:r>
         <w:t>introduction</w:t>
       </w:r>
-      <w:bookmarkEnd w:id="13"/>
+      <w:bookmarkEnd w:id="14"/>
     </w:p>
     <w:p>
       <w:r>
@@ -3509,21 +3459,21 @@
       <w:pPr>
         <w:pStyle w:val="Heading2"/>
       </w:pPr>
-      <w:bookmarkStart w:id="14" w:name="_Toc528597449"/>
+      <w:bookmarkStart w:id="15" w:name="_Toc528597449"/>
       <w:r>
         <w:t>Tracking a face using OpenCV</w:t>
       </w:r>
-      <w:bookmarkEnd w:id="14"/>
+      <w:bookmarkEnd w:id="15"/>
     </w:p>
     <w:p>
       <w:pPr>
         <w:pStyle w:val="Heading3"/>
       </w:pPr>
-      <w:bookmarkStart w:id="15" w:name="_Toc528597450"/>
+      <w:bookmarkStart w:id="16" w:name="_Toc528597450"/>
       <w:r>
         <w:t>Installation</w:t>
       </w:r>
-      <w:bookmarkEnd w:id="15"/>
+      <w:bookmarkEnd w:id="16"/>
     </w:p>
     <w:p>
       <w:r>
@@ -3579,11 +3529,11 @@
       <w:pPr>
         <w:pStyle w:val="Heading3"/>
       </w:pPr>
-      <w:bookmarkStart w:id="16" w:name="_Toc528597451"/>
+      <w:bookmarkStart w:id="17" w:name="_Toc528597451"/>
       <w:r>
         <w:t>Tracking a face</w:t>
       </w:r>
-      <w:bookmarkEnd w:id="16"/>
+      <w:bookmarkEnd w:id="17"/>
     </w:p>
     <w:p>
       <w:r>
@@ -3597,18 +3547,15 @@
       <w:pPr>
         <w:pStyle w:val="Heading3"/>
       </w:pPr>
-      <w:bookmarkStart w:id="17" w:name="_Toc528597452"/>
+      <w:bookmarkStart w:id="18" w:name="_Toc528597452"/>
       <w:r>
         <w:t>Facial landmarks</w:t>
       </w:r>
-      <w:bookmarkEnd w:id="17"/>
-    </w:p>
-    <w:p>
-      <w:r>
-        <w:t xml:space="preserve">Once the face is tracked, the next step is to track the facial landmarks on the face itself. OpenCV has functionality for this, and it returns 68 tracked data </w:t>
-      </w:r>
-      <w:r>
-        <w:t>points.</w:t>
+      <w:bookmarkEnd w:id="18"/>
+    </w:p>
+    <w:p>
+      <w:r>
+        <w:t>Once the face is tracked, the next step is to track the facial landmarks on the face itself. OpenCV has functionality for this, and it returns 68 tracked data points.</w:t>
       </w:r>
       <w:r>
         <w:t xml:space="preserve"> [8]</w:t>
@@ -3782,7 +3729,7 @@
       <w:pPr>
         <w:pStyle w:val="Heading2"/>
       </w:pPr>
-      <w:bookmarkStart w:id="18" w:name="_Toc528597453"/>
+      <w:bookmarkStart w:id="19" w:name="_Toc528597453"/>
       <w:r>
         <w:lastRenderedPageBreak/>
         <w:t>Sending</w:t>
@@ -3790,7 +3737,7 @@
       <w:r>
         <w:t xml:space="preserve"> the information into Unreal</w:t>
       </w:r>
-      <w:bookmarkEnd w:id="18"/>
+      <w:bookmarkEnd w:id="19"/>
     </w:p>
     <w:p>
       <w:r>
@@ -3804,11 +3751,11 @@
       <w:pPr>
         <w:pStyle w:val="Heading3"/>
       </w:pPr>
-      <w:bookmarkStart w:id="19" w:name="_Toc528597454"/>
+      <w:bookmarkStart w:id="20" w:name="_Toc528597454"/>
       <w:r>
         <w:t>By reading and writing to a file</w:t>
       </w:r>
-      <w:bookmarkEnd w:id="19"/>
+      <w:bookmarkEnd w:id="20"/>
     </w:p>
     <w:p>
       <w:r>
@@ -3866,8 +3813,6 @@
       <w:r>
         <w:t xml:space="preserve">  [10]</w:t>
       </w:r>
-      <w:bookmarkStart w:id="20" w:name="_GoBack"/>
-      <w:bookmarkEnd w:id="20"/>
     </w:p>
     <w:p>
       <w:pPr>
@@ -4248,7 +4193,13 @@
         </w:numPr>
       </w:pPr>
       <w:r>
-        <w:t>api.unrealengine.com. 2018. No page title. [ONLINE] Available at: </w:t>
+        <w:t>api.unrealengine.com. 2018. </w:t>
+      </w:r>
+      <w:r>
+        <w:t>Create Proc</w:t>
+      </w:r>
+      <w:r>
+        <w:t>. [ONLINE] Available at: </w:t>
       </w:r>
       <w:hyperlink r:id="rId24" w:history="1">
         <w:r>
@@ -7685,6 +7636,7 @@
     <w:rsid w:val="008D3594"/>
     <w:rsid w:val="00BF7836"/>
     <w:rsid w:val="00CC72E2"/>
+    <w:rsid w:val="00D935D4"/>
     <w:rsid w:val="00E86D88"/>
     <w:rsid w:val="00E978A2"/>
   </w:rsids>
@@ -8456,7 +8408,7 @@
 </file>
 
 <file path=customXml/itemProps1.xml><?xml version="1.0" encoding="utf-8"?>
-<ds:datastoreItem xmlns:ds="http://schemas.openxmlformats.org/officeDocument/2006/customXml" ds:itemID="{6AC8A160-6F32-485B-BED1-56F84367EE92}">
+<ds:datastoreItem xmlns:ds="http://schemas.openxmlformats.org/officeDocument/2006/customXml" ds:itemID="{ACA24849-D96A-4B8B-A01F-265F4BF3F929}">
   <ds:schemaRefs>
     <ds:schemaRef ds:uri="http://schemas.openxmlformats.org/officeDocument/2006/bibliography"/>
   </ds:schemaRefs>

</xml_diff>

<commit_message>
started working with vectors and matrices wish me luck
</commit_message>
<xml_diff>
--- a/Paper/Nicole_Munro_Paper.docx
+++ b/Paper/Nicole_Munro_Paper.docx
@@ -2415,6 +2415,21 @@
         <w:t>The difference between the libraries</w:t>
       </w:r>
       <w:bookmarkEnd w:id="5"/>
+    </w:p>
+    <w:p>
+      <w:r>
+        <w:t>[</w:t>
+      </w:r>
+      <w:proofErr w:type="spellStart"/>
+      <w:r>
+        <w:t>Todo</w:t>
+      </w:r>
+      <w:proofErr w:type="spellEnd"/>
+      <w:r>
+        <w:t>: FIX]</w:t>
+      </w:r>
+      <w:bookmarkStart w:id="6" w:name="_GoBack"/>
+      <w:bookmarkEnd w:id="6"/>
     </w:p>
     <w:p>
       <w:pPr>
@@ -2516,14 +2531,27 @@
                             <w:r>
                               <w:t xml:space="preserve">Figure </w:t>
                             </w:r>
-                            <w:fldSimple w:instr=" SEQ Figure \* ARABIC ">
-                              <w:r>
-                                <w:rPr>
-                                  <w:noProof/>
-                                </w:rPr>
-                                <w:t>1</w:t>
-                              </w:r>
-                            </w:fldSimple>
+                            <w:r>
+                              <w:fldChar w:fldCharType="begin"/>
+                            </w:r>
+                            <w:r>
+                              <w:instrText xml:space="preserve"> SEQ Figure \* ARABIC </w:instrText>
+                            </w:r>
+                            <w:r>
+                              <w:fldChar w:fldCharType="separate"/>
+                            </w:r>
+                            <w:r>
+                              <w:rPr>
+                                <w:noProof/>
+                              </w:rPr>
+                              <w:t>1</w:t>
+                            </w:r>
+                            <w:r>
+                              <w:rPr>
+                                <w:noProof/>
+                              </w:rPr>
+                              <w:fldChar w:fldCharType="end"/>
+                            </w:r>
                             <w:r>
                               <w:t>: Line and edge feature detection</w:t>
                             </w:r>
@@ -2720,14 +2748,27 @@
                             <w:r>
                               <w:t xml:space="preserve">Figure </w:t>
                             </w:r>
-                            <w:fldSimple w:instr=" SEQ Figure \* ARABIC ">
-                              <w:r>
-                                <w:rPr>
-                                  <w:noProof/>
-                                </w:rPr>
-                                <w:t>2</w:t>
-                              </w:r>
-                            </w:fldSimple>
+                            <w:r>
+                              <w:fldChar w:fldCharType="begin"/>
+                            </w:r>
+                            <w:r>
+                              <w:instrText xml:space="preserve"> SEQ Figure \* ARABIC </w:instrText>
+                            </w:r>
+                            <w:r>
+                              <w:fldChar w:fldCharType="separate"/>
+                            </w:r>
+                            <w:r>
+                              <w:rPr>
+                                <w:noProof/>
+                              </w:rPr>
+                              <w:t>2</w:t>
+                            </w:r>
+                            <w:r>
+                              <w:rPr>
+                                <w:noProof/>
+                              </w:rPr>
+                              <w:fldChar w:fldCharType="end"/>
+                            </w:r>
                             <w:r>
                               <w:t xml:space="preserve"> The different kinds of detection</w:t>
                             </w:r>
@@ -2884,7 +2925,11 @@
         <w:t xml:space="preserve">we need all possible sizes and locations of the kernels to detect the features of the face, which is a lot of computation even for a 24x24 image we have 160 000 features. Thus, </w:t>
       </w:r>
       <w:r>
-        <w:t xml:space="preserve">the solution was to come up </w:t>
+        <w:t xml:space="preserve">the </w:t>
+      </w:r>
+      <w:r>
+        <w:lastRenderedPageBreak/>
+        <w:t xml:space="preserve">solution was to come up </w:t>
       </w:r>
       <w:proofErr w:type="spellStart"/>
       <w:r>
@@ -2897,7 +2942,6 @@
     </w:p>
     <w:p>
       <w:r>
-        <w:lastRenderedPageBreak/>
         <w:t>There is another issue with this system and that is that for most of an image, the data does not contain facial data. So, we discard any data that is not a face and we only apply the feature checking on parts of the image that contain a face.</w:t>
       </w:r>
     </w:p>
@@ -2992,14 +3036,27 @@
       <w:r>
         <w:t xml:space="preserve">Figure </w:t>
       </w:r>
-      <w:fldSimple w:instr=" SEQ Figure \* ARABIC ">
-        <w:r>
-          <w:rPr>
-            <w:noProof/>
-          </w:rPr>
-          <w:t>3</w:t>
-        </w:r>
-      </w:fldSimple>
+      <w:r>
+        <w:fldChar w:fldCharType="begin"/>
+      </w:r>
+      <w:r>
+        <w:instrText xml:space="preserve"> SEQ Figure \* ARABIC </w:instrText>
+      </w:r>
+      <w:r>
+        <w:fldChar w:fldCharType="separate"/>
+      </w:r>
+      <w:r>
+        <w:rPr>
+          <w:noProof/>
+        </w:rPr>
+        <w:t>3</w:t>
+      </w:r>
+      <w:r>
+        <w:rPr>
+          <w:noProof/>
+        </w:rPr>
+        <w:fldChar w:fldCharType="end"/>
+      </w:r>
       <w:r>
         <w:t xml:space="preserve"> The workflow of the Haarcascade algorithm</w:t>
       </w:r>
@@ -3087,14 +3144,27 @@
       <w:r>
         <w:t xml:space="preserve">Figure </w:t>
       </w:r>
-      <w:fldSimple w:instr=" SEQ Figure \* ARABIC ">
-        <w:r>
-          <w:rPr>
-            <w:noProof/>
-          </w:rPr>
-          <w:t>4</w:t>
-        </w:r>
-      </w:fldSimple>
+      <w:r>
+        <w:fldChar w:fldCharType="begin"/>
+      </w:r>
+      <w:r>
+        <w:instrText xml:space="preserve"> SEQ Figure \* ARABIC </w:instrText>
+      </w:r>
+      <w:r>
+        <w:fldChar w:fldCharType="separate"/>
+      </w:r>
+      <w:r>
+        <w:rPr>
+          <w:noProof/>
+        </w:rPr>
+        <w:t>4</w:t>
+      </w:r>
+      <w:r>
+        <w:rPr>
+          <w:noProof/>
+        </w:rPr>
+        <w:fldChar w:fldCharType="end"/>
+      </w:r>
       <w:r>
         <w:t xml:space="preserve"> HOG algorithm for edge detection</w:t>
       </w:r>
@@ -3111,11 +3181,11 @@
       <w:pPr>
         <w:pStyle w:val="Heading3"/>
       </w:pPr>
-      <w:bookmarkStart w:id="6" w:name="_Toc528597441"/>
+      <w:bookmarkStart w:id="7" w:name="_Toc528597441"/>
       <w:r>
         <w:t>Which one was chosen and why</w:t>
       </w:r>
-      <w:bookmarkEnd w:id="6"/>
+      <w:bookmarkEnd w:id="7"/>
     </w:p>
     <w:p>
       <w:r>
@@ -3151,14 +3221,14 @@
       <w:pPr>
         <w:pStyle w:val="Heading2"/>
       </w:pPr>
-      <w:bookmarkStart w:id="7" w:name="_Toc528597442"/>
+      <w:bookmarkStart w:id="8" w:name="_Toc528597442"/>
       <w:r>
         <w:t xml:space="preserve">Sending the information from the facial tracker to </w:t>
       </w:r>
       <w:r>
         <w:t>our engine</w:t>
       </w:r>
-      <w:bookmarkEnd w:id="7"/>
+      <w:bookmarkEnd w:id="8"/>
     </w:p>
     <w:p>
       <w:r>
@@ -3169,11 +3239,11 @@
       <w:pPr>
         <w:pStyle w:val="Heading3"/>
       </w:pPr>
-      <w:bookmarkStart w:id="8" w:name="_Toc528597443"/>
+      <w:bookmarkStart w:id="9" w:name="_Toc528597443"/>
       <w:r>
         <w:t>The different methods</w:t>
       </w:r>
-      <w:bookmarkEnd w:id="8"/>
+      <w:bookmarkEnd w:id="9"/>
     </w:p>
     <w:p>
       <w:pPr>
@@ -3235,8 +3305,6 @@
       <w:r>
         <w:t xml:space="preserve"> [1]</w:t>
       </w:r>
-      <w:bookmarkStart w:id="9" w:name="_GoBack"/>
-      <w:bookmarkEnd w:id="9"/>
     </w:p>
     <w:p>
       <w:pPr>
@@ -7631,6 +7699,7 @@
     <w:rsid w:val="00380305"/>
     <w:rsid w:val="00510630"/>
     <w:rsid w:val="00694E3D"/>
+    <w:rsid w:val="006C3E90"/>
     <w:rsid w:val="008C6DA7"/>
     <w:rsid w:val="008D2D21"/>
     <w:rsid w:val="008D3594"/>
@@ -8408,7 +8477,7 @@
 </file>
 
 <file path=customXml/itemProps1.xml><?xml version="1.0" encoding="utf-8"?>
-<ds:datastoreItem xmlns:ds="http://schemas.openxmlformats.org/officeDocument/2006/customXml" ds:itemID="{ACA24849-D96A-4B8B-A01F-265F4BF3F929}">
+<ds:datastoreItem xmlns:ds="http://schemas.openxmlformats.org/officeDocument/2006/customXml" ds:itemID="{B26748EA-1A71-456F-A920-84DB171C9C1E}">
   <ds:schemaRefs>
     <ds:schemaRef ds:uri="http://schemas.openxmlformats.org/officeDocument/2006/bibliography"/>
   </ds:schemaRefs>

</xml_diff>

<commit_message>
Removed unecessary init function from my face tracker, worked on paper
</commit_message>
<xml_diff>
--- a/Paper/Nicole_Munro_Paper.docx
+++ b/Paper/Nicole_Munro_Paper.docx
@@ -132,7 +132,7 @@
           <w:r>
             <w:fldChar w:fldCharType="separate"/>
           </w:r>
-          <w:hyperlink w:anchor="_Toc528597435" w:history="1">
+          <w:hyperlink w:anchor="_Toc528933308" w:history="1">
             <w:r>
               <w:rPr>
                 <w:rStyle w:val="Hyperlink"/>
@@ -172,7 +172,7 @@
                 <w:noProof/>
                 <w:webHidden/>
               </w:rPr>
-              <w:instrText xml:space="preserve"> PAGEREF _Toc528597435 \h </w:instrText>
+              <w:instrText xml:space="preserve"> PAGEREF _Toc528933308 \h </w:instrText>
             </w:r>
             <w:r>
               <w:rPr>
@@ -214,7 +214,7 @@
               <w:noProof/>
             </w:rPr>
           </w:pPr>
-          <w:hyperlink w:anchor="_Toc528597436" w:history="1">
+          <w:hyperlink w:anchor="_Toc528933309" w:history="1">
             <w:r>
               <w:rPr>
                 <w:rStyle w:val="Hyperlink"/>
@@ -254,7 +254,7 @@
                 <w:noProof/>
                 <w:webHidden/>
               </w:rPr>
-              <w:instrText xml:space="preserve"> PAGEREF _Toc528597436 \h </w:instrText>
+              <w:instrText xml:space="preserve"> PAGEREF _Toc528933309 \h </w:instrText>
             </w:r>
             <w:r>
               <w:rPr>
@@ -296,7 +296,7 @@
               <w:noProof/>
             </w:rPr>
           </w:pPr>
-          <w:hyperlink w:anchor="_Toc528597437" w:history="1">
+          <w:hyperlink w:anchor="_Toc528933310" w:history="1">
             <w:r>
               <w:rPr>
                 <w:rStyle w:val="Hyperlink"/>
@@ -336,7 +336,7 @@
                 <w:noProof/>
                 <w:webHidden/>
               </w:rPr>
-              <w:instrText xml:space="preserve"> PAGEREF _Toc528597437 \h </w:instrText>
+              <w:instrText xml:space="preserve"> PAGEREF _Toc528933310 \h </w:instrText>
             </w:r>
             <w:r>
               <w:rPr>
@@ -378,7 +378,7 @@
               <w:noProof/>
             </w:rPr>
           </w:pPr>
-          <w:hyperlink w:anchor="_Toc528597438" w:history="1">
+          <w:hyperlink w:anchor="_Toc528933311" w:history="1">
             <w:r>
               <w:rPr>
                 <w:rStyle w:val="Hyperlink"/>
@@ -418,7 +418,7 @@
                 <w:noProof/>
                 <w:webHidden/>
               </w:rPr>
-              <w:instrText xml:space="preserve"> PAGEREF _Toc528597438 \h </w:instrText>
+              <w:instrText xml:space="preserve"> PAGEREF _Toc528933311 \h </w:instrText>
             </w:r>
             <w:r>
               <w:rPr>
@@ -460,7 +460,7 @@
               <w:noProof/>
             </w:rPr>
           </w:pPr>
-          <w:hyperlink w:anchor="_Toc528597439" w:history="1">
+          <w:hyperlink w:anchor="_Toc528933312" w:history="1">
             <w:r>
               <w:rPr>
                 <w:rStyle w:val="Hyperlink"/>
@@ -500,7 +500,7 @@
                 <w:noProof/>
                 <w:webHidden/>
               </w:rPr>
-              <w:instrText xml:space="preserve"> PAGEREF _Toc528597439 \h </w:instrText>
+              <w:instrText xml:space="preserve"> PAGEREF _Toc528933312 \h </w:instrText>
             </w:r>
             <w:r>
               <w:rPr>
@@ -542,7 +542,7 @@
               <w:noProof/>
             </w:rPr>
           </w:pPr>
-          <w:hyperlink w:anchor="_Toc528597440" w:history="1">
+          <w:hyperlink w:anchor="_Toc528933313" w:history="1">
             <w:r>
               <w:rPr>
                 <w:rStyle w:val="Hyperlink"/>
@@ -582,7 +582,7 @@
                 <w:noProof/>
                 <w:webHidden/>
               </w:rPr>
-              <w:instrText xml:space="preserve"> PAGEREF _Toc528597440 \h </w:instrText>
+              <w:instrText xml:space="preserve"> PAGEREF _Toc528933313 \h </w:instrText>
             </w:r>
             <w:r>
               <w:rPr>
@@ -624,7 +624,7 @@
               <w:noProof/>
             </w:rPr>
           </w:pPr>
-          <w:hyperlink w:anchor="_Toc528597441" w:history="1">
+          <w:hyperlink w:anchor="_Toc528933314" w:history="1">
             <w:r>
               <w:rPr>
                 <w:rStyle w:val="Hyperlink"/>
@@ -664,7 +664,7 @@
                 <w:noProof/>
                 <w:webHidden/>
               </w:rPr>
-              <w:instrText xml:space="preserve"> PAGEREF _Toc528597441 \h </w:instrText>
+              <w:instrText xml:space="preserve"> PAGEREF _Toc528933314 \h </w:instrText>
             </w:r>
             <w:r>
               <w:rPr>
@@ -706,7 +706,7 @@
               <w:noProof/>
             </w:rPr>
           </w:pPr>
-          <w:hyperlink w:anchor="_Toc528597442" w:history="1">
+          <w:hyperlink w:anchor="_Toc528933315" w:history="1">
             <w:r>
               <w:rPr>
                 <w:rStyle w:val="Hyperlink"/>
@@ -746,7 +746,7 @@
                 <w:noProof/>
                 <w:webHidden/>
               </w:rPr>
-              <w:instrText xml:space="preserve"> PAGEREF _Toc528597442 \h </w:instrText>
+              <w:instrText xml:space="preserve"> PAGEREF _Toc528933315 \h </w:instrText>
             </w:r>
             <w:r>
               <w:rPr>
@@ -788,7 +788,7 @@
               <w:noProof/>
             </w:rPr>
           </w:pPr>
-          <w:hyperlink w:anchor="_Toc528597443" w:history="1">
+          <w:hyperlink w:anchor="_Toc528933316" w:history="1">
             <w:r>
               <w:rPr>
                 <w:rStyle w:val="Hyperlink"/>
@@ -828,7 +828,7 @@
                 <w:noProof/>
                 <w:webHidden/>
               </w:rPr>
-              <w:instrText xml:space="preserve"> PAGEREF _Toc528597443 \h </w:instrText>
+              <w:instrText xml:space="preserve"> PAGEREF _Toc528933316 \h </w:instrText>
             </w:r>
             <w:r>
               <w:rPr>
@@ -870,7 +870,7 @@
               <w:noProof/>
             </w:rPr>
           </w:pPr>
-          <w:hyperlink w:anchor="_Toc528597444" w:history="1">
+          <w:hyperlink w:anchor="_Toc528933317" w:history="1">
             <w:r>
               <w:rPr>
                 <w:rStyle w:val="Hyperlink"/>
@@ -910,7 +910,7 @@
                 <w:noProof/>
                 <w:webHidden/>
               </w:rPr>
-              <w:instrText xml:space="preserve"> PAGEREF _Toc528597444 \h </w:instrText>
+              <w:instrText xml:space="preserve"> PAGEREF _Toc528933317 \h </w:instrText>
             </w:r>
             <w:r>
               <w:rPr>
@@ -952,7 +952,7 @@
               <w:noProof/>
             </w:rPr>
           </w:pPr>
-          <w:hyperlink w:anchor="_Toc528597445" w:history="1">
+          <w:hyperlink w:anchor="_Toc528933318" w:history="1">
             <w:r>
               <w:rPr>
                 <w:rStyle w:val="Hyperlink"/>
@@ -992,7 +992,7 @@
                 <w:noProof/>
                 <w:webHidden/>
               </w:rPr>
-              <w:instrText xml:space="preserve"> PAGEREF _Toc528597445 \h </w:instrText>
+              <w:instrText xml:space="preserve"> PAGEREF _Toc528933318 \h </w:instrText>
             </w:r>
             <w:r>
               <w:rPr>
@@ -1034,7 +1034,7 @@
               <w:noProof/>
             </w:rPr>
           </w:pPr>
-          <w:hyperlink w:anchor="_Toc528597446" w:history="1">
+          <w:hyperlink w:anchor="_Toc528933319" w:history="1">
             <w:r>
               <w:rPr>
                 <w:rStyle w:val="Hyperlink"/>
@@ -1074,7 +1074,7 @@
                 <w:noProof/>
                 <w:webHidden/>
               </w:rPr>
-              <w:instrText xml:space="preserve"> PAGEREF _Toc528597446 \h </w:instrText>
+              <w:instrText xml:space="preserve"> PAGEREF _Toc528933319 \h </w:instrText>
             </w:r>
             <w:r>
               <w:rPr>
@@ -1116,7 +1116,7 @@
               <w:noProof/>
             </w:rPr>
           </w:pPr>
-          <w:hyperlink w:anchor="_Toc528597447" w:history="1">
+          <w:hyperlink w:anchor="_Toc528933320" w:history="1">
             <w:r>
               <w:rPr>
                 <w:rStyle w:val="Hyperlink"/>
@@ -1156,7 +1156,7 @@
                 <w:noProof/>
                 <w:webHidden/>
               </w:rPr>
-              <w:instrText xml:space="preserve"> PAGEREF _Toc528597447 \h </w:instrText>
+              <w:instrText xml:space="preserve"> PAGEREF _Toc528933320 \h </w:instrText>
             </w:r>
             <w:r>
               <w:rPr>
@@ -1198,7 +1198,7 @@
               <w:noProof/>
             </w:rPr>
           </w:pPr>
-          <w:hyperlink w:anchor="_Toc528597448" w:history="1">
+          <w:hyperlink w:anchor="_Toc528933321" w:history="1">
             <w:r>
               <w:rPr>
                 <w:rStyle w:val="Hyperlink"/>
@@ -1238,7 +1238,7 @@
                 <w:noProof/>
                 <w:webHidden/>
               </w:rPr>
-              <w:instrText xml:space="preserve"> PAGEREF _Toc528597448 \h </w:instrText>
+              <w:instrText xml:space="preserve"> PAGEREF _Toc528933321 \h </w:instrText>
             </w:r>
             <w:r>
               <w:rPr>
@@ -1280,7 +1280,7 @@
               <w:noProof/>
             </w:rPr>
           </w:pPr>
-          <w:hyperlink w:anchor="_Toc528597449" w:history="1">
+          <w:hyperlink w:anchor="_Toc528933322" w:history="1">
             <w:r>
               <w:rPr>
                 <w:rStyle w:val="Hyperlink"/>
@@ -1320,7 +1320,7 @@
                 <w:noProof/>
                 <w:webHidden/>
               </w:rPr>
-              <w:instrText xml:space="preserve"> PAGEREF _Toc528597449 \h </w:instrText>
+              <w:instrText xml:space="preserve"> PAGEREF _Toc528933322 \h </w:instrText>
             </w:r>
             <w:r>
               <w:rPr>
@@ -1362,7 +1362,7 @@
               <w:noProof/>
             </w:rPr>
           </w:pPr>
-          <w:hyperlink w:anchor="_Toc528597450" w:history="1">
+          <w:hyperlink w:anchor="_Toc528933323" w:history="1">
             <w:r>
               <w:rPr>
                 <w:rStyle w:val="Hyperlink"/>
@@ -1402,7 +1402,7 @@
                 <w:noProof/>
                 <w:webHidden/>
               </w:rPr>
-              <w:instrText xml:space="preserve"> PAGEREF _Toc528597450 \h </w:instrText>
+              <w:instrText xml:space="preserve"> PAGEREF _Toc528933323 \h </w:instrText>
             </w:r>
             <w:r>
               <w:rPr>
@@ -1444,7 +1444,7 @@
               <w:noProof/>
             </w:rPr>
           </w:pPr>
-          <w:hyperlink w:anchor="_Toc528597451" w:history="1">
+          <w:hyperlink w:anchor="_Toc528933324" w:history="1">
             <w:r>
               <w:rPr>
                 <w:rStyle w:val="Hyperlink"/>
@@ -1484,7 +1484,7 @@
                 <w:noProof/>
                 <w:webHidden/>
               </w:rPr>
-              <w:instrText xml:space="preserve"> PAGEREF _Toc528597451 \h </w:instrText>
+              <w:instrText xml:space="preserve"> PAGEREF _Toc528933324 \h </w:instrText>
             </w:r>
             <w:r>
               <w:rPr>
@@ -1526,7 +1526,7 @@
               <w:noProof/>
             </w:rPr>
           </w:pPr>
-          <w:hyperlink w:anchor="_Toc528597452" w:history="1">
+          <w:hyperlink w:anchor="_Toc528933325" w:history="1">
             <w:r>
               <w:rPr>
                 <w:rStyle w:val="Hyperlink"/>
@@ -1566,7 +1566,7 @@
                 <w:noProof/>
                 <w:webHidden/>
               </w:rPr>
-              <w:instrText xml:space="preserve"> PAGEREF _Toc528597452 \h </w:instrText>
+              <w:instrText xml:space="preserve"> PAGEREF _Toc528933325 \h </w:instrText>
             </w:r>
             <w:r>
               <w:rPr>
@@ -1608,7 +1608,7 @@
               <w:noProof/>
             </w:rPr>
           </w:pPr>
-          <w:hyperlink w:anchor="_Toc528597453" w:history="1">
+          <w:hyperlink w:anchor="_Toc528933326" w:history="1">
             <w:r>
               <w:rPr>
                 <w:rStyle w:val="Hyperlink"/>
@@ -1648,7 +1648,7 @@
                 <w:noProof/>
                 <w:webHidden/>
               </w:rPr>
-              <w:instrText xml:space="preserve"> PAGEREF _Toc528597453 \h </w:instrText>
+              <w:instrText xml:space="preserve"> PAGEREF _Toc528933326 \h </w:instrText>
             </w:r>
             <w:r>
               <w:rPr>
@@ -1690,7 +1690,7 @@
               <w:noProof/>
             </w:rPr>
           </w:pPr>
-          <w:hyperlink w:anchor="_Toc528597454" w:history="1">
+          <w:hyperlink w:anchor="_Toc528933327" w:history="1">
             <w:r>
               <w:rPr>
                 <w:rStyle w:val="Hyperlink"/>
@@ -1730,7 +1730,7 @@
                 <w:noProof/>
                 <w:webHidden/>
               </w:rPr>
-              <w:instrText xml:space="preserve"> PAGEREF _Toc528597454 \h </w:instrText>
+              <w:instrText xml:space="preserve"> PAGEREF _Toc528933327 \h </w:instrText>
             </w:r>
             <w:r>
               <w:rPr>
@@ -1772,7 +1772,7 @@
               <w:noProof/>
             </w:rPr>
           </w:pPr>
-          <w:hyperlink w:anchor="_Toc528597455" w:history="1">
+          <w:hyperlink w:anchor="_Toc528933328" w:history="1">
             <w:r>
               <w:rPr>
                 <w:rStyle w:val="Hyperlink"/>
@@ -1812,7 +1812,7 @@
                 <w:noProof/>
                 <w:webHidden/>
               </w:rPr>
-              <w:instrText xml:space="preserve"> PAGEREF _Toc528597455 \h </w:instrText>
+              <w:instrText xml:space="preserve"> PAGEREF _Toc528933328 \h </w:instrText>
             </w:r>
             <w:r>
               <w:rPr>
@@ -1832,7 +1832,7 @@
                 <w:noProof/>
                 <w:webHidden/>
               </w:rPr>
-              <w:t>9</w:t>
+              <w:t>10</w:t>
             </w:r>
             <w:r>
               <w:rPr>
@@ -1854,7 +1854,7 @@
               <w:noProof/>
             </w:rPr>
           </w:pPr>
-          <w:hyperlink w:anchor="_Toc528597456" w:history="1">
+          <w:hyperlink w:anchor="_Toc528933329" w:history="1">
             <w:r>
               <w:rPr>
                 <w:rStyle w:val="Hyperlink"/>
@@ -1894,7 +1894,7 @@
                 <w:noProof/>
                 <w:webHidden/>
               </w:rPr>
-              <w:instrText xml:space="preserve"> PAGEREF _Toc528597456 \h </w:instrText>
+              <w:instrText xml:space="preserve"> PAGEREF _Toc528933329 \h </w:instrText>
             </w:r>
             <w:r>
               <w:rPr>
@@ -1914,7 +1914,335 @@
                 <w:noProof/>
                 <w:webHidden/>
               </w:rPr>
-              <w:t>9</w:t>
+              <w:t>11</w:t>
+            </w:r>
+            <w:r>
+              <w:rPr>
+                <w:noProof/>
+                <w:webHidden/>
+              </w:rPr>
+              <w:fldChar w:fldCharType="end"/>
+            </w:r>
+          </w:hyperlink>
+        </w:p>
+        <w:p>
+          <w:pPr>
+            <w:pStyle w:val="TOC3"/>
+            <w:tabs>
+              <w:tab w:val="left" w:pos="1320"/>
+              <w:tab w:val="right" w:leader="dot" w:pos="9350"/>
+            </w:tabs>
+            <w:rPr>
+              <w:noProof/>
+            </w:rPr>
+          </w:pPr>
+          <w:hyperlink w:anchor="_Toc528933330" w:history="1">
+            <w:r>
+              <w:rPr>
+                <w:rStyle w:val="Hyperlink"/>
+                <w:noProof/>
+              </w:rPr>
+              <w:t>5.4.1</w:t>
+            </w:r>
+            <w:r>
+              <w:rPr>
+                <w:noProof/>
+              </w:rPr>
+              <w:tab/>
+            </w:r>
+            <w:r>
+              <w:rPr>
+                <w:rStyle w:val="Hyperlink"/>
+                <w:noProof/>
+              </w:rPr>
+              <w:t>With Blueprints</w:t>
+            </w:r>
+            <w:r>
+              <w:rPr>
+                <w:noProof/>
+                <w:webHidden/>
+              </w:rPr>
+              <w:tab/>
+            </w:r>
+            <w:r>
+              <w:rPr>
+                <w:noProof/>
+                <w:webHidden/>
+              </w:rPr>
+              <w:fldChar w:fldCharType="begin"/>
+            </w:r>
+            <w:r>
+              <w:rPr>
+                <w:noProof/>
+                <w:webHidden/>
+              </w:rPr>
+              <w:instrText xml:space="preserve"> PAGEREF _Toc528933330 \h </w:instrText>
+            </w:r>
+            <w:r>
+              <w:rPr>
+                <w:noProof/>
+                <w:webHidden/>
+              </w:rPr>
+            </w:r>
+            <w:r>
+              <w:rPr>
+                <w:noProof/>
+                <w:webHidden/>
+              </w:rPr>
+              <w:fldChar w:fldCharType="separate"/>
+            </w:r>
+            <w:r>
+              <w:rPr>
+                <w:noProof/>
+                <w:webHidden/>
+              </w:rPr>
+              <w:t>11</w:t>
+            </w:r>
+            <w:r>
+              <w:rPr>
+                <w:noProof/>
+                <w:webHidden/>
+              </w:rPr>
+              <w:fldChar w:fldCharType="end"/>
+            </w:r>
+          </w:hyperlink>
+        </w:p>
+        <w:p>
+          <w:pPr>
+            <w:pStyle w:val="TOC3"/>
+            <w:tabs>
+              <w:tab w:val="left" w:pos="1320"/>
+              <w:tab w:val="right" w:leader="dot" w:pos="9350"/>
+            </w:tabs>
+            <w:rPr>
+              <w:noProof/>
+            </w:rPr>
+          </w:pPr>
+          <w:hyperlink w:anchor="_Toc528933331" w:history="1">
+            <w:r>
+              <w:rPr>
+                <w:rStyle w:val="Hyperlink"/>
+                <w:noProof/>
+              </w:rPr>
+              <w:t>5.4.2</w:t>
+            </w:r>
+            <w:r>
+              <w:rPr>
+                <w:noProof/>
+              </w:rPr>
+              <w:tab/>
+            </w:r>
+            <w:r>
+              <w:rPr>
+                <w:rStyle w:val="Hyperlink"/>
+                <w:noProof/>
+              </w:rPr>
+              <w:t>Calibration</w:t>
+            </w:r>
+            <w:r>
+              <w:rPr>
+                <w:noProof/>
+                <w:webHidden/>
+              </w:rPr>
+              <w:tab/>
+            </w:r>
+            <w:r>
+              <w:rPr>
+                <w:noProof/>
+                <w:webHidden/>
+              </w:rPr>
+              <w:fldChar w:fldCharType="begin"/>
+            </w:r>
+            <w:r>
+              <w:rPr>
+                <w:noProof/>
+                <w:webHidden/>
+              </w:rPr>
+              <w:instrText xml:space="preserve"> PAGEREF _Toc528933331 \h </w:instrText>
+            </w:r>
+            <w:r>
+              <w:rPr>
+                <w:noProof/>
+                <w:webHidden/>
+              </w:rPr>
+            </w:r>
+            <w:r>
+              <w:rPr>
+                <w:noProof/>
+                <w:webHidden/>
+              </w:rPr>
+              <w:fldChar w:fldCharType="separate"/>
+            </w:r>
+            <w:r>
+              <w:rPr>
+                <w:noProof/>
+                <w:webHidden/>
+              </w:rPr>
+              <w:t>11</w:t>
+            </w:r>
+            <w:r>
+              <w:rPr>
+                <w:noProof/>
+                <w:webHidden/>
+              </w:rPr>
+              <w:fldChar w:fldCharType="end"/>
+            </w:r>
+          </w:hyperlink>
+        </w:p>
+        <w:p>
+          <w:pPr>
+            <w:pStyle w:val="TOC3"/>
+            <w:tabs>
+              <w:tab w:val="left" w:pos="1320"/>
+              <w:tab w:val="right" w:leader="dot" w:pos="9350"/>
+            </w:tabs>
+            <w:rPr>
+              <w:noProof/>
+            </w:rPr>
+          </w:pPr>
+          <w:hyperlink w:anchor="_Toc528933332" w:history="1">
+            <w:r>
+              <w:rPr>
+                <w:rStyle w:val="Hyperlink"/>
+                <w:noProof/>
+              </w:rPr>
+              <w:t>5.4.3</w:t>
+            </w:r>
+            <w:r>
+              <w:rPr>
+                <w:noProof/>
+              </w:rPr>
+              <w:tab/>
+            </w:r>
+            <w:r>
+              <w:rPr>
+                <w:rStyle w:val="Hyperlink"/>
+                <w:noProof/>
+              </w:rPr>
+              <w:t>Accounting for head movement</w:t>
+            </w:r>
+            <w:r>
+              <w:rPr>
+                <w:noProof/>
+                <w:webHidden/>
+              </w:rPr>
+              <w:tab/>
+            </w:r>
+            <w:r>
+              <w:rPr>
+                <w:noProof/>
+                <w:webHidden/>
+              </w:rPr>
+              <w:fldChar w:fldCharType="begin"/>
+            </w:r>
+            <w:r>
+              <w:rPr>
+                <w:noProof/>
+                <w:webHidden/>
+              </w:rPr>
+              <w:instrText xml:space="preserve"> PAGEREF _Toc528933332 \h </w:instrText>
+            </w:r>
+            <w:r>
+              <w:rPr>
+                <w:noProof/>
+                <w:webHidden/>
+              </w:rPr>
+            </w:r>
+            <w:r>
+              <w:rPr>
+                <w:noProof/>
+                <w:webHidden/>
+              </w:rPr>
+              <w:fldChar w:fldCharType="separate"/>
+            </w:r>
+            <w:r>
+              <w:rPr>
+                <w:noProof/>
+                <w:webHidden/>
+              </w:rPr>
+              <w:t>11</w:t>
+            </w:r>
+            <w:r>
+              <w:rPr>
+                <w:noProof/>
+                <w:webHidden/>
+              </w:rPr>
+              <w:fldChar w:fldCharType="end"/>
+            </w:r>
+          </w:hyperlink>
+        </w:p>
+        <w:p>
+          <w:pPr>
+            <w:pStyle w:val="TOC3"/>
+            <w:tabs>
+              <w:tab w:val="left" w:pos="1320"/>
+              <w:tab w:val="right" w:leader="dot" w:pos="9350"/>
+            </w:tabs>
+            <w:rPr>
+              <w:noProof/>
+            </w:rPr>
+          </w:pPr>
+          <w:hyperlink w:anchor="_Toc528933333" w:history="1">
+            <w:r>
+              <w:rPr>
+                <w:rStyle w:val="Hyperlink"/>
+                <w:noProof/>
+              </w:rPr>
+              <w:t>5.4.4</w:t>
+            </w:r>
+            <w:r>
+              <w:rPr>
+                <w:noProof/>
+              </w:rPr>
+              <w:tab/>
+            </w:r>
+            <w:r>
+              <w:rPr>
+                <w:rStyle w:val="Hyperlink"/>
+                <w:noProof/>
+              </w:rPr>
+              <w:t>Refactoring the code</w:t>
+            </w:r>
+            <w:r>
+              <w:rPr>
+                <w:noProof/>
+                <w:webHidden/>
+              </w:rPr>
+              <w:tab/>
+            </w:r>
+            <w:r>
+              <w:rPr>
+                <w:noProof/>
+                <w:webHidden/>
+              </w:rPr>
+              <w:fldChar w:fldCharType="begin"/>
+            </w:r>
+            <w:r>
+              <w:rPr>
+                <w:noProof/>
+                <w:webHidden/>
+              </w:rPr>
+              <w:instrText xml:space="preserve"> PAGEREF _Toc528933333 \h </w:instrText>
+            </w:r>
+            <w:r>
+              <w:rPr>
+                <w:noProof/>
+                <w:webHidden/>
+              </w:rPr>
+            </w:r>
+            <w:r>
+              <w:rPr>
+                <w:noProof/>
+                <w:webHidden/>
+              </w:rPr>
+              <w:fldChar w:fldCharType="separate"/>
+            </w:r>
+            <w:r>
+              <w:rPr>
+                <w:noProof/>
+                <w:webHidden/>
+              </w:rPr>
+              <w:t>12</w:t>
             </w:r>
             <w:r>
               <w:rPr>
@@ -1936,7 +2264,7 @@
               <w:noProof/>
             </w:rPr>
           </w:pPr>
-          <w:hyperlink w:anchor="_Toc528597457" w:history="1">
+          <w:hyperlink w:anchor="_Toc528933334" w:history="1">
             <w:r>
               <w:rPr>
                 <w:rStyle w:val="Hyperlink"/>
@@ -1976,7 +2304,7 @@
                 <w:noProof/>
                 <w:webHidden/>
               </w:rPr>
-              <w:instrText xml:space="preserve"> PAGEREF _Toc528597457 \h </w:instrText>
+              <w:instrText xml:space="preserve"> PAGEREF _Toc528933334 \h </w:instrText>
             </w:r>
             <w:r>
               <w:rPr>
@@ -1996,7 +2324,7 @@
                 <w:noProof/>
                 <w:webHidden/>
               </w:rPr>
-              <w:t>9</w:t>
+              <w:t>12</w:t>
             </w:r>
             <w:r>
               <w:rPr>
@@ -2018,7 +2346,7 @@
               <w:noProof/>
             </w:rPr>
           </w:pPr>
-          <w:hyperlink w:anchor="_Toc528597458" w:history="1">
+          <w:hyperlink w:anchor="_Toc528933335" w:history="1">
             <w:r>
               <w:rPr>
                 <w:rStyle w:val="Hyperlink"/>
@@ -2058,7 +2386,7 @@
                 <w:noProof/>
                 <w:webHidden/>
               </w:rPr>
-              <w:instrText xml:space="preserve"> PAGEREF _Toc528597458 \h </w:instrText>
+              <w:instrText xml:space="preserve"> PAGEREF _Toc528933335 \h </w:instrText>
             </w:r>
             <w:r>
               <w:rPr>
@@ -2078,89 +2406,7 @@
                 <w:noProof/>
                 <w:webHidden/>
               </w:rPr>
-              <w:t>10</w:t>
-            </w:r>
-            <w:r>
-              <w:rPr>
-                <w:noProof/>
-                <w:webHidden/>
-              </w:rPr>
-              <w:fldChar w:fldCharType="end"/>
-            </w:r>
-          </w:hyperlink>
-        </w:p>
-        <w:p>
-          <w:pPr>
-            <w:pStyle w:val="TOC1"/>
-            <w:tabs>
-              <w:tab w:val="left" w:pos="440"/>
-              <w:tab w:val="right" w:leader="dot" w:pos="9350"/>
-            </w:tabs>
-            <w:rPr>
-              <w:noProof/>
-            </w:rPr>
-          </w:pPr>
-          <w:hyperlink w:anchor="_Toc528597459" w:history="1">
-            <w:r>
-              <w:rPr>
-                <w:rStyle w:val="Hyperlink"/>
-                <w:noProof/>
-              </w:rPr>
-              <w:t>8</w:t>
-            </w:r>
-            <w:r>
-              <w:rPr>
-                <w:noProof/>
-              </w:rPr>
-              <w:tab/>
-            </w:r>
-            <w:r>
-              <w:rPr>
-                <w:rStyle w:val="Hyperlink"/>
-                <w:noProof/>
-              </w:rPr>
-              <w:t>Appendices</w:t>
-            </w:r>
-            <w:r>
-              <w:rPr>
-                <w:noProof/>
-                <w:webHidden/>
-              </w:rPr>
-              <w:tab/>
-            </w:r>
-            <w:r>
-              <w:rPr>
-                <w:noProof/>
-                <w:webHidden/>
-              </w:rPr>
-              <w:fldChar w:fldCharType="begin"/>
-            </w:r>
-            <w:r>
-              <w:rPr>
-                <w:noProof/>
-                <w:webHidden/>
-              </w:rPr>
-              <w:instrText xml:space="preserve"> PAGEREF _Toc528597459 \h </w:instrText>
-            </w:r>
-            <w:r>
-              <w:rPr>
-                <w:noProof/>
-                <w:webHidden/>
-              </w:rPr>
-            </w:r>
-            <w:r>
-              <w:rPr>
-                <w:noProof/>
-                <w:webHidden/>
-              </w:rPr>
-              <w:fldChar w:fldCharType="separate"/>
-            </w:r>
-            <w:r>
-              <w:rPr>
-                <w:noProof/>
-                <w:webHidden/>
-              </w:rPr>
-              <w:t>11</w:t>
+              <w:t>14</w:t>
             </w:r>
             <w:r>
               <w:rPr>
@@ -2192,7 +2438,7 @@
       <w:pPr>
         <w:pStyle w:val="Heading1"/>
       </w:pPr>
-      <w:bookmarkStart w:id="0" w:name="_Toc528597435"/>
+      <w:bookmarkStart w:id="0" w:name="_Toc528933308"/>
       <w:r>
         <w:lastRenderedPageBreak/>
         <w:t>Abstract</w:t>
@@ -2236,7 +2482,7 @@
       <w:pPr>
         <w:pStyle w:val="Heading1"/>
       </w:pPr>
-      <w:bookmarkStart w:id="1" w:name="_Toc528597436"/>
+      <w:bookmarkStart w:id="1" w:name="_Toc528933309"/>
       <w:r>
         <w:lastRenderedPageBreak/>
         <w:t>Introduction</w:t>
@@ -2307,7 +2553,7 @@
       <w:pPr>
         <w:pStyle w:val="Heading1"/>
       </w:pPr>
-      <w:bookmarkStart w:id="2" w:name="_Toc528597437"/>
+      <w:bookmarkStart w:id="2" w:name="_Toc528933310"/>
       <w:r>
         <w:lastRenderedPageBreak/>
         <w:t>Research</w:t>
@@ -2318,7 +2564,7 @@
       <w:pPr>
         <w:pStyle w:val="Heading2"/>
       </w:pPr>
-      <w:bookmarkStart w:id="3" w:name="_Toc528597438"/>
+      <w:bookmarkStart w:id="3" w:name="_Toc528933311"/>
       <w:r>
         <w:t>Facial tracking in real time with c++ and other 3rd party libraries</w:t>
       </w:r>
@@ -2328,7 +2574,7 @@
       <w:pPr>
         <w:pStyle w:val="Heading3"/>
       </w:pPr>
-      <w:bookmarkStart w:id="4" w:name="_Toc528597439"/>
+      <w:bookmarkStart w:id="4" w:name="_Toc528933312"/>
       <w:r>
         <w:t>The different 3rd party libraries available</w:t>
       </w:r>
@@ -2359,29 +2605,8 @@
         <w:t>k out of the box. Examples of the ones</w:t>
       </w:r>
       <w:r>
-        <w:t xml:space="preserve"> found were </w:t>
-      </w:r>
-      <w:proofErr w:type="spellStart"/>
-      <w:r>
-        <w:t>OpenFace</w:t>
-      </w:r>
-      <w:proofErr w:type="spellEnd"/>
-      <w:r>
-        <w:t xml:space="preserve">, </w:t>
-      </w:r>
-      <w:proofErr w:type="spellStart"/>
-      <w:r>
-        <w:t>FaceTracker</w:t>
-      </w:r>
-      <w:proofErr w:type="spellEnd"/>
-      <w:r>
-        <w:t xml:space="preserve"> and </w:t>
-      </w:r>
-      <w:proofErr w:type="spellStart"/>
-      <w:r>
-        <w:t>OpenFaceTracker</w:t>
-      </w:r>
-      <w:proofErr w:type="spellEnd"/>
+        <w:t xml:space="preserve"> found were OpenFace, FaceTracker and OpenFaceTracker</w:t>
+      </w:r>
       <w:r>
         <w:t>. These were all free to use accurate face tracker applications</w:t>
       </w:r>
@@ -2410,7 +2635,7 @@
       <w:pPr>
         <w:pStyle w:val="Heading3"/>
       </w:pPr>
-      <w:bookmarkStart w:id="5" w:name="_Toc528597440"/>
+      <w:bookmarkStart w:id="5" w:name="_Toc528933313"/>
       <w:r>
         <w:t>The difference between the libraries</w:t>
       </w:r>
@@ -2418,18 +2643,8 @@
     </w:p>
     <w:p>
       <w:r>
-        <w:t>[</w:t>
-      </w:r>
-      <w:proofErr w:type="spellStart"/>
-      <w:r>
-        <w:t>Todo</w:t>
-      </w:r>
-      <w:proofErr w:type="spellEnd"/>
-      <w:r>
-        <w:t>: FIX]</w:t>
-      </w:r>
-      <w:bookmarkStart w:id="6" w:name="_GoBack"/>
-      <w:bookmarkEnd w:id="6"/>
+        <w:t>[Todo: FIX]</w:t>
+      </w:r>
     </w:p>
     <w:p>
       <w:pPr>
@@ -2455,15 +2670,7 @@
         <w:t>Op</w:t>
       </w:r>
       <w:r>
-        <w:t xml:space="preserve">enCV uses the Haarcascade </w:t>
-      </w:r>
-      <w:proofErr w:type="spellStart"/>
-      <w:r>
-        <w:t>Classfier</w:t>
-      </w:r>
-      <w:proofErr w:type="spellEnd"/>
-      <w:r>
-        <w:t xml:space="preserve"> </w:t>
+        <w:t xml:space="preserve">enCV uses the Haarcascade Classfier </w:t>
       </w:r>
       <w:r>
         <w:t>which is a machine learning algorithm, and a cascade function is trained from images. The algorithm first takes a lot of images with a face then a lot of images without a face to train itself. Once it can recognize a face we can move on to recognizing features. The way it works is that each feature is a value obtained by subtracting the sum of pixels under the white rectangle from the sum of pixels under the black rectangle.</w:t>
@@ -2531,27 +2738,14 @@
                             <w:r>
                               <w:t xml:space="preserve">Figure </w:t>
                             </w:r>
-                            <w:r>
-                              <w:fldChar w:fldCharType="begin"/>
-                            </w:r>
-                            <w:r>
-                              <w:instrText xml:space="preserve"> SEQ Figure \* ARABIC </w:instrText>
-                            </w:r>
-                            <w:r>
-                              <w:fldChar w:fldCharType="separate"/>
-                            </w:r>
-                            <w:r>
-                              <w:rPr>
-                                <w:noProof/>
-                              </w:rPr>
-                              <w:t>1</w:t>
-                            </w:r>
-                            <w:r>
-                              <w:rPr>
-                                <w:noProof/>
-                              </w:rPr>
-                              <w:fldChar w:fldCharType="end"/>
-                            </w:r>
+                            <w:fldSimple w:instr=" SEQ Figure \* ARABIC ">
+                              <w:r>
+                                <w:rPr>
+                                  <w:noProof/>
+                                </w:rPr>
+                                <w:t>1</w:t>
+                              </w:r>
+                            </w:fldSimple>
                             <w:r>
                               <w:t>: Line and edge feature detection</w:t>
                             </w:r>
@@ -2589,27 +2783,14 @@
                       <w:r>
                         <w:t xml:space="preserve">Figure </w:t>
                       </w:r>
-                      <w:r>
-                        <w:fldChar w:fldCharType="begin"/>
-                      </w:r>
-                      <w:r>
-                        <w:instrText xml:space="preserve"> SEQ Figure \* ARABIC </w:instrText>
-                      </w:r>
-                      <w:r>
-                        <w:fldChar w:fldCharType="separate"/>
-                      </w:r>
-                      <w:r>
-                        <w:rPr>
-                          <w:noProof/>
-                        </w:rPr>
-                        <w:t>1</w:t>
-                      </w:r>
-                      <w:r>
-                        <w:rPr>
-                          <w:noProof/>
-                        </w:rPr>
-                        <w:fldChar w:fldCharType="end"/>
-                      </w:r>
+                      <w:fldSimple w:instr=" SEQ Figure \* ARABIC ">
+                        <w:r>
+                          <w:rPr>
+                            <w:noProof/>
+                          </w:rPr>
+                          <w:t>1</w:t>
+                        </w:r>
+                      </w:fldSimple>
                       <w:r>
                         <w:t>: Line and edge feature detection</w:t>
                       </w:r>
@@ -2748,27 +2929,14 @@
                             <w:r>
                               <w:t xml:space="preserve">Figure </w:t>
                             </w:r>
-                            <w:r>
-                              <w:fldChar w:fldCharType="begin"/>
-                            </w:r>
-                            <w:r>
-                              <w:instrText xml:space="preserve"> SEQ Figure \* ARABIC </w:instrText>
-                            </w:r>
-                            <w:r>
-                              <w:fldChar w:fldCharType="separate"/>
-                            </w:r>
-                            <w:r>
-                              <w:rPr>
-                                <w:noProof/>
-                              </w:rPr>
-                              <w:t>2</w:t>
-                            </w:r>
-                            <w:r>
-                              <w:rPr>
-                                <w:noProof/>
-                              </w:rPr>
-                              <w:fldChar w:fldCharType="end"/>
-                            </w:r>
+                            <w:fldSimple w:instr=" SEQ Figure \* ARABIC ">
+                              <w:r>
+                                <w:rPr>
+                                  <w:noProof/>
+                                </w:rPr>
+                                <w:t>2</w:t>
+                              </w:r>
+                            </w:fldSimple>
                             <w:r>
                               <w:t xml:space="preserve"> The different kinds of detection</w:t>
                             </w:r>
@@ -2802,27 +2970,14 @@
                       <w:r>
                         <w:t xml:space="preserve">Figure </w:t>
                       </w:r>
-                      <w:r>
-                        <w:fldChar w:fldCharType="begin"/>
-                      </w:r>
-                      <w:r>
-                        <w:instrText xml:space="preserve"> SEQ Figure \* ARABIC </w:instrText>
-                      </w:r>
-                      <w:r>
-                        <w:fldChar w:fldCharType="separate"/>
-                      </w:r>
-                      <w:r>
-                        <w:rPr>
-                          <w:noProof/>
-                        </w:rPr>
-                        <w:t>2</w:t>
-                      </w:r>
-                      <w:r>
-                        <w:rPr>
-                          <w:noProof/>
-                        </w:rPr>
-                        <w:fldChar w:fldCharType="end"/>
-                      </w:r>
+                      <w:fldSimple w:instr=" SEQ Figure \* ARABIC ">
+                        <w:r>
+                          <w:rPr>
+                            <w:noProof/>
+                          </w:rPr>
+                          <w:t>2</w:t>
+                        </w:r>
+                      </w:fldSimple>
                       <w:r>
                         <w:t xml:space="preserve"> The different kinds of detection</w:t>
                       </w:r>
@@ -2929,13 +3084,14 @@
       </w:r>
       <w:r>
         <w:lastRenderedPageBreak/>
-        <w:t xml:space="preserve">solution was to come up </w:t>
-      </w:r>
-      <w:proofErr w:type="spellStart"/>
-      <w:r>
-        <w:t>withan</w:t>
-      </w:r>
-      <w:proofErr w:type="spellEnd"/>
+        <w:t>solution was to come up with</w:t>
+      </w:r>
+      <w:r>
+        <w:t xml:space="preserve"> </w:t>
+      </w:r>
+      <w:r>
+        <w:t>an</w:t>
+      </w:r>
       <w:r>
         <w:t xml:space="preserve"> Integral image, which reduces the operations of each pixel to just 4 pixels.</w:t>
       </w:r>
@@ -3036,27 +3192,14 @@
       <w:r>
         <w:t xml:space="preserve">Figure </w:t>
       </w:r>
-      <w:r>
-        <w:fldChar w:fldCharType="begin"/>
-      </w:r>
-      <w:r>
-        <w:instrText xml:space="preserve"> SEQ Figure \* ARABIC </w:instrText>
-      </w:r>
-      <w:r>
-        <w:fldChar w:fldCharType="separate"/>
-      </w:r>
-      <w:r>
-        <w:rPr>
-          <w:noProof/>
-        </w:rPr>
-        <w:t>3</w:t>
-      </w:r>
-      <w:r>
-        <w:rPr>
-          <w:noProof/>
-        </w:rPr>
-        <w:fldChar w:fldCharType="end"/>
-      </w:r>
+      <w:fldSimple w:instr=" SEQ Figure \* ARABIC ">
+        <w:r>
+          <w:rPr>
+            <w:noProof/>
+          </w:rPr>
+          <w:t>3</w:t>
+        </w:r>
+      </w:fldSimple>
       <w:r>
         <w:t xml:space="preserve"> The workflow of the Haarcascade algorithm</w:t>
       </w:r>
@@ -3089,6 +3232,34 @@
       </w:r>
       <w:r>
         <w:t>local object appearance. A histogram of gradient directions can be complied by dividing the image into small connected regions called cells and the pixels in the cells would be used to calculate this histogram.</w:t>
+      </w:r>
+    </w:p>
+    <w:p>
+      <w:pPr>
+        <w:rPr>
+          <w:lang w:val="fr-BE"/>
+        </w:rPr>
+      </w:pPr>
+      <w:r>
+        <w:rPr>
+          <w:rFonts w:ascii="Arial" w:hAnsi="Arial" w:cs="Arial"/>
+          <w:color w:val="000000"/>
+          <w:sz w:val="21"/>
+          <w:szCs w:val="21"/>
+          <w:shd w:val="clear" w:color="auto" w:fill="FFFFFF"/>
+        </w:rPr>
+        <w:t xml:space="preserve">Sed ut perspiciatis unde omnis iste natus error sit voluptatem accusantium doloremque laudantium, totam rem aperiam, eaque ipsa quae ab illo inventore veritatis et quasi architecto beatae vitae dicta sunt explicabo. Nemo enim ipsam voluptatem quia voluptas sit aspernatur aut odit aut fugit, sed quia consequuntur magni dolores eos qui ratione voluptatem sequi nesciunt. </w:t>
+      </w:r>
+      <w:r>
+        <w:rPr>
+          <w:rFonts w:ascii="Arial" w:hAnsi="Arial" w:cs="Arial"/>
+          <w:color w:val="000000"/>
+          <w:sz w:val="21"/>
+          <w:szCs w:val="21"/>
+          <w:shd w:val="clear" w:color="auto" w:fill="FFFFFF"/>
+          <w:lang w:val="fr-BE"/>
+        </w:rPr>
+        <w:t xml:space="preserve">Neque porro quisquam est, qui dolorem ipsum quia dolor sit amet, consectetur, adipisci velit, sed quia non numquam eius modi tempora incidunt ut labore et dolore magnam aliquam quaerat voluptatem. Ut enim ad minima veniam, quis nostrum exercitationem ullam corporis suscipit laboriosam, nisi ut aliquid ex </w:t>
       </w:r>
     </w:p>
     <w:p>
@@ -3144,27 +3315,14 @@
       <w:r>
         <w:t xml:space="preserve">Figure </w:t>
       </w:r>
-      <w:r>
-        <w:fldChar w:fldCharType="begin"/>
-      </w:r>
-      <w:r>
-        <w:instrText xml:space="preserve"> SEQ Figure \* ARABIC </w:instrText>
-      </w:r>
-      <w:r>
-        <w:fldChar w:fldCharType="separate"/>
-      </w:r>
-      <w:r>
-        <w:rPr>
-          <w:noProof/>
-        </w:rPr>
-        <w:t>4</w:t>
-      </w:r>
-      <w:r>
-        <w:rPr>
-          <w:noProof/>
-        </w:rPr>
-        <w:fldChar w:fldCharType="end"/>
-      </w:r>
+      <w:fldSimple w:instr=" SEQ Figure \* ARABIC ">
+        <w:r>
+          <w:rPr>
+            <w:noProof/>
+          </w:rPr>
+          <w:t>4</w:t>
+        </w:r>
+      </w:fldSimple>
       <w:r>
         <w:t xml:space="preserve"> HOG algorithm for edge detection</w:t>
       </w:r>
@@ -3181,69 +3339,69 @@
       <w:pPr>
         <w:pStyle w:val="Heading3"/>
       </w:pPr>
-      <w:bookmarkStart w:id="7" w:name="_Toc528597441"/>
+      <w:bookmarkStart w:id="6" w:name="_Toc528933314"/>
       <w:r>
         <w:t>Which one was chosen and why</w:t>
       </w:r>
+      <w:bookmarkEnd w:id="6"/>
+    </w:p>
+    <w:p>
+      <w:r>
+        <w:t xml:space="preserve">Ultimately, the facial tracking application </w:t>
+      </w:r>
+      <w:r>
+        <w:t xml:space="preserve">would be built </w:t>
+      </w:r>
+      <w:r>
+        <w:t>using OpenCV</w:t>
+      </w:r>
+      <w:r>
+        <w:t>.</w:t>
+      </w:r>
+    </w:p>
+    <w:p>
+      <w:r>
+        <w:t>OpenCV has extensive documentation online, with an active community of people using the library to create software applications.</w:t>
+      </w:r>
+    </w:p>
+    <w:p>
+      <w:r>
+        <w:t xml:space="preserve">The reason why it was chosen was because </w:t>
+      </w:r>
+      <w:r>
+        <w:t>there is a very active OpenCV community with people posting on forums and using chat services to talk to each other about issues.</w:t>
+      </w:r>
+      <w:r>
+        <w:t xml:space="preserve"> OpenCV also has functionality to easily use the GPU instead of the CPU for landmark detections, which is inherently faster.</w:t>
+      </w:r>
+    </w:p>
+    <w:p>
+      <w:pPr>
+        <w:pStyle w:val="Heading2"/>
+      </w:pPr>
+      <w:bookmarkStart w:id="7" w:name="_Toc528933315"/>
+      <w:r>
+        <w:t xml:space="preserve">Sending the information from the facial tracker to </w:t>
+      </w:r>
+      <w:r>
+        <w:t>our engine</w:t>
+      </w:r>
       <w:bookmarkEnd w:id="7"/>
     </w:p>
     <w:p>
       <w:r>
-        <w:t xml:space="preserve">Ultimately, the facial tracking application </w:t>
-      </w:r>
-      <w:r>
-        <w:t xml:space="preserve">would be built </w:t>
-      </w:r>
-      <w:r>
-        <w:t>using OpenCV</w:t>
-      </w:r>
-      <w:r>
-        <w:t>.</w:t>
-      </w:r>
-    </w:p>
-    <w:p>
-      <w:r>
-        <w:t>OpenCV has extensive documentation online, with an active community of people using the library to create software applications.</w:t>
-      </w:r>
-    </w:p>
-    <w:p>
-      <w:r>
-        <w:t xml:space="preserve">The reason why it was chosen was because </w:t>
-      </w:r>
-      <w:r>
-        <w:t>there is a very active OpenCV community with people posting on forums and using chat services to talk to each other about issues.</w:t>
-      </w:r>
-      <w:r>
-        <w:t xml:space="preserve"> OpenCV also has functionality to easily use the GPU instead of the CPU for landmark detections, which is inherently faster.</w:t>
-      </w:r>
-    </w:p>
-    <w:p>
-      <w:pPr>
-        <w:pStyle w:val="Heading2"/>
-      </w:pPr>
-      <w:bookmarkStart w:id="8" w:name="_Toc528597442"/>
-      <w:r>
-        <w:t xml:space="preserve">Sending the information from the facial tracker to </w:t>
-      </w:r>
-      <w:r>
-        <w:t>our engine</w:t>
+        <w:t>To start manipulating a mesh real time, the data from the Face Tracking application should be sent to the engine being used.</w:t>
+      </w:r>
+    </w:p>
+    <w:p>
+      <w:pPr>
+        <w:pStyle w:val="Heading3"/>
+      </w:pPr>
+      <w:bookmarkStart w:id="8" w:name="_Toc528933316"/>
+      <w:r>
+        <w:t>The different methods</w:t>
       </w:r>
       <w:bookmarkEnd w:id="8"/>
-    </w:p>
-    <w:p>
-      <w:r>
-        <w:t>To start manipulating a mesh real time, the data from the Face Tracking application should be sent to the engine being used.</w:t>
-      </w:r>
-    </w:p>
-    <w:p>
-      <w:pPr>
-        <w:pStyle w:val="Heading3"/>
-      </w:pPr>
-      <w:bookmarkStart w:id="9" w:name="_Toc528597443"/>
-      <w:r>
-        <w:t>The different methods</w:t>
-      </w:r>
-      <w:bookmarkEnd w:id="9"/>
     </w:p>
     <w:p>
       <w:pPr>
@@ -3362,41 +3520,41 @@
       <w:pPr>
         <w:pStyle w:val="Heading3"/>
       </w:pPr>
-      <w:bookmarkStart w:id="10" w:name="_Toc528597444"/>
+      <w:bookmarkStart w:id="9" w:name="_Toc528933317"/>
       <w:r>
         <w:t>Which one was chosen and why</w:t>
       </w:r>
+      <w:bookmarkEnd w:id="9"/>
+    </w:p>
+    <w:p>
+      <w:r>
+        <w:t>In the case study both the options of reading and wring to a file, and creating a DLL are explored. In the end creating a DLL was chosen as it ran faster than the file reading/writing and it made the most sense for this project.</w:t>
+      </w:r>
+    </w:p>
+    <w:p>
+      <w:r>
+        <w:t xml:space="preserve">Building a DLL meant that we could easily change and manipulate the Face Tracking software without changing the code of the actual project. </w:t>
+      </w:r>
+    </w:p>
+    <w:p>
+      <w:pPr>
+        <w:pStyle w:val="Heading2"/>
+      </w:pPr>
+      <w:bookmarkStart w:id="10" w:name="_Toc528933318"/>
+      <w:r>
+        <w:t>Real time mesh manipulation</w:t>
+      </w:r>
       <w:bookmarkEnd w:id="10"/>
     </w:p>
     <w:p>
-      <w:r>
-        <w:t>In the case study both the options of reading and wring to a file, and creating a DLL are explored. In the end creating a DLL was chosen as it ran faster than the file reading/writing and it made the most sense for this project.</w:t>
-      </w:r>
-    </w:p>
-    <w:p>
-      <w:r>
-        <w:t xml:space="preserve">Building a DLL meant that we could easily change and manipulate the Face Tracking software without changing the code of the actual project. </w:t>
-      </w:r>
-    </w:p>
-    <w:p>
-      <w:pPr>
-        <w:pStyle w:val="Heading2"/>
-      </w:pPr>
-      <w:bookmarkStart w:id="11" w:name="_Toc528597445"/>
-      <w:r>
-        <w:t>Real time mesh manipulation</w:t>
+      <w:pPr>
+        <w:pStyle w:val="Heading3"/>
+      </w:pPr>
+      <w:bookmarkStart w:id="11" w:name="_Toc528933319"/>
+      <w:r>
+        <w:t>Blend shapes</w:t>
       </w:r>
       <w:bookmarkEnd w:id="11"/>
-    </w:p>
-    <w:p>
-      <w:pPr>
-        <w:pStyle w:val="Heading3"/>
-      </w:pPr>
-      <w:bookmarkStart w:id="12" w:name="_Toc528597446"/>
-      <w:r>
-        <w:t>Blend shapes</w:t>
-      </w:r>
-      <w:bookmarkEnd w:id="12"/>
     </w:p>
     <w:p>
       <w:r>
@@ -3495,7 +3653,7 @@
       <w:pPr>
         <w:pStyle w:val="Heading1"/>
       </w:pPr>
-      <w:bookmarkStart w:id="13" w:name="_Toc528597447"/>
+      <w:bookmarkStart w:id="12" w:name="_Toc528933320"/>
       <w:r>
         <w:lastRenderedPageBreak/>
         <w:t>C</w:t>
@@ -3506,42 +3664,42 @@
       <w:r>
         <w:t>y</w:t>
       </w:r>
+      <w:bookmarkEnd w:id="12"/>
+    </w:p>
+    <w:p>
+      <w:pPr>
+        <w:pStyle w:val="Heading2"/>
+      </w:pPr>
+      <w:bookmarkStart w:id="13" w:name="_Toc528933321"/>
+      <w:r>
+        <w:t>introduction</w:t>
+      </w:r>
       <w:bookmarkEnd w:id="13"/>
     </w:p>
     <w:p>
+      <w:r>
+        <w:t>This part of the paper will discuss the steps taken and the entire pipeline of Real Time Facial Tracking and animations.</w:t>
+      </w:r>
+    </w:p>
+    <w:p>
       <w:pPr>
         <w:pStyle w:val="Heading2"/>
       </w:pPr>
-      <w:bookmarkStart w:id="14" w:name="_Toc528597448"/>
-      <w:r>
-        <w:t>introduction</w:t>
+      <w:bookmarkStart w:id="14" w:name="_Toc528933322"/>
+      <w:r>
+        <w:t>Tracking a face using OpenCV</w:t>
       </w:r>
       <w:bookmarkEnd w:id="14"/>
     </w:p>
     <w:p>
-      <w:r>
-        <w:t>This part of the paper will discuss the steps taken and the entire pipeline of Real Time Facial Tracking and animations.</w:t>
-      </w:r>
-    </w:p>
-    <w:p>
-      <w:pPr>
-        <w:pStyle w:val="Heading2"/>
-      </w:pPr>
-      <w:bookmarkStart w:id="15" w:name="_Toc528597449"/>
-      <w:r>
-        <w:t>Tracking a face using OpenCV</w:t>
+      <w:pPr>
+        <w:pStyle w:val="Heading3"/>
+      </w:pPr>
+      <w:bookmarkStart w:id="15" w:name="_Toc528933323"/>
+      <w:r>
+        <w:t>Installation</w:t>
       </w:r>
       <w:bookmarkEnd w:id="15"/>
-    </w:p>
-    <w:p>
-      <w:pPr>
-        <w:pStyle w:val="Heading3"/>
-      </w:pPr>
-      <w:bookmarkStart w:id="16" w:name="_Toc528597450"/>
-      <w:r>
-        <w:t>Installation</w:t>
-      </w:r>
-      <w:bookmarkEnd w:id="16"/>
     </w:p>
     <w:p>
       <w:r>
@@ -3595,34 +3753,164 @@
     </w:p>
     <w:p>
       <w:pPr>
+        <w:rPr>
+          <w:lang w:val="fr-BE"/>
+        </w:rPr>
+      </w:pPr>
+      <w:r>
+        <w:rPr>
+          <w:rFonts w:ascii="Arial" w:hAnsi="Arial" w:cs="Arial"/>
+          <w:color w:val="000000"/>
+          <w:sz w:val="21"/>
+          <w:szCs w:val="21"/>
+          <w:shd w:val="clear" w:color="auto" w:fill="FFFFFF"/>
+        </w:rPr>
+        <w:t xml:space="preserve">Sed ut perspiciatis unde omnis iste natus error sit voluptatem accusantium doloremque laudantium, totam rem aperiam, eaque ipsa quae ab illo inventore veritatis et quasi architecto beatae vitae dicta sunt explicabo. Nemo enim ipsam voluptatem quia voluptas sit aspernatur aut odit aut fugit, sed quia consequuntur magni dolores eos qui ratione voluptatem sequi nesciunt. </w:t>
+      </w:r>
+      <w:r>
+        <w:rPr>
+          <w:rFonts w:ascii="Arial" w:hAnsi="Arial" w:cs="Arial"/>
+          <w:color w:val="000000"/>
+          <w:sz w:val="21"/>
+          <w:szCs w:val="21"/>
+          <w:shd w:val="clear" w:color="auto" w:fill="FFFFFF"/>
+          <w:lang w:val="fr-BE"/>
+        </w:rPr>
+        <w:t xml:space="preserve">Neque porro quisquam est, qui dolorem ipsum quia dolor sit amet, consectetur, adipisci velit, sed quia non numquam eius modi tempora incidunt ut labore et dolore magnam aliquam quaerat voluptatem. Ut enim ad minima veniam, quis nostrum exercitationem ullam corporis suscipit laboriosam, nisi ut aliquid ex ea commodi </w:t>
+      </w:r>
+      <w:proofErr w:type="gramStart"/>
+      <w:r>
+        <w:rPr>
+          <w:rFonts w:ascii="Arial" w:hAnsi="Arial" w:cs="Arial"/>
+          <w:color w:val="000000"/>
+          <w:sz w:val="21"/>
+          <w:szCs w:val="21"/>
+          <w:shd w:val="clear" w:color="auto" w:fill="FFFFFF"/>
+          <w:lang w:val="fr-BE"/>
+        </w:rPr>
+        <w:t>consequatur?</w:t>
+      </w:r>
+      <w:proofErr w:type="gramEnd"/>
+      <w:r>
+        <w:rPr>
+          <w:rFonts w:ascii="Arial" w:hAnsi="Arial" w:cs="Arial"/>
+          <w:color w:val="000000"/>
+          <w:sz w:val="21"/>
+          <w:szCs w:val="21"/>
+          <w:shd w:val="clear" w:color="auto" w:fill="FFFFFF"/>
+          <w:lang w:val="fr-BE"/>
+        </w:rPr>
+        <w:t xml:space="preserve"> Quis autem vel eum iure reprehenderit qui in ea voluptate velit esse quam nihil molestiae consequatur, vel illum qui dolorem eum fugiat quo voluptas nulla </w:t>
+      </w:r>
+      <w:proofErr w:type="gramStart"/>
+      <w:r>
+        <w:rPr>
+          <w:rFonts w:ascii="Arial" w:hAnsi="Arial" w:cs="Arial"/>
+          <w:color w:val="000000"/>
+          <w:sz w:val="21"/>
+          <w:szCs w:val="21"/>
+          <w:shd w:val="clear" w:color="auto" w:fill="FFFFFF"/>
+          <w:lang w:val="fr-BE"/>
+        </w:rPr>
+        <w:t>pariatur?</w:t>
+      </w:r>
+      <w:proofErr w:type="gramEnd"/>
+    </w:p>
+    <w:p>
+      <w:pPr>
         <w:pStyle w:val="Heading3"/>
       </w:pPr>
-      <w:bookmarkStart w:id="17" w:name="_Toc528597451"/>
+      <w:bookmarkStart w:id="16" w:name="_Toc528933324"/>
       <w:r>
         <w:t>Tracking a face</w:t>
       </w:r>
+      <w:bookmarkEnd w:id="16"/>
+    </w:p>
+    <w:p>
+      <w:r>
+        <w:t xml:space="preserve">Once </w:t>
+      </w:r>
+      <w:r>
+        <w:t>the installation process is done, the next step is to open and read the data from a webcam then use that camera data to detect if a face is in the screen. To do this, OpenCV uses it’s Haarcascade classifiers to determine if there is a face on the screen and if so, where it is.</w:t>
+      </w:r>
+    </w:p>
+    <w:p>
+      <w:pPr>
+        <w:rPr>
+          <w:lang w:val="fr-BE"/>
+        </w:rPr>
+      </w:pPr>
+      <w:r>
+        <w:rPr>
+          <w:rFonts w:ascii="Arial" w:hAnsi="Arial" w:cs="Arial"/>
+          <w:color w:val="000000"/>
+          <w:sz w:val="21"/>
+          <w:szCs w:val="21"/>
+          <w:shd w:val="clear" w:color="auto" w:fill="FFFFFF"/>
+        </w:rPr>
+        <w:t xml:space="preserve">Sed ut perspiciatis unde omnis iste natus error sit voluptatem accusantium doloremque laudantium, totam rem aperiam, eaque ipsa quae ab illo inventore veritatis et quasi architecto beatae vitae dicta sunt explicabo. Nemo enim ipsam voluptatem quia voluptas sit aspernatur aut odit aut fugit, sed quia consequuntur magni dolores eos qui ratione voluptatem sequi nesciunt. </w:t>
+      </w:r>
+      <w:r>
+        <w:rPr>
+          <w:rFonts w:ascii="Arial" w:hAnsi="Arial" w:cs="Arial"/>
+          <w:color w:val="000000"/>
+          <w:sz w:val="21"/>
+          <w:szCs w:val="21"/>
+          <w:shd w:val="clear" w:color="auto" w:fill="FFFFFF"/>
+          <w:lang w:val="fr-BE"/>
+        </w:rPr>
+        <w:t xml:space="preserve">Neque porro quisquam est, qui dolorem ipsum quia dolor sit amet, consectetur, adipisci velit, sed quia non numquam eius modi tempora incidunt ut labore et dolore magnam aliquam quaerat voluptatem. Ut enim ad minima veniam, quis nostrum exercitationem ullam corporis suscipit laboriosam, nisi ut aliquid ex ea commodi </w:t>
+      </w:r>
+      <w:proofErr w:type="gramStart"/>
+      <w:r>
+        <w:rPr>
+          <w:rFonts w:ascii="Arial" w:hAnsi="Arial" w:cs="Arial"/>
+          <w:color w:val="000000"/>
+          <w:sz w:val="21"/>
+          <w:szCs w:val="21"/>
+          <w:shd w:val="clear" w:color="auto" w:fill="FFFFFF"/>
+          <w:lang w:val="fr-BE"/>
+        </w:rPr>
+        <w:t>consequatur?</w:t>
+      </w:r>
+      <w:proofErr w:type="gramEnd"/>
+      <w:r>
+        <w:rPr>
+          <w:rFonts w:ascii="Arial" w:hAnsi="Arial" w:cs="Arial"/>
+          <w:color w:val="000000"/>
+          <w:sz w:val="21"/>
+          <w:szCs w:val="21"/>
+          <w:shd w:val="clear" w:color="auto" w:fill="FFFFFF"/>
+          <w:lang w:val="fr-BE"/>
+        </w:rPr>
+        <w:t xml:space="preserve"> Quis autem vel eum iure reprehenderit qui in ea voluptate velit esse quam nihil molestiae consequatur, vel illum qui dolorem eum fugiat quo voluptas nulla </w:t>
+      </w:r>
+      <w:proofErr w:type="gramStart"/>
+      <w:r>
+        <w:rPr>
+          <w:rFonts w:ascii="Arial" w:hAnsi="Arial" w:cs="Arial"/>
+          <w:color w:val="000000"/>
+          <w:sz w:val="21"/>
+          <w:szCs w:val="21"/>
+          <w:shd w:val="clear" w:color="auto" w:fill="FFFFFF"/>
+          <w:lang w:val="fr-BE"/>
+        </w:rPr>
+        <w:t>pariatur?</w:t>
+      </w:r>
+      <w:proofErr w:type="gramEnd"/>
+    </w:p>
+    <w:p>
+      <w:pPr>
+        <w:pStyle w:val="Heading3"/>
+      </w:pPr>
+      <w:bookmarkStart w:id="17" w:name="_Toc528933325"/>
+      <w:r>
+        <w:t>Facial landmarks</w:t>
+      </w:r>
       <w:bookmarkEnd w:id="17"/>
     </w:p>
     <w:p>
       <w:r>
-        <w:t xml:space="preserve">Once </w:t>
-      </w:r>
-      <w:r>
-        <w:t>the installation process is done, the next step is to open and read the data from a webcam then use that camera data to detect if a face is in the screen. To do this, OpenCV uses it’s Haarcascade classifiers to determine if there is a face on the screen and if so, where it is.</w:t>
-      </w:r>
-    </w:p>
-    <w:p>
-      <w:pPr>
-        <w:pStyle w:val="Heading3"/>
-      </w:pPr>
-      <w:bookmarkStart w:id="18" w:name="_Toc528597452"/>
-      <w:r>
-        <w:t>Facial landmarks</w:t>
-      </w:r>
-      <w:bookmarkEnd w:id="18"/>
-    </w:p>
-    <w:p>
-      <w:r>
         <w:t>Once the face is tracked, the next step is to track the facial landmarks on the face itself. OpenCV has functionality for this, and it returns 68 tracked data points.</w:t>
       </w:r>
       <w:r>
@@ -3631,6 +3919,7 @@
     </w:p>
     <w:p>
       <w:r>
+        <w:lastRenderedPageBreak/>
         <w:t xml:space="preserve">With these tracked landmarks </w:t>
       </w:r>
       <w:r>
@@ -3638,6 +3927,76 @@
       </w:r>
     </w:p>
     <w:p>
+      <w:pPr>
+        <w:rPr>
+          <w:lang w:val="fr-BE"/>
+        </w:rPr>
+      </w:pPr>
+      <w:r>
+        <w:rPr>
+          <w:rFonts w:ascii="Arial" w:hAnsi="Arial" w:cs="Arial"/>
+          <w:color w:val="000000"/>
+          <w:sz w:val="21"/>
+          <w:szCs w:val="21"/>
+          <w:shd w:val="clear" w:color="auto" w:fill="FFFFFF"/>
+        </w:rPr>
+        <w:t xml:space="preserve">Sed ut perspiciatis unde omnis iste natus error sit voluptatem accusantium doloremque laudantium, totam rem aperiam, eaque ipsa quae ab illo inventore veritatis et quasi architecto beatae vitae dicta sunt explicabo. Nemo enim ipsam voluptatem quia voluptas sit aspernatur aut odit aut fugit, sed quia consequuntur magni dolores eos qui ratione voluptatem sequi nesciunt. </w:t>
+      </w:r>
+      <w:r>
+        <w:rPr>
+          <w:rFonts w:ascii="Arial" w:hAnsi="Arial" w:cs="Arial"/>
+          <w:color w:val="000000"/>
+          <w:sz w:val="21"/>
+          <w:szCs w:val="21"/>
+          <w:shd w:val="clear" w:color="auto" w:fill="FFFFFF"/>
+          <w:lang w:val="fr-BE"/>
+        </w:rPr>
+        <w:t xml:space="preserve">Neque porro quisquam est, qui dolorem ipsum quia dolor sit amet, consectetur, adipisci velit, sed quia non numquam eius modi tempora incidunt ut labore et dolore magnam aliquam quaerat voluptatem. Ut enim ad minima veniam, quis nostrum exercitationem ullam corporis suscipit laboriosam, nisi ut aliquid ex ea commodi </w:t>
+      </w:r>
+      <w:proofErr w:type="gramStart"/>
+      <w:r>
+        <w:rPr>
+          <w:rFonts w:ascii="Arial" w:hAnsi="Arial" w:cs="Arial"/>
+          <w:color w:val="000000"/>
+          <w:sz w:val="21"/>
+          <w:szCs w:val="21"/>
+          <w:shd w:val="clear" w:color="auto" w:fill="FFFFFF"/>
+          <w:lang w:val="fr-BE"/>
+        </w:rPr>
+        <w:t>consequatur?</w:t>
+      </w:r>
+      <w:proofErr w:type="gramEnd"/>
+      <w:r>
+        <w:rPr>
+          <w:rFonts w:ascii="Arial" w:hAnsi="Arial" w:cs="Arial"/>
+          <w:color w:val="000000"/>
+          <w:sz w:val="21"/>
+          <w:szCs w:val="21"/>
+          <w:shd w:val="clear" w:color="auto" w:fill="FFFFFF"/>
+          <w:lang w:val="fr-BE"/>
+        </w:rPr>
+        <w:t xml:space="preserve"> Quis autem vel eum iure reprehenderit qui in ea voluptate velit esse quam nihil molestiae consequatur, vel illum qui dolorem eum fugiat quo voluptas nulla </w:t>
+      </w:r>
+      <w:proofErr w:type="gramStart"/>
+      <w:r>
+        <w:rPr>
+          <w:rFonts w:ascii="Arial" w:hAnsi="Arial" w:cs="Arial"/>
+          <w:color w:val="000000"/>
+          <w:sz w:val="21"/>
+          <w:szCs w:val="21"/>
+          <w:shd w:val="clear" w:color="auto" w:fill="FFFFFF"/>
+          <w:lang w:val="fr-BE"/>
+        </w:rPr>
+        <w:t>pariatur?</w:t>
+      </w:r>
+      <w:proofErr w:type="gramEnd"/>
+    </w:p>
+    <w:p>
+      <w:pPr>
+        <w:rPr>
+          <w:lang w:val="fr-BE"/>
+        </w:rPr>
+      </w:pPr>
       <w:r>
         <w:rPr>
           <w:b/>
@@ -3792,148 +4151,1245 @@
         </w:drawing>
       </w:r>
     </w:p>
-    <w:p/>
+    <w:p>
+      <w:pPr>
+        <w:rPr>
+          <w:lang w:val="fr-BE"/>
+        </w:rPr>
+      </w:pPr>
+    </w:p>
     <w:p>
       <w:pPr>
         <w:pStyle w:val="Heading2"/>
       </w:pPr>
-      <w:bookmarkStart w:id="19" w:name="_Toc528597453"/>
-      <w:r>
+      <w:bookmarkStart w:id="18" w:name="_Toc528933326"/>
+      <w:r>
+        <w:t>Sending</w:t>
+      </w:r>
+      <w:r>
+        <w:t xml:space="preserve"> the information into Unreal</w:t>
+      </w:r>
+      <w:bookmarkEnd w:id="18"/>
+    </w:p>
+    <w:p>
+      <w:r>
+        <w:t xml:space="preserve">When it comes to reading the tracked data in Unreal, there are several methods that were found in the research stage of this project. Two of the </w:t>
+      </w:r>
+      <w:r>
+        <w:t>methods were tested in the case study.</w:t>
+      </w:r>
+    </w:p>
+    <w:p>
+      <w:pPr>
+        <w:pStyle w:val="Heading3"/>
+      </w:pPr>
+      <w:bookmarkStart w:id="19" w:name="_Toc528933327"/>
+      <w:r>
+        <w:t>By reading and writing to a file</w:t>
+      </w:r>
+      <w:bookmarkEnd w:id="19"/>
+    </w:p>
+    <w:p>
+      <w:r>
+        <w:t>The easiest method of sending the data to Unreal would be to write the information tracked to a csv file then to read that file every frame from Unreal.</w:t>
+      </w:r>
+    </w:p>
+    <w:p>
+      <w:r>
+        <w:t xml:space="preserve">The CSV file layout was simple: </w:t>
+      </w:r>
+      <w:proofErr w:type="gramStart"/>
+      <w:r>
+        <w:t>x,y</w:t>
+      </w:r>
+      <w:proofErr w:type="gramEnd"/>
+      <w:r>
+        <w:t>(endline). By keeping the layout simple it made the data easier to parse in Unreal.</w:t>
+      </w:r>
+      <w:r>
+        <w:t xml:space="preserve"> Once the Face Tracker was writing the data to a file, we could read the data with Unreal and c++.</w:t>
+      </w:r>
+      <w:r>
+        <w:t xml:space="preserve"> </w:t>
+      </w:r>
+      <w:r>
+        <w:t>[9]</w:t>
+      </w:r>
+    </w:p>
+    <w:p>
+      <w:r>
+        <w:t xml:space="preserve">The code for this was simple and it produced results quickly. </w:t>
+      </w:r>
+    </w:p>
+    <w:p>
+      <w:pPr>
+        <w:rPr>
+          <w:lang w:val="fr-BE"/>
+        </w:rPr>
+      </w:pPr>
+      <w:r>
+        <w:rPr>
+          <w:rFonts w:ascii="Arial" w:hAnsi="Arial" w:cs="Arial"/>
+          <w:color w:val="000000"/>
+          <w:sz w:val="21"/>
+          <w:szCs w:val="21"/>
+          <w:shd w:val="clear" w:color="auto" w:fill="FFFFFF"/>
+        </w:rPr>
+        <w:t xml:space="preserve">Sed ut perspiciatis unde omnis iste natus error sit voluptatem accusantium doloremque laudantium, totam rem aperiam, eaque ipsa quae ab illo inventore veritatis et quasi architecto beatae vitae dicta sunt explicabo. Nemo enim ipsam voluptatem quia voluptas sit aspernatur aut odit aut fugit, sed quia consequuntur magni dolores eos qui ratione voluptatem sequi nesciunt. </w:t>
+      </w:r>
+      <w:r>
+        <w:rPr>
+          <w:rFonts w:ascii="Arial" w:hAnsi="Arial" w:cs="Arial"/>
+          <w:color w:val="000000"/>
+          <w:sz w:val="21"/>
+          <w:szCs w:val="21"/>
+          <w:shd w:val="clear" w:color="auto" w:fill="FFFFFF"/>
+          <w:lang w:val="fr-BE"/>
+        </w:rPr>
+        <w:t xml:space="preserve">Neque porro quisquam est, qui dolorem ipsum quia dolor sit amet, consectetur, adipisci velit, sed quia non numquam eius modi tempora incidunt ut labore et dolore magnam aliquam quaerat voluptatem. Ut enim ad minima veniam, quis nostrum exercitationem ullam corporis suscipit laboriosam, nisi ut aliquid ex ea </w:t>
+      </w:r>
+      <w:r>
+        <w:rPr>
+          <w:rFonts w:ascii="Arial" w:hAnsi="Arial" w:cs="Arial"/>
+          <w:color w:val="000000"/>
+          <w:sz w:val="21"/>
+          <w:szCs w:val="21"/>
+          <w:shd w:val="clear" w:color="auto" w:fill="FFFFFF"/>
+          <w:lang w:val="fr-BE"/>
+        </w:rPr>
         <w:lastRenderedPageBreak/>
-        <w:t>Sending</w:t>
-      </w:r>
-      <w:r>
-        <w:t xml:space="preserve"> the information into Unreal</w:t>
-      </w:r>
-      <w:bookmarkEnd w:id="19"/>
-    </w:p>
-    <w:p>
-      <w:r>
-        <w:t xml:space="preserve">When it comes to reading the tracked data in Unreal, there are several methods that were found in the research stage of this project. Two of the </w:t>
-      </w:r>
-      <w:r>
-        <w:t>methods were tested in the case study.</w:t>
-      </w:r>
+        <w:t xml:space="preserve">commodi </w:t>
+      </w:r>
+      <w:proofErr w:type="gramStart"/>
+      <w:r>
+        <w:rPr>
+          <w:rFonts w:ascii="Arial" w:hAnsi="Arial" w:cs="Arial"/>
+          <w:color w:val="000000"/>
+          <w:sz w:val="21"/>
+          <w:szCs w:val="21"/>
+          <w:shd w:val="clear" w:color="auto" w:fill="FFFFFF"/>
+          <w:lang w:val="fr-BE"/>
+        </w:rPr>
+        <w:t>consequatur?</w:t>
+      </w:r>
+      <w:proofErr w:type="gramEnd"/>
+      <w:r>
+        <w:rPr>
+          <w:rFonts w:ascii="Arial" w:hAnsi="Arial" w:cs="Arial"/>
+          <w:color w:val="000000"/>
+          <w:sz w:val="21"/>
+          <w:szCs w:val="21"/>
+          <w:shd w:val="clear" w:color="auto" w:fill="FFFFFF"/>
+          <w:lang w:val="fr-BE"/>
+        </w:rPr>
+        <w:t xml:space="preserve"> Quis autem vel eum iure reprehenderit qui in ea voluptate velit esse quam nihil molestiae consequatur, vel illum qui dolorem eum fugiat quo voluptas nulla </w:t>
+      </w:r>
+      <w:proofErr w:type="gramStart"/>
+      <w:r>
+        <w:rPr>
+          <w:rFonts w:ascii="Arial" w:hAnsi="Arial" w:cs="Arial"/>
+          <w:color w:val="000000"/>
+          <w:sz w:val="21"/>
+          <w:szCs w:val="21"/>
+          <w:shd w:val="clear" w:color="auto" w:fill="FFFFFF"/>
+          <w:lang w:val="fr-BE"/>
+        </w:rPr>
+        <w:t>pariatur?</w:t>
+      </w:r>
+      <w:proofErr w:type="gramEnd"/>
+    </w:p>
+    <w:p>
+      <w:pPr>
+        <w:pStyle w:val="Heading4"/>
+      </w:pPr>
+      <w:r>
+        <w:t>The issues</w:t>
+      </w:r>
+    </w:p>
+    <w:p>
+      <w:r>
+        <w:t>The game was running at 5FPS and the framerate kept dropping, because of reading and writing to a file.</w:t>
+      </w:r>
+    </w:p>
+    <w:p>
+      <w:r>
+        <w:t>Another issue was that the Face Tracker had to be started manually then the Unreal game would have to be started manually too. This was cumbersome and not ideal – starting the Face Tracker .exe from Unreal was also an option but it was not further researched.</w:t>
+      </w:r>
+      <w:r>
+        <w:t xml:space="preserve">  [10]</w:t>
+      </w:r>
+    </w:p>
+    <w:p>
+      <w:pPr>
+        <w:rPr>
+          <w:lang w:val="fr-BE"/>
+        </w:rPr>
+      </w:pPr>
+      <w:r>
+        <w:rPr>
+          <w:rFonts w:ascii="Arial" w:hAnsi="Arial" w:cs="Arial"/>
+          <w:color w:val="000000"/>
+          <w:sz w:val="21"/>
+          <w:szCs w:val="21"/>
+          <w:shd w:val="clear" w:color="auto" w:fill="FFFFFF"/>
+        </w:rPr>
+        <w:t xml:space="preserve">Sed ut perspiciatis unde omnis iste natus error sit voluptatem accusantium doloremque laudantium, totam rem aperiam, eaque ipsa quae ab illo inventore veritatis et quasi architecto beatae vitae dicta sunt explicabo. Nemo enim ipsam voluptatem quia voluptas sit aspernatur aut odit aut fugit, sed quia consequuntur magni dolores eos qui ratione voluptatem sequi nesciunt. </w:t>
+      </w:r>
+      <w:r>
+        <w:rPr>
+          <w:rFonts w:ascii="Arial" w:hAnsi="Arial" w:cs="Arial"/>
+          <w:color w:val="000000"/>
+          <w:sz w:val="21"/>
+          <w:szCs w:val="21"/>
+          <w:shd w:val="clear" w:color="auto" w:fill="FFFFFF"/>
+          <w:lang w:val="fr-BE"/>
+        </w:rPr>
+        <w:t xml:space="preserve">Neque porro quisquam est, qui dolorem ipsum quia dolor sit amet, consectetur, adipisci velit, sed quia non numquam eius modi tempora incidunt ut labore et dolore magnam aliquam quaerat voluptatem. Ut enim ad minima veniam, quis nostrum exercitationem ullam corporis suscipit laboriosam, nisi ut aliquid ex ea commodi </w:t>
+      </w:r>
+      <w:proofErr w:type="gramStart"/>
+      <w:r>
+        <w:rPr>
+          <w:rFonts w:ascii="Arial" w:hAnsi="Arial" w:cs="Arial"/>
+          <w:color w:val="000000"/>
+          <w:sz w:val="21"/>
+          <w:szCs w:val="21"/>
+          <w:shd w:val="clear" w:color="auto" w:fill="FFFFFF"/>
+          <w:lang w:val="fr-BE"/>
+        </w:rPr>
+        <w:t>consequatur?</w:t>
+      </w:r>
+      <w:proofErr w:type="gramEnd"/>
+      <w:r>
+        <w:rPr>
+          <w:rFonts w:ascii="Arial" w:hAnsi="Arial" w:cs="Arial"/>
+          <w:color w:val="000000"/>
+          <w:sz w:val="21"/>
+          <w:szCs w:val="21"/>
+          <w:shd w:val="clear" w:color="auto" w:fill="FFFFFF"/>
+          <w:lang w:val="fr-BE"/>
+        </w:rPr>
+        <w:t xml:space="preserve"> Quis autem vel eum iure reprehenderit qui in ea voluptate velit esse quam nihil molestiae consequatur, vel illum qui dolorem eum fugiat quo voluptas nulla </w:t>
+      </w:r>
+      <w:proofErr w:type="gramStart"/>
+      <w:r>
+        <w:rPr>
+          <w:rFonts w:ascii="Arial" w:hAnsi="Arial" w:cs="Arial"/>
+          <w:color w:val="000000"/>
+          <w:sz w:val="21"/>
+          <w:szCs w:val="21"/>
+          <w:shd w:val="clear" w:color="auto" w:fill="FFFFFF"/>
+          <w:lang w:val="fr-BE"/>
+        </w:rPr>
+        <w:t>pariatur?</w:t>
+      </w:r>
+      <w:proofErr w:type="gramEnd"/>
     </w:p>
     <w:p>
       <w:pPr>
         <w:pStyle w:val="Heading3"/>
       </w:pPr>
-      <w:bookmarkStart w:id="20" w:name="_Toc528597454"/>
-      <w:r>
-        <w:t>By reading and writing to a file</w:t>
+      <w:bookmarkStart w:id="20" w:name="_Toc528933328"/>
+      <w:r>
+        <w:t>Creating a DLL</w:t>
       </w:r>
       <w:bookmarkEnd w:id="20"/>
     </w:p>
     <w:p>
       <w:r>
-        <w:t>The easiest method of sending the data to Unreal would be to write the information tracked to a csv file then to read that file every frame from Unreal.</w:t>
-      </w:r>
-    </w:p>
-    <w:p>
-      <w:r>
-        <w:t xml:space="preserve">The CSV file layout was simple: </w:t>
-      </w:r>
-      <w:proofErr w:type="spellStart"/>
+        <w:t>The first step is to create a DLL with Visual Studio, then to create a class that exports the DLL functions that Unreal can call. These functions need to be written in c, thus the Face Tracker code should be separated from the exported DLL functions.</w:t>
+      </w:r>
+    </w:p>
+    <w:p>
+      <w:pPr>
+        <w:rPr>
+          <w:rFonts w:ascii="Arial" w:hAnsi="Arial" w:cs="Arial"/>
+          <w:color w:val="000000"/>
+          <w:sz w:val="21"/>
+          <w:szCs w:val="21"/>
+          <w:shd w:val="clear" w:color="auto" w:fill="FFFFFF"/>
+          <w:lang w:val="fr-BE"/>
+        </w:rPr>
+      </w:pPr>
+      <w:r>
+        <w:rPr>
+          <w:rFonts w:ascii="Arial" w:hAnsi="Arial" w:cs="Arial"/>
+          <w:color w:val="000000"/>
+          <w:sz w:val="21"/>
+          <w:szCs w:val="21"/>
+          <w:shd w:val="clear" w:color="auto" w:fill="FFFFFF"/>
+        </w:rPr>
+        <w:t xml:space="preserve">Sed ut perspiciatis unde omnis iste natus error sit voluptatem accusantium doloremque laudantium, totam rem aperiam, eaque ipsa quae ab illo inventore veritatis et quasi architecto beatae vitae dicta sunt explicabo. Nemo enim ipsam voluptatem quia voluptas sit aspernatur aut odit aut fugit, sed quia consequuntur magni dolores eos qui ratione voluptatem sequi nesciunt. </w:t>
+      </w:r>
+      <w:r>
+        <w:rPr>
+          <w:rFonts w:ascii="Arial" w:hAnsi="Arial" w:cs="Arial"/>
+          <w:color w:val="000000"/>
+          <w:sz w:val="21"/>
+          <w:szCs w:val="21"/>
+          <w:shd w:val="clear" w:color="auto" w:fill="FFFFFF"/>
+          <w:lang w:val="fr-BE"/>
+        </w:rPr>
+        <w:t xml:space="preserve">Neque porro quisquam est, qui dolorem ipsum quia dolor sit amet, consectetur, adipisci velit, sed quia non numquam eius modi tempora incidunt ut labore et dolore magnam aliquam quaerat voluptatem. Ut enim ad minima veniam, quis nostrum exercitationem ullam corporis suscipit laboriosam, nisi ut aliquid ex ea commodi </w:t>
+      </w:r>
       <w:proofErr w:type="gramStart"/>
       <w:r>
-        <w:t>x,y</w:t>
-      </w:r>
-      <w:proofErr w:type="spellEnd"/>
+        <w:rPr>
+          <w:rFonts w:ascii="Arial" w:hAnsi="Arial" w:cs="Arial"/>
+          <w:color w:val="000000"/>
+          <w:sz w:val="21"/>
+          <w:szCs w:val="21"/>
+          <w:shd w:val="clear" w:color="auto" w:fill="FFFFFF"/>
+          <w:lang w:val="fr-BE"/>
+        </w:rPr>
+        <w:t>consequatur?</w:t>
+      </w:r>
       <w:proofErr w:type="gramEnd"/>
       <w:r>
-        <w:t>(</w:t>
-      </w:r>
-      <w:proofErr w:type="spellStart"/>
-      <w:r>
-        <w:t>endline</w:t>
-      </w:r>
-      <w:proofErr w:type="spellEnd"/>
-      <w:r>
-        <w:t>). By keeping the layout simple it made the data easier to parse in Unreal.</w:t>
-      </w:r>
-      <w:r>
-        <w:t xml:space="preserve"> Once the Face Tracker was writing the data to a file, we could read the data with Unreal and c++ [9].</w:t>
-      </w:r>
-    </w:p>
-    <w:p>
-      <w:r>
-        <w:t xml:space="preserve">The code for this was simple and it produced results quickly. </w:t>
-      </w:r>
-    </w:p>
-    <w:p>
-      <w:pPr>
-        <w:pStyle w:val="Heading4"/>
-      </w:pPr>
-      <w:r>
-        <w:t>The issues</w:t>
-      </w:r>
-    </w:p>
-    <w:p>
-      <w:r>
-        <w:t>The game was running at 5FPS and the framerate kept dropping, because of reading and writing to a file.</w:t>
-      </w:r>
-    </w:p>
-    <w:p>
-      <w:r>
-        <w:t>Another issue was that the Face Tracker had to be started manually then the Unreal game would have to be started manually too. This was cumbersome and not ideal – starting the Face Tracker .exe from Unreal was also an option but it was not further researched.</w:t>
-      </w:r>
-      <w:r>
-        <w:t xml:space="preserve">  [10]</w:t>
-      </w:r>
+        <w:rPr>
+          <w:rFonts w:ascii="Arial" w:hAnsi="Arial" w:cs="Arial"/>
+          <w:color w:val="000000"/>
+          <w:sz w:val="21"/>
+          <w:szCs w:val="21"/>
+          <w:shd w:val="clear" w:color="auto" w:fill="FFFFFF"/>
+          <w:lang w:val="fr-BE"/>
+        </w:rPr>
+        <w:t xml:space="preserve"> Quis autem vel eum iure reprehenderit qui in ea voluptate velit esse quam nihil molestiae consequatur, vel illum qui dolorem eum fugiat quo voluptas nulla </w:t>
+      </w:r>
+      <w:proofErr w:type="gramStart"/>
+      <w:r>
+        <w:rPr>
+          <w:rFonts w:ascii="Arial" w:hAnsi="Arial" w:cs="Arial"/>
+          <w:color w:val="000000"/>
+          <w:sz w:val="21"/>
+          <w:szCs w:val="21"/>
+          <w:shd w:val="clear" w:color="auto" w:fill="FFFFFF"/>
+          <w:lang w:val="fr-BE"/>
+        </w:rPr>
+        <w:t>pariatur?</w:t>
+      </w:r>
+      <w:proofErr w:type="gramEnd"/>
+    </w:p>
+    <w:p>
+      <w:pPr>
+        <w:rPr>
+          <w:lang w:val="fr-BE"/>
+        </w:rPr>
+      </w:pPr>
+      <w:r>
+        <w:rPr>
+          <w:rFonts w:ascii="Arial" w:hAnsi="Arial" w:cs="Arial"/>
+          <w:color w:val="000000"/>
+          <w:sz w:val="21"/>
+          <w:szCs w:val="21"/>
+          <w:shd w:val="clear" w:color="auto" w:fill="FFFFFF"/>
+          <w:lang w:val="fr-BE"/>
+        </w:rPr>
+        <w:t xml:space="preserve">Sed ut perspiciatis unde omnis iste natus error sit voluptatem accusantium doloremque laudantium, totam rem aperiam, eaque ipsa quae ab illo inventore veritatis et quasi architecto beatae vitae dicta sunt explicabo. Nemo enim ipsam voluptatem quia voluptas sit aspernatur aut odit aut fugit, sed quia consequuntur magni dolores eos qui ratione voluptatem sequi nesciunt. Neque porro quisquam est, qui dolorem ipsum quia dolor sit amet, consectetur, adipisci velit, sed quia non numquam eius modi tempora incidunt ut labore et dolore magnam aliquam quaerat voluptatem. Ut enim ad minima veniam, quis nostrum exercitationem ullam corporis suscipit laboriosam, nisi ut aliquid ex ea commodi </w:t>
+      </w:r>
+      <w:proofErr w:type="gramStart"/>
+      <w:r>
+        <w:rPr>
+          <w:rFonts w:ascii="Arial" w:hAnsi="Arial" w:cs="Arial"/>
+          <w:color w:val="000000"/>
+          <w:sz w:val="21"/>
+          <w:szCs w:val="21"/>
+          <w:shd w:val="clear" w:color="auto" w:fill="FFFFFF"/>
+          <w:lang w:val="fr-BE"/>
+        </w:rPr>
+        <w:t>consequatur?</w:t>
+      </w:r>
+      <w:proofErr w:type="gramEnd"/>
+      <w:r>
+        <w:rPr>
+          <w:rFonts w:ascii="Arial" w:hAnsi="Arial" w:cs="Arial"/>
+          <w:color w:val="000000"/>
+          <w:sz w:val="21"/>
+          <w:szCs w:val="21"/>
+          <w:shd w:val="clear" w:color="auto" w:fill="FFFFFF"/>
+          <w:lang w:val="fr-BE"/>
+        </w:rPr>
+        <w:t xml:space="preserve"> Quis autem vel eum iure reprehenderit qui in ea voluptate velit esse quam nihil molestiae consequatur, vel illum qui dolorem eum fugiat quo voluptas nulla </w:t>
+      </w:r>
+      <w:proofErr w:type="gramStart"/>
+      <w:r>
+        <w:rPr>
+          <w:rFonts w:ascii="Arial" w:hAnsi="Arial" w:cs="Arial"/>
+          <w:color w:val="000000"/>
+          <w:sz w:val="21"/>
+          <w:szCs w:val="21"/>
+          <w:shd w:val="clear" w:color="auto" w:fill="FFFFFF"/>
+          <w:lang w:val="fr-BE"/>
+        </w:rPr>
+        <w:t>pariatur?</w:t>
+      </w:r>
+      <w:proofErr w:type="gramEnd"/>
+    </w:p>
+    <w:p>
+      <w:pPr>
+        <w:pStyle w:val="Heading2"/>
+      </w:pPr>
+      <w:bookmarkStart w:id="21" w:name="_Toc528933329"/>
+      <w:r>
+        <w:lastRenderedPageBreak/>
+        <w:t>Building a system to manipulate the face rig</w:t>
+      </w:r>
+      <w:bookmarkEnd w:id="21"/>
     </w:p>
     <w:p>
       <w:pPr>
         <w:pStyle w:val="Heading3"/>
       </w:pPr>
-      <w:bookmarkStart w:id="21" w:name="_Toc528597455"/>
-      <w:r>
-        <w:t>Creating a DLL</w:t>
-      </w:r>
-      <w:bookmarkEnd w:id="21"/>
-    </w:p>
-    <w:p/>
-    <w:p>
-      <w:pPr>
-        <w:pStyle w:val="Heading2"/>
-      </w:pPr>
-      <w:bookmarkStart w:id="22" w:name="_Toc528597456"/>
-      <w:r>
-        <w:t>Building a system to manipulate the face rig</w:t>
+      <w:bookmarkStart w:id="22" w:name="_Toc528933330"/>
+      <w:r>
+        <w:t>With Blueprints</w:t>
       </w:r>
       <w:bookmarkEnd w:id="22"/>
     </w:p>
-    <w:p/>
-    <w:p/>
-    <w:p/>
+    <w:p>
+      <w:r>
+        <w:t xml:space="preserve">For the prototyping stage of the facial rig manipulation system, Unreals Blueprint system was used. Using the Blueprints allowed for quick </w:t>
+      </w:r>
+      <w:r>
+        <w:t>prototyping and</w:t>
+      </w:r>
+      <w:r>
+        <w:t xml:space="preserve"> </w:t>
+      </w:r>
+      <w:r>
+        <w:t>creating the logic behind the system.</w:t>
+      </w:r>
+    </w:p>
+    <w:p>
+      <w:r>
+        <w:t>Essentially the system would need to know which morph targets correspond to what facial feature points that are being tracked. To do this a struct would be created that stores the information of the name of the morph and the indexes of the facial feature that manipulates the morph target.</w:t>
+      </w:r>
+    </w:p>
+    <w:p>
+      <w:r>
+        <w:t>The system could then calculate distances of the certain points of the face that are being tracked, and that distance would then move the morph target.</w:t>
+      </w:r>
+    </w:p>
+    <w:p>
+      <w:r>
+        <w:t xml:space="preserve">The issue is that the system would not know what the maximum distance is that a point can move, such as when the mouth curls into a smile the corners of the mouth move to a certain maximum distance. That is when it was decided that the face and </w:t>
+      </w:r>
+      <w:r>
+        <w:t>its</w:t>
+      </w:r>
+      <w:r>
+        <w:t xml:space="preserve"> features should be calibrated. </w:t>
+      </w:r>
+    </w:p>
+    <w:p>
+      <w:pPr>
+        <w:pStyle w:val="Heading3"/>
+      </w:pPr>
+      <w:bookmarkStart w:id="23" w:name="_Toc528933331"/>
+      <w:r>
+        <w:t>Calibration</w:t>
+      </w:r>
+      <w:bookmarkEnd w:id="23"/>
+    </w:p>
+    <w:p>
+      <w:r>
+        <w:t xml:space="preserve">The calibration stage involves the user of the program making certain facial expressions (i.e. neutral, smiling, frowning), and the system could keep track of all the </w:t>
+      </w:r>
+      <w:r>
+        <w:t>points of the face and how far the points move in the most extreme positions.</w:t>
+      </w:r>
+    </w:p>
+    <w:p>
+      <w:r>
+        <w:t xml:space="preserve">This way the system can calculate a percentage of how far a point is towards </w:t>
+      </w:r>
+      <w:r>
+        <w:t>its</w:t>
+      </w:r>
+      <w:r>
+        <w:t xml:space="preserve"> most extreme position. With this percentage the morph target can be manipulated accordingly.</w:t>
+      </w:r>
+    </w:p>
+    <w:p>
+      <w:pPr>
+        <w:rPr>
+          <w:lang w:val="fr-BE"/>
+        </w:rPr>
+      </w:pPr>
+      <w:r>
+        <w:rPr>
+          <w:rFonts w:ascii="Arial" w:hAnsi="Arial" w:cs="Arial"/>
+          <w:color w:val="000000"/>
+          <w:sz w:val="21"/>
+          <w:szCs w:val="21"/>
+          <w:shd w:val="clear" w:color="auto" w:fill="FFFFFF"/>
+        </w:rPr>
+        <w:t xml:space="preserve">Sed ut perspiciatis unde omnis iste natus error sit voluptatem accusantium doloremque laudantium, totam rem aperiam, eaque ipsa quae ab illo inventore veritatis et quasi architecto beatae vitae dicta sunt explicabo. Nemo enim ipsam voluptatem quia voluptas sit aspernatur aut odit aut fugit, sed quia consequuntur magni dolores eos qui ratione voluptatem sequi nesciunt. </w:t>
+      </w:r>
+      <w:r>
+        <w:rPr>
+          <w:rFonts w:ascii="Arial" w:hAnsi="Arial" w:cs="Arial"/>
+          <w:color w:val="000000"/>
+          <w:sz w:val="21"/>
+          <w:szCs w:val="21"/>
+          <w:shd w:val="clear" w:color="auto" w:fill="FFFFFF"/>
+          <w:lang w:val="fr-BE"/>
+        </w:rPr>
+        <w:t xml:space="preserve">Neque porro quisquam est, qui dolorem ipsum quia dolor sit amet, consectetur, adipisci velit, sed quia non numquam eius modi tempora incidunt ut labore et dolore magnam aliquam quaerat voluptatem. Ut enim ad minima veniam, quis nostrum exercitationem ullam corporis suscipit laboriosam, nisi ut aliquid ex ea commodi </w:t>
+      </w:r>
+      <w:proofErr w:type="gramStart"/>
+      <w:r>
+        <w:rPr>
+          <w:rFonts w:ascii="Arial" w:hAnsi="Arial" w:cs="Arial"/>
+          <w:color w:val="000000"/>
+          <w:sz w:val="21"/>
+          <w:szCs w:val="21"/>
+          <w:shd w:val="clear" w:color="auto" w:fill="FFFFFF"/>
+          <w:lang w:val="fr-BE"/>
+        </w:rPr>
+        <w:t>consequatur?</w:t>
+      </w:r>
+      <w:proofErr w:type="gramEnd"/>
+      <w:r>
+        <w:rPr>
+          <w:rFonts w:ascii="Arial" w:hAnsi="Arial" w:cs="Arial"/>
+          <w:color w:val="000000"/>
+          <w:sz w:val="21"/>
+          <w:szCs w:val="21"/>
+          <w:shd w:val="clear" w:color="auto" w:fill="FFFFFF"/>
+          <w:lang w:val="fr-BE"/>
+        </w:rPr>
+        <w:t xml:space="preserve"> Quis autem vel eum iure reprehenderit qui in ea voluptate velit esse quam nihil molestiae consequatur, vel illum qui dolorem eum fugiat quo voluptas nulla </w:t>
+      </w:r>
+      <w:proofErr w:type="gramStart"/>
+      <w:r>
+        <w:rPr>
+          <w:rFonts w:ascii="Arial" w:hAnsi="Arial" w:cs="Arial"/>
+          <w:color w:val="000000"/>
+          <w:sz w:val="21"/>
+          <w:szCs w:val="21"/>
+          <w:shd w:val="clear" w:color="auto" w:fill="FFFFFF"/>
+          <w:lang w:val="fr-BE"/>
+        </w:rPr>
+        <w:t>pariatur?</w:t>
+      </w:r>
+      <w:proofErr w:type="gramEnd"/>
+    </w:p>
+    <w:p>
+      <w:pPr>
+        <w:pStyle w:val="Heading3"/>
+      </w:pPr>
+      <w:bookmarkStart w:id="24" w:name="_Toc528933332"/>
+      <w:r>
+        <w:t>Accounting for head movement</w:t>
+      </w:r>
+      <w:bookmarkEnd w:id="24"/>
+    </w:p>
+    <w:p>
+      <w:r>
+        <w:t xml:space="preserve">When calibrating an issue occurred that the users head would move closer/further away from the webcam, or the head would be tilted at a certain angle, which affected the way the distance calculations were done. </w:t>
+      </w:r>
+    </w:p>
+    <w:p>
+      <w:r>
+        <w:t>To fix this the system would have to first translate all the points around the origin, then calculate the angle that the head is tilted at and rotate the points back, then calculate the scale of how close the user is to the webcam and scale the points up or down accordingly.</w:t>
+      </w:r>
+      <w:r>
+        <w:t xml:space="preserve"> [11]</w:t>
+      </w:r>
+    </w:p>
+    <w:p>
+      <w:pPr>
+        <w:rPr>
+          <w:lang w:val="fr-BE"/>
+        </w:rPr>
+      </w:pPr>
+      <w:r>
+        <w:rPr>
+          <w:rFonts w:ascii="Arial" w:hAnsi="Arial" w:cs="Arial"/>
+          <w:color w:val="000000"/>
+          <w:sz w:val="21"/>
+          <w:szCs w:val="21"/>
+          <w:shd w:val="clear" w:color="auto" w:fill="FFFFFF"/>
+        </w:rPr>
+        <w:t xml:space="preserve">Sed ut perspiciatis unde omnis iste natus error sit voluptatem accusantium doloremque laudantium, totam rem aperiam, eaque ipsa quae ab illo inventore veritatis et quasi architecto beatae vitae dicta sunt explicabo. Nemo enim ipsam voluptatem quia voluptas sit aspernatur aut odit aut fugit, sed quia consequuntur magni dolores eos qui ratione voluptatem sequi nesciunt. </w:t>
+      </w:r>
+      <w:r>
+        <w:rPr>
+          <w:rFonts w:ascii="Arial" w:hAnsi="Arial" w:cs="Arial"/>
+          <w:color w:val="000000"/>
+          <w:sz w:val="21"/>
+          <w:szCs w:val="21"/>
+          <w:shd w:val="clear" w:color="auto" w:fill="FFFFFF"/>
+          <w:lang w:val="fr-BE"/>
+        </w:rPr>
+        <w:t xml:space="preserve">Neque porro quisquam est, qui dolorem ipsum quia dolor sit amet, consectetur, adipisci velit, sed quia non numquam eius modi tempora incidunt ut labore et dolore magnam aliquam quaerat voluptatem. Ut enim ad minima </w:t>
+      </w:r>
+      <w:r>
+        <w:rPr>
+          <w:rFonts w:ascii="Arial" w:hAnsi="Arial" w:cs="Arial"/>
+          <w:color w:val="000000"/>
+          <w:sz w:val="21"/>
+          <w:szCs w:val="21"/>
+          <w:shd w:val="clear" w:color="auto" w:fill="FFFFFF"/>
+          <w:lang w:val="fr-BE"/>
+        </w:rPr>
+        <w:lastRenderedPageBreak/>
+        <w:t xml:space="preserve">veniam, quis nostrum exercitationem ullam corporis suscipit laboriosam, nisi ut aliquid ex ea commodi </w:t>
+      </w:r>
+      <w:proofErr w:type="gramStart"/>
+      <w:r>
+        <w:rPr>
+          <w:rFonts w:ascii="Arial" w:hAnsi="Arial" w:cs="Arial"/>
+          <w:color w:val="000000"/>
+          <w:sz w:val="21"/>
+          <w:szCs w:val="21"/>
+          <w:shd w:val="clear" w:color="auto" w:fill="FFFFFF"/>
+          <w:lang w:val="fr-BE"/>
+        </w:rPr>
+        <w:t>consequatur?</w:t>
+      </w:r>
+      <w:proofErr w:type="gramEnd"/>
+      <w:r>
+        <w:rPr>
+          <w:rFonts w:ascii="Arial" w:hAnsi="Arial" w:cs="Arial"/>
+          <w:color w:val="000000"/>
+          <w:sz w:val="21"/>
+          <w:szCs w:val="21"/>
+          <w:shd w:val="clear" w:color="auto" w:fill="FFFFFF"/>
+          <w:lang w:val="fr-BE"/>
+        </w:rPr>
+        <w:t xml:space="preserve"> Quis autem vel eum iure reprehenderit qui in ea voluptate velit esse quam nihil molestiae consequatur, vel illum qui dolorem eum fugiat quo voluptas nulla </w:t>
+      </w:r>
+      <w:proofErr w:type="gramStart"/>
+      <w:r>
+        <w:rPr>
+          <w:rFonts w:ascii="Arial" w:hAnsi="Arial" w:cs="Arial"/>
+          <w:color w:val="000000"/>
+          <w:sz w:val="21"/>
+          <w:szCs w:val="21"/>
+          <w:shd w:val="clear" w:color="auto" w:fill="FFFFFF"/>
+          <w:lang w:val="fr-BE"/>
+        </w:rPr>
+        <w:t>pariatur?</w:t>
+      </w:r>
+      <w:proofErr w:type="gramEnd"/>
+    </w:p>
+    <w:p>
+      <w:pPr>
+        <w:rPr>
+          <w:lang w:val="fr-BE"/>
+        </w:rPr>
+      </w:pPr>
+      <w:r>
+        <w:rPr>
+          <w:noProof/>
+        </w:rPr>
+        <w:drawing>
+          <wp:anchor distT="0" distB="0" distL="114300" distR="114300" simplePos="0" relativeHeight="251668480" behindDoc="1" locked="0" layoutInCell="1" allowOverlap="1" wp14:anchorId="377C39DD">
+            <wp:simplePos x="0" y="0"/>
+            <wp:positionH relativeFrom="margin">
+              <wp:posOffset>3209925</wp:posOffset>
+            </wp:positionH>
+            <wp:positionV relativeFrom="paragraph">
+              <wp:posOffset>330200</wp:posOffset>
+            </wp:positionV>
+            <wp:extent cx="1382395" cy="1417955"/>
+            <wp:effectExtent l="0" t="0" r="8255" b="0"/>
+            <wp:wrapTight wrapText="bothSides">
+              <wp:wrapPolygon edited="0">
+                <wp:start x="0" y="0"/>
+                <wp:lineTo x="0" y="21184"/>
+                <wp:lineTo x="21431" y="21184"/>
+                <wp:lineTo x="21431" y="0"/>
+                <wp:lineTo x="0" y="0"/>
+              </wp:wrapPolygon>
+            </wp:wrapTight>
+            <wp:docPr id="12" name="Picture 12"/>
+            <wp:cNvGraphicFramePr>
+              <a:graphicFrameLocks xmlns:a="http://schemas.openxmlformats.org/drawingml/2006/main" noChangeAspect="1"/>
+            </wp:cNvGraphicFramePr>
+            <a:graphic xmlns:a="http://schemas.openxmlformats.org/drawingml/2006/main">
+              <a:graphicData uri="http://schemas.openxmlformats.org/drawingml/2006/picture">
+                <pic:pic xmlns:pic="http://schemas.openxmlformats.org/drawingml/2006/picture">
+                  <pic:nvPicPr>
+                    <pic:cNvPr id="1" name=""/>
+                    <pic:cNvPicPr/>
+                  </pic:nvPicPr>
+                  <pic:blipFill>
+                    <a:blip r:embed="rId15" cstate="print">
+                      <a:extLst>
+                        <a:ext uri="{28A0092B-C50C-407E-A947-70E740481C1C}">
+                          <a14:useLocalDpi xmlns:a14="http://schemas.microsoft.com/office/drawing/2010/main" val="0"/>
+                        </a:ext>
+                      </a:extLst>
+                    </a:blip>
+                    <a:stretch>
+                      <a:fillRect/>
+                    </a:stretch>
+                  </pic:blipFill>
+                  <pic:spPr>
+                    <a:xfrm>
+                      <a:off x="0" y="0"/>
+                      <a:ext cx="1382395" cy="1417955"/>
+                    </a:xfrm>
+                    <a:prstGeom prst="rect">
+                      <a:avLst/>
+                    </a:prstGeom>
+                  </pic:spPr>
+                </pic:pic>
+              </a:graphicData>
+            </a:graphic>
+            <wp14:sizeRelH relativeFrom="page">
+              <wp14:pctWidth>0</wp14:pctWidth>
+            </wp14:sizeRelH>
+            <wp14:sizeRelV relativeFrom="page">
+              <wp14:pctHeight>0</wp14:pctHeight>
+            </wp14:sizeRelV>
+          </wp:anchor>
+        </w:drawing>
+      </w:r>
+      <w:r>
+        <w:rPr>
+          <w:noProof/>
+        </w:rPr>
+        <w:drawing>
+          <wp:anchor distT="0" distB="0" distL="114300" distR="114300" simplePos="0" relativeHeight="251669504" behindDoc="1" locked="0" layoutInCell="1" allowOverlap="1" wp14:anchorId="2308822A">
+            <wp:simplePos x="0" y="0"/>
+            <wp:positionH relativeFrom="page">
+              <wp:posOffset>5638165</wp:posOffset>
+            </wp:positionH>
+            <wp:positionV relativeFrom="paragraph">
+              <wp:posOffset>194310</wp:posOffset>
+            </wp:positionV>
+            <wp:extent cx="1962785" cy="1768475"/>
+            <wp:effectExtent l="0" t="0" r="0" b="3175"/>
+            <wp:wrapTight wrapText="bothSides">
+              <wp:wrapPolygon edited="0">
+                <wp:start x="0" y="0"/>
+                <wp:lineTo x="0" y="21406"/>
+                <wp:lineTo x="21383" y="21406"/>
+                <wp:lineTo x="21383" y="0"/>
+                <wp:lineTo x="0" y="0"/>
+              </wp:wrapPolygon>
+            </wp:wrapTight>
+            <wp:docPr id="13" name="Picture 13"/>
+            <wp:cNvGraphicFramePr>
+              <a:graphicFrameLocks xmlns:a="http://schemas.openxmlformats.org/drawingml/2006/main" noChangeAspect="1"/>
+            </wp:cNvGraphicFramePr>
+            <a:graphic xmlns:a="http://schemas.openxmlformats.org/drawingml/2006/main">
+              <a:graphicData uri="http://schemas.openxmlformats.org/drawingml/2006/picture">
+                <pic:pic xmlns:pic="http://schemas.openxmlformats.org/drawingml/2006/picture">
+                  <pic:nvPicPr>
+                    <pic:cNvPr id="1" name=""/>
+                    <pic:cNvPicPr/>
+                  </pic:nvPicPr>
+                  <pic:blipFill>
+                    <a:blip r:embed="rId16" cstate="print">
+                      <a:extLst>
+                        <a:ext uri="{28A0092B-C50C-407E-A947-70E740481C1C}">
+                          <a14:useLocalDpi xmlns:a14="http://schemas.microsoft.com/office/drawing/2010/main" val="0"/>
+                        </a:ext>
+                      </a:extLst>
+                    </a:blip>
+                    <a:stretch>
+                      <a:fillRect/>
+                    </a:stretch>
+                  </pic:blipFill>
+                  <pic:spPr>
+                    <a:xfrm>
+                      <a:off x="0" y="0"/>
+                      <a:ext cx="1962785" cy="1768475"/>
+                    </a:xfrm>
+                    <a:prstGeom prst="rect">
+                      <a:avLst/>
+                    </a:prstGeom>
+                  </pic:spPr>
+                </pic:pic>
+              </a:graphicData>
+            </a:graphic>
+            <wp14:sizeRelH relativeFrom="page">
+              <wp14:pctWidth>0</wp14:pctWidth>
+            </wp14:sizeRelH>
+            <wp14:sizeRelV relativeFrom="page">
+              <wp14:pctHeight>0</wp14:pctHeight>
+            </wp14:sizeRelV>
+          </wp:anchor>
+        </w:drawing>
+      </w:r>
+      <w:r>
+        <w:rPr>
+          <w:noProof/>
+        </w:rPr>
+        <w:drawing>
+          <wp:anchor distT="0" distB="0" distL="114300" distR="114300" simplePos="0" relativeHeight="251667456" behindDoc="1" locked="0" layoutInCell="1" allowOverlap="1" wp14:anchorId="51165B18">
+            <wp:simplePos x="0" y="0"/>
+            <wp:positionH relativeFrom="margin">
+              <wp:align>left</wp:align>
+            </wp:positionH>
+            <wp:positionV relativeFrom="paragraph">
+              <wp:posOffset>92710</wp:posOffset>
+            </wp:positionV>
+            <wp:extent cx="2854325" cy="2288540"/>
+            <wp:effectExtent l="0" t="0" r="3175" b="0"/>
+            <wp:wrapTight wrapText="bothSides">
+              <wp:wrapPolygon edited="0">
+                <wp:start x="0" y="0"/>
+                <wp:lineTo x="0" y="21396"/>
+                <wp:lineTo x="21480" y="21396"/>
+                <wp:lineTo x="21480" y="0"/>
+                <wp:lineTo x="0" y="0"/>
+              </wp:wrapPolygon>
+            </wp:wrapTight>
+            <wp:docPr id="10" name="Picture 10"/>
+            <wp:cNvGraphicFramePr>
+              <a:graphicFrameLocks xmlns:a="http://schemas.openxmlformats.org/drawingml/2006/main" noChangeAspect="1"/>
+            </wp:cNvGraphicFramePr>
+            <a:graphic xmlns:a="http://schemas.openxmlformats.org/drawingml/2006/main">
+              <a:graphicData uri="http://schemas.openxmlformats.org/drawingml/2006/picture">
+                <pic:pic xmlns:pic="http://schemas.openxmlformats.org/drawingml/2006/picture">
+                  <pic:nvPicPr>
+                    <pic:cNvPr id="1" name=""/>
+                    <pic:cNvPicPr/>
+                  </pic:nvPicPr>
+                  <pic:blipFill>
+                    <a:blip r:embed="rId17" cstate="print">
+                      <a:extLst>
+                        <a:ext uri="{28A0092B-C50C-407E-A947-70E740481C1C}">
+                          <a14:useLocalDpi xmlns:a14="http://schemas.microsoft.com/office/drawing/2010/main" val="0"/>
+                        </a:ext>
+                      </a:extLst>
+                    </a:blip>
+                    <a:stretch>
+                      <a:fillRect/>
+                    </a:stretch>
+                  </pic:blipFill>
+                  <pic:spPr>
+                    <a:xfrm>
+                      <a:off x="0" y="0"/>
+                      <a:ext cx="2854325" cy="2288540"/>
+                    </a:xfrm>
+                    <a:prstGeom prst="rect">
+                      <a:avLst/>
+                    </a:prstGeom>
+                  </pic:spPr>
+                </pic:pic>
+              </a:graphicData>
+            </a:graphic>
+            <wp14:sizeRelH relativeFrom="page">
+              <wp14:pctWidth>0</wp14:pctWidth>
+            </wp14:sizeRelH>
+            <wp14:sizeRelV relativeFrom="page">
+              <wp14:pctHeight>0</wp14:pctHeight>
+            </wp14:sizeRelV>
+          </wp:anchor>
+        </w:drawing>
+      </w:r>
+    </w:p>
+    <w:p>
+      <w:pPr>
+        <w:rPr>
+          <w:lang w:val="fr-BE"/>
+        </w:rPr>
+      </w:pPr>
+    </w:p>
+    <w:p>
+      <w:pPr>
+        <w:rPr>
+          <w:lang w:val="fr-BE"/>
+        </w:rPr>
+      </w:pPr>
+    </w:p>
+    <w:p>
+      <w:pPr>
+        <w:rPr>
+          <w:sz w:val="20"/>
+        </w:rPr>
+      </w:pPr>
+      <w:r>
+        <w:rPr>
+          <w:color w:val="767171" w:themeColor="background2" w:themeShade="80"/>
+          <w:sz w:val="18"/>
+        </w:rPr>
+        <w:t>The image above illustrates the translation, rotation and scale that the tracked face points go through, respectively.</w:t>
+      </w:r>
+    </w:p>
+    <w:p>
+      <w:pPr>
+        <w:pStyle w:val="Heading3"/>
+      </w:pPr>
+      <w:bookmarkStart w:id="25" w:name="_Toc528933333"/>
+      <w:r>
+        <w:t>Refactoring the code</w:t>
+      </w:r>
+      <w:bookmarkEnd w:id="25"/>
+    </w:p>
+    <w:p>
+      <w:r>
+        <w:t xml:space="preserve">The system was originally built in Blueprints, and once it had to start accounting for head movement (discussed in the </w:t>
+      </w:r>
+      <w:r>
+        <w:t>previous</w:t>
+      </w:r>
+      <w:r>
+        <w:t xml:space="preserve"> paragraph), the Blueprint code became unreadable and difficult to debug. This is when it was decided that the s</w:t>
+      </w:r>
+      <w:r>
+        <w:t>ystem should be written in c++.</w:t>
+      </w:r>
+    </w:p>
+    <w:p>
+      <w:pPr>
+        <w:rPr>
+          <w:lang w:val="fr-BE"/>
+        </w:rPr>
+      </w:pPr>
+      <w:r>
+        <w:rPr>
+          <w:rFonts w:ascii="Arial" w:hAnsi="Arial" w:cs="Arial"/>
+          <w:color w:val="000000"/>
+          <w:sz w:val="21"/>
+          <w:szCs w:val="21"/>
+          <w:shd w:val="clear" w:color="auto" w:fill="FFFFFF"/>
+        </w:rPr>
+        <w:t xml:space="preserve">Sed ut perspiciatis unde omnis iste natus error sit voluptatem accusantium doloremque laudantium, totam rem aperiam, eaque ipsa quae ab illo inventore veritatis et quasi architecto beatae vitae dicta sunt explicabo. Nemo enim ipsam voluptatem quia voluptas sit aspernatur aut odit aut fugit, sed quia consequuntur magni dolores eos qui ratione voluptatem sequi nesciunt. </w:t>
+      </w:r>
+      <w:r>
+        <w:rPr>
+          <w:rFonts w:ascii="Arial" w:hAnsi="Arial" w:cs="Arial"/>
+          <w:color w:val="000000"/>
+          <w:sz w:val="21"/>
+          <w:szCs w:val="21"/>
+          <w:shd w:val="clear" w:color="auto" w:fill="FFFFFF"/>
+          <w:lang w:val="fr-BE"/>
+        </w:rPr>
+        <w:t xml:space="preserve">Neque porro quisquam est, qui dolorem ipsum quia dolor sit amet, consectetur, adipisci velit, sed quia non numquam eius modi tempora incidunt ut labore et dolore magnam aliquam quaerat voluptatem. Ut enim ad minima veniam, quis nostrum exercitationem ullam corporis suscipit laboriosam, nisi ut aliquid ex ea commodi </w:t>
+      </w:r>
+      <w:proofErr w:type="gramStart"/>
+      <w:r>
+        <w:rPr>
+          <w:rFonts w:ascii="Arial" w:hAnsi="Arial" w:cs="Arial"/>
+          <w:color w:val="000000"/>
+          <w:sz w:val="21"/>
+          <w:szCs w:val="21"/>
+          <w:shd w:val="clear" w:color="auto" w:fill="FFFFFF"/>
+          <w:lang w:val="fr-BE"/>
+        </w:rPr>
+        <w:t>consequatur?</w:t>
+      </w:r>
+      <w:proofErr w:type="gramEnd"/>
+      <w:r>
+        <w:rPr>
+          <w:rFonts w:ascii="Arial" w:hAnsi="Arial" w:cs="Arial"/>
+          <w:color w:val="000000"/>
+          <w:sz w:val="21"/>
+          <w:szCs w:val="21"/>
+          <w:shd w:val="clear" w:color="auto" w:fill="FFFFFF"/>
+          <w:lang w:val="fr-BE"/>
+        </w:rPr>
+        <w:t xml:space="preserve"> Quis autem vel eum iure reprehenderit qui in ea voluptate velit esse quam nihil molestiae consequatur, vel illum qui dolorem eum fugiat quo voluptas nulla </w:t>
+      </w:r>
+      <w:proofErr w:type="gramStart"/>
+      <w:r>
+        <w:rPr>
+          <w:rFonts w:ascii="Arial" w:hAnsi="Arial" w:cs="Arial"/>
+          <w:color w:val="000000"/>
+          <w:sz w:val="21"/>
+          <w:szCs w:val="21"/>
+          <w:shd w:val="clear" w:color="auto" w:fill="FFFFFF"/>
+          <w:lang w:val="fr-BE"/>
+        </w:rPr>
+        <w:t>pariatur?</w:t>
+      </w:r>
+      <w:proofErr w:type="gramEnd"/>
+    </w:p>
     <w:p>
       <w:pPr>
         <w:pStyle w:val="Heading1"/>
       </w:pPr>
-      <w:bookmarkStart w:id="23" w:name="_Toc528597457"/>
+      <w:bookmarkStart w:id="26" w:name="_Toc528933334"/>
       <w:r>
         <w:t>Conclusion</w:t>
       </w:r>
-      <w:bookmarkEnd w:id="23"/>
-    </w:p>
-    <w:p/>
-    <w:p>
-      <w:pPr>
-        <w:rPr>
-          <w:rStyle w:val="Emphasis"/>
-          <w:b/>
-        </w:rPr>
-      </w:pPr>
-      <w:r>
-        <w:rPr>
-          <w:rStyle w:val="Emphasis"/>
-          <w:b/>
-        </w:rPr>
-        <w:t>repeat the main topics, discuss your main findings, discuss the end result.</w:t>
-      </w:r>
-    </w:p>
-    <w:p/>
-    <w:p/>
+      <w:bookmarkEnd w:id="26"/>
+    </w:p>
+    <w:p>
+      <w:bookmarkStart w:id="27" w:name="_GoBack"/>
+      <w:bookmarkEnd w:id="27"/>
+    </w:p>
+    <w:p>
+      <w:pPr>
+        <w:rPr>
+          <w:rFonts w:ascii="Arial" w:hAnsi="Arial" w:cs="Arial"/>
+          <w:color w:val="000000"/>
+          <w:sz w:val="21"/>
+          <w:szCs w:val="21"/>
+          <w:shd w:val="clear" w:color="auto" w:fill="FFFFFF"/>
+          <w:lang w:val="fr-BE"/>
+        </w:rPr>
+      </w:pPr>
+      <w:r>
+        <w:rPr>
+          <w:rFonts w:ascii="Arial" w:hAnsi="Arial" w:cs="Arial"/>
+          <w:color w:val="000000"/>
+          <w:sz w:val="21"/>
+          <w:szCs w:val="21"/>
+          <w:shd w:val="clear" w:color="auto" w:fill="FFFFFF"/>
+        </w:rPr>
+        <w:t xml:space="preserve">Sed ut perspiciatis unde omnis iste natus error sit voluptatem accusantium doloremque laudantium, totam rem aperiam, eaque ipsa quae ab illo inventore veritatis et quasi architecto beatae vitae dicta sunt explicabo. Nemo enim ipsam voluptatem quia voluptas sit aspernatur aut odit aut fugit, sed quia consequuntur magni dolores eos qui ratione voluptatem sequi nesciunt. </w:t>
+      </w:r>
+      <w:r>
+        <w:rPr>
+          <w:rFonts w:ascii="Arial" w:hAnsi="Arial" w:cs="Arial"/>
+          <w:color w:val="000000"/>
+          <w:sz w:val="21"/>
+          <w:szCs w:val="21"/>
+          <w:shd w:val="clear" w:color="auto" w:fill="FFFFFF"/>
+          <w:lang w:val="fr-BE"/>
+        </w:rPr>
+        <w:t xml:space="preserve">Neque porro quisquam est, qui dolorem ipsum quia dolor sit amet, consectetur, adipisci velit, sed quia non numquam eius modi tempora incidunt ut labore et dolore magnam aliquam quaerat voluptatem. Ut enim ad minima veniam, quis nostrum exercitationem ullam corporis suscipit laboriosam, nisi ut aliquid ex ea commodi </w:t>
+      </w:r>
+      <w:proofErr w:type="gramStart"/>
+      <w:r>
+        <w:rPr>
+          <w:rFonts w:ascii="Arial" w:hAnsi="Arial" w:cs="Arial"/>
+          <w:color w:val="000000"/>
+          <w:sz w:val="21"/>
+          <w:szCs w:val="21"/>
+          <w:shd w:val="clear" w:color="auto" w:fill="FFFFFF"/>
+          <w:lang w:val="fr-BE"/>
+        </w:rPr>
+        <w:t>consequatur?</w:t>
+      </w:r>
+      <w:proofErr w:type="gramEnd"/>
+      <w:r>
+        <w:rPr>
+          <w:rFonts w:ascii="Arial" w:hAnsi="Arial" w:cs="Arial"/>
+          <w:color w:val="000000"/>
+          <w:sz w:val="21"/>
+          <w:szCs w:val="21"/>
+          <w:shd w:val="clear" w:color="auto" w:fill="FFFFFF"/>
+          <w:lang w:val="fr-BE"/>
+        </w:rPr>
+        <w:t xml:space="preserve"> Quis autem vel eum iure reprehenderit qui in ea voluptate velit esse quam nihil molestiae consequatur, vel illum qui dolorem eum fugiat quo voluptas nulla </w:t>
+      </w:r>
+      <w:proofErr w:type="gramStart"/>
+      <w:r>
+        <w:rPr>
+          <w:rFonts w:ascii="Arial" w:hAnsi="Arial" w:cs="Arial"/>
+          <w:color w:val="000000"/>
+          <w:sz w:val="21"/>
+          <w:szCs w:val="21"/>
+          <w:shd w:val="clear" w:color="auto" w:fill="FFFFFF"/>
+          <w:lang w:val="fr-BE"/>
+        </w:rPr>
+        <w:t>pariatur?</w:t>
+      </w:r>
+      <w:proofErr w:type="gramEnd"/>
+    </w:p>
+    <w:p>
+      <w:pPr>
+        <w:rPr>
+          <w:rFonts w:ascii="Arial" w:hAnsi="Arial" w:cs="Arial"/>
+          <w:color w:val="000000"/>
+          <w:sz w:val="21"/>
+          <w:szCs w:val="21"/>
+          <w:shd w:val="clear" w:color="auto" w:fill="FFFFFF"/>
+          <w:lang w:val="fr-BE"/>
+        </w:rPr>
+      </w:pPr>
+      <w:r>
+        <w:rPr>
+          <w:rFonts w:ascii="Arial" w:hAnsi="Arial" w:cs="Arial"/>
+          <w:color w:val="000000"/>
+          <w:sz w:val="21"/>
+          <w:szCs w:val="21"/>
+          <w:shd w:val="clear" w:color="auto" w:fill="FFFFFF"/>
+          <w:lang w:val="fr-BE"/>
+        </w:rPr>
+        <w:lastRenderedPageBreak/>
+        <w:t xml:space="preserve">Sed ut perspiciatis unde omnis iste natus error sit voluptatem accusantium doloremque laudantium, totam rem aperiam, eaque ipsa quae ab illo inventore veritatis et quasi architecto beatae vitae dicta sunt explicabo. Nemo enim ipsam voluptatem quia voluptas sit aspernatur aut odit aut fugit, sed quia consequuntur magni dolores eos qui ratione voluptatem sequi nesciunt. Neque porro quisquam est, qui dolorem ipsum quia dolor sit amet, consectetur, adipisci velit, sed quia non numquam eius modi tempora incidunt ut labore et dolore magnam aliquam quaerat voluptatem. Ut enim ad minima veniam, quis nostrum exercitationem ullam corporis suscipit laboriosam, nisi ut aliquid ex ea commodi </w:t>
+      </w:r>
+      <w:proofErr w:type="gramStart"/>
+      <w:r>
+        <w:rPr>
+          <w:rFonts w:ascii="Arial" w:hAnsi="Arial" w:cs="Arial"/>
+          <w:color w:val="000000"/>
+          <w:sz w:val="21"/>
+          <w:szCs w:val="21"/>
+          <w:shd w:val="clear" w:color="auto" w:fill="FFFFFF"/>
+          <w:lang w:val="fr-BE"/>
+        </w:rPr>
+        <w:t>consequatur?</w:t>
+      </w:r>
+      <w:proofErr w:type="gramEnd"/>
+      <w:r>
+        <w:rPr>
+          <w:rFonts w:ascii="Arial" w:hAnsi="Arial" w:cs="Arial"/>
+          <w:color w:val="000000"/>
+          <w:sz w:val="21"/>
+          <w:szCs w:val="21"/>
+          <w:shd w:val="clear" w:color="auto" w:fill="FFFFFF"/>
+          <w:lang w:val="fr-BE"/>
+        </w:rPr>
+        <w:t xml:space="preserve"> Quis autem vel eum iure reprehenderit qui in ea voluptate velit esse quam nihil molestiae consequatur, vel illum qui dolorem eum fugiat quo voluptas nulla </w:t>
+      </w:r>
+      <w:proofErr w:type="gramStart"/>
+      <w:r>
+        <w:rPr>
+          <w:rFonts w:ascii="Arial" w:hAnsi="Arial" w:cs="Arial"/>
+          <w:color w:val="000000"/>
+          <w:sz w:val="21"/>
+          <w:szCs w:val="21"/>
+          <w:shd w:val="clear" w:color="auto" w:fill="FFFFFF"/>
+          <w:lang w:val="fr-BE"/>
+        </w:rPr>
+        <w:t>pariatur?</w:t>
+      </w:r>
+      <w:proofErr w:type="gramEnd"/>
+    </w:p>
+    <w:p>
+      <w:pPr>
+        <w:rPr>
+          <w:rFonts w:ascii="Arial" w:hAnsi="Arial" w:cs="Arial"/>
+          <w:color w:val="000000"/>
+          <w:sz w:val="21"/>
+          <w:szCs w:val="21"/>
+          <w:shd w:val="clear" w:color="auto" w:fill="FFFFFF"/>
+          <w:lang w:val="fr-BE"/>
+        </w:rPr>
+      </w:pPr>
+      <w:r>
+        <w:rPr>
+          <w:rFonts w:ascii="Arial" w:hAnsi="Arial" w:cs="Arial"/>
+          <w:color w:val="000000"/>
+          <w:sz w:val="21"/>
+          <w:szCs w:val="21"/>
+          <w:shd w:val="clear" w:color="auto" w:fill="FFFFFF"/>
+        </w:rPr>
+        <w:t xml:space="preserve">Sed ut perspiciatis unde omnis iste natus error sit voluptatem accusantium doloremque laudantium, totam rem aperiam, eaque ipsa quae ab illo inventore veritatis et quasi architecto beatae vitae dicta sunt explicabo. Nemo enim ipsam voluptatem quia voluptas sit aspernatur aut odit aut fugit, sed quia consequuntur magni dolores eos qui ratione voluptatem sequi nesciunt. </w:t>
+      </w:r>
+      <w:r>
+        <w:rPr>
+          <w:rFonts w:ascii="Arial" w:hAnsi="Arial" w:cs="Arial"/>
+          <w:color w:val="000000"/>
+          <w:sz w:val="21"/>
+          <w:szCs w:val="21"/>
+          <w:shd w:val="clear" w:color="auto" w:fill="FFFFFF"/>
+          <w:lang w:val="fr-BE"/>
+        </w:rPr>
+        <w:t xml:space="preserve">Neque porro quisquam est, qui dolorem ipsum quia dolor sit amet, consectetur, adipisci velit, sed quia non numquam eius modi tempora incidunt ut labore et dolore magnam aliquam quaerat voluptatem. Ut enim ad minima veniam, quis nostrum exercitationem ullam corporis suscipit laboriosam, nisi ut aliquid ex ea commodi </w:t>
+      </w:r>
+      <w:proofErr w:type="gramStart"/>
+      <w:r>
+        <w:rPr>
+          <w:rFonts w:ascii="Arial" w:hAnsi="Arial" w:cs="Arial"/>
+          <w:color w:val="000000"/>
+          <w:sz w:val="21"/>
+          <w:szCs w:val="21"/>
+          <w:shd w:val="clear" w:color="auto" w:fill="FFFFFF"/>
+          <w:lang w:val="fr-BE"/>
+        </w:rPr>
+        <w:t>consequatur?</w:t>
+      </w:r>
+      <w:proofErr w:type="gramEnd"/>
+      <w:r>
+        <w:rPr>
+          <w:rFonts w:ascii="Arial" w:hAnsi="Arial" w:cs="Arial"/>
+          <w:color w:val="000000"/>
+          <w:sz w:val="21"/>
+          <w:szCs w:val="21"/>
+          <w:shd w:val="clear" w:color="auto" w:fill="FFFFFF"/>
+          <w:lang w:val="fr-BE"/>
+        </w:rPr>
+        <w:t xml:space="preserve"> Quis autem vel eum iure reprehenderit qui in ea voluptate velit esse quam nihil molestiae consequatur, vel illum qui dolorem eum fugiat quo voluptas nulla </w:t>
+      </w:r>
+      <w:proofErr w:type="gramStart"/>
+      <w:r>
+        <w:rPr>
+          <w:rFonts w:ascii="Arial" w:hAnsi="Arial" w:cs="Arial"/>
+          <w:color w:val="000000"/>
+          <w:sz w:val="21"/>
+          <w:szCs w:val="21"/>
+          <w:shd w:val="clear" w:color="auto" w:fill="FFFFFF"/>
+          <w:lang w:val="fr-BE"/>
+        </w:rPr>
+        <w:t>pariatur?</w:t>
+      </w:r>
+      <w:proofErr w:type="gramEnd"/>
+    </w:p>
+    <w:p>
+      <w:pPr>
+        <w:rPr>
+          <w:lang w:val="fr-BE"/>
+        </w:rPr>
+      </w:pPr>
+      <w:r>
+        <w:rPr>
+          <w:rFonts w:ascii="Arial" w:hAnsi="Arial" w:cs="Arial"/>
+          <w:color w:val="000000"/>
+          <w:sz w:val="21"/>
+          <w:szCs w:val="21"/>
+          <w:shd w:val="clear" w:color="auto" w:fill="FFFFFF"/>
+          <w:lang w:val="fr-BE"/>
+        </w:rPr>
+        <w:t xml:space="preserve">Sed ut perspiciatis unde omnis iste natus error sit voluptatem accusantium doloremque laudantium, totam rem aperiam, eaque ipsa quae ab illo inventore veritatis et quasi architecto beatae vitae dicta sunt explicabo. Nemo enim ipsam voluptatem quia voluptas sit aspernatur aut odit aut fugit, sed quia consequuntur magni dolores eos qui ratione voluptatem sequi nesciunt. </w:t>
+      </w:r>
+      <w:r>
+        <w:rPr>
+          <w:rFonts w:ascii="Arial" w:hAnsi="Arial" w:cs="Arial"/>
+          <w:color w:val="000000"/>
+          <w:sz w:val="21"/>
+          <w:szCs w:val="21"/>
+          <w:shd w:val="clear" w:color="auto" w:fill="FFFFFF"/>
+          <w:lang w:val="fr-BE"/>
+        </w:rPr>
+        <w:t xml:space="preserve">Neque porro quisquam est, qui dolorem ipsum quia dolor sit amet, consectetur, adipisci velit, sed quia non numquam eius modi tempora incidunt ut labore et dolore magnam aliquam quaerat voluptatem. Ut enim ad minima veniam, quis nostrum exercitationem ullam corporis suscipit laboriosam, nisi ut aliquid ex ea commodi </w:t>
+      </w:r>
+      <w:proofErr w:type="gramStart"/>
+      <w:r>
+        <w:rPr>
+          <w:rFonts w:ascii="Arial" w:hAnsi="Arial" w:cs="Arial"/>
+          <w:color w:val="000000"/>
+          <w:sz w:val="21"/>
+          <w:szCs w:val="21"/>
+          <w:shd w:val="clear" w:color="auto" w:fill="FFFFFF"/>
+          <w:lang w:val="fr-BE"/>
+        </w:rPr>
+        <w:t>consequatur?</w:t>
+      </w:r>
+      <w:proofErr w:type="gramEnd"/>
+      <w:r>
+        <w:rPr>
+          <w:rFonts w:ascii="Arial" w:hAnsi="Arial" w:cs="Arial"/>
+          <w:color w:val="000000"/>
+          <w:sz w:val="21"/>
+          <w:szCs w:val="21"/>
+          <w:shd w:val="clear" w:color="auto" w:fill="FFFFFF"/>
+          <w:lang w:val="fr-BE"/>
+        </w:rPr>
+        <w:t xml:space="preserve"> Quis autem vel eum iure reprehenderit qui in ea voluptate velit esse quam nihil molestiae consequatur, vel illum qui dolorem eum fugiat quo voluptas nulla </w:t>
+      </w:r>
+      <w:proofErr w:type="gramStart"/>
+      <w:r>
+        <w:rPr>
+          <w:rFonts w:ascii="Arial" w:hAnsi="Arial" w:cs="Arial"/>
+          <w:color w:val="000000"/>
+          <w:sz w:val="21"/>
+          <w:szCs w:val="21"/>
+          <w:shd w:val="clear" w:color="auto" w:fill="FFFFFF"/>
+          <w:lang w:val="fr-BE"/>
+        </w:rPr>
+        <w:t>pariatur?</w:t>
+      </w:r>
+      <w:proofErr w:type="gramEnd"/>
+    </w:p>
+    <w:p>
+      <w:pPr>
+        <w:rPr>
+          <w:lang w:val="fr-BE"/>
+        </w:rPr>
+      </w:pPr>
+    </w:p>
     <w:p>
       <w:pPr>
         <w:rPr>
@@ -3941,9 +5397,13 @@
           <w:color w:val="1F4E79" w:themeColor="accent1" w:themeShade="80"/>
           <w:sz w:val="36"/>
           <w:szCs w:val="36"/>
-        </w:rPr>
-      </w:pPr>
-      <w:r>
+          <w:lang w:val="fr-BE"/>
+        </w:rPr>
+      </w:pPr>
+      <w:r>
+        <w:rPr>
+          <w:lang w:val="fr-BE"/>
+        </w:rPr>
         <w:br w:type="page"/>
       </w:r>
     </w:p>
@@ -3951,16 +5411,15 @@
       <w:pPr>
         <w:pStyle w:val="Heading1"/>
       </w:pPr>
-      <w:bookmarkStart w:id="24" w:name="_References"/>
-      <w:bookmarkStart w:id="25" w:name="_Toc528597458"/>
-      <w:bookmarkEnd w:id="24"/>
+      <w:bookmarkStart w:id="28" w:name="_References"/>
+      <w:bookmarkStart w:id="29" w:name="_Toc528933335"/>
+      <w:bookmarkEnd w:id="28"/>
       <w:r>
         <w:lastRenderedPageBreak/>
         <w:t>References</w:t>
       </w:r>
-      <w:bookmarkEnd w:id="25"/>
-    </w:p>
-    <w:p/>
+      <w:bookmarkEnd w:id="29"/>
+    </w:p>
     <w:p>
       <w:pPr>
         <w:rPr>
@@ -3976,15 +5435,10 @@
           <w:numId w:val="37"/>
         </w:numPr>
       </w:pPr>
-      <w:proofErr w:type="spellStart"/>
-      <w:r>
-        <w:t>SearchStorage</w:t>
-      </w:r>
-      <w:proofErr w:type="spellEnd"/>
-      <w:r>
-        <w:t>. 2018. What is I/O contention (input/output contention)? - Definition from WhatIs.com. [ONLINE] Available at: </w:t>
-      </w:r>
-      <w:hyperlink r:id="rId15" w:history="1">
+      <w:r>
+        <w:t>SearchStorage. 2018. What is I/O contention (input/output contention)? - Definition from WhatIs.com. [ONLINE] Available at: </w:t>
+      </w:r>
+      <w:hyperlink r:id="rId18" w:history="1">
         <w:r>
           <w:rPr>
             <w:rStyle w:val="Hyperlink"/>
@@ -4010,15 +5464,10 @@
           <w:numId w:val="37"/>
         </w:numPr>
       </w:pPr>
-      <w:proofErr w:type="spellStart"/>
-      <w:r>
-        <w:t>Lifewire</w:t>
-      </w:r>
-      <w:proofErr w:type="spellEnd"/>
-      <w:r>
-        <w:t>. 2018. What Is a DLL File? (Dynamic Link Library). [ONLINE] Available at: </w:t>
-      </w:r>
-      <w:hyperlink r:id="rId16" w:history="1">
+      <w:r>
+        <w:t>Lifewire. 2018. What Is a DLL File? (Dynamic Link Library). [ONLINE] Available at: </w:t>
+      </w:r>
+      <w:hyperlink r:id="rId19" w:history="1">
         <w:r>
           <w:rPr>
             <w:rStyle w:val="Hyperlink"/>
@@ -4044,12 +5493,24 @@
       <w:r>
         <w:t>tutorialspoint.com. 2018. DLL How to Write. [ONLINE] Available at: </w:t>
       </w:r>
-      <w:hyperlink r:id="rId17" w:history="1">
+      <w:hyperlink r:id="rId20" w:history="1">
         <w:r>
           <w:rPr>
             <w:rStyle w:val="Hyperlink"/>
           </w:rPr>
-          <w:t>https://www.tutorialspoint.com/dll/dll_writing.htm</w:t>
+          <w:t>https://www.tutorialspoint.c</w:t>
+        </w:r>
+        <w:r>
+          <w:rPr>
+            <w:rStyle w:val="Hyperlink"/>
+          </w:rPr>
+          <w:t>o</w:t>
+        </w:r>
+        <w:r>
+          <w:rPr>
+            <w:rStyle w:val="Hyperlink"/>
+          </w:rPr>
+          <w:t>m/dll/dll_writing.htm</w:t>
         </w:r>
       </w:hyperlink>
       <w:r>
@@ -4073,7 +5534,7 @@
       <w:r>
         <w:t>Paint blend shape weights | Maya 2018 | Autodesk Knowledge Network. 2018. Paint blend shape weights | Maya 2018 | Autodesk Knowledge Network. [ONLINE] Available at: </w:t>
       </w:r>
-      <w:hyperlink r:id="rId18" w:history="1">
+      <w:hyperlink r:id="rId21" w:history="1">
         <w:r>
           <w:rPr>
             <w:rStyle w:val="Hyperlink"/>
@@ -4108,7 +5569,7 @@
       <w:r>
         <w:t>at: </w:t>
       </w:r>
-      <w:hyperlink r:id="rId19" w:history="1">
+      <w:hyperlink r:id="rId22" w:history="1">
         <w:r>
           <w:rPr>
             <w:rStyle w:val="Hyperlink"/>
@@ -4129,25 +5590,9 @@
         </w:numPr>
       </w:pPr>
       <w:r>
-        <w:t xml:space="preserve">GitHub. 2018. GitHub - </w:t>
-      </w:r>
-      <w:proofErr w:type="spellStart"/>
-      <w:r>
-        <w:t>opencv</w:t>
-      </w:r>
-      <w:proofErr w:type="spellEnd"/>
-      <w:r>
-        <w:t>/</w:t>
-      </w:r>
-      <w:proofErr w:type="spellStart"/>
-      <w:r>
-        <w:t>opencv_contrib</w:t>
-      </w:r>
-      <w:proofErr w:type="spellEnd"/>
-      <w:r>
-        <w:t>: Repository for OpenCV's extra modules. [ONLINE] Available at: </w:t>
-      </w:r>
-      <w:hyperlink r:id="rId20" w:history="1">
+        <w:t>GitHub. 2018. GitHub - opencv/opencv_contrib: Repository for OpenCV's extra modules. [ONLINE] Available at: </w:t>
+      </w:r>
+      <w:hyperlink r:id="rId23" w:history="1">
         <w:r>
           <w:rPr>
             <w:rStyle w:val="Hyperlink"/>
@@ -4176,7 +5621,7 @@
       <w:r>
         <w:t>OpenCV: Deep Neural Network module. 2018. OpenCV: Deep Neural Network module. [ONLINE] Available at: </w:t>
       </w:r>
-      <w:hyperlink r:id="rId21" w:history="1">
+      <w:hyperlink r:id="rId24" w:history="1">
         <w:r>
           <w:rPr>
             <w:rStyle w:val="Hyperlink"/>
@@ -4205,7 +5650,7 @@
       <w:r>
         <w:t>Facial Landmark Detection | Learn OpenCV. 2018. Facial Landmark Detection | Learn OpenCV. [ONLINE] Available at: </w:t>
       </w:r>
-      <w:hyperlink r:id="rId22" w:history="1">
+      <w:hyperlink r:id="rId25" w:history="1">
         <w:r>
           <w:rPr>
             <w:rStyle w:val="Hyperlink"/>
@@ -4234,7 +5679,7 @@
       <w:r>
         <w:t>Unreal Engine. 2018. File Management, Create Folders, Delete Files, and More - Epic Wiki. [ONLINE] Available at: </w:t>
       </w:r>
-      <w:hyperlink r:id="rId23" w:anchor="Create_Text_Files" w:history="1">
+      <w:hyperlink r:id="rId26" w:anchor="Create_Text_Files" w:history="1">
         <w:r>
           <w:rPr>
             <w:rStyle w:val="Hyperlink"/>
@@ -4269,7 +5714,7 @@
       <w:r>
         <w:t>. [ONLINE] Available at: </w:t>
       </w:r>
-      <w:hyperlink r:id="rId24" w:history="1">
+      <w:hyperlink r:id="rId27" w:history="1">
         <w:r>
           <w:rPr>
             <w:rStyle w:val="Hyperlink"/>
@@ -4284,6 +5729,36 @@
     <w:p>
       <w:pPr>
         <w:pStyle w:val="ListParagraph"/>
+        <w:numPr>
+          <w:ilvl w:val="0"/>
+          <w:numId w:val="37"/>
+        </w:numPr>
+      </w:pPr>
+      <w:r>
+        <w:t xml:space="preserve">Geometrical Transformations. 2017. [ONLINE] Available at: </w:t>
+      </w:r>
+      <w:r>
+        <w:t>http://www.cs.brandeis.edu/~cs155/Lecture_06.pdf</w:t>
+      </w:r>
+      <w:r>
+        <w:t>. 2017</w:t>
+      </w:r>
+      <w:r>
+        <w:t>. [Accessed 23</w:t>
+      </w:r>
+      <w:r>
+        <w:rPr>
+          <w:vertAlign w:val="superscript"/>
+        </w:rPr>
+        <w:t xml:space="preserve"> </w:t>
+      </w:r>
+      <w:r>
+        <w:t>October 2018]</w:t>
+      </w:r>
+    </w:p>
+    <w:p>
+      <w:pPr>
+        <w:pStyle w:val="ListParagraph"/>
       </w:pPr>
     </w:p>
     <w:p>
@@ -4301,31 +5776,14 @@
           <w:szCs w:val="36"/>
         </w:rPr>
       </w:pPr>
-      <w:r>
-        <w:br w:type="page"/>
-      </w:r>
-    </w:p>
-    <w:p>
-      <w:pPr>
-        <w:pStyle w:val="Heading1"/>
-      </w:pPr>
-      <w:bookmarkStart w:id="26" w:name="_Toc528597459"/>
-      <w:r>
-        <w:lastRenderedPageBreak/>
-        <w:t>Appendices</w:t>
-      </w:r>
-      <w:bookmarkEnd w:id="26"/>
-    </w:p>
-    <w:p/>
-    <w:p/>
-    <w:p/>
+    </w:p>
     <w:sectPr>
-      <w:headerReference w:type="even" r:id="rId25"/>
-      <w:headerReference w:type="default" r:id="rId26"/>
-      <w:footerReference w:type="even" r:id="rId27"/>
-      <w:footerReference w:type="default" r:id="rId28"/>
-      <w:headerReference w:type="first" r:id="rId29"/>
-      <w:footerReference w:type="first" r:id="rId30"/>
+      <w:headerReference w:type="even" r:id="rId28"/>
+      <w:headerReference w:type="default" r:id="rId29"/>
+      <w:footerReference w:type="even" r:id="rId30"/>
+      <w:footerReference w:type="default" r:id="rId31"/>
+      <w:headerReference w:type="first" r:id="rId32"/>
+      <w:footerReference w:type="first" r:id="rId33"/>
       <w:pgSz w:w="12240" w:h="15840"/>
       <w:pgMar w:top="1440" w:right="1440" w:bottom="1440" w:left="1440" w:header="720" w:footer="720" w:gutter="0"/>
       <w:pgNumType w:start="0"/>
@@ -7672,6 +9130,13 @@
     <w:pitch w:val="variable"/>
     <w:sig w:usb0="E0002AFF" w:usb1="C000247B" w:usb2="00000009" w:usb3="00000000" w:csb0="000001FF" w:csb1="00000000"/>
   </w:font>
+  <w:font w:name="Arial">
+    <w:panose1 w:val="020B0604020202020204"/>
+    <w:charset w:val="00"/>
+    <w:family w:val="swiss"/>
+    <w:pitch w:val="variable"/>
+    <w:sig w:usb0="E0002EFF" w:usb1="C000785B" w:usb2="00000009" w:usb3="00000000" w:csb0="000001FF" w:csb1="00000000"/>
+  </w:font>
 </w:fonts>
 </file>
 
@@ -7695,6 +9160,7 @@
     <w:rsid w:val="000F6388"/>
     <w:rsid w:val="00175B46"/>
     <w:rsid w:val="001E0E63"/>
+    <w:rsid w:val="001F420E"/>
     <w:rsid w:val="00375151"/>
     <w:rsid w:val="00380305"/>
     <w:rsid w:val="00510630"/>
@@ -8477,7 +9943,7 @@
 </file>
 
 <file path=customXml/itemProps1.xml><?xml version="1.0" encoding="utf-8"?>
-<ds:datastoreItem xmlns:ds="http://schemas.openxmlformats.org/officeDocument/2006/customXml" ds:itemID="{B26748EA-1A71-456F-A920-84DB171C9C1E}">
+<ds:datastoreItem xmlns:ds="http://schemas.openxmlformats.org/officeDocument/2006/customXml" ds:itemID="{265892A9-3235-40D7-BF64-E4EB99F4DC5E}">
   <ds:schemaRefs>
     <ds:schemaRef ds:uri="http://schemas.openxmlformats.org/officeDocument/2006/bibliography"/>
   </ds:schemaRefs>

</xml_diff>

<commit_message>
wrote some more in my paper
</commit_message>
<xml_diff>
--- a/Paper/Nicole_Munro_Paper.docx
+++ b/Paper/Nicole_Munro_Paper.docx
@@ -2642,11 +2642,6 @@
       <w:bookmarkEnd w:id="5"/>
     </w:p>
     <w:p>
-      <w:r>
-        <w:t>[Todo: FIX]</w:t>
-      </w:r>
-    </w:p>
-    <w:p>
       <w:pPr>
         <w:pStyle w:val="Heading4"/>
       </w:pPr>
@@ -2670,7 +2665,13 @@
         <w:t>Op</w:t>
       </w:r>
       <w:r>
-        <w:t xml:space="preserve">enCV uses the Haarcascade Classfier </w:t>
+        <w:t xml:space="preserve">enCV uses the Haarcascade </w:t>
+      </w:r>
+      <w:r>
+        <w:t>Classifier</w:t>
+      </w:r>
+      <w:r>
+        <w:t xml:space="preserve"> </w:t>
       </w:r>
       <w:r>
         <w:t>which is a machine learning algorithm, and a cascade function is trained from images. The algorithm first takes a lot of images with a face then a lot of images without a face to train itself. Once it can recognize a face we can move on to recognizing features. The way it works is that each feature is a value obtained by subtracting the sum of pixels under the white rectangle from the sum of pixels under the black rectangle.</w:t>
@@ -3080,24 +3081,21 @@
         <w:t xml:space="preserve">we need all possible sizes and locations of the kernels to detect the features of the face, which is a lot of computation even for a 24x24 image we have 160 000 features. Thus, </w:t>
       </w:r>
       <w:r>
-        <w:t xml:space="preserve">the </w:t>
-      </w:r>
+        <w:t>the solution was to come up with</w:t>
+      </w:r>
+      <w:r>
+        <w:t xml:space="preserve"> </w:t>
+      </w:r>
+      <w:r>
+        <w:t>an</w:t>
+      </w:r>
+      <w:r>
+        <w:t xml:space="preserve"> Integral image, which reduces the operations of each pixel to just 4 pixels.</w:t>
+      </w:r>
+    </w:p>
+    <w:p>
       <w:r>
         <w:lastRenderedPageBreak/>
-        <w:t>solution was to come up with</w:t>
-      </w:r>
-      <w:r>
-        <w:t xml:space="preserve"> </w:t>
-      </w:r>
-      <w:r>
-        <w:t>an</w:t>
-      </w:r>
-      <w:r>
-        <w:t xml:space="preserve"> Integral image, which reduces the operations of each pixel to just 4 pixels.</w:t>
-      </w:r>
-    </w:p>
-    <w:p>
-      <w:r>
         <w:t>There is another issue with this system and that is that for most of an image, the data does not contain facial data. So, we discard any data that is not a face and we only apply the feature checking on parts of the image that contain a face.</w:t>
       </w:r>
     </w:p>
@@ -3206,10 +3204,19 @@
     </w:p>
     <w:p>
       <w:r>
-        <w:t xml:space="preserve">This algorithm is </w:t>
-      </w:r>
-      <w:r>
-        <w:t>fast, running at ~100ms on the CPU. But it is very inaccurate and creates many false positives.</w:t>
+        <w:t xml:space="preserve">This </w:t>
+      </w:r>
+      <w:r>
+        <w:t>runs</w:t>
+      </w:r>
+      <w:r>
+        <w:t xml:space="preserve"> at ~100ms on the </w:t>
+      </w:r>
+      <w:r>
+        <w:t xml:space="preserve">CPU and can be inaccurate and creates </w:t>
+      </w:r>
+      <w:r>
+        <w:t>false positives.</w:t>
       </w:r>
     </w:p>
     <w:p>
@@ -3222,46 +3229,61 @@
     </w:p>
     <w:p>
       <w:r>
-        <w:t xml:space="preserve">Dlib </w:t>
-      </w:r>
-      <w:r>
-        <w:t xml:space="preserve">uses machine learning algorithms </w:t>
-      </w:r>
-      <w:r>
-        <w:t xml:space="preserve">and it’s face detector is based on histogram of oriented gradients (HOG) and linear SVM. With HOG the intensity of gradients or edge directions can describe the </w:t>
-      </w:r>
-      <w:r>
-        <w:t>local object appearance. A histogram of gradient directions can be complied by dividing the image into small connected regions called cells and the pixels in the cells would be used to calculate this histogram.</w:t>
-      </w:r>
-    </w:p>
-    <w:p>
-      <w:pPr>
+        <w:t xml:space="preserve">Dlib is a cross platform library written in </w:t>
+      </w:r>
+      <w:r>
+        <w:t>c++ and</w:t>
+      </w:r>
+      <w:r>
+        <w:t xml:space="preserve"> is heavily influenced by component-based software patterns.</w:t>
+      </w:r>
+      <w:r>
+        <w:t xml:space="preserve"> [12] Dlib is being used for real time car tracking applications for self-driving cars. But </w:t>
+      </w:r>
+      <w:r>
         <w:rPr>
-          <w:lang w:val="fr-BE"/>
-        </w:rPr>
-      </w:pPr>
-      <w:r>
-        <w:rPr>
-          <w:rFonts w:ascii="Arial" w:hAnsi="Arial" w:cs="Arial"/>
           <w:color w:val="000000"/>
-          <w:sz w:val="21"/>
-          <w:szCs w:val="21"/>
           <w:shd w:val="clear" w:color="auto" w:fill="FFFFFF"/>
         </w:rPr>
-        <w:t xml:space="preserve">Sed ut perspiciatis unde omnis iste natus error sit voluptatem accusantium doloremque laudantium, totam rem aperiam, eaque ipsa quae ab illo inventore veritatis et quasi architecto beatae vitae dicta sunt explicabo. Nemo enim ipsam voluptatem quia voluptas sit aspernatur aut odit aut fugit, sed quia consequuntur magni dolores eos qui ratione voluptatem sequi nesciunt. </w:t>
+        <w:t>i</w:t>
       </w:r>
       <w:r>
         <w:rPr>
-          <w:rFonts w:ascii="Arial" w:hAnsi="Arial" w:cs="Arial"/>
           <w:color w:val="000000"/>
-          <w:sz w:val="21"/>
-          <w:szCs w:val="21"/>
           <w:shd w:val="clear" w:color="auto" w:fill="FFFFFF"/>
-          <w:lang w:val="fr-BE"/>
         </w:rPr>
-        <w:t xml:space="preserve">Neque porro quisquam est, qui dolorem ipsum quia dolor sit amet, consectetur, adipisci velit, sed quia non numquam eius modi tempora incidunt ut labore et dolore magnam aliquam quaerat voluptatem. Ut enim ad minima veniam, quis nostrum exercitationem ullam corporis suscipit laboriosam, nisi ut aliquid ex </w:t>
-      </w:r>
-    </w:p>
+        <w:t>t</w:t>
+      </w:r>
+      <w:r>
+        <w:rPr>
+          <w:color w:val="000000"/>
+          <w:shd w:val="clear" w:color="auto" w:fill="FFFFFF"/>
+        </w:rPr>
+        <w:t xml:space="preserve"> also </w:t>
+      </w:r>
+      <w:r>
+        <w:rPr>
+          <w:color w:val="000000"/>
+          <w:shd w:val="clear" w:color="auto" w:fill="FFFFFF"/>
+        </w:rPr>
+        <w:t>contains software components for dealing with networking, threads, graphical interfaces, complex data structures, linear algebra, statistical machine learning, image processing, data mining, XML and text parsing, numerical optimization, Bayesian networks, and numerous other tasks. In recent years, much of the development has been focused on creating a broad set of statistical machine learning tools.</w:t>
+      </w:r>
+    </w:p>
+    <w:p>
+      <w:r>
+        <w:t xml:space="preserve">Dlib </w:t>
+      </w:r>
+      <w:r>
+        <w:t xml:space="preserve">uses machine learning algorithms </w:t>
+      </w:r>
+      <w:r>
+        <w:t xml:space="preserve">and it’s face detector is based on histogram of oriented gradients (HOG) and linear SVM. With HOG the intensity of gradients or edge directions can describe the </w:t>
+      </w:r>
+      <w:r>
+        <w:t>local object appearance. A histogram of gradient directions can be complied by dividing the image into small connected regions called cells and the pixels in the cells would be used to calculate this histogram.</w:t>
+      </w:r>
+    </w:p>
+    <w:p/>
     <w:p>
       <w:pPr>
         <w:keepNext/>
@@ -3736,27 +3758,17 @@
       <w:r>
         <w:t>The readme suggests downloading CMake to build the libraries. CMake is a tool designed to build software and control the software compilation process. [5]</w:t>
       </w:r>
-    </w:p>
-    <w:p>
-      <w:r>
-        <w:t xml:space="preserve">Using CMake made it </w:t>
-      </w:r>
-      <w:r>
-        <w:t>easy</w:t>
-      </w:r>
-      <w:r>
-        <w:t xml:space="preserve"> and manageable to build the libraries of OpenCV </w:t>
-      </w:r>
-      <w:r>
-        <w:t>and therefore linking OpenCV and its libraries to Visual Studio wasn’t too difficult.</w:t>
-      </w:r>
-    </w:p>
-    <w:p>
-      <w:pPr>
-        <w:rPr>
-          <w:lang w:val="fr-BE"/>
-        </w:rPr>
-      </w:pPr>
+      <w:r>
+        <w:t xml:space="preserve"> </w:t>
+      </w:r>
+      <w:r>
+        <w:t xml:space="preserve">Once the libraries had been built using Cmake, the Visual Studio project needed to be connected to the built libraries. To do this on a </w:t>
+      </w:r>
+      <w:r>
+        <w:t>project level instead of local, the following steps should be followed.</w:t>
+      </w:r>
+    </w:p>
+    <w:p>
       <w:r>
         <w:rPr>
           <w:rFonts w:ascii="Arial" w:hAnsi="Arial" w:cs="Arial"/>
@@ -3765,73 +3777,122 @@
           <w:szCs w:val="21"/>
           <w:shd w:val="clear" w:color="auto" w:fill="FFFFFF"/>
         </w:rPr>
-        <w:t xml:space="preserve">Sed ut perspiciatis unde omnis iste natus error sit voluptatem accusantium doloremque laudantium, totam rem aperiam, eaque ipsa quae ab illo inventore veritatis et quasi architecto beatae vitae dicta sunt explicabo. Nemo enim ipsam voluptatem quia voluptas sit aspernatur aut odit aut fugit, sed quia consequuntur magni dolores eos qui ratione voluptatem sequi nesciunt. </w:t>
-      </w:r>
-      <w:r>
+        <w:t>The Visual Studio project needs to be directed to the correctly built libraries of OpenCV to use its functionality, to do this in the Visual Studio solution, go to the properties page. From the properties page go to the linker settings, then direct the additional include directories to the built binaries of OpenCV. Then link it to the certain libraries that you need for the application that you are building, once that is done your Visual Studio should be connected to OpenCV and it is possible to use all its functionalities. [13]</w:t>
+      </w:r>
+    </w:p>
+    <w:p>
+      <w:pPr>
+        <w:pStyle w:val="Heading3"/>
+      </w:pPr>
+      <w:bookmarkStart w:id="16" w:name="_Toc528933324"/>
+      <w:r>
+        <w:t>Tracking a face</w:t>
+      </w:r>
+      <w:bookmarkEnd w:id="16"/>
+    </w:p>
+    <w:p>
+      <w:r>
+        <w:t xml:space="preserve">Once </w:t>
+      </w:r>
+      <w:r>
+        <w:t>the installation process is done, the next step is to open and read the data from a webcam then use that camera data to detect if a face is in the screen. To do this, OpenCV uses it’s Haarcascade classifiers to determine if there is a face on the screen and if so, where it is.</w:t>
+      </w:r>
+    </w:p>
+    <w:p>
+      <w:pPr>
         <w:rPr>
-          <w:rFonts w:ascii="Arial" w:hAnsi="Arial" w:cs="Arial"/>
+          <w:rFonts w:cstheme="minorHAnsi"/>
+        </w:rPr>
+      </w:pPr>
+      <w:r>
+        <w:rPr>
+          <w:rFonts w:cstheme="minorHAnsi"/>
           <w:color w:val="000000"/>
-          <w:sz w:val="21"/>
-          <w:szCs w:val="21"/>
           <w:shd w:val="clear" w:color="auto" w:fill="FFFFFF"/>
-          <w:lang w:val="fr-BE"/>
         </w:rPr>
-        <w:t xml:space="preserve">Neque porro quisquam est, qui dolorem ipsum quia dolor sit amet, consectetur, adipisci velit, sed quia non numquam eius modi tempora incidunt ut labore et dolore magnam aliquam quaerat voluptatem. Ut enim ad minima veniam, quis nostrum exercitationem ullam corporis suscipit laboriosam, nisi ut aliquid ex ea commodi </w:t>
+        <w:t xml:space="preserve">The first step was to use OpenCV’s </w:t>
+      </w:r>
+      <w:r>
+        <w:rPr>
+          <w:rFonts w:cstheme="minorHAnsi"/>
+          <w:color w:val="000000"/>
+          <w:shd w:val="clear" w:color="auto" w:fill="FFFFFF"/>
+        </w:rPr>
+        <w:t xml:space="preserve">functionality to open up a camera then to use the </w:t>
       </w:r>
       <w:proofErr w:type="gramStart"/>
       <w:r>
         <w:rPr>
-          <w:rFonts w:ascii="Arial" w:hAnsi="Arial" w:cs="Arial"/>
+          <w:rFonts w:cstheme="minorHAnsi"/>
           <w:color w:val="000000"/>
-          <w:sz w:val="21"/>
-          <w:szCs w:val="21"/>
           <w:shd w:val="clear" w:color="auto" w:fill="FFFFFF"/>
-          <w:lang w:val="fr-BE"/>
         </w:rPr>
-        <w:t>consequatur?</w:t>
+        <w:t>detectMultiScale(</w:t>
       </w:r>
       <w:proofErr w:type="gramEnd"/>
       <w:r>
         <w:rPr>
-          <w:rFonts w:ascii="Arial" w:hAnsi="Arial" w:cs="Arial"/>
+          <w:rFonts w:cstheme="minorHAnsi"/>
           <w:color w:val="000000"/>
-          <w:sz w:val="21"/>
-          <w:szCs w:val="21"/>
           <w:shd w:val="clear" w:color="auto" w:fill="FFFFFF"/>
-          <w:lang w:val="fr-BE"/>
         </w:rPr>
-        <w:t xml:space="preserve"> Quis autem vel eum iure reprehenderit qui in ea voluptate velit esse quam nihil molestiae consequatur, vel illum qui dolorem eum fugiat quo voluptas nulla </w:t>
+        <w:t>) function to determine how many faces are in frame. This function works with a Cascade Classifier that has a loaded and train</w:t>
+      </w:r>
+      <w:r>
+        <w:rPr>
+          <w:rFonts w:cstheme="minorHAnsi"/>
+          <w:color w:val="000000"/>
+          <w:shd w:val="clear" w:color="auto" w:fill="FFFFFF"/>
+        </w:rPr>
+        <w:t xml:space="preserve">ed data model of faces </w:t>
+      </w:r>
+      <w:r>
+        <w:rPr>
+          <w:rFonts w:cstheme="minorHAnsi"/>
+          <w:color w:val="000000"/>
+          <w:shd w:val="clear" w:color="auto" w:fill="FFFFFF"/>
+        </w:rPr>
+        <w:t xml:space="preserve">to detect faces in real time. </w:t>
+      </w:r>
+      <w:r>
+        <w:rPr>
+          <w:rFonts w:cstheme="minorHAnsi"/>
+          <w:color w:val="000000"/>
+          <w:shd w:val="clear" w:color="auto" w:fill="FFFFFF"/>
+        </w:rPr>
+        <w:t>This then returns the tracked face in the form of a vector of rectangles, that shows where the face is on screen.</w:t>
+      </w:r>
+    </w:p>
+    <w:p>
+      <w:pPr>
+        <w:pStyle w:val="Heading3"/>
+      </w:pPr>
+      <w:bookmarkStart w:id="17" w:name="_Toc528933325"/>
+      <w:r>
+        <w:t>Facial landmarks</w:t>
+      </w:r>
+      <w:bookmarkEnd w:id="17"/>
+    </w:p>
+    <w:p>
+      <w:r>
+        <w:t xml:space="preserve">Once the face is tracked, the next step is to track the facial landmarks on the face itself. </w:t>
+      </w:r>
+      <w:r>
+        <w:t xml:space="preserve">Using OpenCV and the tracked face(s) from the previous chapter – the </w:t>
+      </w:r>
+      <w:r>
+        <w:t xml:space="preserve">function </w:t>
       </w:r>
       <w:proofErr w:type="gramStart"/>
       <w:r>
-        <w:rPr>
-          <w:rFonts w:ascii="Arial" w:hAnsi="Arial" w:cs="Arial"/>
-          <w:color w:val="000000"/>
-          <w:sz w:val="21"/>
-          <w:szCs w:val="21"/>
-          <w:shd w:val="clear" w:color="auto" w:fill="FFFFFF"/>
-          <w:lang w:val="fr-BE"/>
-        </w:rPr>
-        <w:t>pariatur?</w:t>
+        <w:t>fit(</w:t>
       </w:r>
       <w:proofErr w:type="gramEnd"/>
-    </w:p>
-    <w:p>
-      <w:pPr>
-        <w:pStyle w:val="Heading3"/>
-      </w:pPr>
-      <w:bookmarkStart w:id="16" w:name="_Toc528933324"/>
-      <w:r>
-        <w:t>Tracking a face</w:t>
-      </w:r>
-      <w:bookmarkEnd w:id="16"/>
-    </w:p>
-    <w:p>
-      <w:r>
-        <w:t xml:space="preserve">Once </w:t>
-      </w:r>
-      <w:r>
-        <w:t>the installation process is done, the next step is to open and read the data from a webcam then use that camera data to detect if a face is in the screen. To do this, OpenCV uses it’s Haarcascade classifiers to determine if there is a face on the screen and if so, where it is.</w:t>
+      <w:r>
+        <w:t>) is called on our Facemark, our Facemark also used a trained data model to detect features of the face. The function fit then will fill a vector of Point2fs with 68 tracked data points, this is then called each tick and thus a face is being tracked with all its landmarks.</w:t>
+      </w:r>
+      <w:r>
+        <w:t xml:space="preserve"> </w:t>
       </w:r>
     </w:p>
     <w:p>
@@ -3841,155 +3902,11 @@
         </w:rPr>
       </w:pPr>
       <w:r>
-        <w:rPr>
-          <w:rFonts w:ascii="Arial" w:hAnsi="Arial" w:cs="Arial"/>
-          <w:color w:val="000000"/>
-          <w:sz w:val="21"/>
-          <w:szCs w:val="21"/>
-          <w:shd w:val="clear" w:color="auto" w:fill="FFFFFF"/>
-        </w:rPr>
-        <w:t xml:space="preserve">Sed ut perspiciatis unde omnis iste natus error sit voluptatem accusantium doloremque laudantium, totam rem aperiam, eaque ipsa quae ab illo inventore veritatis et quasi architecto beatae vitae dicta sunt explicabo. Nemo enim ipsam voluptatem quia voluptas sit aspernatur aut odit aut fugit, sed quia consequuntur magni dolores eos qui ratione voluptatem sequi nesciunt. </w:t>
-      </w:r>
-      <w:r>
-        <w:rPr>
-          <w:rFonts w:ascii="Arial" w:hAnsi="Arial" w:cs="Arial"/>
-          <w:color w:val="000000"/>
-          <w:sz w:val="21"/>
-          <w:szCs w:val="21"/>
-          <w:shd w:val="clear" w:color="auto" w:fill="FFFFFF"/>
-          <w:lang w:val="fr-BE"/>
-        </w:rPr>
-        <w:t xml:space="preserve">Neque porro quisquam est, qui dolorem ipsum quia dolor sit amet, consectetur, adipisci velit, sed quia non numquam eius modi tempora incidunt ut labore et dolore magnam aliquam quaerat voluptatem. Ut enim ad minima veniam, quis nostrum exercitationem ullam corporis suscipit laboriosam, nisi ut aliquid ex ea commodi </w:t>
-      </w:r>
-      <w:proofErr w:type="gramStart"/>
-      <w:r>
-        <w:rPr>
-          <w:rFonts w:ascii="Arial" w:hAnsi="Arial" w:cs="Arial"/>
-          <w:color w:val="000000"/>
-          <w:sz w:val="21"/>
-          <w:szCs w:val="21"/>
-          <w:shd w:val="clear" w:color="auto" w:fill="FFFFFF"/>
-          <w:lang w:val="fr-BE"/>
-        </w:rPr>
-        <w:t>consequatur?</w:t>
-      </w:r>
-      <w:proofErr w:type="gramEnd"/>
-      <w:r>
-        <w:rPr>
-          <w:rFonts w:ascii="Arial" w:hAnsi="Arial" w:cs="Arial"/>
-          <w:color w:val="000000"/>
-          <w:sz w:val="21"/>
-          <w:szCs w:val="21"/>
-          <w:shd w:val="clear" w:color="auto" w:fill="FFFFFF"/>
-          <w:lang w:val="fr-BE"/>
-        </w:rPr>
-        <w:t xml:space="preserve"> Quis autem vel eum iure reprehenderit qui in ea voluptate velit esse quam nihil molestiae consequatur, vel illum qui dolorem eum fugiat quo voluptas nulla </w:t>
-      </w:r>
-      <w:proofErr w:type="gramStart"/>
-      <w:r>
-        <w:rPr>
-          <w:rFonts w:ascii="Arial" w:hAnsi="Arial" w:cs="Arial"/>
-          <w:color w:val="000000"/>
-          <w:sz w:val="21"/>
-          <w:szCs w:val="21"/>
-          <w:shd w:val="clear" w:color="auto" w:fill="FFFFFF"/>
-          <w:lang w:val="fr-BE"/>
-        </w:rPr>
-        <w:t>pariatur?</w:t>
-      </w:r>
-      <w:proofErr w:type="gramEnd"/>
-    </w:p>
-    <w:p>
-      <w:pPr>
-        <w:pStyle w:val="Heading3"/>
-      </w:pPr>
-      <w:bookmarkStart w:id="17" w:name="_Toc528933325"/>
-      <w:r>
-        <w:t>Facial landmarks</w:t>
-      </w:r>
-      <w:bookmarkEnd w:id="17"/>
-    </w:p>
-    <w:p>
-      <w:r>
-        <w:t>Once the face is tracked, the next step is to track the facial landmarks on the face itself. OpenCV has functionality for this, and it returns 68 tracked data points.</w:t>
-      </w:r>
-      <w:r>
-        <w:t xml:space="preserve"> [8]</w:t>
-      </w:r>
-    </w:p>
-    <w:p>
-      <w:r>
-        <w:lastRenderedPageBreak/>
         <w:t xml:space="preserve">With these tracked landmarks </w:t>
       </w:r>
       <w:r>
         <w:t>working, the next stage of the face tracking pipeline is to communicate the tracked points to the engine.</w:t>
       </w:r>
-    </w:p>
-    <w:p>
-      <w:pPr>
-        <w:rPr>
-          <w:lang w:val="fr-BE"/>
-        </w:rPr>
-      </w:pPr>
-      <w:r>
-        <w:rPr>
-          <w:rFonts w:ascii="Arial" w:hAnsi="Arial" w:cs="Arial"/>
-          <w:color w:val="000000"/>
-          <w:sz w:val="21"/>
-          <w:szCs w:val="21"/>
-          <w:shd w:val="clear" w:color="auto" w:fill="FFFFFF"/>
-        </w:rPr>
-        <w:t xml:space="preserve">Sed ut perspiciatis unde omnis iste natus error sit voluptatem accusantium doloremque laudantium, totam rem aperiam, eaque ipsa quae ab illo inventore veritatis et quasi architecto beatae vitae dicta sunt explicabo. Nemo enim ipsam voluptatem quia voluptas sit aspernatur aut odit aut fugit, sed quia consequuntur magni dolores eos qui ratione voluptatem sequi nesciunt. </w:t>
-      </w:r>
-      <w:r>
-        <w:rPr>
-          <w:rFonts w:ascii="Arial" w:hAnsi="Arial" w:cs="Arial"/>
-          <w:color w:val="000000"/>
-          <w:sz w:val="21"/>
-          <w:szCs w:val="21"/>
-          <w:shd w:val="clear" w:color="auto" w:fill="FFFFFF"/>
-          <w:lang w:val="fr-BE"/>
-        </w:rPr>
-        <w:t xml:space="preserve">Neque porro quisquam est, qui dolorem ipsum quia dolor sit amet, consectetur, adipisci velit, sed quia non numquam eius modi tempora incidunt ut labore et dolore magnam aliquam quaerat voluptatem. Ut enim ad minima veniam, quis nostrum exercitationem ullam corporis suscipit laboriosam, nisi ut aliquid ex ea commodi </w:t>
-      </w:r>
-      <w:proofErr w:type="gramStart"/>
-      <w:r>
-        <w:rPr>
-          <w:rFonts w:ascii="Arial" w:hAnsi="Arial" w:cs="Arial"/>
-          <w:color w:val="000000"/>
-          <w:sz w:val="21"/>
-          <w:szCs w:val="21"/>
-          <w:shd w:val="clear" w:color="auto" w:fill="FFFFFF"/>
-          <w:lang w:val="fr-BE"/>
-        </w:rPr>
-        <w:t>consequatur?</w:t>
-      </w:r>
-      <w:proofErr w:type="gramEnd"/>
-      <w:r>
-        <w:rPr>
-          <w:rFonts w:ascii="Arial" w:hAnsi="Arial" w:cs="Arial"/>
-          <w:color w:val="000000"/>
-          <w:sz w:val="21"/>
-          <w:szCs w:val="21"/>
-          <w:shd w:val="clear" w:color="auto" w:fill="FFFFFF"/>
-          <w:lang w:val="fr-BE"/>
-        </w:rPr>
-        <w:t xml:space="preserve"> Quis autem vel eum iure reprehenderit qui in ea voluptate velit esse quam nihil molestiae consequatur, vel illum qui dolorem eum fugiat quo voluptas nulla </w:t>
-      </w:r>
-      <w:proofErr w:type="gramStart"/>
-      <w:r>
-        <w:rPr>
-          <w:rFonts w:ascii="Arial" w:hAnsi="Arial" w:cs="Arial"/>
-          <w:color w:val="000000"/>
-          <w:sz w:val="21"/>
-          <w:szCs w:val="21"/>
-          <w:shd w:val="clear" w:color="auto" w:fill="FFFFFF"/>
-          <w:lang w:val="fr-BE"/>
-        </w:rPr>
-        <w:t>pariatur?</w:t>
-      </w:r>
-      <w:proofErr w:type="gramEnd"/>
     </w:p>
     <w:p>
       <w:pPr>
@@ -4004,6 +3921,7 @@
           <w:smallCaps/>
           <w:noProof/>
         </w:rPr>
+        <w:lastRenderedPageBreak/>
         <w:drawing>
           <wp:anchor distT="0" distB="0" distL="114300" distR="114300" simplePos="0" relativeHeight="251666432" behindDoc="1" locked="0" layoutInCell="1" allowOverlap="1" wp14:anchorId="014FE8F9">
             <wp:simplePos x="0" y="0"/>
@@ -4193,8 +4111,9 @@
       <w:r>
         <w:t>The easiest method of sending the data to Unreal would be to write the information tracked to a csv file then to read that file every frame from Unreal.</w:t>
       </w:r>
-    </w:p>
-    <w:p>
+      <w:r>
+        <w:t xml:space="preserve"> </w:t>
+      </w:r>
       <w:r>
         <w:t xml:space="preserve">The CSV file layout was simple: </w:t>
       </w:r>
@@ -4210,15 +4129,205 @@
         <w:t xml:space="preserve"> Once the Face Tracker was writing the data to a file, we could read the data with Unreal and c++.</w:t>
       </w:r>
       <w:r>
+        <w:t xml:space="preserve"> [9]</w:t>
+      </w:r>
+    </w:p>
+    <w:p>
+      <w:r>
+        <w:t>To read the file from Unreal</w:t>
+      </w:r>
+      <w:r>
+        <w:t xml:space="preserve">, a c++ Unreal solution was created. </w:t>
+      </w:r>
+      <w:r>
+        <w:t xml:space="preserve">In the solution a ReadFile class was created, and </w:t>
+      </w:r>
+      <w:r>
+        <w:t>functions for loading and saving a file were created too. These functions took the file name as a parameter and returned the text read from the .csv as a string. Because the data in the .csv was just the x value, y value then an endline – the data was simple enough to parse in Blueprints.</w:t>
+      </w:r>
+    </w:p>
+    <w:p>
+      <w:r>
+        <w:t xml:space="preserve">To parse the data in Blueprints, an Actor is created with a FileReader object as a member variable, in the event tick the Actor would read the data from the file and use the comma as a delimiter to save the tracked data to an array of Vector2Ds. </w:t>
+      </w:r>
+    </w:p>
+    <w:p>
+      <w:pPr>
+        <w:pStyle w:val="Heading4"/>
+      </w:pPr>
+      <w:r>
+        <w:t>The issues</w:t>
+      </w:r>
+    </w:p>
+    <w:p>
+      <w:r>
+        <w:t>The game was running at 5FPS and the framerate kept dropping, because of reading and writing to a file.</w:t>
+      </w:r>
+    </w:p>
+    <w:p>
+      <w:r>
+        <w:t>Another issue was that the Face Tracker had to be started manually then the Unreal game would have to be started manually too. This was cumbersome and not ideal – starting the Face Tracker .exe from Unreal was also an option but it was not further researched.</w:t>
+      </w:r>
+      <w:r>
+        <w:t xml:space="preserve">  [10]</w:t>
+      </w:r>
+    </w:p>
+    <w:p/>
+    <w:p/>
+    <w:p/>
+    <w:p/>
+    <w:p>
+      <w:pPr>
+        <w:pStyle w:val="Heading3"/>
+      </w:pPr>
+      <w:bookmarkStart w:id="20" w:name="_Toc528933328"/>
+      <w:r>
+        <w:lastRenderedPageBreak/>
+        <w:t>Creating a DLL</w:t>
+      </w:r>
+      <w:bookmarkEnd w:id="20"/>
+    </w:p>
+    <w:p>
+      <w:r>
+        <w:t>The first step is to create a DLL with Visual Studio, then to create a class that exports the DLL functions that Unreal can call. These functions need to be written in c, thus the Face Tracker code should be separated from the exported DLL functions.</w:t>
+      </w:r>
+      <w:r>
+        <w:t xml:space="preserve"> The general idea behind creating the DLL was to wrap up the functionality of the face tracker and being able to call this compartmentalized code from the Engine itself. The benefit to using a DLL method is that theoretically it can be used by another Engine with few issues.</w:t>
+      </w:r>
+    </w:p>
+    <w:p>
+      <w:r>
+        <w:t xml:space="preserve">To create a DLL project, in Visual Studio create a DLL application type. Then a class is added such as a DLL class, this class will handle all the functions that the Engine would call to obtain the Face Tracker data. If c++ is being used it needs to be converted to c, to prevent c++’s name mangling of method names. To do this use extern “C” – then the functions that we want the engine to call would be defined in there. The main cavate with using c instead of c++ is that functions cannot return vectors, let alone vectors of a nonstandard type (i.e. a vector of point2fs). </w:t>
+      </w:r>
+      <w:r>
+        <w:t>Therefore,</w:t>
+      </w:r>
+      <w:r>
+        <w:t xml:space="preserve"> if the engine were to call a function such as ReturnTrackedPoints, the function would return </w:t>
+      </w:r>
+      <w:r>
+        <w:t>nothing</w:t>
+      </w:r>
+      <w:r>
+        <w:t xml:space="preserve"> and take the parameters of</w:t>
+      </w:r>
+      <w:r>
+        <w:t xml:space="preserve"> a pointer to the beginning of the</w:t>
+      </w:r>
+      <w:r>
         <w:t xml:space="preserve"> </w:t>
       </w:r>
       <w:r>
-        <w:t>[9]</w:t>
-      </w:r>
-    </w:p>
-    <w:p>
-      <w:r>
-        <w:t xml:space="preserve">The code for this was simple and it produced results quickly. </w:t>
+        <w:t>array, and the size of the array. Thus, the array pointer is filled in the Face Tracker application.</w:t>
+      </w:r>
+    </w:p>
+    <w:p>
+      <w:r>
+        <w:t xml:space="preserve">Once we have solved the issue of how to return the tracked data points </w:t>
+      </w:r>
+      <w:r>
+        <w:t>the DLL would b</w:t>
+      </w:r>
+      <w:r>
+        <w:t xml:space="preserve">e created in Unreal. To do this first a class is created in the Unreal project that would handle the importing of the methods from the </w:t>
+      </w:r>
+      <w:r>
+        <w:t xml:space="preserve">DLL and create the proc that would execute the DLL. To execute the DLL the file path of the DLL should be found, which would be stored in the folder structure of the Unreal project. Once the DLL has been loaded the methods from the DLL are imported, to do this the DLL proc that has been loaded will then take the names of the functions that it has been given (ex. getFacialLandmarks) and the names must be the same. If the DLL proc finds these functions within the DLL, then they are considered imported and are now callable. </w:t>
+      </w:r>
+    </w:p>
+    <w:p>
+      <w:r>
+        <w:t xml:space="preserve">These now callable methods are called in different functions, and GetFacialLandmarks would be called every tick, therefore returning the tracked facial landmarks </w:t>
+      </w:r>
+      <w:r>
+        <w:t>from the DLL.</w:t>
+      </w:r>
+      <w:bookmarkStart w:id="21" w:name="_GoBack"/>
+      <w:bookmarkEnd w:id="21"/>
+    </w:p>
+    <w:p>
+      <w:pPr>
+        <w:pStyle w:val="Heading2"/>
+      </w:pPr>
+      <w:bookmarkStart w:id="22" w:name="_Toc528933329"/>
+      <w:r>
+        <w:t>Building a system to manipulate the face rig</w:t>
+      </w:r>
+      <w:bookmarkEnd w:id="22"/>
+    </w:p>
+    <w:p>
+      <w:pPr>
+        <w:pStyle w:val="Heading3"/>
+      </w:pPr>
+      <w:bookmarkStart w:id="23" w:name="_Toc528933330"/>
+      <w:r>
+        <w:t>With Blueprints</w:t>
+      </w:r>
+      <w:bookmarkEnd w:id="23"/>
+    </w:p>
+    <w:p>
+      <w:r>
+        <w:t xml:space="preserve">For the prototyping stage of the facial rig manipulation system, Unreals Blueprint system was used. Using the Blueprints allowed for quick </w:t>
+      </w:r>
+      <w:r>
+        <w:t>prototyping and</w:t>
+      </w:r>
+      <w:r>
+        <w:t xml:space="preserve"> </w:t>
+      </w:r>
+      <w:r>
+        <w:t>creating the logic behind the system.</w:t>
+      </w:r>
+    </w:p>
+    <w:p>
+      <w:r>
+        <w:t>Essentially the system would need to know which morph targets correspond to what facial feature points that are being tracked. To do this a struct would be created that stores the information of the name of the morph and the indexes of the facial feature that manipulates the morph target.</w:t>
+      </w:r>
+    </w:p>
+    <w:p>
+      <w:r>
+        <w:t>The system could then calculate distances of the certain points of the face that are being tracked, and that distance would then move the morph target.</w:t>
+      </w:r>
+    </w:p>
+    <w:p>
+      <w:r>
+        <w:t xml:space="preserve">The issue is that the system would not know what the maximum distance is that a point can move, such as when the mouth curls into a smile the corners of the mouth move to a certain maximum distance. That is when it was decided that the face and </w:t>
+      </w:r>
+      <w:r>
+        <w:t>its</w:t>
+      </w:r>
+      <w:r>
+        <w:t xml:space="preserve"> features should be calibrated. </w:t>
+      </w:r>
+    </w:p>
+    <w:p>
+      <w:pPr>
+        <w:pStyle w:val="Heading3"/>
+      </w:pPr>
+      <w:bookmarkStart w:id="24" w:name="_Toc528933331"/>
+      <w:r>
+        <w:lastRenderedPageBreak/>
+        <w:t>Calibration</w:t>
+      </w:r>
+      <w:bookmarkEnd w:id="24"/>
+    </w:p>
+    <w:p>
+      <w:r>
+        <w:t xml:space="preserve">The calibration stage involves the user of the program making certain facial expressions (i.e. neutral, smiling, frowning), and the system could keep track of all the </w:t>
+      </w:r>
+      <w:r>
+        <w:t>points of the face and how far the points move in the most extreme positions.</w:t>
+      </w:r>
+    </w:p>
+    <w:p>
+      <w:r>
+        <w:t xml:space="preserve">This way the system can calculate a percentage of how far a point is towards </w:t>
+      </w:r>
+      <w:r>
+        <w:t>its</w:t>
+      </w:r>
+      <w:r>
+        <w:t xml:space="preserve"> most extreme position. With this percentage the morph target can be manipulated accordingly.</w:t>
       </w:r>
     </w:p>
     <w:p>
@@ -4246,19 +4355,7 @@
           <w:shd w:val="clear" w:color="auto" w:fill="FFFFFF"/>
           <w:lang w:val="fr-BE"/>
         </w:rPr>
-        <w:t xml:space="preserve">Neque porro quisquam est, qui dolorem ipsum quia dolor sit amet, consectetur, adipisci velit, sed quia non numquam eius modi tempora incidunt ut labore et dolore magnam aliquam quaerat voluptatem. Ut enim ad minima veniam, quis nostrum exercitationem ullam corporis suscipit laboriosam, nisi ut aliquid ex ea </w:t>
-      </w:r>
-      <w:r>
-        <w:rPr>
-          <w:rFonts w:ascii="Arial" w:hAnsi="Arial" w:cs="Arial"/>
-          <w:color w:val="000000"/>
-          <w:sz w:val="21"/>
-          <w:szCs w:val="21"/>
-          <w:shd w:val="clear" w:color="auto" w:fill="FFFFFF"/>
-          <w:lang w:val="fr-BE"/>
-        </w:rPr>
-        <w:lastRenderedPageBreak/>
-        <w:t xml:space="preserve">commodi </w:t>
+        <w:t xml:space="preserve">Neque porro quisquam est, qui dolorem ipsum quia dolor sit amet, consectetur, adipisci velit, sed quia non numquam eius modi tempora incidunt ut labore et dolore magnam aliquam quaerat voluptatem. Ut enim ad minima veniam, quis nostrum exercitationem ullam corporis suscipit laboriosam, nisi ut aliquid ex ea commodi </w:t>
       </w:r>
       <w:proofErr w:type="gramStart"/>
       <w:r>
@@ -4300,23 +4397,25 @@
     </w:p>
     <w:p>
       <w:pPr>
-        <w:pStyle w:val="Heading4"/>
-      </w:pPr>
-      <w:r>
-        <w:t>The issues</w:t>
-      </w:r>
-    </w:p>
-    <w:p>
-      <w:r>
-        <w:t>The game was running at 5FPS and the framerate kept dropping, because of reading and writing to a file.</w:t>
-      </w:r>
-    </w:p>
-    <w:p>
-      <w:r>
-        <w:t>Another issue was that the Face Tracker had to be started manually then the Unreal game would have to be started manually too. This was cumbersome and not ideal – starting the Face Tracker .exe from Unreal was also an option but it was not further researched.</w:t>
-      </w:r>
-      <w:r>
-        <w:t xml:space="preserve">  [10]</w:t>
+        <w:pStyle w:val="Heading3"/>
+      </w:pPr>
+      <w:bookmarkStart w:id="25" w:name="_Toc528933332"/>
+      <w:r>
+        <w:t>Accounting for head movement</w:t>
+      </w:r>
+      <w:bookmarkEnd w:id="25"/>
+    </w:p>
+    <w:p>
+      <w:r>
+        <w:t xml:space="preserve">When calibrating an issue occurred that the users head would move closer/further away from the webcam, or the head would be tilted at a certain angle, which affected the way the distance calculations were done. </w:t>
+      </w:r>
+    </w:p>
+    <w:p>
+      <w:r>
+        <w:t>To fix this the system would have to first translate all the points around the origin, then calculate the angle that the head is tilted at and rotate the points back, then calculate the scale of how close the user is to the webcam and scale the points up or down accordingly.</w:t>
+      </w:r>
+      <w:r>
+        <w:t xml:space="preserve"> [11]</w:t>
       </w:r>
     </w:p>
     <w:p>
@@ -4386,404 +4485,15 @@
     </w:p>
     <w:p>
       <w:pPr>
-        <w:pStyle w:val="Heading3"/>
-      </w:pPr>
-      <w:bookmarkStart w:id="20" w:name="_Toc528933328"/>
-      <w:r>
-        <w:t>Creating a DLL</w:t>
-      </w:r>
-      <w:bookmarkEnd w:id="20"/>
-    </w:p>
-    <w:p>
-      <w:r>
-        <w:t>The first step is to create a DLL with Visual Studio, then to create a class that exports the DLL functions that Unreal can call. These functions need to be written in c, thus the Face Tracker code should be separated from the exported DLL functions.</w:t>
-      </w:r>
-    </w:p>
-    <w:p>
-      <w:pPr>
-        <w:rPr>
-          <w:rFonts w:ascii="Arial" w:hAnsi="Arial" w:cs="Arial"/>
-          <w:color w:val="000000"/>
-          <w:sz w:val="21"/>
-          <w:szCs w:val="21"/>
-          <w:shd w:val="clear" w:color="auto" w:fill="FFFFFF"/>
-          <w:lang w:val="fr-BE"/>
-        </w:rPr>
-      </w:pPr>
-      <w:r>
-        <w:rPr>
-          <w:rFonts w:ascii="Arial" w:hAnsi="Arial" w:cs="Arial"/>
-          <w:color w:val="000000"/>
-          <w:sz w:val="21"/>
-          <w:szCs w:val="21"/>
-          <w:shd w:val="clear" w:color="auto" w:fill="FFFFFF"/>
-        </w:rPr>
-        <w:t xml:space="preserve">Sed ut perspiciatis unde omnis iste natus error sit voluptatem accusantium doloremque laudantium, totam rem aperiam, eaque ipsa quae ab illo inventore veritatis et quasi architecto beatae vitae dicta sunt explicabo. Nemo enim ipsam voluptatem quia voluptas sit aspernatur aut odit aut fugit, sed quia consequuntur magni dolores eos qui ratione voluptatem sequi nesciunt. </w:t>
-      </w:r>
-      <w:r>
-        <w:rPr>
-          <w:rFonts w:ascii="Arial" w:hAnsi="Arial" w:cs="Arial"/>
-          <w:color w:val="000000"/>
-          <w:sz w:val="21"/>
-          <w:szCs w:val="21"/>
-          <w:shd w:val="clear" w:color="auto" w:fill="FFFFFF"/>
-          <w:lang w:val="fr-BE"/>
-        </w:rPr>
-        <w:t xml:space="preserve">Neque porro quisquam est, qui dolorem ipsum quia dolor sit amet, consectetur, adipisci velit, sed quia non numquam eius modi tempora incidunt ut labore et dolore magnam aliquam quaerat voluptatem. Ut enim ad minima veniam, quis nostrum exercitationem ullam corporis suscipit laboriosam, nisi ut aliquid ex ea commodi </w:t>
-      </w:r>
-      <w:proofErr w:type="gramStart"/>
-      <w:r>
-        <w:rPr>
-          <w:rFonts w:ascii="Arial" w:hAnsi="Arial" w:cs="Arial"/>
-          <w:color w:val="000000"/>
-          <w:sz w:val="21"/>
-          <w:szCs w:val="21"/>
-          <w:shd w:val="clear" w:color="auto" w:fill="FFFFFF"/>
-          <w:lang w:val="fr-BE"/>
-        </w:rPr>
-        <w:t>consequatur?</w:t>
-      </w:r>
-      <w:proofErr w:type="gramEnd"/>
-      <w:r>
-        <w:rPr>
-          <w:rFonts w:ascii="Arial" w:hAnsi="Arial" w:cs="Arial"/>
-          <w:color w:val="000000"/>
-          <w:sz w:val="21"/>
-          <w:szCs w:val="21"/>
-          <w:shd w:val="clear" w:color="auto" w:fill="FFFFFF"/>
-          <w:lang w:val="fr-BE"/>
-        </w:rPr>
-        <w:t xml:space="preserve"> Quis autem vel eum iure reprehenderit qui in ea voluptate velit esse quam nihil molestiae consequatur, vel illum qui dolorem eum fugiat quo voluptas nulla </w:t>
-      </w:r>
-      <w:proofErr w:type="gramStart"/>
-      <w:r>
-        <w:rPr>
-          <w:rFonts w:ascii="Arial" w:hAnsi="Arial" w:cs="Arial"/>
-          <w:color w:val="000000"/>
-          <w:sz w:val="21"/>
-          <w:szCs w:val="21"/>
-          <w:shd w:val="clear" w:color="auto" w:fill="FFFFFF"/>
-          <w:lang w:val="fr-BE"/>
-        </w:rPr>
-        <w:t>pariatur?</w:t>
-      </w:r>
-      <w:proofErr w:type="gramEnd"/>
-    </w:p>
-    <w:p>
-      <w:pPr>
         <w:rPr>
           <w:lang w:val="fr-BE"/>
         </w:rPr>
       </w:pPr>
       <w:r>
         <w:rPr>
-          <w:rFonts w:ascii="Arial" w:hAnsi="Arial" w:cs="Arial"/>
-          <w:color w:val="000000"/>
-          <w:sz w:val="21"/>
-          <w:szCs w:val="21"/>
-          <w:shd w:val="clear" w:color="auto" w:fill="FFFFFF"/>
-          <w:lang w:val="fr-BE"/>
-        </w:rPr>
-        <w:t xml:space="preserve">Sed ut perspiciatis unde omnis iste natus error sit voluptatem accusantium doloremque laudantium, totam rem aperiam, eaque ipsa quae ab illo inventore veritatis et quasi architecto beatae vitae dicta sunt explicabo. Nemo enim ipsam voluptatem quia voluptas sit aspernatur aut odit aut fugit, sed quia consequuntur magni dolores eos qui ratione voluptatem sequi nesciunt. Neque porro quisquam est, qui dolorem ipsum quia dolor sit amet, consectetur, adipisci velit, sed quia non numquam eius modi tempora incidunt ut labore et dolore magnam aliquam quaerat voluptatem. Ut enim ad minima veniam, quis nostrum exercitationem ullam corporis suscipit laboriosam, nisi ut aliquid ex ea commodi </w:t>
-      </w:r>
-      <w:proofErr w:type="gramStart"/>
-      <w:r>
-        <w:rPr>
-          <w:rFonts w:ascii="Arial" w:hAnsi="Arial" w:cs="Arial"/>
-          <w:color w:val="000000"/>
-          <w:sz w:val="21"/>
-          <w:szCs w:val="21"/>
-          <w:shd w:val="clear" w:color="auto" w:fill="FFFFFF"/>
-          <w:lang w:val="fr-BE"/>
-        </w:rPr>
-        <w:t>consequatur?</w:t>
-      </w:r>
-      <w:proofErr w:type="gramEnd"/>
-      <w:r>
-        <w:rPr>
-          <w:rFonts w:ascii="Arial" w:hAnsi="Arial" w:cs="Arial"/>
-          <w:color w:val="000000"/>
-          <w:sz w:val="21"/>
-          <w:szCs w:val="21"/>
-          <w:shd w:val="clear" w:color="auto" w:fill="FFFFFF"/>
-          <w:lang w:val="fr-BE"/>
-        </w:rPr>
-        <w:t xml:space="preserve"> Quis autem vel eum iure reprehenderit qui in ea voluptate velit esse quam nihil molestiae consequatur, vel illum qui dolorem eum fugiat quo voluptas nulla </w:t>
-      </w:r>
-      <w:proofErr w:type="gramStart"/>
-      <w:r>
-        <w:rPr>
-          <w:rFonts w:ascii="Arial" w:hAnsi="Arial" w:cs="Arial"/>
-          <w:color w:val="000000"/>
-          <w:sz w:val="21"/>
-          <w:szCs w:val="21"/>
-          <w:shd w:val="clear" w:color="auto" w:fill="FFFFFF"/>
-          <w:lang w:val="fr-BE"/>
-        </w:rPr>
-        <w:t>pariatur?</w:t>
-      </w:r>
-      <w:proofErr w:type="gramEnd"/>
-    </w:p>
-    <w:p>
-      <w:pPr>
-        <w:pStyle w:val="Heading2"/>
-      </w:pPr>
-      <w:bookmarkStart w:id="21" w:name="_Toc528933329"/>
-      <w:r>
-        <w:lastRenderedPageBreak/>
-        <w:t>Building a system to manipulate the face rig</w:t>
-      </w:r>
-      <w:bookmarkEnd w:id="21"/>
-    </w:p>
-    <w:p>
-      <w:pPr>
-        <w:pStyle w:val="Heading3"/>
-      </w:pPr>
-      <w:bookmarkStart w:id="22" w:name="_Toc528933330"/>
-      <w:r>
-        <w:t>With Blueprints</w:t>
-      </w:r>
-      <w:bookmarkEnd w:id="22"/>
-    </w:p>
-    <w:p>
-      <w:r>
-        <w:t xml:space="preserve">For the prototyping stage of the facial rig manipulation system, Unreals Blueprint system was used. Using the Blueprints allowed for quick </w:t>
-      </w:r>
-      <w:r>
-        <w:t>prototyping and</w:t>
-      </w:r>
-      <w:r>
-        <w:t xml:space="preserve"> </w:t>
-      </w:r>
-      <w:r>
-        <w:t>creating the logic behind the system.</w:t>
-      </w:r>
-    </w:p>
-    <w:p>
-      <w:r>
-        <w:t>Essentially the system would need to know which morph targets correspond to what facial feature points that are being tracked. To do this a struct would be created that stores the information of the name of the morph and the indexes of the facial feature that manipulates the morph target.</w:t>
-      </w:r>
-    </w:p>
-    <w:p>
-      <w:r>
-        <w:t>The system could then calculate distances of the certain points of the face that are being tracked, and that distance would then move the morph target.</w:t>
-      </w:r>
-    </w:p>
-    <w:p>
-      <w:r>
-        <w:t xml:space="preserve">The issue is that the system would not know what the maximum distance is that a point can move, such as when the mouth curls into a smile the corners of the mouth move to a certain maximum distance. That is when it was decided that the face and </w:t>
-      </w:r>
-      <w:r>
-        <w:t>its</w:t>
-      </w:r>
-      <w:r>
-        <w:t xml:space="preserve"> features should be calibrated. </w:t>
-      </w:r>
-    </w:p>
-    <w:p>
-      <w:pPr>
-        <w:pStyle w:val="Heading3"/>
-      </w:pPr>
-      <w:bookmarkStart w:id="23" w:name="_Toc528933331"/>
-      <w:r>
-        <w:t>Calibration</w:t>
-      </w:r>
-      <w:bookmarkEnd w:id="23"/>
-    </w:p>
-    <w:p>
-      <w:r>
-        <w:t xml:space="preserve">The calibration stage involves the user of the program making certain facial expressions (i.e. neutral, smiling, frowning), and the system could keep track of all the </w:t>
-      </w:r>
-      <w:r>
-        <w:t>points of the face and how far the points move in the most extreme positions.</w:t>
-      </w:r>
-    </w:p>
-    <w:p>
-      <w:r>
-        <w:t xml:space="preserve">This way the system can calculate a percentage of how far a point is towards </w:t>
-      </w:r>
-      <w:r>
-        <w:t>its</w:t>
-      </w:r>
-      <w:r>
-        <w:t xml:space="preserve"> most extreme position. With this percentage the morph target can be manipulated accordingly.</w:t>
-      </w:r>
-    </w:p>
-    <w:p>
-      <w:pPr>
-        <w:rPr>
-          <w:lang w:val="fr-BE"/>
-        </w:rPr>
-      </w:pPr>
-      <w:r>
-        <w:rPr>
-          <w:rFonts w:ascii="Arial" w:hAnsi="Arial" w:cs="Arial"/>
-          <w:color w:val="000000"/>
-          <w:sz w:val="21"/>
-          <w:szCs w:val="21"/>
-          <w:shd w:val="clear" w:color="auto" w:fill="FFFFFF"/>
-        </w:rPr>
-        <w:t xml:space="preserve">Sed ut perspiciatis unde omnis iste natus error sit voluptatem accusantium doloremque laudantium, totam rem aperiam, eaque ipsa quae ab illo inventore veritatis et quasi architecto beatae vitae dicta sunt explicabo. Nemo enim ipsam voluptatem quia voluptas sit aspernatur aut odit aut fugit, sed quia consequuntur magni dolores eos qui ratione voluptatem sequi nesciunt. </w:t>
-      </w:r>
-      <w:r>
-        <w:rPr>
-          <w:rFonts w:ascii="Arial" w:hAnsi="Arial" w:cs="Arial"/>
-          <w:color w:val="000000"/>
-          <w:sz w:val="21"/>
-          <w:szCs w:val="21"/>
-          <w:shd w:val="clear" w:color="auto" w:fill="FFFFFF"/>
-          <w:lang w:val="fr-BE"/>
-        </w:rPr>
-        <w:t xml:space="preserve">Neque porro quisquam est, qui dolorem ipsum quia dolor sit amet, consectetur, adipisci velit, sed quia non numquam eius modi tempora incidunt ut labore et dolore magnam aliquam quaerat voluptatem. Ut enim ad minima veniam, quis nostrum exercitationem ullam corporis suscipit laboriosam, nisi ut aliquid ex ea commodi </w:t>
-      </w:r>
-      <w:proofErr w:type="gramStart"/>
-      <w:r>
-        <w:rPr>
-          <w:rFonts w:ascii="Arial" w:hAnsi="Arial" w:cs="Arial"/>
-          <w:color w:val="000000"/>
-          <w:sz w:val="21"/>
-          <w:szCs w:val="21"/>
-          <w:shd w:val="clear" w:color="auto" w:fill="FFFFFF"/>
-          <w:lang w:val="fr-BE"/>
-        </w:rPr>
-        <w:t>consequatur?</w:t>
-      </w:r>
-      <w:proofErr w:type="gramEnd"/>
-      <w:r>
-        <w:rPr>
-          <w:rFonts w:ascii="Arial" w:hAnsi="Arial" w:cs="Arial"/>
-          <w:color w:val="000000"/>
-          <w:sz w:val="21"/>
-          <w:szCs w:val="21"/>
-          <w:shd w:val="clear" w:color="auto" w:fill="FFFFFF"/>
-          <w:lang w:val="fr-BE"/>
-        </w:rPr>
-        <w:t xml:space="preserve"> Quis autem vel eum iure reprehenderit qui in ea voluptate velit esse quam nihil molestiae consequatur, vel illum qui dolorem eum fugiat quo voluptas nulla </w:t>
-      </w:r>
-      <w:proofErr w:type="gramStart"/>
-      <w:r>
-        <w:rPr>
-          <w:rFonts w:ascii="Arial" w:hAnsi="Arial" w:cs="Arial"/>
-          <w:color w:val="000000"/>
-          <w:sz w:val="21"/>
-          <w:szCs w:val="21"/>
-          <w:shd w:val="clear" w:color="auto" w:fill="FFFFFF"/>
-          <w:lang w:val="fr-BE"/>
-        </w:rPr>
-        <w:t>pariatur?</w:t>
-      </w:r>
-      <w:proofErr w:type="gramEnd"/>
-    </w:p>
-    <w:p>
-      <w:pPr>
-        <w:pStyle w:val="Heading3"/>
-      </w:pPr>
-      <w:bookmarkStart w:id="24" w:name="_Toc528933332"/>
-      <w:r>
-        <w:t>Accounting for head movement</w:t>
-      </w:r>
-      <w:bookmarkEnd w:id="24"/>
-    </w:p>
-    <w:p>
-      <w:r>
-        <w:t xml:space="preserve">When calibrating an issue occurred that the users head would move closer/further away from the webcam, or the head would be tilted at a certain angle, which affected the way the distance calculations were done. </w:t>
-      </w:r>
-    </w:p>
-    <w:p>
-      <w:r>
-        <w:t>To fix this the system would have to first translate all the points around the origin, then calculate the angle that the head is tilted at and rotate the points back, then calculate the scale of how close the user is to the webcam and scale the points up or down accordingly.</w:t>
-      </w:r>
-      <w:r>
-        <w:t xml:space="preserve"> [11]</w:t>
-      </w:r>
-    </w:p>
-    <w:p>
-      <w:pPr>
-        <w:rPr>
-          <w:lang w:val="fr-BE"/>
-        </w:rPr>
-      </w:pPr>
-      <w:r>
-        <w:rPr>
-          <w:rFonts w:ascii="Arial" w:hAnsi="Arial" w:cs="Arial"/>
-          <w:color w:val="000000"/>
-          <w:sz w:val="21"/>
-          <w:szCs w:val="21"/>
-          <w:shd w:val="clear" w:color="auto" w:fill="FFFFFF"/>
-        </w:rPr>
-        <w:t xml:space="preserve">Sed ut perspiciatis unde omnis iste natus error sit voluptatem accusantium doloremque laudantium, totam rem aperiam, eaque ipsa quae ab illo inventore veritatis et quasi architecto beatae vitae dicta sunt explicabo. Nemo enim ipsam voluptatem quia voluptas sit aspernatur aut odit aut fugit, sed quia consequuntur magni dolores eos qui ratione voluptatem sequi nesciunt. </w:t>
-      </w:r>
-      <w:r>
-        <w:rPr>
-          <w:rFonts w:ascii="Arial" w:hAnsi="Arial" w:cs="Arial"/>
-          <w:color w:val="000000"/>
-          <w:sz w:val="21"/>
-          <w:szCs w:val="21"/>
-          <w:shd w:val="clear" w:color="auto" w:fill="FFFFFF"/>
-          <w:lang w:val="fr-BE"/>
-        </w:rPr>
-        <w:t xml:space="preserve">Neque porro quisquam est, qui dolorem ipsum quia dolor sit amet, consectetur, adipisci velit, sed quia non numquam eius modi tempora incidunt ut labore et dolore magnam aliquam quaerat voluptatem. Ut enim ad minima </w:t>
-      </w:r>
-      <w:r>
-        <w:rPr>
-          <w:rFonts w:ascii="Arial" w:hAnsi="Arial" w:cs="Arial"/>
-          <w:color w:val="000000"/>
-          <w:sz w:val="21"/>
-          <w:szCs w:val="21"/>
-          <w:shd w:val="clear" w:color="auto" w:fill="FFFFFF"/>
-          <w:lang w:val="fr-BE"/>
+          <w:noProof/>
         </w:rPr>
         <w:lastRenderedPageBreak/>
-        <w:t xml:space="preserve">veniam, quis nostrum exercitationem ullam corporis suscipit laboriosam, nisi ut aliquid ex ea commodi </w:t>
-      </w:r>
-      <w:proofErr w:type="gramStart"/>
-      <w:r>
-        <w:rPr>
-          <w:rFonts w:ascii="Arial" w:hAnsi="Arial" w:cs="Arial"/>
-          <w:color w:val="000000"/>
-          <w:sz w:val="21"/>
-          <w:szCs w:val="21"/>
-          <w:shd w:val="clear" w:color="auto" w:fill="FFFFFF"/>
-          <w:lang w:val="fr-BE"/>
-        </w:rPr>
-        <w:t>consequatur?</w:t>
-      </w:r>
-      <w:proofErr w:type="gramEnd"/>
-      <w:r>
-        <w:rPr>
-          <w:rFonts w:ascii="Arial" w:hAnsi="Arial" w:cs="Arial"/>
-          <w:color w:val="000000"/>
-          <w:sz w:val="21"/>
-          <w:szCs w:val="21"/>
-          <w:shd w:val="clear" w:color="auto" w:fill="FFFFFF"/>
-          <w:lang w:val="fr-BE"/>
-        </w:rPr>
-        <w:t xml:space="preserve"> Quis autem vel eum iure reprehenderit qui in ea voluptate velit esse quam nihil molestiae consequatur, vel illum qui dolorem eum fugiat quo voluptas nulla </w:t>
-      </w:r>
-      <w:proofErr w:type="gramStart"/>
-      <w:r>
-        <w:rPr>
-          <w:rFonts w:ascii="Arial" w:hAnsi="Arial" w:cs="Arial"/>
-          <w:color w:val="000000"/>
-          <w:sz w:val="21"/>
-          <w:szCs w:val="21"/>
-          <w:shd w:val="clear" w:color="auto" w:fill="FFFFFF"/>
-          <w:lang w:val="fr-BE"/>
-        </w:rPr>
-        <w:t>pariatur?</w:t>
-      </w:r>
-      <w:proofErr w:type="gramEnd"/>
-    </w:p>
-    <w:p>
-      <w:pPr>
-        <w:rPr>
-          <w:lang w:val="fr-BE"/>
-        </w:rPr>
-      </w:pPr>
-      <w:r>
-        <w:rPr>
-          <w:noProof/>
-        </w:rPr>
         <w:drawing>
           <wp:anchor distT="0" distB="0" distL="114300" distR="114300" simplePos="0" relativeHeight="251668480" behindDoc="1" locked="0" layoutInCell="1" allowOverlap="1" wp14:anchorId="377C39DD">
             <wp:simplePos x="0" y="0"/>
@@ -5017,24 +4727,15 @@
       <w:pPr>
         <w:pStyle w:val="Heading3"/>
       </w:pPr>
-      <w:bookmarkStart w:id="25" w:name="_Toc528933333"/>
+      <w:bookmarkStart w:id="26" w:name="_Toc528933333"/>
       <w:r>
         <w:t>Refactoring the code</w:t>
       </w:r>
-      <w:bookmarkEnd w:id="25"/>
-    </w:p>
-    <w:p>
-      <w:r>
-        <w:t xml:space="preserve">The system was originally built in Blueprints, and once it had to start accounting for head movement (discussed in the </w:t>
-      </w:r>
-      <w:r>
-        <w:t>previous</w:t>
-      </w:r>
-      <w:r>
-        <w:t xml:space="preserve"> paragraph), the Blueprint code became unreadable and difficult to debug. This is when it was decided that the s</w:t>
-      </w:r>
-      <w:r>
-        <w:t>ystem should be written in c++.</w:t>
+      <w:bookmarkEnd w:id="26"/>
+    </w:p>
+    <w:p>
+      <w:r>
+        <w:t>The system was originally built in Blueprints, and once it had to start accounting for head movement (discussed in the previous paragraph), the Blueprint code became unreadable and difficult to debug. This is when it was decided that the system should be written in c++.</w:t>
       </w:r>
     </w:p>
     <w:p>
@@ -5106,15 +4807,37 @@
       <w:pPr>
         <w:pStyle w:val="Heading1"/>
       </w:pPr>
-      <w:bookmarkStart w:id="26" w:name="_Toc528933334"/>
+      <w:bookmarkStart w:id="27" w:name="_Toc528933334"/>
       <w:r>
         <w:t>Conclusion</w:t>
       </w:r>
-      <w:bookmarkEnd w:id="26"/>
-    </w:p>
-    <w:p>
-      <w:bookmarkStart w:id="27" w:name="_GoBack"/>
       <w:bookmarkEnd w:id="27"/>
+    </w:p>
+    <w:p>
+      <w:r>
+        <w:t>In the past few years, real time facial tracking and mo-cap for faces and human bodies has become more and more important in the gaming industry. The industry has created a demand for realistic video games, with bigger environments and more gameplay. This has led to the demand for realistic video game characters, with believable facial features, expressions and movement. Thus, real time facial tracking and animations need to be heavily utilized to create these life-like characters quickly and efficiently. In the past motion capture data would be captured beforehand then the data would be cleaned up and applied to rigged characters in a game. These days we have the technology to capture the data in real time and apply it in real time to rigged in game characters – to obtain results as fast as possible.</w:t>
+      </w:r>
+    </w:p>
+    <w:p>
+      <w:r>
+        <w:t>When researching methods that companies use for real-time facial capture and animation, usually an actor is wearing a head mounted camera, and they have points drawn on their faces that the system would track. With a steady camera and tracked points on the face</w:t>
+      </w:r>
+      <w:r>
+        <w:t xml:space="preserve"> and good diffuse lighting on the actor</w:t>
+      </w:r>
+      <w:r>
+        <w:t xml:space="preserve">, this would create a system </w:t>
+      </w:r>
+      <w:r>
+        <w:t>of smoothly tracked face points. Wit</w:t>
+      </w:r>
+      <w:r>
+        <w:t xml:space="preserve">h these smoothly tracked points, the </w:t>
+      </w:r>
+      <w:r>
+        <w:lastRenderedPageBreak/>
+        <w:t>game companies would use an in-house system to manipulate the rigged character. The result is smooth and believable, with actors being able to do several takes to try and get the perfect result.</w:t>
+      </w:r>
     </w:p>
     <w:p>
       <w:pPr>
@@ -5124,6 +4847,59 @@
           <w:sz w:val="21"/>
           <w:szCs w:val="21"/>
           <w:shd w:val="clear" w:color="auto" w:fill="FFFFFF"/>
+        </w:rPr>
+      </w:pPr>
+      <w:r>
+        <w:t>The pipeline for building a real time facial tracking and animation system from scratch proves to be tricky, with the main caveat being the libraries which are being used for the marker-less facial tracking and detection. When it comes to marker-less real time facial tracking, there is not a surplus of libraries out there – and the ones that do exist have their limitations, such as a low frame rate</w:t>
+      </w:r>
+      <w:r>
+        <w:t xml:space="preserve"> and inaccurate tracking. We see that there are accurate smooth face tracking systems that exist, but for this project building one from scratch was part of the learning process. </w:t>
+      </w:r>
+    </w:p>
+    <w:p>
+      <w:pPr>
+        <w:rPr>
+          <w:rFonts w:cstheme="minorHAnsi"/>
+          <w:color w:val="000000"/>
+          <w:shd w:val="clear" w:color="auto" w:fill="FFFFFF"/>
+        </w:rPr>
+      </w:pPr>
+      <w:r>
+        <w:rPr>
+          <w:rFonts w:cstheme="minorHAnsi"/>
+          <w:color w:val="000000"/>
+          <w:shd w:val="clear" w:color="auto" w:fill="FFFFFF"/>
+        </w:rPr>
+        <w:t>Once the data is tracked and sent to our engine of choice</w:t>
+      </w:r>
+      <w:r>
+        <w:rPr>
+          <w:rFonts w:cstheme="minorHAnsi"/>
+          <w:color w:val="000000"/>
+          <w:shd w:val="clear" w:color="auto" w:fill="FFFFFF"/>
+        </w:rPr>
+        <w:t xml:space="preserve">, building a system that perfectly manipulates a mesh and </w:t>
+      </w:r>
+      <w:r>
+        <w:rPr>
+          <w:rFonts w:cstheme="minorHAnsi"/>
+          <w:color w:val="000000"/>
+          <w:shd w:val="clear" w:color="auto" w:fill="FFFFFF"/>
+        </w:rPr>
+        <w:t>its</w:t>
+      </w:r>
+      <w:r>
+        <w:rPr>
+          <w:rFonts w:cstheme="minorHAnsi"/>
+          <w:color w:val="000000"/>
+          <w:shd w:val="clear" w:color="auto" w:fill="FFFFFF"/>
+        </w:rPr>
+        <w:t xml:space="preserve"> morph targets in real time </w:t>
+      </w:r>
+    </w:p>
+    <w:p>
+      <w:pPr>
+        <w:rPr>
           <w:lang w:val="fr-BE"/>
         </w:rPr>
       </w:pPr>
@@ -5189,11 +4965,6 @@
     <w:p>
       <w:pPr>
         <w:rPr>
-          <w:rFonts w:ascii="Arial" w:hAnsi="Arial" w:cs="Arial"/>
-          <w:color w:val="000000"/>
-          <w:sz w:val="21"/>
-          <w:szCs w:val="21"/>
-          <w:shd w:val="clear" w:color="auto" w:fill="FFFFFF"/>
           <w:lang w:val="fr-BE"/>
         </w:rPr>
       </w:pPr>
@@ -5206,8 +4977,18 @@
           <w:shd w:val="clear" w:color="auto" w:fill="FFFFFF"/>
           <w:lang w:val="fr-BE"/>
         </w:rPr>
-        <w:lastRenderedPageBreak/>
-        <w:t xml:space="preserve">Sed ut perspiciatis unde omnis iste natus error sit voluptatem accusantium doloremque laudantium, totam rem aperiam, eaque ipsa quae ab illo inventore veritatis et quasi architecto beatae vitae dicta sunt explicabo. Nemo enim ipsam voluptatem quia voluptas sit aspernatur aut odit aut fugit, sed quia consequuntur magni dolores eos qui ratione voluptatem sequi nesciunt. Neque porro quisquam est, qui dolorem ipsum quia dolor sit amet, consectetur, adipisci velit, sed quia non numquam eius modi tempora incidunt ut labore et dolore magnam aliquam quaerat voluptatem. Ut enim ad minima veniam, quis nostrum exercitationem ullam corporis suscipit laboriosam, nisi ut aliquid ex ea commodi </w:t>
+        <w:t xml:space="preserve">Sed ut perspiciatis unde omnis iste natus error sit voluptatem accusantium doloremque laudantium, totam rem aperiam, eaque ipsa quae ab illo inventore veritatis et quasi architecto beatae vitae dicta sunt explicabo. Nemo enim ipsam voluptatem quia voluptas sit aspernatur aut odit aut fugit, sed quia consequuntur magni dolores eos qui ratione voluptatem sequi nesciunt. </w:t>
+      </w:r>
+      <w:r>
+        <w:rPr>
+          <w:rFonts w:ascii="Arial" w:hAnsi="Arial" w:cs="Arial"/>
+          <w:color w:val="000000"/>
+          <w:sz w:val="21"/>
+          <w:szCs w:val="21"/>
+          <w:shd w:val="clear" w:color="auto" w:fill="FFFFFF"/>
+          <w:lang w:val="fr-BE"/>
+        </w:rPr>
+        <w:t xml:space="preserve">Neque porro quisquam est, qui dolorem ipsum quia dolor sit amet, consectetur, adipisci velit, sed quia non numquam eius modi tempora incidunt ut labore et dolore magnam aliquam quaerat voluptatem. Ut enim ad minima veniam, quis nostrum exercitationem ullam corporis suscipit laboriosam, nisi ut aliquid ex ea commodi </w:t>
       </w:r>
       <w:proofErr w:type="gramStart"/>
       <w:r>
@@ -5250,142 +5031,6 @@
     <w:p>
       <w:pPr>
         <w:rPr>
-          <w:rFonts w:ascii="Arial" w:hAnsi="Arial" w:cs="Arial"/>
-          <w:color w:val="000000"/>
-          <w:sz w:val="21"/>
-          <w:szCs w:val="21"/>
-          <w:shd w:val="clear" w:color="auto" w:fill="FFFFFF"/>
-          <w:lang w:val="fr-BE"/>
-        </w:rPr>
-      </w:pPr>
-      <w:r>
-        <w:rPr>
-          <w:rFonts w:ascii="Arial" w:hAnsi="Arial" w:cs="Arial"/>
-          <w:color w:val="000000"/>
-          <w:sz w:val="21"/>
-          <w:szCs w:val="21"/>
-          <w:shd w:val="clear" w:color="auto" w:fill="FFFFFF"/>
-        </w:rPr>
-        <w:t xml:space="preserve">Sed ut perspiciatis unde omnis iste natus error sit voluptatem accusantium doloremque laudantium, totam rem aperiam, eaque ipsa quae ab illo inventore veritatis et quasi architecto beatae vitae dicta sunt explicabo. Nemo enim ipsam voluptatem quia voluptas sit aspernatur aut odit aut fugit, sed quia consequuntur magni dolores eos qui ratione voluptatem sequi nesciunt. </w:t>
-      </w:r>
-      <w:r>
-        <w:rPr>
-          <w:rFonts w:ascii="Arial" w:hAnsi="Arial" w:cs="Arial"/>
-          <w:color w:val="000000"/>
-          <w:sz w:val="21"/>
-          <w:szCs w:val="21"/>
-          <w:shd w:val="clear" w:color="auto" w:fill="FFFFFF"/>
-          <w:lang w:val="fr-BE"/>
-        </w:rPr>
-        <w:t xml:space="preserve">Neque porro quisquam est, qui dolorem ipsum quia dolor sit amet, consectetur, adipisci velit, sed quia non numquam eius modi tempora incidunt ut labore et dolore magnam aliquam quaerat voluptatem. Ut enim ad minima veniam, quis nostrum exercitationem ullam corporis suscipit laboriosam, nisi ut aliquid ex ea commodi </w:t>
-      </w:r>
-      <w:proofErr w:type="gramStart"/>
-      <w:r>
-        <w:rPr>
-          <w:rFonts w:ascii="Arial" w:hAnsi="Arial" w:cs="Arial"/>
-          <w:color w:val="000000"/>
-          <w:sz w:val="21"/>
-          <w:szCs w:val="21"/>
-          <w:shd w:val="clear" w:color="auto" w:fill="FFFFFF"/>
-          <w:lang w:val="fr-BE"/>
-        </w:rPr>
-        <w:t>consequatur?</w:t>
-      </w:r>
-      <w:proofErr w:type="gramEnd"/>
-      <w:r>
-        <w:rPr>
-          <w:rFonts w:ascii="Arial" w:hAnsi="Arial" w:cs="Arial"/>
-          <w:color w:val="000000"/>
-          <w:sz w:val="21"/>
-          <w:szCs w:val="21"/>
-          <w:shd w:val="clear" w:color="auto" w:fill="FFFFFF"/>
-          <w:lang w:val="fr-BE"/>
-        </w:rPr>
-        <w:t xml:space="preserve"> Quis autem vel eum iure reprehenderit qui in ea voluptate velit esse quam nihil molestiae consequatur, vel illum qui dolorem eum fugiat quo voluptas nulla </w:t>
-      </w:r>
-      <w:proofErr w:type="gramStart"/>
-      <w:r>
-        <w:rPr>
-          <w:rFonts w:ascii="Arial" w:hAnsi="Arial" w:cs="Arial"/>
-          <w:color w:val="000000"/>
-          <w:sz w:val="21"/>
-          <w:szCs w:val="21"/>
-          <w:shd w:val="clear" w:color="auto" w:fill="FFFFFF"/>
-          <w:lang w:val="fr-BE"/>
-        </w:rPr>
-        <w:t>pariatur?</w:t>
-      </w:r>
-      <w:proofErr w:type="gramEnd"/>
-    </w:p>
-    <w:p>
-      <w:pPr>
-        <w:rPr>
-          <w:lang w:val="fr-BE"/>
-        </w:rPr>
-      </w:pPr>
-      <w:r>
-        <w:rPr>
-          <w:rFonts w:ascii="Arial" w:hAnsi="Arial" w:cs="Arial"/>
-          <w:color w:val="000000"/>
-          <w:sz w:val="21"/>
-          <w:szCs w:val="21"/>
-          <w:shd w:val="clear" w:color="auto" w:fill="FFFFFF"/>
-          <w:lang w:val="fr-BE"/>
-        </w:rPr>
-        <w:t xml:space="preserve">Sed ut perspiciatis unde omnis iste natus error sit voluptatem accusantium doloremque laudantium, totam rem aperiam, eaque ipsa quae ab illo inventore veritatis et quasi architecto beatae vitae dicta sunt explicabo. Nemo enim ipsam voluptatem quia voluptas sit aspernatur aut odit aut fugit, sed quia consequuntur magni dolores eos qui ratione voluptatem sequi nesciunt. </w:t>
-      </w:r>
-      <w:r>
-        <w:rPr>
-          <w:rFonts w:ascii="Arial" w:hAnsi="Arial" w:cs="Arial"/>
-          <w:color w:val="000000"/>
-          <w:sz w:val="21"/>
-          <w:szCs w:val="21"/>
-          <w:shd w:val="clear" w:color="auto" w:fill="FFFFFF"/>
-          <w:lang w:val="fr-BE"/>
-        </w:rPr>
-        <w:t xml:space="preserve">Neque porro quisquam est, qui dolorem ipsum quia dolor sit amet, consectetur, adipisci velit, sed quia non numquam eius modi tempora incidunt ut labore et dolore magnam aliquam quaerat voluptatem. Ut enim ad minima veniam, quis nostrum exercitationem ullam corporis suscipit laboriosam, nisi ut aliquid ex ea commodi </w:t>
-      </w:r>
-      <w:proofErr w:type="gramStart"/>
-      <w:r>
-        <w:rPr>
-          <w:rFonts w:ascii="Arial" w:hAnsi="Arial" w:cs="Arial"/>
-          <w:color w:val="000000"/>
-          <w:sz w:val="21"/>
-          <w:szCs w:val="21"/>
-          <w:shd w:val="clear" w:color="auto" w:fill="FFFFFF"/>
-          <w:lang w:val="fr-BE"/>
-        </w:rPr>
-        <w:t>consequatur?</w:t>
-      </w:r>
-      <w:proofErr w:type="gramEnd"/>
-      <w:r>
-        <w:rPr>
-          <w:rFonts w:ascii="Arial" w:hAnsi="Arial" w:cs="Arial"/>
-          <w:color w:val="000000"/>
-          <w:sz w:val="21"/>
-          <w:szCs w:val="21"/>
-          <w:shd w:val="clear" w:color="auto" w:fill="FFFFFF"/>
-          <w:lang w:val="fr-BE"/>
-        </w:rPr>
-        <w:t xml:space="preserve"> Quis autem vel eum iure reprehenderit qui in ea voluptate velit esse quam nihil molestiae consequatur, vel illum qui dolorem eum fugiat quo voluptas nulla </w:t>
-      </w:r>
-      <w:proofErr w:type="gramStart"/>
-      <w:r>
-        <w:rPr>
-          <w:rFonts w:ascii="Arial" w:hAnsi="Arial" w:cs="Arial"/>
-          <w:color w:val="000000"/>
-          <w:sz w:val="21"/>
-          <w:szCs w:val="21"/>
-          <w:shd w:val="clear" w:color="auto" w:fill="FFFFFF"/>
-          <w:lang w:val="fr-BE"/>
-        </w:rPr>
-        <w:t>pariatur?</w:t>
-      </w:r>
-      <w:proofErr w:type="gramEnd"/>
-    </w:p>
-    <w:p>
-      <w:pPr>
-        <w:rPr>
           <w:lang w:val="fr-BE"/>
         </w:rPr>
       </w:pPr>
@@ -5498,19 +5143,19 @@
           <w:rPr>
             <w:rStyle w:val="Hyperlink"/>
           </w:rPr>
-          <w:t>https://www.tutorialspoint.c</w:t>
+          <w:t>https://www.tutorialspoint.com/dll/dll_w</w:t>
         </w:r>
         <w:r>
           <w:rPr>
             <w:rStyle w:val="Hyperlink"/>
           </w:rPr>
-          <w:t>o</w:t>
+          <w:t>r</w:t>
         </w:r>
         <w:r>
           <w:rPr>
             <w:rStyle w:val="Hyperlink"/>
           </w:rPr>
-          <w:t>m/dll/dll_writing.htm</w:t>
+          <w:t>iting.htm</w:t>
         </w:r>
       </w:hyperlink>
       <w:r>
@@ -5759,6 +5404,72 @@
     <w:p>
       <w:pPr>
         <w:pStyle w:val="ListParagraph"/>
+        <w:numPr>
+          <w:ilvl w:val="0"/>
+          <w:numId w:val="37"/>
+        </w:numPr>
+      </w:pPr>
+      <w:r>
+        <w:t>Github. 2018. Dlib</w:t>
+      </w:r>
+      <w:r>
+        <w:t xml:space="preserve">: Repository for </w:t>
+      </w:r>
+      <w:proofErr w:type="gramStart"/>
+      <w:r>
+        <w:t>Dlib.[</w:t>
+      </w:r>
+      <w:proofErr w:type="gramEnd"/>
+      <w:r>
+        <w:t xml:space="preserve">ONLINE] Available at: </w:t>
+      </w:r>
+      <w:hyperlink r:id="rId28" w:history="1">
+        <w:r>
+          <w:rPr>
+            <w:rStyle w:val="Hyperlink"/>
+          </w:rPr>
+          <w:t>https://github.com/davisking/dlib</w:t>
+        </w:r>
+      </w:hyperlink>
+      <w:r>
+        <w:t xml:space="preserve">  . [Accessed 01 October].</w:t>
+      </w:r>
+    </w:p>
+    <w:p>
+      <w:pPr>
+        <w:pStyle w:val="ListParagraph"/>
+        <w:numPr>
+          <w:ilvl w:val="0"/>
+          <w:numId w:val="37"/>
+        </w:numPr>
+      </w:pPr>
+      <w:r>
+        <w:t>How to build applications with OpenCV inside the Microsoft Visual Studio — OpenCV 2.4.13.7 documentation. 2018. How to build applications with OpenCV inside the Microsoft Visual Studio — OpenCV 2.4.13.7 documentation. [ONLINE] Available at: </w:t>
+      </w:r>
+      <w:hyperlink r:id="rId29" w:history="1">
+        <w:r>
+          <w:rPr>
+            <w:rStyle w:val="Hyperlink"/>
+          </w:rPr>
+          <w:t>https://docs.opencv.org/2.4/doc/tutorials/introduction/windows_visual_studio_Opencv/windows_visual_studio_Opencv.html</w:t>
+        </w:r>
+      </w:hyperlink>
+      <w:r>
+        <w:t>. [Accessed 02 November 2018].</w:t>
+      </w:r>
+    </w:p>
+    <w:p>
+      <w:pPr>
+        <w:pStyle w:val="ListParagraph"/>
+        <w:numPr>
+          <w:ilvl w:val="0"/>
+          <w:numId w:val="37"/>
+        </w:numPr>
+      </w:pPr>
+    </w:p>
+    <w:p>
+      <w:pPr>
+        <w:pStyle w:val="ListParagraph"/>
       </w:pPr>
     </w:p>
     <w:p>
@@ -5778,12 +5489,12 @@
       </w:pPr>
     </w:p>
     <w:sectPr>
-      <w:headerReference w:type="even" r:id="rId28"/>
-      <w:headerReference w:type="default" r:id="rId29"/>
-      <w:footerReference w:type="even" r:id="rId30"/>
-      <w:footerReference w:type="default" r:id="rId31"/>
-      <w:headerReference w:type="first" r:id="rId32"/>
-      <w:footerReference w:type="first" r:id="rId33"/>
+      <w:headerReference w:type="even" r:id="rId30"/>
+      <w:headerReference w:type="default" r:id="rId31"/>
+      <w:footerReference w:type="even" r:id="rId32"/>
+      <w:footerReference w:type="default" r:id="rId33"/>
+      <w:headerReference w:type="first" r:id="rId34"/>
+      <w:footerReference w:type="first" r:id="rId35"/>
       <w:pgSz w:w="12240" w:h="15840"/>
       <w:pgMar w:top="1440" w:right="1440" w:bottom="1440" w:left="1440" w:header="720" w:footer="720" w:gutter="0"/>
       <w:pgNumType w:start="0"/>
@@ -9165,6 +8876,7 @@
     <w:rsid w:val="00380305"/>
     <w:rsid w:val="00510630"/>
     <w:rsid w:val="00694E3D"/>
+    <w:rsid w:val="00697CFB"/>
     <w:rsid w:val="006C3E90"/>
     <w:rsid w:val="008C6DA7"/>
     <w:rsid w:val="008D2D21"/>
@@ -9174,6 +8886,7 @@
     <w:rsid w:val="00D935D4"/>
     <w:rsid w:val="00E86D88"/>
     <w:rsid w:val="00E978A2"/>
+    <w:rsid w:val="00F84112"/>
   </w:rsids>
   <m:mathPr>
     <m:mathFont m:val="Cambria Math"/>
@@ -9943,7 +9656,7 @@
 </file>
 
 <file path=customXml/itemProps1.xml><?xml version="1.0" encoding="utf-8"?>
-<ds:datastoreItem xmlns:ds="http://schemas.openxmlformats.org/officeDocument/2006/customXml" ds:itemID="{265892A9-3235-40D7-BF64-E4EB99F4DC5E}">
+<ds:datastoreItem xmlns:ds="http://schemas.openxmlformats.org/officeDocument/2006/customXml" ds:itemID="{85E089A7-51B4-4ACB-A5EC-F3056CCF4108}">
   <ds:schemaRefs>
     <ds:schemaRef ds:uri="http://schemas.openxmlformats.org/officeDocument/2006/bibliography"/>
   </ds:schemaRefs>

</xml_diff>

<commit_message>
paper is donezo funzo
</commit_message>
<xml_diff>
--- a/Paper/Nicole_Munro_Paper.docx
+++ b/Paper/Nicole_Munro_Paper.docx
@@ -132,7 +132,7 @@
           <w:r>
             <w:fldChar w:fldCharType="separate"/>
           </w:r>
-          <w:hyperlink w:anchor="_Toc528933308" w:history="1">
+          <w:hyperlink w:anchor="_Toc529002476" w:history="1">
             <w:r>
               <w:rPr>
                 <w:rStyle w:val="Hyperlink"/>
@@ -172,7 +172,7 @@
                 <w:noProof/>
                 <w:webHidden/>
               </w:rPr>
-              <w:instrText xml:space="preserve"> PAGEREF _Toc528933308 \h </w:instrText>
+              <w:instrText xml:space="preserve"> PAGEREF _Toc529002476 \h </w:instrText>
             </w:r>
             <w:r>
               <w:rPr>
@@ -214,7 +214,7 @@
               <w:noProof/>
             </w:rPr>
           </w:pPr>
-          <w:hyperlink w:anchor="_Toc528933309" w:history="1">
+          <w:hyperlink w:anchor="_Toc529002477" w:history="1">
             <w:r>
               <w:rPr>
                 <w:rStyle w:val="Hyperlink"/>
@@ -254,7 +254,7 @@
                 <w:noProof/>
                 <w:webHidden/>
               </w:rPr>
-              <w:instrText xml:space="preserve"> PAGEREF _Toc528933309 \h </w:instrText>
+              <w:instrText xml:space="preserve"> PAGEREF _Toc529002477 \h </w:instrText>
             </w:r>
             <w:r>
               <w:rPr>
@@ -296,7 +296,7 @@
               <w:noProof/>
             </w:rPr>
           </w:pPr>
-          <w:hyperlink w:anchor="_Toc528933310" w:history="1">
+          <w:hyperlink w:anchor="_Toc529002478" w:history="1">
             <w:r>
               <w:rPr>
                 <w:rStyle w:val="Hyperlink"/>
@@ -336,7 +336,7 @@
                 <w:noProof/>
                 <w:webHidden/>
               </w:rPr>
-              <w:instrText xml:space="preserve"> PAGEREF _Toc528933310 \h </w:instrText>
+              <w:instrText xml:space="preserve"> PAGEREF _Toc529002478 \h </w:instrText>
             </w:r>
             <w:r>
               <w:rPr>
@@ -378,7 +378,7 @@
               <w:noProof/>
             </w:rPr>
           </w:pPr>
-          <w:hyperlink w:anchor="_Toc528933311" w:history="1">
+          <w:hyperlink w:anchor="_Toc529002479" w:history="1">
             <w:r>
               <w:rPr>
                 <w:rStyle w:val="Hyperlink"/>
@@ -418,7 +418,7 @@
                 <w:noProof/>
                 <w:webHidden/>
               </w:rPr>
-              <w:instrText xml:space="preserve"> PAGEREF _Toc528933311 \h </w:instrText>
+              <w:instrText xml:space="preserve"> PAGEREF _Toc529002479 \h </w:instrText>
             </w:r>
             <w:r>
               <w:rPr>
@@ -460,7 +460,7 @@
               <w:noProof/>
             </w:rPr>
           </w:pPr>
-          <w:hyperlink w:anchor="_Toc528933312" w:history="1">
+          <w:hyperlink w:anchor="_Toc529002480" w:history="1">
             <w:r>
               <w:rPr>
                 <w:rStyle w:val="Hyperlink"/>
@@ -500,7 +500,7 @@
                 <w:noProof/>
                 <w:webHidden/>
               </w:rPr>
-              <w:instrText xml:space="preserve"> PAGEREF _Toc528933312 \h </w:instrText>
+              <w:instrText xml:space="preserve"> PAGEREF _Toc529002480 \h </w:instrText>
             </w:r>
             <w:r>
               <w:rPr>
@@ -542,7 +542,7 @@
               <w:noProof/>
             </w:rPr>
           </w:pPr>
-          <w:hyperlink w:anchor="_Toc528933313" w:history="1">
+          <w:hyperlink w:anchor="_Toc529002481" w:history="1">
             <w:r>
               <w:rPr>
                 <w:rStyle w:val="Hyperlink"/>
@@ -582,7 +582,7 @@
                 <w:noProof/>
                 <w:webHidden/>
               </w:rPr>
-              <w:instrText xml:space="preserve"> PAGEREF _Toc528933313 \h </w:instrText>
+              <w:instrText xml:space="preserve"> PAGEREF _Toc529002481 \h </w:instrText>
             </w:r>
             <w:r>
               <w:rPr>
@@ -624,7 +624,7 @@
               <w:noProof/>
             </w:rPr>
           </w:pPr>
-          <w:hyperlink w:anchor="_Toc528933314" w:history="1">
+          <w:hyperlink w:anchor="_Toc529002482" w:history="1">
             <w:r>
               <w:rPr>
                 <w:rStyle w:val="Hyperlink"/>
@@ -664,7 +664,7 @@
                 <w:noProof/>
                 <w:webHidden/>
               </w:rPr>
-              <w:instrText xml:space="preserve"> PAGEREF _Toc528933314 \h </w:instrText>
+              <w:instrText xml:space="preserve"> PAGEREF _Toc529002482 \h </w:instrText>
             </w:r>
             <w:r>
               <w:rPr>
@@ -706,7 +706,7 @@
               <w:noProof/>
             </w:rPr>
           </w:pPr>
-          <w:hyperlink w:anchor="_Toc528933315" w:history="1">
+          <w:hyperlink w:anchor="_Toc529002483" w:history="1">
             <w:r>
               <w:rPr>
                 <w:rStyle w:val="Hyperlink"/>
@@ -746,7 +746,7 @@
                 <w:noProof/>
                 <w:webHidden/>
               </w:rPr>
-              <w:instrText xml:space="preserve"> PAGEREF _Toc528933315 \h </w:instrText>
+              <w:instrText xml:space="preserve"> PAGEREF _Toc529002483 \h </w:instrText>
             </w:r>
             <w:r>
               <w:rPr>
@@ -788,7 +788,7 @@
               <w:noProof/>
             </w:rPr>
           </w:pPr>
-          <w:hyperlink w:anchor="_Toc528933316" w:history="1">
+          <w:hyperlink w:anchor="_Toc529002484" w:history="1">
             <w:r>
               <w:rPr>
                 <w:rStyle w:val="Hyperlink"/>
@@ -828,7 +828,7 @@
                 <w:noProof/>
                 <w:webHidden/>
               </w:rPr>
-              <w:instrText xml:space="preserve"> PAGEREF _Toc528933316 \h </w:instrText>
+              <w:instrText xml:space="preserve"> PAGEREF _Toc529002484 \h </w:instrText>
             </w:r>
             <w:r>
               <w:rPr>
@@ -870,7 +870,7 @@
               <w:noProof/>
             </w:rPr>
           </w:pPr>
-          <w:hyperlink w:anchor="_Toc528933317" w:history="1">
+          <w:hyperlink w:anchor="_Toc529002485" w:history="1">
             <w:r>
               <w:rPr>
                 <w:rStyle w:val="Hyperlink"/>
@@ -910,7 +910,7 @@
                 <w:noProof/>
                 <w:webHidden/>
               </w:rPr>
-              <w:instrText xml:space="preserve"> PAGEREF _Toc528933317 \h </w:instrText>
+              <w:instrText xml:space="preserve"> PAGEREF _Toc529002485 \h </w:instrText>
             </w:r>
             <w:r>
               <w:rPr>
@@ -952,7 +952,7 @@
               <w:noProof/>
             </w:rPr>
           </w:pPr>
-          <w:hyperlink w:anchor="_Toc528933318" w:history="1">
+          <w:hyperlink w:anchor="_Toc529002486" w:history="1">
             <w:r>
               <w:rPr>
                 <w:rStyle w:val="Hyperlink"/>
@@ -992,7 +992,7 @@
                 <w:noProof/>
                 <w:webHidden/>
               </w:rPr>
-              <w:instrText xml:space="preserve"> PAGEREF _Toc528933318 \h </w:instrText>
+              <w:instrText xml:space="preserve"> PAGEREF _Toc529002486 \h </w:instrText>
             </w:r>
             <w:r>
               <w:rPr>
@@ -1034,7 +1034,7 @@
               <w:noProof/>
             </w:rPr>
           </w:pPr>
-          <w:hyperlink w:anchor="_Toc528933319" w:history="1">
+          <w:hyperlink w:anchor="_Toc529002487" w:history="1">
             <w:r>
               <w:rPr>
                 <w:rStyle w:val="Hyperlink"/>
@@ -1074,7 +1074,7 @@
                 <w:noProof/>
                 <w:webHidden/>
               </w:rPr>
-              <w:instrText xml:space="preserve"> PAGEREF _Toc528933319 \h </w:instrText>
+              <w:instrText xml:space="preserve"> PAGEREF _Toc529002487 \h </w:instrText>
             </w:r>
             <w:r>
               <w:rPr>
@@ -1116,7 +1116,7 @@
               <w:noProof/>
             </w:rPr>
           </w:pPr>
-          <w:hyperlink w:anchor="_Toc528933320" w:history="1">
+          <w:hyperlink w:anchor="_Toc529002488" w:history="1">
             <w:r>
               <w:rPr>
                 <w:rStyle w:val="Hyperlink"/>
@@ -1156,7 +1156,7 @@
                 <w:noProof/>
                 <w:webHidden/>
               </w:rPr>
-              <w:instrText xml:space="preserve"> PAGEREF _Toc528933320 \h </w:instrText>
+              <w:instrText xml:space="preserve"> PAGEREF _Toc529002488 \h </w:instrText>
             </w:r>
             <w:r>
               <w:rPr>
@@ -1198,7 +1198,7 @@
               <w:noProof/>
             </w:rPr>
           </w:pPr>
-          <w:hyperlink w:anchor="_Toc528933321" w:history="1">
+          <w:hyperlink w:anchor="_Toc529002489" w:history="1">
             <w:r>
               <w:rPr>
                 <w:rStyle w:val="Hyperlink"/>
@@ -1238,7 +1238,7 @@
                 <w:noProof/>
                 <w:webHidden/>
               </w:rPr>
-              <w:instrText xml:space="preserve"> PAGEREF _Toc528933321 \h </w:instrText>
+              <w:instrText xml:space="preserve"> PAGEREF _Toc529002489 \h </w:instrText>
             </w:r>
             <w:r>
               <w:rPr>
@@ -1280,7 +1280,7 @@
               <w:noProof/>
             </w:rPr>
           </w:pPr>
-          <w:hyperlink w:anchor="_Toc528933322" w:history="1">
+          <w:hyperlink w:anchor="_Toc529002490" w:history="1">
             <w:r>
               <w:rPr>
                 <w:rStyle w:val="Hyperlink"/>
@@ -1320,7 +1320,7 @@
                 <w:noProof/>
                 <w:webHidden/>
               </w:rPr>
-              <w:instrText xml:space="preserve"> PAGEREF _Toc528933322 \h </w:instrText>
+              <w:instrText xml:space="preserve"> PAGEREF _Toc529002490 \h </w:instrText>
             </w:r>
             <w:r>
               <w:rPr>
@@ -1362,7 +1362,7 @@
               <w:noProof/>
             </w:rPr>
           </w:pPr>
-          <w:hyperlink w:anchor="_Toc528933323" w:history="1">
+          <w:hyperlink w:anchor="_Toc529002491" w:history="1">
             <w:r>
               <w:rPr>
                 <w:rStyle w:val="Hyperlink"/>
@@ -1402,7 +1402,7 @@
                 <w:noProof/>
                 <w:webHidden/>
               </w:rPr>
-              <w:instrText xml:space="preserve"> PAGEREF _Toc528933323 \h </w:instrText>
+              <w:instrText xml:space="preserve"> PAGEREF _Toc529002491 \h </w:instrText>
             </w:r>
             <w:r>
               <w:rPr>
@@ -1444,7 +1444,7 @@
               <w:noProof/>
             </w:rPr>
           </w:pPr>
-          <w:hyperlink w:anchor="_Toc528933324" w:history="1">
+          <w:hyperlink w:anchor="_Toc529002492" w:history="1">
             <w:r>
               <w:rPr>
                 <w:rStyle w:val="Hyperlink"/>
@@ -1484,7 +1484,7 @@
                 <w:noProof/>
                 <w:webHidden/>
               </w:rPr>
-              <w:instrText xml:space="preserve"> PAGEREF _Toc528933324 \h </w:instrText>
+              <w:instrText xml:space="preserve"> PAGEREF _Toc529002492 \h </w:instrText>
             </w:r>
             <w:r>
               <w:rPr>
@@ -1526,7 +1526,7 @@
               <w:noProof/>
             </w:rPr>
           </w:pPr>
-          <w:hyperlink w:anchor="_Toc528933325" w:history="1">
+          <w:hyperlink w:anchor="_Toc529002493" w:history="1">
             <w:r>
               <w:rPr>
                 <w:rStyle w:val="Hyperlink"/>
@@ -1566,7 +1566,7 @@
                 <w:noProof/>
                 <w:webHidden/>
               </w:rPr>
-              <w:instrText xml:space="preserve"> PAGEREF _Toc528933325 \h </w:instrText>
+              <w:instrText xml:space="preserve"> PAGEREF _Toc529002493 \h </w:instrText>
             </w:r>
             <w:r>
               <w:rPr>
@@ -1608,7 +1608,7 @@
               <w:noProof/>
             </w:rPr>
           </w:pPr>
-          <w:hyperlink w:anchor="_Toc528933326" w:history="1">
+          <w:hyperlink w:anchor="_Toc529002494" w:history="1">
             <w:r>
               <w:rPr>
                 <w:rStyle w:val="Hyperlink"/>
@@ -1648,7 +1648,7 @@
                 <w:noProof/>
                 <w:webHidden/>
               </w:rPr>
-              <w:instrText xml:space="preserve"> PAGEREF _Toc528933326 \h </w:instrText>
+              <w:instrText xml:space="preserve"> PAGEREF _Toc529002494 \h </w:instrText>
             </w:r>
             <w:r>
               <w:rPr>
@@ -1690,7 +1690,7 @@
               <w:noProof/>
             </w:rPr>
           </w:pPr>
-          <w:hyperlink w:anchor="_Toc528933327" w:history="1">
+          <w:hyperlink w:anchor="_Toc529002495" w:history="1">
             <w:r>
               <w:rPr>
                 <w:rStyle w:val="Hyperlink"/>
@@ -1730,7 +1730,7 @@
                 <w:noProof/>
                 <w:webHidden/>
               </w:rPr>
-              <w:instrText xml:space="preserve"> PAGEREF _Toc528933327 \h </w:instrText>
+              <w:instrText xml:space="preserve"> PAGEREF _Toc529002495 \h </w:instrText>
             </w:r>
             <w:r>
               <w:rPr>
@@ -1772,7 +1772,7 @@
               <w:noProof/>
             </w:rPr>
           </w:pPr>
-          <w:hyperlink w:anchor="_Toc528933328" w:history="1">
+          <w:hyperlink w:anchor="_Toc529002496" w:history="1">
             <w:r>
               <w:rPr>
                 <w:rStyle w:val="Hyperlink"/>
@@ -1812,7 +1812,7 @@
                 <w:noProof/>
                 <w:webHidden/>
               </w:rPr>
-              <w:instrText xml:space="preserve"> PAGEREF _Toc528933328 \h </w:instrText>
+              <w:instrText xml:space="preserve"> PAGEREF _Toc529002496 \h </w:instrText>
             </w:r>
             <w:r>
               <w:rPr>
@@ -1854,7 +1854,7 @@
               <w:noProof/>
             </w:rPr>
           </w:pPr>
-          <w:hyperlink w:anchor="_Toc528933329" w:history="1">
+          <w:hyperlink w:anchor="_Toc529002497" w:history="1">
             <w:r>
               <w:rPr>
                 <w:rStyle w:val="Hyperlink"/>
@@ -1894,7 +1894,7 @@
                 <w:noProof/>
                 <w:webHidden/>
               </w:rPr>
-              <w:instrText xml:space="preserve"> PAGEREF _Toc528933329 \h </w:instrText>
+              <w:instrText xml:space="preserve"> PAGEREF _Toc529002497 \h </w:instrText>
             </w:r>
             <w:r>
               <w:rPr>
@@ -1914,7 +1914,7 @@
                 <w:noProof/>
                 <w:webHidden/>
               </w:rPr>
-              <w:t>11</w:t>
+              <w:t>10</w:t>
             </w:r>
             <w:r>
               <w:rPr>
@@ -1936,7 +1936,7 @@
               <w:noProof/>
             </w:rPr>
           </w:pPr>
-          <w:hyperlink w:anchor="_Toc528933330" w:history="1">
+          <w:hyperlink w:anchor="_Toc529002498" w:history="1">
             <w:r>
               <w:rPr>
                 <w:rStyle w:val="Hyperlink"/>
@@ -1976,7 +1976,7 @@
                 <w:noProof/>
                 <w:webHidden/>
               </w:rPr>
-              <w:instrText xml:space="preserve"> PAGEREF _Toc528933330 \h </w:instrText>
+              <w:instrText xml:space="preserve"> PAGEREF _Toc529002498 \h </w:instrText>
             </w:r>
             <w:r>
               <w:rPr>
@@ -1996,7 +1996,7 @@
                 <w:noProof/>
                 <w:webHidden/>
               </w:rPr>
-              <w:t>11</w:t>
+              <w:t>10</w:t>
             </w:r>
             <w:r>
               <w:rPr>
@@ -2018,7 +2018,7 @@
               <w:noProof/>
             </w:rPr>
           </w:pPr>
-          <w:hyperlink w:anchor="_Toc528933331" w:history="1">
+          <w:hyperlink w:anchor="_Toc529002499" w:history="1">
             <w:r>
               <w:rPr>
                 <w:rStyle w:val="Hyperlink"/>
@@ -2058,7 +2058,7 @@
                 <w:noProof/>
                 <w:webHidden/>
               </w:rPr>
-              <w:instrText xml:space="preserve"> PAGEREF _Toc528933331 \h </w:instrText>
+              <w:instrText xml:space="preserve"> PAGEREF _Toc529002499 \h </w:instrText>
             </w:r>
             <w:r>
               <w:rPr>
@@ -2100,7 +2100,7 @@
               <w:noProof/>
             </w:rPr>
           </w:pPr>
-          <w:hyperlink w:anchor="_Toc528933332" w:history="1">
+          <w:hyperlink w:anchor="_Toc529002500" w:history="1">
             <w:r>
               <w:rPr>
                 <w:rStyle w:val="Hyperlink"/>
@@ -2140,7 +2140,7 @@
                 <w:noProof/>
                 <w:webHidden/>
               </w:rPr>
-              <w:instrText xml:space="preserve"> PAGEREF _Toc528933332 \h </w:instrText>
+              <w:instrText xml:space="preserve"> PAGEREF _Toc529002500 \h </w:instrText>
             </w:r>
             <w:r>
               <w:rPr>
@@ -2182,7 +2182,7 @@
               <w:noProof/>
             </w:rPr>
           </w:pPr>
-          <w:hyperlink w:anchor="_Toc528933333" w:history="1">
+          <w:hyperlink w:anchor="_Toc529002501" w:history="1">
             <w:r>
               <w:rPr>
                 <w:rStyle w:val="Hyperlink"/>
@@ -2201,6 +2201,88 @@
                 <w:rStyle w:val="Hyperlink"/>
                 <w:noProof/>
               </w:rPr>
+              <w:t>The results</w:t>
+            </w:r>
+            <w:r>
+              <w:rPr>
+                <w:noProof/>
+                <w:webHidden/>
+              </w:rPr>
+              <w:tab/>
+            </w:r>
+            <w:r>
+              <w:rPr>
+                <w:noProof/>
+                <w:webHidden/>
+              </w:rPr>
+              <w:fldChar w:fldCharType="begin"/>
+            </w:r>
+            <w:r>
+              <w:rPr>
+                <w:noProof/>
+                <w:webHidden/>
+              </w:rPr>
+              <w:instrText xml:space="preserve"> PAGEREF _Toc529002501 \h </w:instrText>
+            </w:r>
+            <w:r>
+              <w:rPr>
+                <w:noProof/>
+                <w:webHidden/>
+              </w:rPr>
+            </w:r>
+            <w:r>
+              <w:rPr>
+                <w:noProof/>
+                <w:webHidden/>
+              </w:rPr>
+              <w:fldChar w:fldCharType="separate"/>
+            </w:r>
+            <w:r>
+              <w:rPr>
+                <w:noProof/>
+                <w:webHidden/>
+              </w:rPr>
+              <w:t>12</w:t>
+            </w:r>
+            <w:r>
+              <w:rPr>
+                <w:noProof/>
+                <w:webHidden/>
+              </w:rPr>
+              <w:fldChar w:fldCharType="end"/>
+            </w:r>
+          </w:hyperlink>
+        </w:p>
+        <w:p>
+          <w:pPr>
+            <w:pStyle w:val="TOC3"/>
+            <w:tabs>
+              <w:tab w:val="left" w:pos="1320"/>
+              <w:tab w:val="right" w:leader="dot" w:pos="9350"/>
+            </w:tabs>
+            <w:rPr>
+              <w:noProof/>
+            </w:rPr>
+          </w:pPr>
+          <w:hyperlink w:anchor="_Toc529002502" w:history="1">
+            <w:r>
+              <w:rPr>
+                <w:rStyle w:val="Hyperlink"/>
+                <w:noProof/>
+              </w:rPr>
+              <w:t>5.4.5</w:t>
+            </w:r>
+            <w:r>
+              <w:rPr>
+                <w:noProof/>
+              </w:rPr>
+              <w:tab/>
+            </w:r>
+            <w:r>
+              <w:rPr>
+                <w:rStyle w:val="Hyperlink"/>
+                <w:noProof/>
+              </w:rPr>
               <w:t>Refactoring the code</w:t>
             </w:r>
             <w:r>
@@ -2222,7 +2304,7 @@
                 <w:noProof/>
                 <w:webHidden/>
               </w:rPr>
-              <w:instrText xml:space="preserve"> PAGEREF _Toc528933333 \h </w:instrText>
+              <w:instrText xml:space="preserve"> PAGEREF _Toc529002502 \h </w:instrText>
             </w:r>
             <w:r>
               <w:rPr>
@@ -2264,7 +2346,7 @@
               <w:noProof/>
             </w:rPr>
           </w:pPr>
-          <w:hyperlink w:anchor="_Toc528933334" w:history="1">
+          <w:hyperlink w:anchor="_Toc529002503" w:history="1">
             <w:r>
               <w:rPr>
                 <w:rStyle w:val="Hyperlink"/>
@@ -2304,7 +2386,7 @@
                 <w:noProof/>
                 <w:webHidden/>
               </w:rPr>
-              <w:instrText xml:space="preserve"> PAGEREF _Toc528933334 \h </w:instrText>
+              <w:instrText xml:space="preserve"> PAGEREF _Toc529002503 \h </w:instrText>
             </w:r>
             <w:r>
               <w:rPr>
@@ -2346,7 +2428,7 @@
               <w:noProof/>
             </w:rPr>
           </w:pPr>
-          <w:hyperlink w:anchor="_Toc528933335" w:history="1">
+          <w:hyperlink w:anchor="_Toc529002504" w:history="1">
             <w:r>
               <w:rPr>
                 <w:rStyle w:val="Hyperlink"/>
@@ -2386,7 +2468,7 @@
                 <w:noProof/>
                 <w:webHidden/>
               </w:rPr>
-              <w:instrText xml:space="preserve"> PAGEREF _Toc528933335 \h </w:instrText>
+              <w:instrText xml:space="preserve"> PAGEREF _Toc529002504 \h </w:instrText>
             </w:r>
             <w:r>
               <w:rPr>
@@ -2438,7 +2520,7 @@
       <w:pPr>
         <w:pStyle w:val="Heading1"/>
       </w:pPr>
-      <w:bookmarkStart w:id="0" w:name="_Toc528933308"/>
+      <w:bookmarkStart w:id="0" w:name="_Toc529002476"/>
       <w:r>
         <w:lastRenderedPageBreak/>
         <w:t>Abstract</w:t>
@@ -2482,7 +2564,7 @@
       <w:pPr>
         <w:pStyle w:val="Heading1"/>
       </w:pPr>
-      <w:bookmarkStart w:id="1" w:name="_Toc528933309"/>
+      <w:bookmarkStart w:id="1" w:name="_Toc529002477"/>
       <w:r>
         <w:lastRenderedPageBreak/>
         <w:t>Introduction</w:t>
@@ -2553,7 +2635,7 @@
       <w:pPr>
         <w:pStyle w:val="Heading1"/>
       </w:pPr>
-      <w:bookmarkStart w:id="2" w:name="_Toc528933310"/>
+      <w:bookmarkStart w:id="2" w:name="_Toc529002478"/>
       <w:r>
         <w:lastRenderedPageBreak/>
         <w:t>Research</w:t>
@@ -2564,7 +2646,7 @@
       <w:pPr>
         <w:pStyle w:val="Heading2"/>
       </w:pPr>
-      <w:bookmarkStart w:id="3" w:name="_Toc528933311"/>
+      <w:bookmarkStart w:id="3" w:name="_Toc529002479"/>
       <w:r>
         <w:t>Facial tracking in real time with c++ and other 3rd party libraries</w:t>
       </w:r>
@@ -2574,7 +2656,7 @@
       <w:pPr>
         <w:pStyle w:val="Heading3"/>
       </w:pPr>
-      <w:bookmarkStart w:id="4" w:name="_Toc528933312"/>
+      <w:bookmarkStart w:id="4" w:name="_Toc529002480"/>
       <w:r>
         <w:t>The different 3rd party libraries available</w:t>
       </w:r>
@@ -2605,8 +2687,29 @@
         <w:t>k out of the box. Examples of the ones</w:t>
       </w:r>
       <w:r>
-        <w:t xml:space="preserve"> found were OpenFace, FaceTracker and OpenFaceTracker</w:t>
-      </w:r>
+        <w:t xml:space="preserve"> found were </w:t>
+      </w:r>
+      <w:proofErr w:type="spellStart"/>
+      <w:r>
+        <w:t>OpenFace</w:t>
+      </w:r>
+      <w:proofErr w:type="spellEnd"/>
+      <w:r>
+        <w:t xml:space="preserve">, </w:t>
+      </w:r>
+      <w:proofErr w:type="spellStart"/>
+      <w:r>
+        <w:t>FaceTracker</w:t>
+      </w:r>
+      <w:proofErr w:type="spellEnd"/>
+      <w:r>
+        <w:t xml:space="preserve"> and </w:t>
+      </w:r>
+      <w:proofErr w:type="spellStart"/>
+      <w:r>
+        <w:t>OpenFaceTracker</w:t>
+      </w:r>
+      <w:proofErr w:type="spellEnd"/>
       <w:r>
         <w:t>. These were all free to use accurate face tracker applications</w:t>
       </w:r>
@@ -2635,7 +2738,7 @@
       <w:pPr>
         <w:pStyle w:val="Heading3"/>
       </w:pPr>
-      <w:bookmarkStart w:id="5" w:name="_Toc528933313"/>
+      <w:bookmarkStart w:id="5" w:name="_Toc529002481"/>
       <w:r>
         <w:t>The difference between the libraries</w:t>
       </w:r>
@@ -3361,7 +3464,7 @@
       <w:pPr>
         <w:pStyle w:val="Heading3"/>
       </w:pPr>
-      <w:bookmarkStart w:id="6" w:name="_Toc528933314"/>
+      <w:bookmarkStart w:id="6" w:name="_Toc529002482"/>
       <w:r>
         <w:t>Which one was chosen and why</w:t>
       </w:r>
@@ -3401,7 +3504,7 @@
       <w:pPr>
         <w:pStyle w:val="Heading2"/>
       </w:pPr>
-      <w:bookmarkStart w:id="7" w:name="_Toc528933315"/>
+      <w:bookmarkStart w:id="7" w:name="_Toc529002483"/>
       <w:r>
         <w:t xml:space="preserve">Sending the information from the facial tracker to </w:t>
       </w:r>
@@ -3419,7 +3522,7 @@
       <w:pPr>
         <w:pStyle w:val="Heading3"/>
       </w:pPr>
-      <w:bookmarkStart w:id="8" w:name="_Toc528933316"/>
+      <w:bookmarkStart w:id="8" w:name="_Toc529002484"/>
       <w:r>
         <w:t>The different methods</w:t>
       </w:r>
@@ -3542,7 +3645,7 @@
       <w:pPr>
         <w:pStyle w:val="Heading3"/>
       </w:pPr>
-      <w:bookmarkStart w:id="9" w:name="_Toc528933317"/>
+      <w:bookmarkStart w:id="9" w:name="_Toc529002485"/>
       <w:r>
         <w:t>Which one was chosen and why</w:t>
       </w:r>
@@ -3562,7 +3665,7 @@
       <w:pPr>
         <w:pStyle w:val="Heading2"/>
       </w:pPr>
-      <w:bookmarkStart w:id="10" w:name="_Toc528933318"/>
+      <w:bookmarkStart w:id="10" w:name="_Toc529002486"/>
       <w:r>
         <w:t>Real time mesh manipulation</w:t>
       </w:r>
@@ -3572,7 +3675,7 @@
       <w:pPr>
         <w:pStyle w:val="Heading3"/>
       </w:pPr>
-      <w:bookmarkStart w:id="11" w:name="_Toc528933319"/>
+      <w:bookmarkStart w:id="11" w:name="_Toc529002487"/>
       <w:r>
         <w:t>Blend shapes</w:t>
       </w:r>
@@ -3675,7 +3778,7 @@
       <w:pPr>
         <w:pStyle w:val="Heading1"/>
       </w:pPr>
-      <w:bookmarkStart w:id="12" w:name="_Toc528933320"/>
+      <w:bookmarkStart w:id="12" w:name="_Toc529002488"/>
       <w:r>
         <w:lastRenderedPageBreak/>
         <w:t>C</w:t>
@@ -3692,7 +3795,7 @@
       <w:pPr>
         <w:pStyle w:val="Heading2"/>
       </w:pPr>
-      <w:bookmarkStart w:id="13" w:name="_Toc528933321"/>
+      <w:bookmarkStart w:id="13" w:name="_Toc529002489"/>
       <w:r>
         <w:t>introduction</w:t>
       </w:r>
@@ -3707,7 +3810,7 @@
       <w:pPr>
         <w:pStyle w:val="Heading2"/>
       </w:pPr>
-      <w:bookmarkStart w:id="14" w:name="_Toc528933322"/>
+      <w:bookmarkStart w:id="14" w:name="_Toc529002490"/>
       <w:r>
         <w:t>Tracking a face using OpenCV</w:t>
       </w:r>
@@ -3717,7 +3820,7 @@
       <w:pPr>
         <w:pStyle w:val="Heading3"/>
       </w:pPr>
-      <w:bookmarkStart w:id="15" w:name="_Toc528933323"/>
+      <w:bookmarkStart w:id="15" w:name="_Toc529002491"/>
       <w:r>
         <w:t>Installation</w:t>
       </w:r>
@@ -3762,7 +3865,15 @@
         <w:t xml:space="preserve"> </w:t>
       </w:r>
       <w:r>
-        <w:t xml:space="preserve">Once the libraries had been built using Cmake, the Visual Studio project needed to be connected to the built libraries. To do this on a </w:t>
+        <w:t xml:space="preserve">Once the libraries had been built using </w:t>
+      </w:r>
+      <w:proofErr w:type="spellStart"/>
+      <w:r>
+        <w:t>Cmake</w:t>
+      </w:r>
+      <w:proofErr w:type="spellEnd"/>
+      <w:r>
+        <w:t xml:space="preserve">, the Visual Studio project needed to be connected to the built libraries. To do this on a </w:t>
       </w:r>
       <w:r>
         <w:t>project level instead of local, the following steps should be followed.</w:t>
@@ -3784,7 +3895,7 @@
       <w:pPr>
         <w:pStyle w:val="Heading3"/>
       </w:pPr>
-      <w:bookmarkStart w:id="16" w:name="_Toc528933324"/>
+      <w:bookmarkStart w:id="16" w:name="_Toc529002492"/>
       <w:r>
         <w:t>Tracking a face</w:t>
       </w:r>
@@ -3795,7 +3906,13 @@
         <w:t xml:space="preserve">Once </w:t>
       </w:r>
       <w:r>
-        <w:t>the installation process is done, the next step is to open and read the data from a webcam then use that camera data to detect if a face is in the screen. To do this, OpenCV uses it’s Haarcascade classifiers to determine if there is a face on the screen and if so, where it is.</w:t>
+        <w:t xml:space="preserve">the installation process is done, the next step is to open and read the data from a webcam then use that camera data to detect if a face is in the screen. To do this, OpenCV uses </w:t>
+      </w:r>
+      <w:r>
+        <w:t>its</w:t>
+      </w:r>
+      <w:r>
+        <w:t xml:space="preserve"> Haarcascade classifiers to determine if there is a face on the screen and if so, where it is.</w:t>
       </w:r>
     </w:p>
     <w:p>
@@ -3820,6 +3937,7 @@
         </w:rPr>
         <w:t xml:space="preserve">functionality to open up a camera then to use the </w:t>
       </w:r>
+      <w:proofErr w:type="spellStart"/>
       <w:proofErr w:type="gramStart"/>
       <w:r>
         <w:rPr>
@@ -3827,7 +3945,16 @@
           <w:color w:val="000000"/>
           <w:shd w:val="clear" w:color="auto" w:fill="FFFFFF"/>
         </w:rPr>
-        <w:t>detectMultiScale(</w:t>
+        <w:t>detectMultiScale</w:t>
+      </w:r>
+      <w:proofErr w:type="spellEnd"/>
+      <w:r>
+        <w:rPr>
+          <w:rFonts w:cstheme="minorHAnsi"/>
+          <w:color w:val="000000"/>
+          <w:shd w:val="clear" w:color="auto" w:fill="FFFFFF"/>
+        </w:rPr>
+        <w:t>(</w:t>
       </w:r>
       <w:proofErr w:type="gramEnd"/>
       <w:r>
@@ -3867,7 +3994,7 @@
       <w:pPr>
         <w:pStyle w:val="Heading3"/>
       </w:pPr>
-      <w:bookmarkStart w:id="17" w:name="_Toc528933325"/>
+      <w:bookmarkStart w:id="17" w:name="_Toc529002493"/>
       <w:r>
         <w:t>Facial landmarks</w:t>
       </w:r>
@@ -3896,11 +4023,6 @@
       </w:r>
     </w:p>
     <w:p>
-      <w:pPr>
-        <w:rPr>
-          <w:lang w:val="fr-BE"/>
-        </w:rPr>
-      </w:pPr>
       <w:r>
         <w:t xml:space="preserve">With these tracked landmarks </w:t>
       </w:r>
@@ -3909,11 +4031,6 @@
       </w:r>
     </w:p>
     <w:p>
-      <w:pPr>
-        <w:rPr>
-          <w:lang w:val="fr-BE"/>
-        </w:rPr>
-      </w:pPr>
       <w:r>
         <w:rPr>
           <w:b/>
@@ -4069,18 +4186,12 @@
         </w:drawing>
       </w:r>
     </w:p>
-    <w:p>
-      <w:pPr>
-        <w:rPr>
-          <w:lang w:val="fr-BE"/>
-        </w:rPr>
-      </w:pPr>
-    </w:p>
+    <w:p/>
     <w:p>
       <w:pPr>
         <w:pStyle w:val="Heading2"/>
       </w:pPr>
-      <w:bookmarkStart w:id="18" w:name="_Toc528933326"/>
+      <w:bookmarkStart w:id="18" w:name="_Toc529002494"/>
       <w:r>
         <w:t>Sending</w:t>
       </w:r>
@@ -4101,7 +4212,7 @@
       <w:pPr>
         <w:pStyle w:val="Heading3"/>
       </w:pPr>
-      <w:bookmarkStart w:id="19" w:name="_Toc528933327"/>
+      <w:bookmarkStart w:id="19" w:name="_Toc529002495"/>
       <w:r>
         <w:t>By reading and writing to a file</w:t>
       </w:r>
@@ -4117,13 +4228,23 @@
       <w:r>
         <w:t xml:space="preserve">The CSV file layout was simple: </w:t>
       </w:r>
+      <w:proofErr w:type="spellStart"/>
       <w:proofErr w:type="gramStart"/>
       <w:r>
         <w:t>x,y</w:t>
       </w:r>
+      <w:proofErr w:type="spellEnd"/>
       <w:proofErr w:type="gramEnd"/>
       <w:r>
-        <w:t>(endline). By keeping the layout simple it made the data easier to parse in Unreal.</w:t>
+        <w:t>(</w:t>
+      </w:r>
+      <w:proofErr w:type="spellStart"/>
+      <w:r>
+        <w:t>endline</w:t>
+      </w:r>
+      <w:proofErr w:type="spellEnd"/>
+      <w:r>
+        <w:t>). By keeping the layout simple it made the data easier to parse in Unreal.</w:t>
       </w:r>
       <w:r>
         <w:t xml:space="preserve"> Once the Face Tracker was writing the data to a file, we could read the data with Unreal and c++.</w:t>
@@ -4140,15 +4261,39 @@
         <w:t xml:space="preserve">, a c++ Unreal solution was created. </w:t>
       </w:r>
       <w:r>
-        <w:t xml:space="preserve">In the solution a ReadFile class was created, and </w:t>
-      </w:r>
-      <w:r>
-        <w:t>functions for loading and saving a file were created too. These functions took the file name as a parameter and returned the text read from the .csv as a string. Because the data in the .csv was just the x value, y value then an endline – the data was simple enough to parse in Blueprints.</w:t>
-      </w:r>
-    </w:p>
-    <w:p>
-      <w:r>
-        <w:t xml:space="preserve">To parse the data in Blueprints, an Actor is created with a FileReader object as a member variable, in the event tick the Actor would read the data from the file and use the comma as a delimiter to save the tracked data to an array of Vector2Ds. </w:t>
+        <w:t xml:space="preserve">In the solution a </w:t>
+      </w:r>
+      <w:proofErr w:type="spellStart"/>
+      <w:r>
+        <w:t>ReadFile</w:t>
+      </w:r>
+      <w:proofErr w:type="spellEnd"/>
+      <w:r>
+        <w:t xml:space="preserve"> class was created, and </w:t>
+      </w:r>
+      <w:r>
+        <w:t xml:space="preserve">functions for loading and saving a file were created too. These functions took the file name as a parameter and returned the text read from the .csv as a string. Because the data in the .csv was just the x value, y value then an </w:t>
+      </w:r>
+      <w:proofErr w:type="spellStart"/>
+      <w:r>
+        <w:t>endline</w:t>
+      </w:r>
+      <w:proofErr w:type="spellEnd"/>
+      <w:r>
+        <w:t xml:space="preserve"> – the data was simple enough to parse in Blueprints.</w:t>
+      </w:r>
+    </w:p>
+    <w:p>
+      <w:r>
+        <w:t xml:space="preserve">To parse the data in Blueprints, an Actor is created with a </w:t>
+      </w:r>
+      <w:proofErr w:type="spellStart"/>
+      <w:r>
+        <w:t>FileReader</w:t>
+      </w:r>
+      <w:proofErr w:type="spellEnd"/>
+      <w:r>
+        <w:t xml:space="preserve"> object as a member variable, in the event tick the Actor would read the data from the file and use the comma as a delimiter to save the tracked data to an array of Vector2Ds. </w:t>
       </w:r>
     </w:p>
     <w:p>
@@ -4180,7 +4325,7 @@
       <w:pPr>
         <w:pStyle w:val="Heading3"/>
       </w:pPr>
-      <w:bookmarkStart w:id="20" w:name="_Toc528933328"/>
+      <w:bookmarkStart w:id="20" w:name="_Toc529002496"/>
       <w:r>
         <w:lastRenderedPageBreak/>
         <w:t>Creating a DLL</w:t>
@@ -4196,223 +4341,285 @@
       </w:r>
     </w:p>
     <w:p>
-      <w:r>
-        <w:t xml:space="preserve">To create a DLL project, in Visual Studio create a DLL application type. Then a class is added such as a DLL class, this class will handle all the functions that the Engine would call to obtain the Face Tracker data. If c++ is being used it needs to be converted to c, to prevent c++’s name mangling of method names. To do this use extern “C” – then the functions that we want the engine to call would be defined in there. The main cavate with using c instead of c++ is that functions cannot return vectors, let alone vectors of a nonstandard type (i.e. a vector of point2fs). </w:t>
-      </w:r>
-      <w:r>
+      <w:pPr>
+        <w:rPr>
+          <w:color w:val="000000" w:themeColor="text1"/>
+        </w:rPr>
+      </w:pPr>
+      <w:r>
+        <w:rPr>
+          <w:color w:val="000000" w:themeColor="text1"/>
+        </w:rPr>
+        <w:t>To create a DLL project, in Visual Studio create a DLL application type. Then a class is added such as a DLL class, this class will handle all the functions that the Engine would call to obtain the Face Tracker data. If c++ is being used it needs to</w:t>
+      </w:r>
+      <w:r>
+        <w:rPr>
+          <w:color w:val="000000" w:themeColor="text1"/>
+        </w:rPr>
+        <w:t xml:space="preserve"> be converted to c, to prevent C</w:t>
+      </w:r>
+      <w:r>
+        <w:rPr>
+          <w:color w:val="000000" w:themeColor="text1"/>
+        </w:rPr>
+        <w:t xml:space="preserve">++’s name mangling of method names. To do this use extern “C” – then the functions that we want the engine to call would be defined in there. The main cavate with using c instead of c++ is that functions cannot return vectors, let alone vectors of a nonstandard type (i.e. a vector of point2fs). </w:t>
+      </w:r>
+      <w:r>
+        <w:rPr>
+          <w:color w:val="000000" w:themeColor="text1"/>
+        </w:rPr>
         <w:t>Therefore,</w:t>
       </w:r>
       <w:r>
-        <w:t xml:space="preserve"> if the engine were to call a function such as ReturnTrackedPoints, the function would return </w:t>
-      </w:r>
-      <w:r>
+        <w:rPr>
+          <w:color w:val="000000" w:themeColor="text1"/>
+        </w:rPr>
+        <w:t xml:space="preserve"> if the engine were to call a function such as </w:t>
+      </w:r>
+      <w:r>
+        <w:rPr>
+          <w:color w:val="000000" w:themeColor="text1"/>
+        </w:rPr>
+        <w:t>getFacialLandmarks</w:t>
+      </w:r>
+      <w:r>
+        <w:rPr>
+          <w:color w:val="000000" w:themeColor="text1"/>
+        </w:rPr>
+        <w:t xml:space="preserve">, the function would return </w:t>
+      </w:r>
+      <w:r>
+        <w:rPr>
+          <w:color w:val="000000" w:themeColor="text1"/>
+        </w:rPr>
         <w:t>nothing</w:t>
       </w:r>
       <w:r>
+        <w:rPr>
+          <w:color w:val="000000" w:themeColor="text1"/>
+        </w:rPr>
         <w:t xml:space="preserve"> and take the parameters of</w:t>
       </w:r>
       <w:r>
+        <w:rPr>
+          <w:color w:val="000000" w:themeColor="text1"/>
+        </w:rPr>
         <w:t xml:space="preserve"> a pointer to the beginning of the</w:t>
       </w:r>
       <w:r>
+        <w:rPr>
+          <w:color w:val="000000" w:themeColor="text1"/>
+        </w:rPr>
         <w:t xml:space="preserve"> </w:t>
       </w:r>
       <w:r>
+        <w:rPr>
+          <w:color w:val="000000" w:themeColor="text1"/>
+        </w:rPr>
         <w:t>array, and the size of the array. Thus, the array pointer is filled in the Face Tracker application.</w:t>
       </w:r>
     </w:p>
     <w:p>
-      <w:r>
+      <w:pPr>
+        <w:rPr>
+          <w:color w:val="000000" w:themeColor="text1"/>
+        </w:rPr>
+      </w:pPr>
+      <w:r>
+        <w:rPr>
+          <w:color w:val="000000" w:themeColor="text1"/>
+        </w:rPr>
         <w:t xml:space="preserve">Once we have solved the issue of how to return the tracked data points </w:t>
       </w:r>
       <w:r>
+        <w:rPr>
+          <w:color w:val="000000" w:themeColor="text1"/>
+        </w:rPr>
         <w:t>the DLL would b</w:t>
       </w:r>
       <w:r>
+        <w:rPr>
+          <w:color w:val="000000" w:themeColor="text1"/>
+        </w:rPr>
         <w:t xml:space="preserve">e created in Unreal. To do this first a class is created in the Unreal project that would handle the importing of the methods from the </w:t>
       </w:r>
       <w:r>
+        <w:rPr>
+          <w:color w:val="000000" w:themeColor="text1"/>
+        </w:rPr>
         <w:t xml:space="preserve">DLL and create the proc that would execute the DLL. To execute the DLL the file path of the DLL should be found, which would be stored in the folder structure of the Unreal project. Once the DLL has been loaded the methods from the DLL are imported, to do this the DLL proc that has been loaded will then take the names of the functions that it has been given (ex. getFacialLandmarks) and the names must be the same. If the DLL proc finds these functions within the DLL, then they are considered imported and are now callable. </w:t>
       </w:r>
     </w:p>
     <w:p>
-      <w:r>
-        <w:t xml:space="preserve">These now callable methods are called in different functions, and GetFacialLandmarks would be called every tick, therefore returning the tracked facial landmarks </w:t>
-      </w:r>
-      <w:r>
+      <w:pPr>
+        <w:rPr>
+          <w:color w:val="000000" w:themeColor="text1"/>
+        </w:rPr>
+      </w:pPr>
+      <w:r>
+        <w:rPr>
+          <w:color w:val="000000" w:themeColor="text1"/>
+        </w:rPr>
+        <w:t xml:space="preserve">These now callable methods are called in different functions, and </w:t>
+      </w:r>
+      <w:r>
+        <w:rPr>
+          <w:color w:val="000000" w:themeColor="text1"/>
+        </w:rPr>
+        <w:t>getFacialLandmarks</w:t>
+      </w:r>
+      <w:r>
+        <w:rPr>
+          <w:color w:val="000000" w:themeColor="text1"/>
+        </w:rPr>
+        <w:t xml:space="preserve"> </w:t>
+      </w:r>
+      <w:r>
+        <w:rPr>
+          <w:color w:val="000000" w:themeColor="text1"/>
+        </w:rPr>
+        <w:t xml:space="preserve">would be called every tick, therefore returning the tracked facial landmarks </w:t>
+      </w:r>
+      <w:r>
+        <w:rPr>
+          <w:color w:val="000000" w:themeColor="text1"/>
+        </w:rPr>
         <w:t>from the DLL.</w:t>
       </w:r>
-      <w:bookmarkStart w:id="21" w:name="_GoBack"/>
+    </w:p>
+    <w:p>
+      <w:pPr>
+        <w:pStyle w:val="Heading2"/>
+      </w:pPr>
+      <w:bookmarkStart w:id="21" w:name="_Toc529002497"/>
+      <w:r>
+        <w:t>Building a system to manipulate the face rig</w:t>
+      </w:r>
       <w:bookmarkEnd w:id="21"/>
     </w:p>
     <w:p>
       <w:pPr>
-        <w:pStyle w:val="Heading2"/>
-      </w:pPr>
-      <w:bookmarkStart w:id="22" w:name="_Toc528933329"/>
-      <w:r>
-        <w:t>Building a system to manipulate the face rig</w:t>
+        <w:pStyle w:val="Heading3"/>
+      </w:pPr>
+      <w:bookmarkStart w:id="22" w:name="_Toc529002498"/>
+      <w:r>
+        <w:t>With Blueprints</w:t>
       </w:r>
       <w:bookmarkEnd w:id="22"/>
     </w:p>
     <w:p>
+      <w:r>
+        <w:t xml:space="preserve">For the prototyping stage of the facial rig manipulation system, </w:t>
+      </w:r>
+      <w:proofErr w:type="spellStart"/>
+      <w:r>
+        <w:t>Unreals</w:t>
+      </w:r>
+      <w:proofErr w:type="spellEnd"/>
+      <w:r>
+        <w:t xml:space="preserve"> Blueprint system was used. Using the Blueprints allowed for quick </w:t>
+      </w:r>
+      <w:r>
+        <w:t>prototyping and</w:t>
+      </w:r>
+      <w:r>
+        <w:t xml:space="preserve"> </w:t>
+      </w:r>
+      <w:r>
+        <w:t>creating the logic behind the system.</w:t>
+      </w:r>
+    </w:p>
+    <w:p>
+      <w:r>
+        <w:t>Essentially the system would need to know which morph targets correspond to what facial feature points that are being tracked. To do this a struct would be created that stores the information of the name of the morph and the indexes of the facial feature that manipulates the morph target.</w:t>
+      </w:r>
+    </w:p>
+    <w:p>
+      <w:r>
+        <w:t>The system could then calculate distances of the certain points of the face that are being tracked, and that distance would then move the morph target.</w:t>
+      </w:r>
+      <w:r>
+        <w:t xml:space="preserve"> </w:t>
+      </w:r>
+      <w:r>
+        <w:t xml:space="preserve">The issue is that the system would not know what the maximum distance is that a point can move, such as when the mouth curls into a smile the corners of the mouth move to a certain maximum distance. That is when it was decided that the face and </w:t>
+      </w:r>
+      <w:r>
+        <w:t>its</w:t>
+      </w:r>
+      <w:r>
+        <w:t xml:space="preserve"> features should be calibrated. </w:t>
+      </w:r>
+    </w:p>
+    <w:p>
       <w:pPr>
         <w:pStyle w:val="Heading3"/>
       </w:pPr>
-      <w:bookmarkStart w:id="23" w:name="_Toc528933330"/>
-      <w:r>
-        <w:t>With Blueprints</w:t>
-      </w:r>
-      <w:bookmarkEnd w:id="23"/>
-    </w:p>
-    <w:p>
-      <w:r>
-        <w:t xml:space="preserve">For the prototyping stage of the facial rig manipulation system, Unreals Blueprint system was used. Using the Blueprints allowed for quick </w:t>
-      </w:r>
-      <w:r>
-        <w:t>prototyping and</w:t>
-      </w:r>
-      <w:r>
-        <w:t xml:space="preserve"> </w:t>
-      </w:r>
-      <w:r>
-        <w:t>creating the logic behind the system.</w:t>
-      </w:r>
-    </w:p>
-    <w:p>
-      <w:r>
-        <w:t>Essentially the system would need to know which morph targets correspond to what facial feature points that are being tracked. To do this a struct would be created that stores the information of the name of the morph and the indexes of the facial feature that manipulates the morph target.</w:t>
-      </w:r>
-    </w:p>
-    <w:p>
-      <w:r>
-        <w:t>The system could then calculate distances of the certain points of the face that are being tracked, and that distance would then move the morph target.</w:t>
-      </w:r>
-    </w:p>
-    <w:p>
-      <w:r>
-        <w:t xml:space="preserve">The issue is that the system would not know what the maximum distance is that a point can move, such as when the mouth curls into a smile the corners of the mouth move to a certain maximum distance. That is when it was decided that the face and </w:t>
-      </w:r>
-      <w:r>
-        <w:t>its</w:t>
-      </w:r>
-      <w:r>
-        <w:t xml:space="preserve"> features should be calibrated. </w:t>
-      </w:r>
-    </w:p>
-    <w:p>
-      <w:pPr>
-        <w:pStyle w:val="Heading3"/>
-      </w:pPr>
-      <w:bookmarkStart w:id="24" w:name="_Toc528933331"/>
+      <w:bookmarkStart w:id="23" w:name="_Toc529002499"/>
       <w:r>
         <w:lastRenderedPageBreak/>
         <w:t>Calibration</w:t>
       </w:r>
+      <w:bookmarkEnd w:id="23"/>
+    </w:p>
+    <w:p>
+      <w:r>
+        <w:t xml:space="preserve">The calibration stage involves the user of the program making certain facial expressions (i.e. neutral, smiling, frowning), and the system could keep track of all the </w:t>
+      </w:r>
+      <w:r>
+        <w:t>points of the face and how far the points move in the most extreme positions.</w:t>
+      </w:r>
+      <w:r>
+        <w:t xml:space="preserve"> </w:t>
+      </w:r>
+      <w:r>
+        <w:t xml:space="preserve">This way the system can calculate a percentage of how far a point is towards </w:t>
+      </w:r>
+      <w:r>
+        <w:t>its</w:t>
+      </w:r>
+      <w:r>
+        <w:t xml:space="preserve"> most extreme position. With this percentage the morph target can be manipulated accordingly.</w:t>
+      </w:r>
+    </w:p>
+    <w:p>
+      <w:r>
+        <w:t xml:space="preserve">The way the calibration stage was set up was as follows, in Blueprints it was programmed that a message is printed to the screen such as ‘happy’, when that message appears the user has 3 seconds to make a happy face, then a screenshot of their face is taken in that happy position. It then goes on to calibrating a sad, angry and surprised face. With these different facial expressions stored in the system, the system would then be able to know how far a point is to its most extreme position. For example, if the system is tracking the lower lip, and needs to know how far the users lower lip is close to being fully opened. By checking the distance between the lower lips neutral position and </w:t>
+      </w:r>
+      <w:r>
+        <w:t>its</w:t>
+      </w:r>
+      <w:r>
+        <w:t xml:space="preserve"> most extreme position (such as a </w:t>
+      </w:r>
+      <w:r>
+        <w:t>surprised face) the system can then know how far to move point along.</w:t>
+      </w:r>
+    </w:p>
+    <w:p>
+      <w:r>
+        <w:t xml:space="preserve">Morph targets use a value between 0 – 1 to change the way a certain facial feature moves. Now that the system </w:t>
+      </w:r>
+      <w:r>
+        <w:t>can</w:t>
+      </w:r>
+      <w:r>
+        <w:t xml:space="preserve"> know how the current distance of the point compares to the maximum distance of that point, it can calculate a value between 0 – 1, and this value would be applied to the morph target.</w:t>
+      </w:r>
+    </w:p>
+    <w:p>
+      <w:pPr>
+        <w:pStyle w:val="Heading3"/>
+      </w:pPr>
+      <w:bookmarkStart w:id="24" w:name="_Toc529002500"/>
+      <w:r>
+        <w:t>Accounting for head movement</w:t>
+      </w:r>
       <w:bookmarkEnd w:id="24"/>
     </w:p>
     <w:p>
       <w:r>
-        <w:t xml:space="preserve">The calibration stage involves the user of the program making certain facial expressions (i.e. neutral, smiling, frowning), and the system could keep track of all the </w:t>
-      </w:r>
-      <w:r>
-        <w:t>points of the face and how far the points move in the most extreme positions.</w:t>
-      </w:r>
-    </w:p>
-    <w:p>
-      <w:r>
-        <w:t xml:space="preserve">This way the system can calculate a percentage of how far a point is towards </w:t>
-      </w:r>
-      <w:r>
-        <w:t>its</w:t>
-      </w:r>
-      <w:r>
-        <w:t xml:space="preserve"> most extreme position. With this percentage the morph target can be manipulated accordingly.</w:t>
-      </w:r>
-    </w:p>
-    <w:p>
-      <w:pPr>
-        <w:rPr>
-          <w:lang w:val="fr-BE"/>
-        </w:rPr>
-      </w:pPr>
-      <w:r>
-        <w:rPr>
-          <w:rFonts w:ascii="Arial" w:hAnsi="Arial" w:cs="Arial"/>
-          <w:color w:val="000000"/>
-          <w:sz w:val="21"/>
-          <w:szCs w:val="21"/>
-          <w:shd w:val="clear" w:color="auto" w:fill="FFFFFF"/>
-        </w:rPr>
-        <w:t xml:space="preserve">Sed ut perspiciatis unde omnis iste natus error sit voluptatem accusantium doloremque laudantium, totam rem aperiam, eaque ipsa quae ab illo inventore veritatis et quasi architecto beatae vitae dicta sunt explicabo. Nemo enim ipsam voluptatem quia voluptas sit aspernatur aut odit aut fugit, sed quia consequuntur magni dolores eos qui ratione voluptatem sequi nesciunt. </w:t>
-      </w:r>
-      <w:r>
-        <w:rPr>
-          <w:rFonts w:ascii="Arial" w:hAnsi="Arial" w:cs="Arial"/>
-          <w:color w:val="000000"/>
-          <w:sz w:val="21"/>
-          <w:szCs w:val="21"/>
-          <w:shd w:val="clear" w:color="auto" w:fill="FFFFFF"/>
-          <w:lang w:val="fr-BE"/>
-        </w:rPr>
-        <w:t xml:space="preserve">Neque porro quisquam est, qui dolorem ipsum quia dolor sit amet, consectetur, adipisci velit, sed quia non numquam eius modi tempora incidunt ut labore et dolore magnam aliquam quaerat voluptatem. Ut enim ad minima veniam, quis nostrum exercitationem ullam corporis suscipit laboriosam, nisi ut aliquid ex ea commodi </w:t>
-      </w:r>
-      <w:proofErr w:type="gramStart"/>
-      <w:r>
-        <w:rPr>
-          <w:rFonts w:ascii="Arial" w:hAnsi="Arial" w:cs="Arial"/>
-          <w:color w:val="000000"/>
-          <w:sz w:val="21"/>
-          <w:szCs w:val="21"/>
-          <w:shd w:val="clear" w:color="auto" w:fill="FFFFFF"/>
-          <w:lang w:val="fr-BE"/>
-        </w:rPr>
-        <w:t>consequatur?</w:t>
-      </w:r>
-      <w:proofErr w:type="gramEnd"/>
-      <w:r>
-        <w:rPr>
-          <w:rFonts w:ascii="Arial" w:hAnsi="Arial" w:cs="Arial"/>
-          <w:color w:val="000000"/>
-          <w:sz w:val="21"/>
-          <w:szCs w:val="21"/>
-          <w:shd w:val="clear" w:color="auto" w:fill="FFFFFF"/>
-          <w:lang w:val="fr-BE"/>
-        </w:rPr>
-        <w:t xml:space="preserve"> Quis autem vel eum iure reprehenderit qui in ea voluptate velit esse quam nihil molestiae consequatur, vel illum qui dolorem eum fugiat quo voluptas nulla </w:t>
-      </w:r>
-      <w:proofErr w:type="gramStart"/>
-      <w:r>
-        <w:rPr>
-          <w:rFonts w:ascii="Arial" w:hAnsi="Arial" w:cs="Arial"/>
-          <w:color w:val="000000"/>
-          <w:sz w:val="21"/>
-          <w:szCs w:val="21"/>
-          <w:shd w:val="clear" w:color="auto" w:fill="FFFFFF"/>
-          <w:lang w:val="fr-BE"/>
-        </w:rPr>
-        <w:t>pariatur?</w:t>
-      </w:r>
-      <w:proofErr w:type="gramEnd"/>
-    </w:p>
-    <w:p>
-      <w:pPr>
-        <w:pStyle w:val="Heading3"/>
-      </w:pPr>
-      <w:bookmarkStart w:id="25" w:name="_Toc528933332"/>
-      <w:r>
-        <w:t>Accounting for head movement</w:t>
-      </w:r>
-      <w:bookmarkEnd w:id="25"/>
-    </w:p>
-    <w:p>
-      <w:r>
-        <w:t xml:space="preserve">When calibrating an issue occurred that the users head would move closer/further away from the webcam, or the head would be tilted at a certain angle, which affected the way the distance calculations were done. </w:t>
-      </w:r>
-    </w:p>
-    <w:p>
-      <w:r>
-        <w:t>To fix this the system would have to first translate all the points around the origin, then calculate the angle that the head is tilted at and rotate the points back, then calculate the scale of how close the user is to the webcam and scale the points up or down accordingly.</w:t>
+        <w:t>When calibrating an issue occurred that the users head would move closer/further away from the webcam, or the head would be tilted at a certain angle, which affected the way the distance calculations were done. To fix this the system would have to first translate all the points around the origin, then calculate the angle that the head is tilted at and rotate the points back, then calculate the scale of how close the user is to the webcam and scale the points up or down accordingly.</w:t>
       </w:r>
       <w:r>
         <w:t xml:space="preserve"> [11]</w:t>
@@ -4420,75 +4627,34 @@
     </w:p>
     <w:p>
       <w:pPr>
-        <w:rPr>
-          <w:lang w:val="fr-BE"/>
-        </w:rPr>
-      </w:pPr>
-      <w:r>
-        <w:rPr>
-          <w:rFonts w:ascii="Arial" w:hAnsi="Arial" w:cs="Arial"/>
-          <w:color w:val="000000"/>
-          <w:sz w:val="21"/>
-          <w:szCs w:val="21"/>
-          <w:shd w:val="clear" w:color="auto" w:fill="FFFFFF"/>
-        </w:rPr>
-        <w:t xml:space="preserve">Sed ut perspiciatis unde omnis iste natus error sit voluptatem accusantium doloremque laudantium, totam rem aperiam, eaque ipsa quae ab illo inventore veritatis et quasi architecto beatae vitae dicta sunt explicabo. Nemo enim ipsam voluptatem quia voluptas sit aspernatur aut odit aut fugit, sed quia consequuntur magni dolores eos qui ratione voluptatem sequi nesciunt. </w:t>
-      </w:r>
-      <w:r>
-        <w:rPr>
-          <w:rFonts w:ascii="Arial" w:hAnsi="Arial" w:cs="Arial"/>
-          <w:color w:val="000000"/>
-          <w:sz w:val="21"/>
-          <w:szCs w:val="21"/>
-          <w:shd w:val="clear" w:color="auto" w:fill="FFFFFF"/>
-          <w:lang w:val="fr-BE"/>
-        </w:rPr>
-        <w:t xml:space="preserve">Neque porro quisquam est, qui dolorem ipsum quia dolor sit amet, consectetur, adipisci velit, sed quia non numquam eius modi tempora incidunt ut labore et dolore magnam aliquam quaerat voluptatem. Ut enim ad minima veniam, quis nostrum exercitationem ullam corporis suscipit laboriosam, nisi ut aliquid ex ea commodi </w:t>
-      </w:r>
-      <w:proofErr w:type="gramStart"/>
-      <w:r>
-        <w:rPr>
-          <w:rFonts w:ascii="Arial" w:hAnsi="Arial" w:cs="Arial"/>
-          <w:color w:val="000000"/>
-          <w:sz w:val="21"/>
-          <w:szCs w:val="21"/>
-          <w:shd w:val="clear" w:color="auto" w:fill="FFFFFF"/>
-          <w:lang w:val="fr-BE"/>
-        </w:rPr>
-        <w:t>consequatur?</w:t>
-      </w:r>
-      <w:proofErr w:type="gramEnd"/>
-      <w:r>
-        <w:rPr>
-          <w:rFonts w:ascii="Arial" w:hAnsi="Arial" w:cs="Arial"/>
-          <w:color w:val="000000"/>
-          <w:sz w:val="21"/>
-          <w:szCs w:val="21"/>
-          <w:shd w:val="clear" w:color="auto" w:fill="FFFFFF"/>
-          <w:lang w:val="fr-BE"/>
-        </w:rPr>
-        <w:t xml:space="preserve"> Quis autem vel eum iure reprehenderit qui in ea voluptate velit esse quam nihil molestiae consequatur, vel illum qui dolorem eum fugiat quo voluptas nulla </w:t>
-      </w:r>
-      <w:proofErr w:type="gramStart"/>
-      <w:r>
-        <w:rPr>
-          <w:rFonts w:ascii="Arial" w:hAnsi="Arial" w:cs="Arial"/>
-          <w:color w:val="000000"/>
-          <w:sz w:val="21"/>
-          <w:szCs w:val="21"/>
-          <w:shd w:val="clear" w:color="auto" w:fill="FFFFFF"/>
-          <w:lang w:val="fr-BE"/>
-        </w:rPr>
-        <w:t>pariatur?</w:t>
-      </w:r>
-      <w:proofErr w:type="gramEnd"/>
-    </w:p>
-    <w:p>
-      <w:pPr>
-        <w:rPr>
-          <w:lang w:val="fr-BE"/>
-        </w:rPr>
-      </w:pPr>
+        <w:pStyle w:val="Heading4"/>
+      </w:pPr>
+      <w:r>
+        <w:t>Calculating translation, scale and rotation</w:t>
+      </w:r>
+    </w:p>
+    <w:p>
+      <w:r>
+        <w:t xml:space="preserve">To translate the points to around the origin, a point was chosen on the face that would be considered the origin, this point would have to be one that does not move much with the face if certain expressions are made thus, the tip of the nose was chosen. </w:t>
+      </w:r>
+      <w:r>
+        <w:t>Then translating the points was a matter of obtaining the position of the tip of the nose in that frame and applying that vector to all the points of the face. This would make the tip of the nose move to 0,0 and all the other points would be moved around it.</w:t>
+      </w:r>
+    </w:p>
+    <w:p>
+      <w:r>
+        <w:t xml:space="preserve">For the rotation of the face, a vector was created from the tip of the nose to the point between the eyebrows, and another vector was created – a right vector. Using the dot product, the system could then calculate the amount that the head is tilted in that frame [14]. And since the points of the face have been translated to around origin, the rotation could be applied to each point accordingly. </w:t>
+      </w:r>
+    </w:p>
+    <w:p>
+      <w:r>
+        <w:t>Being closer and further from the screen also had a huge impact on how distance checks could be done, because if the user</w:t>
+      </w:r>
+      <w:r>
+        <w:t xml:space="preserve"> moved closer the points were further away from each other and if they moved further away the points were closer together. To fix this the system would have to create a scale of how far the user is from the screen, then that scale could be applied to each point of the face to normalize them. The scale would be calculated by taking the distance between the two temples of the face in neutral position, and that distance would be considered the ‘normal’ distance for the temples, if the user were to move closer in the next frame the distance would be greater, and the scale would increase.</w:t>
+      </w:r>
+    </w:p>
+    <w:p>
       <w:r>
         <w:rPr>
           <w:noProof/>
@@ -4695,24 +4861,13 @@
         </w:drawing>
       </w:r>
     </w:p>
+    <w:p/>
+    <w:p/>
     <w:p>
       <w:pPr>
         <w:rPr>
-          <w:lang w:val="fr-BE"/>
-        </w:rPr>
-      </w:pPr>
-    </w:p>
-    <w:p>
-      <w:pPr>
-        <w:rPr>
-          <w:lang w:val="fr-BE"/>
-        </w:rPr>
-      </w:pPr>
-    </w:p>
-    <w:p>
-      <w:pPr>
-        <w:rPr>
-          <w:sz w:val="20"/>
+          <w:color w:val="767171" w:themeColor="background2" w:themeShade="80"/>
+          <w:sz w:val="18"/>
         </w:rPr>
       </w:pPr>
       <w:r>
@@ -4727,7 +4882,30 @@
       <w:pPr>
         <w:pStyle w:val="Heading3"/>
       </w:pPr>
-      <w:bookmarkStart w:id="26" w:name="_Toc528933333"/>
+      <w:bookmarkStart w:id="25" w:name="_Toc529002501"/>
+      <w:r>
+        <w:t>The results</w:t>
+      </w:r>
+      <w:bookmarkEnd w:id="25"/>
+    </w:p>
+    <w:p>
+      <w:r>
+        <w:t xml:space="preserve">By doing these calculations, the system no longer must worry about how close/far or tilted the head is. And the distance calculations that would be done to determine how far a point has moved from its neutral position, won’t be affected by the head being in a certain position. When the system was first being built, it was thought that a user could keep their head still for simplicities sake, but it soon became </w:t>
+      </w:r>
+      <w:proofErr w:type="spellStart"/>
+      <w:r>
+        <w:t>appareSnt</w:t>
+      </w:r>
+      <w:proofErr w:type="spellEnd"/>
+      <w:r>
+        <w:t xml:space="preserve"> that the user would move/tilt their head no matter what and this had a huge impact on how distance calculations were done, and the results of the face tracker were not desirable.</w:t>
+      </w:r>
+    </w:p>
+    <w:p>
+      <w:pPr>
+        <w:pStyle w:val="Heading3"/>
+      </w:pPr>
+      <w:bookmarkStart w:id="26" w:name="_Toc529002502"/>
       <w:r>
         <w:t>Refactoring the code</w:t>
       </w:r>
@@ -4740,11 +4918,42 @@
     </w:p>
     <w:p>
       <w:pPr>
-        <w:rPr>
-          <w:lang w:val="fr-BE"/>
-        </w:rPr>
-      </w:pPr>
-      <w:r>
+        <w:pStyle w:val="Heading1"/>
+      </w:pPr>
+      <w:bookmarkStart w:id="27" w:name="_Toc529002503"/>
+      <w:r>
+        <w:t>Conclusion</w:t>
+      </w:r>
+      <w:bookmarkEnd w:id="27"/>
+    </w:p>
+    <w:p>
+      <w:r>
+        <w:t>In the past few years, real time facial tracking and mo-cap for faces and human bodies has become more and more important in the gaming industry. The industry has created a demand for realistic video games, with bigger environments and more gameplay. This has led to the demand for realistic video game characters, with believable facial features, expressions and movement. Thus, real time facial tracking and animations need to be heavily utilized to create these life-like characters quickly and efficiently. In the past motion capture data would be captured beforehand then the data would be cleaned up and applied to rigged characters in a game. These days we have the technology to capture the data in real time and apply it in real time to rigged in game characters – to obtain results as fast as possible.</w:t>
+      </w:r>
+    </w:p>
+    <w:p>
+      <w:r>
+        <w:t>When researching methods that companies use for real-time facial capture and animation, usually an actor is wearing a head mounted camera, and they have points drawn on their faces that the system would track. With a steady camera and tracked points on the face</w:t>
+      </w:r>
+      <w:r>
+        <w:t xml:space="preserve"> and good diffuse lighting on the actor</w:t>
+      </w:r>
+      <w:r>
+        <w:t xml:space="preserve">, this would create a system </w:t>
+      </w:r>
+      <w:r>
+        <w:t>of smoothly tracked face points. Wit</w:t>
+      </w:r>
+      <w:r>
+        <w:t xml:space="preserve">h these smoothly tracked points, the </w:t>
+      </w:r>
+      <w:r>
+        <w:lastRenderedPageBreak/>
+        <w:t>game companies would use an in-house system to manipulate the rigged character. The result is smooth and believable, with actors being able to do several takes to try and get the perfect result.</w:t>
+      </w:r>
+    </w:p>
+    <w:p>
+      <w:pPr>
         <w:rPr>
           <w:rFonts w:ascii="Arial" w:hAnsi="Arial" w:cs="Arial"/>
           <w:color w:val="000000"/>
@@ -4752,102 +4961,6 @@
           <w:szCs w:val="21"/>
           <w:shd w:val="clear" w:color="auto" w:fill="FFFFFF"/>
         </w:rPr>
-        <w:t xml:space="preserve">Sed ut perspiciatis unde omnis iste natus error sit voluptatem accusantium doloremque laudantium, totam rem aperiam, eaque ipsa quae ab illo inventore veritatis et quasi architecto beatae vitae dicta sunt explicabo. Nemo enim ipsam voluptatem quia voluptas sit aspernatur aut odit aut fugit, sed quia consequuntur magni dolores eos qui ratione voluptatem sequi nesciunt. </w:t>
-      </w:r>
-      <w:r>
-        <w:rPr>
-          <w:rFonts w:ascii="Arial" w:hAnsi="Arial" w:cs="Arial"/>
-          <w:color w:val="000000"/>
-          <w:sz w:val="21"/>
-          <w:szCs w:val="21"/>
-          <w:shd w:val="clear" w:color="auto" w:fill="FFFFFF"/>
-          <w:lang w:val="fr-BE"/>
-        </w:rPr>
-        <w:t xml:space="preserve">Neque porro quisquam est, qui dolorem ipsum quia dolor sit amet, consectetur, adipisci velit, sed quia non numquam eius modi tempora incidunt ut labore et dolore magnam aliquam quaerat voluptatem. Ut enim ad minima veniam, quis nostrum exercitationem ullam corporis suscipit laboriosam, nisi ut aliquid ex ea commodi </w:t>
-      </w:r>
-      <w:proofErr w:type="gramStart"/>
-      <w:r>
-        <w:rPr>
-          <w:rFonts w:ascii="Arial" w:hAnsi="Arial" w:cs="Arial"/>
-          <w:color w:val="000000"/>
-          <w:sz w:val="21"/>
-          <w:szCs w:val="21"/>
-          <w:shd w:val="clear" w:color="auto" w:fill="FFFFFF"/>
-          <w:lang w:val="fr-BE"/>
-        </w:rPr>
-        <w:t>consequatur?</w:t>
-      </w:r>
-      <w:proofErr w:type="gramEnd"/>
-      <w:r>
-        <w:rPr>
-          <w:rFonts w:ascii="Arial" w:hAnsi="Arial" w:cs="Arial"/>
-          <w:color w:val="000000"/>
-          <w:sz w:val="21"/>
-          <w:szCs w:val="21"/>
-          <w:shd w:val="clear" w:color="auto" w:fill="FFFFFF"/>
-          <w:lang w:val="fr-BE"/>
-        </w:rPr>
-        <w:t xml:space="preserve"> Quis autem vel eum iure reprehenderit qui in ea voluptate velit esse quam nihil molestiae consequatur, vel illum qui dolorem eum fugiat quo voluptas nulla </w:t>
-      </w:r>
-      <w:proofErr w:type="gramStart"/>
-      <w:r>
-        <w:rPr>
-          <w:rFonts w:ascii="Arial" w:hAnsi="Arial" w:cs="Arial"/>
-          <w:color w:val="000000"/>
-          <w:sz w:val="21"/>
-          <w:szCs w:val="21"/>
-          <w:shd w:val="clear" w:color="auto" w:fill="FFFFFF"/>
-          <w:lang w:val="fr-BE"/>
-        </w:rPr>
-        <w:t>pariatur?</w:t>
-      </w:r>
-      <w:proofErr w:type="gramEnd"/>
-    </w:p>
-    <w:p>
-      <w:pPr>
-        <w:pStyle w:val="Heading1"/>
-      </w:pPr>
-      <w:bookmarkStart w:id="27" w:name="_Toc528933334"/>
-      <w:r>
-        <w:t>Conclusion</w:t>
-      </w:r>
-      <w:bookmarkEnd w:id="27"/>
-    </w:p>
-    <w:p>
-      <w:r>
-        <w:t>In the past few years, real time facial tracking and mo-cap for faces and human bodies has become more and more important in the gaming industry. The industry has created a demand for realistic video games, with bigger environments and more gameplay. This has led to the demand for realistic video game characters, with believable facial features, expressions and movement. Thus, real time facial tracking and animations need to be heavily utilized to create these life-like characters quickly and efficiently. In the past motion capture data would be captured beforehand then the data would be cleaned up and applied to rigged characters in a game. These days we have the technology to capture the data in real time and apply it in real time to rigged in game characters – to obtain results as fast as possible.</w:t>
-      </w:r>
-    </w:p>
-    <w:p>
-      <w:r>
-        <w:t>When researching methods that companies use for real-time facial capture and animation, usually an actor is wearing a head mounted camera, and they have points drawn on their faces that the system would track. With a steady camera and tracked points on the face</w:t>
-      </w:r>
-      <w:r>
-        <w:t xml:space="preserve"> and good diffuse lighting on the actor</w:t>
-      </w:r>
-      <w:r>
-        <w:t xml:space="preserve">, this would create a system </w:t>
-      </w:r>
-      <w:r>
-        <w:t>of smoothly tracked face points. Wit</w:t>
-      </w:r>
-      <w:r>
-        <w:t xml:space="preserve">h these smoothly tracked points, the </w:t>
-      </w:r>
-      <w:r>
-        <w:lastRenderedPageBreak/>
-        <w:t>game companies would use an in-house system to manipulate the rigged character. The result is smooth and believable, with actors being able to do several takes to try and get the perfect result.</w:t>
-      </w:r>
-    </w:p>
-    <w:p>
-      <w:pPr>
-        <w:rPr>
-          <w:rFonts w:ascii="Arial" w:hAnsi="Arial" w:cs="Arial"/>
-          <w:color w:val="000000"/>
-          <w:sz w:val="21"/>
-          <w:szCs w:val="21"/>
-          <w:shd w:val="clear" w:color="auto" w:fill="FFFFFF"/>
-        </w:rPr>
       </w:pPr>
       <w:r>
         <w:t>The pipeline for building a real time facial tracking and animation system from scratch proves to be tricky, with the main caveat being the libraries which are being used for the marker-less facial tracking and detection. When it comes to marker-less real time facial tracking, there is not a surplus of libraries out there – and the ones that do exist have their limitations, such as a low frame rate</w:t>
@@ -4896,144 +5009,73 @@
         </w:rPr>
         <w:t xml:space="preserve"> morph targets in real time </w:t>
       </w:r>
-    </w:p>
-    <w:p>
-      <w:pPr>
+      <w:r>
         <w:rPr>
-          <w:lang w:val="fr-BE"/>
-        </w:rPr>
-      </w:pPr>
-      <w:r>
-        <w:rPr>
-          <w:rFonts w:ascii="Arial" w:hAnsi="Arial" w:cs="Arial"/>
+          <w:rFonts w:cstheme="minorHAnsi"/>
           <w:color w:val="000000"/>
-          <w:sz w:val="21"/>
-          <w:szCs w:val="21"/>
           <w:shd w:val="clear" w:color="auto" w:fill="FFFFFF"/>
         </w:rPr>
-        <w:t xml:space="preserve">Sed ut perspiciatis unde omnis iste natus error sit voluptatem accusantium doloremque laudantium, totam rem aperiam, eaque ipsa quae ab illo inventore veritatis et quasi architecto beatae vitae dicta sunt explicabo. Nemo enim ipsam voluptatem quia voluptas sit aspernatur aut odit aut fugit, sed quia consequuntur magni dolores eos qui ratione voluptatem sequi nesciunt. </w:t>
-      </w:r>
-      <w:r>
+        <w:t>is tricky. Each feature of the human face reacts differently to how certain parts of the face move, and since there is no control over which points of the face are tracked, there is some data which the system would not have access to see if those certain features are moving. The best system that a singular person could come up with in such a short time span would be one that handles certain points of the face moving and manipulating the morph targets accordingly (i.e. smiling, frowning, lip moving) and when it comes to more complex movement of the face, more complex systems would need to be created that take many parameters into account.</w:t>
+      </w:r>
+    </w:p>
+    <w:p>
+      <w:pPr>
         <w:rPr>
-          <w:rFonts w:ascii="Arial" w:hAnsi="Arial" w:cs="Arial"/>
+          <w:rFonts w:cstheme="minorHAnsi"/>
           <w:color w:val="000000"/>
-          <w:sz w:val="21"/>
-          <w:szCs w:val="21"/>
           <w:shd w:val="clear" w:color="auto" w:fill="FFFFFF"/>
-          <w:lang w:val="fr-BE"/>
         </w:rPr>
-        <w:t xml:space="preserve">Neque porro quisquam est, qui dolorem ipsum quia dolor sit amet, consectetur, adipisci velit, sed quia non numquam eius modi tempora incidunt ut labore et dolore magnam aliquam quaerat voluptatem. Ut enim ad minima veniam, quis nostrum exercitationem ullam corporis suscipit laboriosam, nisi ut aliquid ex ea commodi </w:t>
-      </w:r>
-      <w:proofErr w:type="gramStart"/>
+      </w:pPr>
       <w:r>
         <w:rPr>
-          <w:rFonts w:ascii="Arial" w:hAnsi="Arial" w:cs="Arial"/>
+          <w:rFonts w:cstheme="minorHAnsi"/>
           <w:color w:val="000000"/>
-          <w:sz w:val="21"/>
-          <w:szCs w:val="21"/>
           <w:shd w:val="clear" w:color="auto" w:fill="FFFFFF"/>
-          <w:lang w:val="fr-BE"/>
         </w:rPr>
-        <w:t>consequatur?</w:t>
-      </w:r>
-      <w:proofErr w:type="gramEnd"/>
+        <w:t xml:space="preserve">Overall, this project was about seeing if it is possible to run through the entire pipeline of real time facial manipulation and animations as a singular person with only 6 weeks, and through my findings it is entirely possible. The result would be noticeably better if the decision was made to use an existing facial tracking software such as </w:t>
+      </w:r>
+      <w:proofErr w:type="spellStart"/>
       <w:r>
         <w:rPr>
-          <w:rFonts w:ascii="Arial" w:hAnsi="Arial" w:cs="Arial"/>
+          <w:rFonts w:cstheme="minorHAnsi"/>
           <w:color w:val="000000"/>
-          <w:sz w:val="21"/>
-          <w:szCs w:val="21"/>
           <w:shd w:val="clear" w:color="auto" w:fill="FFFFFF"/>
-          <w:lang w:val="fr-BE"/>
         </w:rPr>
-        <w:t xml:space="preserve"> Quis autem vel eum iure reprehenderit qui in ea voluptate velit esse quam nihil molestiae consequatur, vel illum qui dolorem eum fugiat quo voluptas nulla </w:t>
-      </w:r>
-      <w:proofErr w:type="gramStart"/>
+        <w:t>OpenFace</w:t>
+      </w:r>
+      <w:proofErr w:type="spellEnd"/>
       <w:r>
         <w:rPr>
-          <w:rFonts w:ascii="Arial" w:hAnsi="Arial" w:cs="Arial"/>
+          <w:rFonts w:cstheme="minorHAnsi"/>
           <w:color w:val="000000"/>
-          <w:sz w:val="21"/>
-          <w:szCs w:val="21"/>
           <w:shd w:val="clear" w:color="auto" w:fill="FFFFFF"/>
-          <w:lang w:val="fr-BE"/>
         </w:rPr>
-        <w:t>pariatur?</w:t>
-      </w:r>
-      <w:proofErr w:type="gramEnd"/>
-    </w:p>
-    <w:p>
-      <w:pPr>
+        <w:t>, that provides a smooth working facial tracker that use</w:t>
+      </w:r>
+      <w:r>
         <w:rPr>
-          <w:lang w:val="fr-BE"/>
+          <w:rFonts w:cstheme="minorHAnsi"/>
+          <w:color w:val="000000"/>
+          <w:shd w:val="clear" w:color="auto" w:fill="FFFFFF"/>
         </w:rPr>
-      </w:pPr>
+        <w:t>s</w:t>
+      </w:r>
       <w:r>
         <w:rPr>
-          <w:rFonts w:ascii="Arial" w:hAnsi="Arial" w:cs="Arial"/>
+          <w:rFonts w:cstheme="minorHAnsi"/>
           <w:color w:val="000000"/>
-          <w:sz w:val="21"/>
-          <w:szCs w:val="21"/>
           <w:shd w:val="clear" w:color="auto" w:fill="FFFFFF"/>
-          <w:lang w:val="fr-BE"/>
         </w:rPr>
-        <w:t xml:space="preserve">Sed ut perspiciatis unde omnis iste natus error sit voluptatem accusantium doloremque laudantium, totam rem aperiam, eaque ipsa quae ab illo inventore veritatis et quasi architecto beatae vitae dicta sunt explicabo. Nemo enim ipsam voluptatem quia voluptas sit aspernatur aut odit aut fugit, sed quia consequuntur magni dolores eos qui ratione voluptatem sequi nesciunt. </w:t>
+        <w:t xml:space="preserve"> deep learning </w:t>
       </w:r>
       <w:r>
         <w:rPr>
-          <w:rFonts w:ascii="Arial" w:hAnsi="Arial" w:cs="Arial"/>
+          <w:rFonts w:cstheme="minorHAnsi"/>
           <w:color w:val="000000"/>
-          <w:sz w:val="21"/>
-          <w:szCs w:val="21"/>
           <w:shd w:val="clear" w:color="auto" w:fill="FFFFFF"/>
-          <w:lang w:val="fr-BE"/>
         </w:rPr>
-        <w:t xml:space="preserve">Neque porro quisquam est, qui dolorem ipsum quia dolor sit amet, consectetur, adipisci velit, sed quia non numquam eius modi tempora incidunt ut labore et dolore magnam aliquam quaerat voluptatem. Ut enim ad minima veniam, quis nostrum exercitationem ullam corporis suscipit laboriosam, nisi ut aliquid ex ea commodi </w:t>
-      </w:r>
-      <w:proofErr w:type="gramStart"/>
-      <w:r>
-        <w:rPr>
-          <w:rFonts w:ascii="Arial" w:hAnsi="Arial" w:cs="Arial"/>
-          <w:color w:val="000000"/>
-          <w:sz w:val="21"/>
-          <w:szCs w:val="21"/>
-          <w:shd w:val="clear" w:color="auto" w:fill="FFFFFF"/>
-          <w:lang w:val="fr-BE"/>
-        </w:rPr>
-        <w:t>consequatur?</w:t>
-      </w:r>
-      <w:proofErr w:type="gramEnd"/>
-      <w:r>
-        <w:rPr>
-          <w:rFonts w:ascii="Arial" w:hAnsi="Arial" w:cs="Arial"/>
-          <w:color w:val="000000"/>
-          <w:sz w:val="21"/>
-          <w:szCs w:val="21"/>
-          <w:shd w:val="clear" w:color="auto" w:fill="FFFFFF"/>
-          <w:lang w:val="fr-BE"/>
-        </w:rPr>
-        <w:t xml:space="preserve"> Quis autem vel eum iure reprehenderit qui in ea voluptate velit esse quam nihil molestiae consequatur, vel illum qui dolorem eum fugiat quo voluptas nulla </w:t>
-      </w:r>
-      <w:proofErr w:type="gramStart"/>
-      <w:r>
-        <w:rPr>
-          <w:rFonts w:ascii="Arial" w:hAnsi="Arial" w:cs="Arial"/>
-          <w:color w:val="000000"/>
-          <w:sz w:val="21"/>
-          <w:szCs w:val="21"/>
-          <w:shd w:val="clear" w:color="auto" w:fill="FFFFFF"/>
-          <w:lang w:val="fr-BE"/>
-        </w:rPr>
-        <w:t>pariatur?</w:t>
-      </w:r>
-      <w:proofErr w:type="gramEnd"/>
-    </w:p>
-    <w:p>
-      <w:pPr>
-        <w:rPr>
-          <w:lang w:val="fr-BE"/>
-        </w:rPr>
-      </w:pPr>
+        <w:t>algorithms to create the most accurate results. By creating a Face Tracking system from scratch, skills were obtained on how to use OpenCV, CMake, how to build a DLL and link DLLs to Unreal and much more.</w:t>
+      </w:r>
     </w:p>
     <w:p>
       <w:pPr>
@@ -5042,13 +5084,9 @@
           <w:color w:val="1F4E79" w:themeColor="accent1" w:themeShade="80"/>
           <w:sz w:val="36"/>
           <w:szCs w:val="36"/>
-          <w:lang w:val="fr-BE"/>
         </w:rPr>
       </w:pPr>
       <w:r>
-        <w:rPr>
-          <w:lang w:val="fr-BE"/>
-        </w:rPr>
         <w:br w:type="page"/>
       </w:r>
     </w:p>
@@ -5057,7 +5095,7 @@
         <w:pStyle w:val="Heading1"/>
       </w:pPr>
       <w:bookmarkStart w:id="28" w:name="_References"/>
-      <w:bookmarkStart w:id="29" w:name="_Toc528933335"/>
+      <w:bookmarkStart w:id="29" w:name="_Toc529002504"/>
       <w:bookmarkEnd w:id="28"/>
       <w:r>
         <w:lastRenderedPageBreak/>
@@ -5080,8 +5118,13 @@
           <w:numId w:val="37"/>
         </w:numPr>
       </w:pPr>
-      <w:r>
-        <w:t>SearchStorage. 2018. What is I/O contention (input/output contention)? - Definition from WhatIs.com. [ONLINE] Available at: </w:t>
+      <w:proofErr w:type="spellStart"/>
+      <w:r>
+        <w:t>SearchStorage</w:t>
+      </w:r>
+      <w:proofErr w:type="spellEnd"/>
+      <w:r>
+        <w:t>. 2018. What is I/O contention (input/output contention)? - Definition from WhatIs.com. [ONLINE] Available at: </w:t>
       </w:r>
       <w:hyperlink r:id="rId18" w:history="1">
         <w:r>
@@ -5109,8 +5152,13 @@
           <w:numId w:val="37"/>
         </w:numPr>
       </w:pPr>
-      <w:r>
-        <w:t>Lifewire. 2018. What Is a DLL File? (Dynamic Link Library). [ONLINE] Available at: </w:t>
+      <w:proofErr w:type="spellStart"/>
+      <w:r>
+        <w:t>Lifewire</w:t>
+      </w:r>
+      <w:proofErr w:type="spellEnd"/>
+      <w:r>
+        <w:t>. 2018. What Is a DLL File? (Dynamic Link Library). [ONLINE] Available at: </w:t>
       </w:r>
       <w:hyperlink r:id="rId19" w:history="1">
         <w:r>
@@ -5143,19 +5191,7 @@
           <w:rPr>
             <w:rStyle w:val="Hyperlink"/>
           </w:rPr>
-          <w:t>https://www.tutorialspoint.com/dll/dll_w</w:t>
-        </w:r>
-        <w:r>
-          <w:rPr>
-            <w:rStyle w:val="Hyperlink"/>
-          </w:rPr>
-          <w:t>r</w:t>
-        </w:r>
-        <w:r>
-          <w:rPr>
-            <w:rStyle w:val="Hyperlink"/>
-          </w:rPr>
-          <w:t>iting.htm</w:t>
+          <w:t>https://www.tutorialspoint.com/dll/dll_writing.htm</w:t>
         </w:r>
       </w:hyperlink>
       <w:r>
@@ -5235,7 +5271,23 @@
         </w:numPr>
       </w:pPr>
       <w:r>
-        <w:t>GitHub. 2018. GitHub - opencv/opencv_contrib: Repository for OpenCV's extra modules. [ONLINE] Available at: </w:t>
+        <w:t xml:space="preserve">GitHub. 2018. GitHub - </w:t>
+      </w:r>
+      <w:proofErr w:type="spellStart"/>
+      <w:r>
+        <w:t>opencv</w:t>
+      </w:r>
+      <w:proofErr w:type="spellEnd"/>
+      <w:r>
+        <w:t>/</w:t>
+      </w:r>
+      <w:proofErr w:type="spellStart"/>
+      <w:r>
+        <w:t>opencv_contrib</w:t>
+      </w:r>
+      <w:proofErr w:type="spellEnd"/>
+      <w:r>
+        <w:t>: Repository for OpenCV's extra modules. [ONLINE] Available at: </w:t>
       </w:r>
       <w:hyperlink r:id="rId23" w:history="1">
         <w:r>
@@ -5466,35 +5518,48 @@
           <w:numId w:val="37"/>
         </w:numPr>
       </w:pPr>
+      <w:r>
+        <w:t>Angle between two vectors. 2018. Angle between two vectors. [ONLINE] Available at: </w:t>
+      </w:r>
+      <w:hyperlink r:id="rId30" w:history="1">
+        <w:r>
+          <w:rPr>
+            <w:rStyle w:val="Hyperlink"/>
+          </w:rPr>
+          <w:t>http://onlinemschool.com/math/library/vector/angl/</w:t>
+        </w:r>
+      </w:hyperlink>
+      <w:r>
+        <w:t>. [Accessed 28</w:t>
+      </w:r>
+      <w:r>
+        <w:t xml:space="preserve"> </w:t>
+      </w:r>
+      <w:r>
+        <w:t>October</w:t>
+      </w:r>
+      <w:r>
+        <w:t xml:space="preserve"> 2018].</w:t>
+      </w:r>
     </w:p>
     <w:p>
       <w:pPr>
         <w:pStyle w:val="ListParagraph"/>
-      </w:pPr>
-    </w:p>
-    <w:p>
-      <w:pPr>
-        <w:pStyle w:val="ListParagraph"/>
-      </w:pPr>
-    </w:p>
-    <w:p/>
-    <w:p>
-      <w:pPr>
-        <w:rPr>
-          <w:rFonts w:asciiTheme="majorHAnsi" w:eastAsiaTheme="majorEastAsia" w:hAnsiTheme="majorHAnsi" w:cstheme="majorBidi"/>
-          <w:color w:val="1F4E79" w:themeColor="accent1" w:themeShade="80"/>
-          <w:sz w:val="36"/>
-          <w:szCs w:val="36"/>
-        </w:rPr>
-      </w:pPr>
+        <w:numPr>
+          <w:ilvl w:val="0"/>
+          <w:numId w:val="37"/>
+        </w:numPr>
+      </w:pPr>
+      <w:bookmarkStart w:id="30" w:name="_GoBack"/>
+      <w:bookmarkEnd w:id="30"/>
     </w:p>
     <w:sectPr>
-      <w:headerReference w:type="even" r:id="rId30"/>
-      <w:headerReference w:type="default" r:id="rId31"/>
-      <w:footerReference w:type="even" r:id="rId32"/>
-      <w:footerReference w:type="default" r:id="rId33"/>
-      <w:headerReference w:type="first" r:id="rId34"/>
-      <w:footerReference w:type="first" r:id="rId35"/>
+      <w:headerReference w:type="even" r:id="rId31"/>
+      <w:headerReference w:type="default" r:id="rId32"/>
+      <w:footerReference w:type="even" r:id="rId33"/>
+      <w:footerReference w:type="default" r:id="rId34"/>
+      <w:headerReference w:type="first" r:id="rId35"/>
+      <w:footerReference w:type="first" r:id="rId36"/>
       <w:pgSz w:w="12240" w:h="15840"/>
       <w:pgMar w:top="1440" w:right="1440" w:bottom="1440" w:left="1440" w:header="720" w:footer="720" w:gutter="0"/>
       <w:pgNumType w:start="0"/>
@@ -8874,6 +8939,7 @@
     <w:rsid w:val="001F420E"/>
     <w:rsid w:val="00375151"/>
     <w:rsid w:val="00380305"/>
+    <w:rsid w:val="00480A7B"/>
     <w:rsid w:val="00510630"/>
     <w:rsid w:val="00694E3D"/>
     <w:rsid w:val="00697CFB"/>
@@ -8881,6 +8947,8 @@
     <w:rsid w:val="008C6DA7"/>
     <w:rsid w:val="008D2D21"/>
     <w:rsid w:val="008D3594"/>
+    <w:rsid w:val="00A27653"/>
+    <w:rsid w:val="00BD7128"/>
     <w:rsid w:val="00BF7836"/>
     <w:rsid w:val="00CC72E2"/>
     <w:rsid w:val="00D935D4"/>
@@ -9656,7 +9724,7 @@
 </file>
 
 <file path=customXml/itemProps1.xml><?xml version="1.0" encoding="utf-8"?>
-<ds:datastoreItem xmlns:ds="http://schemas.openxmlformats.org/officeDocument/2006/customXml" ds:itemID="{85E089A7-51B4-4ACB-A5EC-F3056CCF4108}">
+<ds:datastoreItem xmlns:ds="http://schemas.openxmlformats.org/officeDocument/2006/customXml" ds:itemID="{8D010BE5-0443-4120-B716-C0D62C16E4C9}">
   <ds:schemaRefs>
     <ds:schemaRef ds:uri="http://schemas.openxmlformats.org/officeDocument/2006/bibliography"/>
   </ds:schemaRefs>

</xml_diff>

<commit_message>
Added HUD and changed a lot of things
</commit_message>
<xml_diff>
--- a/Paper/Nicole_Munro_Paper.docx
+++ b/Paper/Nicole_Munro_Paper.docx
@@ -2557,8 +2557,6 @@
           <w:szCs w:val="36"/>
         </w:rPr>
       </w:pPr>
-      <w:bookmarkStart w:id="1" w:name="_GoBack"/>
-      <w:bookmarkEnd w:id="1"/>
       <w:r>
         <w:br w:type="page"/>
       </w:r>
@@ -2567,12 +2565,12 @@
       <w:pPr>
         <w:pStyle w:val="Heading1"/>
       </w:pPr>
-      <w:bookmarkStart w:id="2" w:name="_Toc529002477"/>
+      <w:bookmarkStart w:id="1" w:name="_Toc529002477"/>
       <w:r>
         <w:lastRenderedPageBreak/>
         <w:t>Introduction</w:t>
       </w:r>
-      <w:bookmarkEnd w:id="2"/>
+      <w:bookmarkEnd w:id="1"/>
     </w:p>
     <w:p>
       <w:r>
@@ -2587,12 +2585,42 @@
       </w:r>
       <w:r>
         <w:br/>
-        <w:t>This paper will also explain the details of the libraries we will be using for facial feature tracking, what library we ended up going with and why. We will also discuss the different ways to communicate the tracked points from the facial tracker to Unreal engine. Then how we chose to manipulate the facial rig.</w:t>
-      </w:r>
-    </w:p>
-    <w:p>
-      <w:r>
-        <w:t>Our first research question would be how we could go about tracking a face and it’s features. Once we have determined what 3</w:t>
+        <w:t xml:space="preserve">This paper will also explain the details of the libraries </w:t>
+      </w:r>
+      <w:r>
+        <w:t>that will be used</w:t>
+      </w:r>
+      <w:r>
+        <w:t xml:space="preserve"> for facial feature tracking, what library </w:t>
+      </w:r>
+      <w:r>
+        <w:t>was chosen</w:t>
+      </w:r>
+      <w:r>
+        <w:t xml:space="preserve"> and why. </w:t>
+      </w:r>
+      <w:r>
+        <w:t>The different methods to communicate the tracked facial feature data to the engine of choice will also be discussed, and how the facial manipulation was achieved.</w:t>
+      </w:r>
+    </w:p>
+    <w:p>
+      <w:r>
+        <w:t>The</w:t>
+      </w:r>
+      <w:r>
+        <w:t xml:space="preserve"> first research question would be how </w:t>
+      </w:r>
+      <w:r>
+        <w:t>to</w:t>
+      </w:r>
+      <w:r>
+        <w:t xml:space="preserve"> could go about tracking a face and it’s features. Once</w:t>
+      </w:r>
+      <w:r>
+        <w:t xml:space="preserve"> it has been</w:t>
+      </w:r>
+      <w:r>
+        <w:t xml:space="preserve"> determined what 3</w:t>
       </w:r>
       <w:r>
         <w:rPr>
@@ -2601,26 +2629,25 @@
         <w:t>rd</w:t>
       </w:r>
       <w:r>
-        <w:t xml:space="preserve"> party libraries exist for facial tracking, we can do more research to determine which one to use and why. Research will also be done on what happens behind the scenes with these different </w:t>
+        <w:t xml:space="preserve"> party libraries exist for facial tracking, more research </w:t>
+      </w:r>
+      <w:r>
+        <w:t xml:space="preserve">will be done </w:t>
+      </w:r>
+      <w:r>
+        <w:t xml:space="preserve">to determine which one to use and why. Research will also be done on what happens behind the scenes with these different </w:t>
       </w:r>
       <w:r>
         <w:t>libraries.</w:t>
       </w:r>
     </w:p>
-    <w:p>
-      <w:r>
-        <w:t>Once we have the knowledge of what libraries we need to use then we can go about researching how we can take the information from the facial tracker application to the engine we are using.</w:t>
-      </w:r>
-    </w:p>
-    <w:p>
-      <w:r>
-        <w:t>Then we are going to take the information from the facial tracker app and apply it to the bones in the face of the rig. Here we must research what the best way is to manipulate a rig in real time.</w:t>
-      </w:r>
-    </w:p>
-    <w:p>
-      <w:r>
-        <w:t xml:space="preserve"> </w:t>
-      </w:r>
+    <w:p/>
+    <w:p>
+      <w:bookmarkStart w:id="2" w:name="_GoBack"/>
+      <w:bookmarkEnd w:id="2"/>
+    </w:p>
+    <w:p/>
+    <w:p>
       <w:r>
         <w:t xml:space="preserve">  </w:t>
       </w:r>
@@ -2845,27 +2872,14 @@
                             <w:r>
                               <w:t xml:space="preserve">Figure </w:t>
                             </w:r>
-                            <w:r>
-                              <w:fldChar w:fldCharType="begin"/>
-                            </w:r>
-                            <w:r>
-                              <w:instrText xml:space="preserve"> SEQ Figure \* ARABIC </w:instrText>
-                            </w:r>
-                            <w:r>
-                              <w:fldChar w:fldCharType="separate"/>
-                            </w:r>
-                            <w:r>
-                              <w:rPr>
-                                <w:noProof/>
-                              </w:rPr>
-                              <w:t>1</w:t>
-                            </w:r>
-                            <w:r>
-                              <w:rPr>
-                                <w:noProof/>
-                              </w:rPr>
-                              <w:fldChar w:fldCharType="end"/>
-                            </w:r>
+                            <w:fldSimple w:instr=" SEQ Figure \* ARABIC ">
+                              <w:r>
+                                <w:rPr>
+                                  <w:noProof/>
+                                </w:rPr>
+                                <w:t>1</w:t>
+                              </w:r>
+                            </w:fldSimple>
                             <w:r>
                               <w:t>: Line and edge feature detection</w:t>
                             </w:r>
@@ -3049,27 +3063,14 @@
                             <w:r>
                               <w:t xml:space="preserve">Figure </w:t>
                             </w:r>
-                            <w:r>
-                              <w:fldChar w:fldCharType="begin"/>
-                            </w:r>
-                            <w:r>
-                              <w:instrText xml:space="preserve"> SEQ Figure \* ARABIC </w:instrText>
-                            </w:r>
-                            <w:r>
-                              <w:fldChar w:fldCharType="separate"/>
-                            </w:r>
-                            <w:r>
-                              <w:rPr>
-                                <w:noProof/>
-                              </w:rPr>
-                              <w:t>2</w:t>
-                            </w:r>
-                            <w:r>
-                              <w:rPr>
-                                <w:noProof/>
-                              </w:rPr>
-                              <w:fldChar w:fldCharType="end"/>
-                            </w:r>
+                            <w:fldSimple w:instr=" SEQ Figure \* ARABIC ">
+                              <w:r>
+                                <w:rPr>
+                                  <w:noProof/>
+                                </w:rPr>
+                                <w:t>2</w:t>
+                              </w:r>
+                            </w:fldSimple>
                             <w:r>
                               <w:t xml:space="preserve"> The different kinds of detection</w:t>
                             </w:r>
@@ -3322,27 +3323,14 @@
       <w:r>
         <w:t xml:space="preserve">Figure </w:t>
       </w:r>
-      <w:r>
-        <w:fldChar w:fldCharType="begin"/>
-      </w:r>
-      <w:r>
-        <w:instrText xml:space="preserve"> SEQ Figure \* ARABIC </w:instrText>
-      </w:r>
-      <w:r>
-        <w:fldChar w:fldCharType="separate"/>
-      </w:r>
-      <w:r>
-        <w:rPr>
-          <w:noProof/>
-        </w:rPr>
-        <w:t>3</w:t>
-      </w:r>
-      <w:r>
-        <w:rPr>
-          <w:noProof/>
-        </w:rPr>
-        <w:fldChar w:fldCharType="end"/>
-      </w:r>
+      <w:fldSimple w:instr=" SEQ Figure \* ARABIC ">
+        <w:r>
+          <w:rPr>
+            <w:noProof/>
+          </w:rPr>
+          <w:t>3</w:t>
+        </w:r>
+      </w:fldSimple>
       <w:r>
         <w:t xml:space="preserve"> The workflow of the Haarcascade algorithm</w:t>
       </w:r>
@@ -3482,27 +3470,14 @@
       <w:r>
         <w:t xml:space="preserve">Figure </w:t>
       </w:r>
-      <w:r>
-        <w:fldChar w:fldCharType="begin"/>
-      </w:r>
-      <w:r>
-        <w:instrText xml:space="preserve"> SEQ Figure \* ARABIC </w:instrText>
-      </w:r>
-      <w:r>
-        <w:fldChar w:fldCharType="separate"/>
-      </w:r>
-      <w:r>
-        <w:rPr>
-          <w:noProof/>
-        </w:rPr>
-        <w:t>4</w:t>
-      </w:r>
-      <w:r>
-        <w:rPr>
-          <w:noProof/>
-        </w:rPr>
-        <w:fldChar w:fldCharType="end"/>
-      </w:r>
+      <w:fldSimple w:instr=" SEQ Figure \* ARABIC ">
+        <w:r>
+          <w:rPr>
+            <w:noProof/>
+          </w:rPr>
+          <w:t>4</w:t>
+        </w:r>
+      </w:fldSimple>
       <w:r>
         <w:t xml:space="preserve"> HOG algorithm for edge detection</w:t>
       </w:r>
@@ -8992,6 +8967,7 @@
     <w:rsid w:val="00694E3D"/>
     <w:rsid w:val="00697CFB"/>
     <w:rsid w:val="006C3E90"/>
+    <w:rsid w:val="00723ED0"/>
     <w:rsid w:val="008C6DA7"/>
     <w:rsid w:val="008D2D21"/>
     <w:rsid w:val="008D3594"/>
@@ -9772,7 +9748,7 @@
 </file>
 
 <file path=customXml/itemProps1.xml><?xml version="1.0" encoding="utf-8"?>
-<ds:datastoreItem xmlns:ds="http://schemas.openxmlformats.org/officeDocument/2006/customXml" ds:itemID="{36C42BFA-BE21-4A57-B822-9937DEBABF7E}">
+<ds:datastoreItem xmlns:ds="http://schemas.openxmlformats.org/officeDocument/2006/customXml" ds:itemID="{5EFF9A36-1CA5-4851-9373-7A2A2DBB2D94}">
   <ds:schemaRefs>
     <ds:schemaRef ds:uri="http://schemas.openxmlformats.org/officeDocument/2006/bibliography"/>
   </ds:schemaRefs>

</xml_diff>